<commit_message>
feat(cv): split skills section into subsections
</commit_message>
<xml_diff>
--- a/jedrzej-lewandowski-CV-IT.docx
+++ b/jedrzej-lewandowski-CV-IT.docx
@@ -230,6 +230,7 @@
         </w:rPr>
         <w:t xml:space="preserve"> </w:t>
       </w:r>
+      <w:proofErr w:type="spellStart"/>
       <w:r>
         <w:rPr>
           <w:rFonts w:ascii="Arial" w:hAnsi="Arial" w:cs="Arial"/>
@@ -240,6 +241,7 @@
         </w:rPr>
         <w:t>Warsaw</w:t>
       </w:r>
+      <w:proofErr w:type="spellEnd"/>
       <w:r>
         <w:rPr>
           <w:rFonts w:ascii="Arial" w:hAnsi="Arial" w:cs="Arial"/>
@@ -248,17 +250,18 @@
           <w:szCs w:val="18"/>
           <w:lang w:val="pl-PL"/>
         </w:rPr>
-        <w:t xml:space="preserve">, Poland </w:t>
-      </w:r>
-      <w:r>
-        <w:rPr>
-          <w:rFonts w:ascii="Arial" w:eastAsia="Times New Roman" w:hAnsi="Arial" w:cs="Arial"/>
+        <w:t xml:space="preserve">, </w:t>
+      </w:r>
+      <w:proofErr w:type="gramStart"/>
+      <w:r>
+        <w:rPr>
+          <w:rFonts w:ascii="Arial" w:hAnsi="Arial" w:cs="Arial"/>
           <w:color w:val="000000" w:themeColor="text1"/>
           <w:sz w:val="18"/>
           <w:szCs w:val="18"/>
           <w:lang w:val="pl-PL"/>
         </w:rPr>
-        <w:t xml:space="preserve"> </w:t>
+        <w:t xml:space="preserve">Poland </w:t>
       </w:r>
       <w:r>
         <w:rPr>
@@ -268,7 +271,28 @@
           <w:szCs w:val="18"/>
           <w:lang w:val="pl-PL"/>
         </w:rPr>
-        <w:t xml:space="preserve">•  </w:t>
+        <w:t xml:space="preserve"> </w:t>
+      </w:r>
+      <w:r>
+        <w:rPr>
+          <w:rFonts w:ascii="Arial" w:eastAsia="Times New Roman" w:hAnsi="Arial" w:cs="Arial"/>
+          <w:color w:val="000000" w:themeColor="text1"/>
+          <w:sz w:val="18"/>
+          <w:szCs w:val="18"/>
+          <w:lang w:val="pl-PL"/>
+        </w:rPr>
+        <w:t>•</w:t>
+      </w:r>
+      <w:proofErr w:type="gramEnd"/>
+      <w:r>
+        <w:rPr>
+          <w:rFonts w:ascii="Arial" w:eastAsia="Times New Roman" w:hAnsi="Arial" w:cs="Arial"/>
+          <w:color w:val="000000" w:themeColor="text1"/>
+          <w:sz w:val="18"/>
+          <w:szCs w:val="18"/>
+          <w:lang w:val="pl-PL"/>
+        </w:rPr>
+        <w:t xml:space="preserve">  </w:t>
       </w:r>
       <w:r>
         <w:rPr>
@@ -483,6 +507,7 @@
         </w:rPr>
         <w:t xml:space="preserve">2011 - 2014 — </w:t>
       </w:r>
+      <w:proofErr w:type="spellStart"/>
       <w:r>
         <w:rPr>
           <w:rFonts w:ascii="Arial" w:hAnsi="Arial" w:cs="Arial"/>
@@ -499,8 +524,9 @@
           <w:sz w:val="24"/>
           <w:szCs w:val="24"/>
         </w:rPr>
-        <w:t xml:space="preserve">acek </w:t>
-      </w:r>
+        <w:t>acek</w:t>
+      </w:r>
+      <w:proofErr w:type="spellEnd"/>
       <w:r>
         <w:rPr>
           <w:rFonts w:ascii="Arial" w:hAnsi="Arial" w:cs="Arial"/>
@@ -508,8 +534,9 @@
           <w:sz w:val="24"/>
           <w:szCs w:val="24"/>
         </w:rPr>
-        <w:t>k</w:t>
-      </w:r>
+        <w:t xml:space="preserve"> </w:t>
+      </w:r>
+      <w:proofErr w:type="spellStart"/>
       <w:r>
         <w:rPr>
           <w:rFonts w:ascii="Arial" w:hAnsi="Arial" w:cs="Arial"/>
@@ -517,7 +544,7 @@
           <w:sz w:val="24"/>
           <w:szCs w:val="24"/>
         </w:rPr>
-        <w:t xml:space="preserve">aczmarski </w:t>
+        <w:t>k</w:t>
       </w:r>
       <w:r>
         <w:rPr>
@@ -526,8 +553,9 @@
           <w:sz w:val="24"/>
           <w:szCs w:val="24"/>
         </w:rPr>
-        <w:t>h</w:t>
-      </w:r>
+        <w:t>aczmarski</w:t>
+      </w:r>
+      <w:proofErr w:type="spellEnd"/>
       <w:r>
         <w:rPr>
           <w:rFonts w:ascii="Arial" w:hAnsi="Arial" w:cs="Arial"/>
@@ -535,7 +563,7 @@
           <w:sz w:val="24"/>
           <w:szCs w:val="24"/>
         </w:rPr>
-        <w:t xml:space="preserve">igh </w:t>
+        <w:t xml:space="preserve"> </w:t>
       </w:r>
       <w:r>
         <w:rPr>
@@ -544,7 +572,7 @@
           <w:sz w:val="24"/>
           <w:szCs w:val="24"/>
         </w:rPr>
-        <w:t>s</w:t>
+        <w:t>h</w:t>
       </w:r>
       <w:r>
         <w:rPr>
@@ -553,7 +581,7 @@
           <w:sz w:val="24"/>
           <w:szCs w:val="24"/>
         </w:rPr>
-        <w:t xml:space="preserve">chool in </w:t>
+        <w:t xml:space="preserve">igh </w:t>
       </w:r>
       <w:r>
         <w:rPr>
@@ -562,7 +590,7 @@
           <w:sz w:val="24"/>
           <w:szCs w:val="24"/>
         </w:rPr>
-        <w:t>o</w:t>
+        <w:t>s</w:t>
       </w:r>
       <w:r>
         <w:rPr>
@@ -571,8 +599,9 @@
           <w:sz w:val="24"/>
           <w:szCs w:val="24"/>
         </w:rPr>
-        <w:t xml:space="preserve">lsztynek, </w:t>
-      </w:r>
+        <w:t xml:space="preserve">chool in </w:t>
+      </w:r>
+      <w:proofErr w:type="spellStart"/>
       <w:r>
         <w:rPr>
           <w:rFonts w:ascii="Arial" w:hAnsi="Arial" w:cs="Arial"/>
@@ -580,7 +609,7 @@
           <w:sz w:val="24"/>
           <w:szCs w:val="24"/>
         </w:rPr>
-        <w:t>p</w:t>
+        <w:t>o</w:t>
       </w:r>
       <w:r>
         <w:rPr>
@@ -589,8 +618,9 @@
           <w:sz w:val="24"/>
           <w:szCs w:val="24"/>
         </w:rPr>
-        <w:t>oland</w:t>
-      </w:r>
+        <w:t>lsztynek</w:t>
+      </w:r>
+      <w:proofErr w:type="spellEnd"/>
       <w:r>
         <w:rPr>
           <w:rFonts w:ascii="Arial" w:hAnsi="Arial" w:cs="Arial"/>
@@ -598,90 +628,18 @@
           <w:sz w:val="24"/>
           <w:szCs w:val="24"/>
         </w:rPr>
-        <w:t>.</w:t>
-      </w:r>
-    </w:p>
-    <w:p>
-      <w:pPr>
-        <w:rPr>
-          <w:rFonts w:ascii="Arial" w:eastAsia="Times New Roman" w:hAnsi="Arial" w:cs="Arial"/>
-          <w:color w:val="000000" w:themeColor="text1"/>
-          <w:sz w:val="21"/>
-          <w:szCs w:val="21"/>
-          <w:lang w:val="en-GB"/>
-        </w:rPr>
-      </w:pPr>
-      <w:r>
-        <w:rPr>
-          <w:rFonts w:ascii="Arial" w:hAnsi="Arial" w:cs="Arial"/>
-          <w:color w:val="000000" w:themeColor="text1"/>
-          <w:sz w:val="21"/>
-          <w:szCs w:val="21"/>
-          <w:lang w:val="en-GB"/>
-        </w:rPr>
-        <w:t>Specialty: Physics and Maths</w:t>
-      </w:r>
-      <w:r>
-        <w:rPr>
-          <w:rFonts w:ascii="Arial" w:eastAsia="Times New Roman" w:hAnsi="Arial" w:cs="Arial"/>
-          <w:color w:val="000000" w:themeColor="text1"/>
-          <w:sz w:val="21"/>
-          <w:szCs w:val="21"/>
-          <w:lang w:val="en-GB"/>
-        </w:rPr>
-        <w:t xml:space="preserve">. </w:t>
-      </w:r>
-      <w:r>
-        <w:rPr>
-          <w:rFonts w:ascii="Arial" w:hAnsi="Arial" w:cs="Arial"/>
-          <w:color w:val="000000" w:themeColor="text1"/>
-          <w:sz w:val="21"/>
-          <w:szCs w:val="21"/>
-          <w:lang w:val="en-GB"/>
-        </w:rPr>
-        <w:t>High school finals</w:t>
-      </w:r>
-      <w:r>
-        <w:rPr>
-          <w:rFonts w:ascii="Arial" w:hAnsi="Arial" w:cs="Arial"/>
-          <w:color w:val="000000" w:themeColor="text1"/>
-          <w:sz w:val="21"/>
-          <w:szCs w:val="21"/>
-          <w:lang w:val="en-GB"/>
-        </w:rPr>
-        <w:t xml:space="preserve"> results</w:t>
-      </w:r>
-      <w:r>
-        <w:rPr>
-          <w:rFonts w:ascii="Arial" w:hAnsi="Arial" w:cs="Arial"/>
-          <w:color w:val="000000" w:themeColor="text1"/>
-          <w:sz w:val="21"/>
-          <w:szCs w:val="21"/>
-          <w:lang w:val="en-GB"/>
-        </w:rPr>
-        <w:t>: Chemistry (advanced level) — 97%, Biology (advanced level) — 90%, Physics and astronomy (advanced level) — 87%, English (advanced level) — 74%, Maths (basic level) — 88%</w:t>
-      </w:r>
-      <w:r>
-        <w:rPr>
-          <w:rFonts w:ascii="Arial" w:hAnsi="Arial" w:cs="Arial"/>
-          <w:color w:val="000000" w:themeColor="text1"/>
-          <w:sz w:val="21"/>
-          <w:szCs w:val="21"/>
-          <w:lang w:val="en-GB"/>
-        </w:rPr>
-        <w:t>.</w:t>
-      </w:r>
-    </w:p>
-    <w:p>
-      <w:pPr>
-        <w:pStyle w:val="Nagwek2"/>
-        <w:rPr>
-          <w:rFonts w:ascii="Arial" w:eastAsia="Times New Roman" w:hAnsi="Arial" w:cs="Arial"/>
+        <w:t xml:space="preserve">, </w:t>
+      </w:r>
+      <w:proofErr w:type="spellStart"/>
+      <w:r>
+        <w:rPr>
+          <w:rFonts w:ascii="Arial" w:hAnsi="Arial" w:cs="Arial"/>
           <w:color w:val="000000" w:themeColor="text1"/>
           <w:sz w:val="24"/>
           <w:szCs w:val="24"/>
         </w:rPr>
-      </w:pPr>
+        <w:t>p</w:t>
+      </w:r>
       <w:r>
         <w:rPr>
           <w:rFonts w:ascii="Arial" w:hAnsi="Arial" w:cs="Arial"/>
@@ -689,8 +647,9 @@
           <w:sz w:val="24"/>
           <w:szCs w:val="24"/>
         </w:rPr>
-        <w:t xml:space="preserve">2014 - present — Medical University of </w:t>
-      </w:r>
+        <w:t>oland</w:t>
+      </w:r>
+      <w:proofErr w:type="spellEnd"/>
       <w:r>
         <w:rPr>
           <w:rFonts w:ascii="Arial" w:hAnsi="Arial" w:cs="Arial"/>
@@ -698,17 +657,90 @@
           <w:sz w:val="24"/>
           <w:szCs w:val="24"/>
         </w:rPr>
-        <w:t>w</w:t>
-      </w:r>
-      <w:r>
-        <w:rPr>
-          <w:rFonts w:ascii="Arial" w:hAnsi="Arial" w:cs="Arial"/>
+        <w:t>.</w:t>
+      </w:r>
+    </w:p>
+    <w:p>
+      <w:pPr>
+        <w:rPr>
+          <w:rFonts w:ascii="Arial" w:eastAsia="Times New Roman" w:hAnsi="Arial" w:cs="Arial"/>
+          <w:color w:val="000000" w:themeColor="text1"/>
+          <w:sz w:val="21"/>
+          <w:szCs w:val="21"/>
+          <w:lang w:val="en-GB"/>
+        </w:rPr>
+      </w:pPr>
+      <w:r>
+        <w:rPr>
+          <w:rFonts w:ascii="Arial" w:hAnsi="Arial" w:cs="Arial"/>
+          <w:color w:val="000000" w:themeColor="text1"/>
+          <w:sz w:val="21"/>
+          <w:szCs w:val="21"/>
+          <w:lang w:val="en-GB"/>
+        </w:rPr>
+        <w:t>Specialty: Physics and Maths</w:t>
+      </w:r>
+      <w:r>
+        <w:rPr>
+          <w:rFonts w:ascii="Arial" w:eastAsia="Times New Roman" w:hAnsi="Arial" w:cs="Arial"/>
+          <w:color w:val="000000" w:themeColor="text1"/>
+          <w:sz w:val="21"/>
+          <w:szCs w:val="21"/>
+          <w:lang w:val="en-GB"/>
+        </w:rPr>
+        <w:t xml:space="preserve">. </w:t>
+      </w:r>
+      <w:r>
+        <w:rPr>
+          <w:rFonts w:ascii="Arial" w:hAnsi="Arial" w:cs="Arial"/>
+          <w:color w:val="000000" w:themeColor="text1"/>
+          <w:sz w:val="21"/>
+          <w:szCs w:val="21"/>
+          <w:lang w:val="en-GB"/>
+        </w:rPr>
+        <w:t>High school finals</w:t>
+      </w:r>
+      <w:r>
+        <w:rPr>
+          <w:rFonts w:ascii="Arial" w:hAnsi="Arial" w:cs="Arial"/>
+          <w:color w:val="000000" w:themeColor="text1"/>
+          <w:sz w:val="21"/>
+          <w:szCs w:val="21"/>
+          <w:lang w:val="en-GB"/>
+        </w:rPr>
+        <w:t xml:space="preserve"> results</w:t>
+      </w:r>
+      <w:r>
+        <w:rPr>
+          <w:rFonts w:ascii="Arial" w:hAnsi="Arial" w:cs="Arial"/>
+          <w:color w:val="000000" w:themeColor="text1"/>
+          <w:sz w:val="21"/>
+          <w:szCs w:val="21"/>
+          <w:lang w:val="en-GB"/>
+        </w:rPr>
+        <w:t>: Chemistry (advanced level) — 97%, Biology (advanced level) — 90%, Physics and astronomy (advanced level) — 87%, English (advanced level) — 74%, Maths (basic level) — 88%</w:t>
+      </w:r>
+      <w:r>
+        <w:rPr>
+          <w:rFonts w:ascii="Arial" w:hAnsi="Arial" w:cs="Arial"/>
+          <w:color w:val="000000" w:themeColor="text1"/>
+          <w:sz w:val="21"/>
+          <w:szCs w:val="21"/>
+          <w:lang w:val="en-GB"/>
+        </w:rPr>
+        <w:t>.</w:t>
+      </w:r>
+    </w:p>
+    <w:p>
+      <w:pPr>
+        <w:pStyle w:val="Nagwek2"/>
+        <w:rPr>
+          <w:rFonts w:ascii="Arial" w:eastAsia="Times New Roman" w:hAnsi="Arial" w:cs="Arial"/>
           <w:color w:val="000000" w:themeColor="text1"/>
           <w:sz w:val="24"/>
           <w:szCs w:val="24"/>
         </w:rPr>
-        <w:t xml:space="preserve">arsaw, </w:t>
-      </w:r>
+      </w:pPr>
       <w:r>
         <w:rPr>
           <w:rFonts w:ascii="Arial" w:hAnsi="Arial" w:cs="Arial"/>
@@ -716,8 +748,9 @@
           <w:sz w:val="24"/>
           <w:szCs w:val="24"/>
         </w:rPr>
-        <w:t>s</w:t>
-      </w:r>
+        <w:t xml:space="preserve">2014 - present — Medical University of </w:t>
+      </w:r>
+      <w:proofErr w:type="spellStart"/>
       <w:r>
         <w:rPr>
           <w:rFonts w:ascii="Arial" w:hAnsi="Arial" w:cs="Arial"/>
@@ -725,7 +758,7 @@
           <w:sz w:val="24"/>
           <w:szCs w:val="24"/>
         </w:rPr>
-        <w:t xml:space="preserve">econd </w:t>
+        <w:t>w</w:t>
       </w:r>
       <w:r>
         <w:rPr>
@@ -734,8 +767,9 @@
           <w:sz w:val="24"/>
           <w:szCs w:val="24"/>
         </w:rPr>
-        <w:t>f</w:t>
-      </w:r>
+        <w:t>arsaw</w:t>
+      </w:r>
+      <w:proofErr w:type="spellEnd"/>
       <w:r>
         <w:rPr>
           <w:rFonts w:ascii="Arial" w:hAnsi="Arial" w:cs="Arial"/>
@@ -743,7 +777,7 @@
           <w:sz w:val="24"/>
           <w:szCs w:val="24"/>
         </w:rPr>
-        <w:t xml:space="preserve">aculty </w:t>
+        <w:t xml:space="preserve">, </w:t>
       </w:r>
       <w:r>
         <w:rPr>
@@ -752,7 +786,7 @@
           <w:sz w:val="24"/>
           <w:szCs w:val="24"/>
         </w:rPr>
-        <w:t>o</w:t>
+        <w:t>s</w:t>
       </w:r>
       <w:r>
         <w:rPr>
@@ -761,7 +795,7 @@
           <w:sz w:val="24"/>
           <w:szCs w:val="24"/>
         </w:rPr>
-        <w:t xml:space="preserve">f </w:t>
+        <w:t xml:space="preserve">econd </w:t>
       </w:r>
       <w:r>
         <w:rPr>
@@ -770,7 +804,7 @@
           <w:sz w:val="24"/>
           <w:szCs w:val="24"/>
         </w:rPr>
-        <w:t>m</w:t>
+        <w:t>f</w:t>
       </w:r>
       <w:r>
         <w:rPr>
@@ -779,7 +813,7 @@
           <w:sz w:val="24"/>
           <w:szCs w:val="24"/>
         </w:rPr>
-        <w:t xml:space="preserve">edicine, </w:t>
+        <w:t xml:space="preserve">aculty </w:t>
       </w:r>
       <w:r>
         <w:rPr>
@@ -788,7 +822,7 @@
           <w:sz w:val="24"/>
           <w:szCs w:val="24"/>
         </w:rPr>
-        <w:t>p</w:t>
+        <w:t>o</w:t>
       </w:r>
       <w:r>
         <w:rPr>
@@ -797,8 +831,46 @@
           <w:sz w:val="24"/>
           <w:szCs w:val="24"/>
         </w:rPr>
+        <w:t xml:space="preserve">f </w:t>
+      </w:r>
+      <w:r>
+        <w:rPr>
+          <w:rFonts w:ascii="Arial" w:hAnsi="Arial" w:cs="Arial"/>
+          <w:color w:val="000000" w:themeColor="text1"/>
+          <w:sz w:val="24"/>
+          <w:szCs w:val="24"/>
+        </w:rPr>
+        <w:t>m</w:t>
+      </w:r>
+      <w:r>
+        <w:rPr>
+          <w:rFonts w:ascii="Arial" w:hAnsi="Arial" w:cs="Arial"/>
+          <w:color w:val="000000" w:themeColor="text1"/>
+          <w:sz w:val="24"/>
+          <w:szCs w:val="24"/>
+        </w:rPr>
+        <w:t xml:space="preserve">edicine, </w:t>
+      </w:r>
+      <w:proofErr w:type="spellStart"/>
+      <w:r>
+        <w:rPr>
+          <w:rFonts w:ascii="Arial" w:hAnsi="Arial" w:cs="Arial"/>
+          <w:color w:val="000000" w:themeColor="text1"/>
+          <w:sz w:val="24"/>
+          <w:szCs w:val="24"/>
+        </w:rPr>
+        <w:t>p</w:t>
+      </w:r>
+      <w:r>
+        <w:rPr>
+          <w:rFonts w:ascii="Arial" w:hAnsi="Arial" w:cs="Arial"/>
+          <w:color w:val="000000" w:themeColor="text1"/>
+          <w:sz w:val="24"/>
+          <w:szCs w:val="24"/>
+        </w:rPr>
         <w:t>oland</w:t>
       </w:r>
+      <w:proofErr w:type="spellEnd"/>
       <w:r>
         <w:rPr>
           <w:rFonts w:ascii="Arial" w:hAnsi="Arial" w:cs="Arial"/>
@@ -1580,7 +1652,29 @@
           <w:szCs w:val="21"/>
           <w:lang w:val="en-GB"/>
         </w:rPr>
-        <w:t xml:space="preserve"> algorithmics (the project facilitated experimental geo+time+weather simulation models);</w:t>
+        <w:t xml:space="preserve"> algorithmics (the project facilitated experimental </w:t>
+      </w:r>
+      <w:proofErr w:type="spellStart"/>
+      <w:r>
+        <w:rPr>
+          <w:rFonts w:ascii="Arial" w:hAnsi="Arial" w:cs="Arial"/>
+          <w:color w:val="000000" w:themeColor="text1"/>
+          <w:sz w:val="21"/>
+          <w:szCs w:val="21"/>
+          <w:lang w:val="en-GB"/>
+        </w:rPr>
+        <w:t>geo+time+weather</w:t>
+      </w:r>
+      <w:proofErr w:type="spellEnd"/>
+      <w:r>
+        <w:rPr>
+          <w:rFonts w:ascii="Arial" w:hAnsi="Arial" w:cs="Arial"/>
+          <w:color w:val="000000" w:themeColor="text1"/>
+          <w:sz w:val="21"/>
+          <w:szCs w:val="21"/>
+          <w:lang w:val="en-GB"/>
+        </w:rPr>
+        <w:t xml:space="preserve"> simulation models);</w:t>
       </w:r>
       <w:r>
         <w:rPr>
@@ -1600,7 +1694,29 @@
           <w:szCs w:val="21"/>
           <w:lang w:val="en-GB"/>
         </w:rPr>
-        <w:t>SVN and GIT code versioning, remote deployment and management of remote servers through ssh.</w:t>
+        <w:t xml:space="preserve">SVN and GIT code versioning, remote deployment and management of remote servers through </w:t>
+      </w:r>
+      <w:proofErr w:type="spellStart"/>
+      <w:r>
+        <w:rPr>
+          <w:rFonts w:ascii="Arial" w:hAnsi="Arial" w:cs="Arial"/>
+          <w:color w:val="000000" w:themeColor="text1"/>
+          <w:sz w:val="21"/>
+          <w:szCs w:val="21"/>
+          <w:lang w:val="en-GB"/>
+        </w:rPr>
+        <w:t>ssh</w:t>
+      </w:r>
+      <w:proofErr w:type="spellEnd"/>
+      <w:r>
+        <w:rPr>
+          <w:rFonts w:ascii="Arial" w:hAnsi="Arial" w:cs="Arial"/>
+          <w:color w:val="000000" w:themeColor="text1"/>
+          <w:sz w:val="21"/>
+          <w:szCs w:val="21"/>
+          <w:lang w:val="en-GB"/>
+        </w:rPr>
+        <w:t>.</w:t>
       </w:r>
     </w:p>
     <w:p>
@@ -2101,8 +2217,9 @@
           <w:sz w:val="24"/>
           <w:szCs w:val="24"/>
         </w:rPr>
-        <w:t xml:space="preserve">eo (non-profit) </w:t>
-      </w:r>
+        <w:t>eo (non-profit</w:t>
+      </w:r>
+      <w:proofErr w:type="gramStart"/>
       <w:r>
         <w:rPr>
           <w:rFonts w:ascii="Arial" w:hAnsi="Arial" w:cs="Arial"/>
@@ -2110,8 +2227,18 @@
           <w:sz w:val="24"/>
           <w:szCs w:val="24"/>
         </w:rPr>
+        <w:t xml:space="preserve">) </w:t>
+      </w:r>
+      <w:r>
+        <w:rPr>
+          <w:rFonts w:ascii="Arial" w:hAnsi="Arial" w:cs="Arial"/>
+          <w:color w:val="000000" w:themeColor="text1"/>
+          <w:sz w:val="24"/>
+          <w:szCs w:val="24"/>
+        </w:rPr>
         <w:t>.</w:t>
       </w:r>
+      <w:proofErr w:type="gramEnd"/>
     </w:p>
     <w:p>
       <w:pPr>
@@ -2303,8 +2430,20 @@
           <w:szCs w:val="21"/>
           <w:lang w:val="en-GB"/>
         </w:rPr>
-        <w:t>management system based on NextCloud</w:t>
-      </w:r>
+        <w:t xml:space="preserve">management system based on </w:t>
+      </w:r>
+      <w:proofErr w:type="spellStart"/>
+      <w:r>
+        <w:rPr>
+          <w:rFonts w:ascii="Arial" w:hAnsi="Arial" w:cs="Arial"/>
+          <w:color w:val="000000" w:themeColor="text1"/>
+          <w:sz w:val="21"/>
+          <w:szCs w:val="21"/>
+          <w:lang w:val="en-GB"/>
+        </w:rPr>
+        <w:t>NextCloud</w:t>
+      </w:r>
+      <w:proofErr w:type="spellEnd"/>
       <w:r>
         <w:rPr>
           <w:rFonts w:ascii="Arial" w:hAnsi="Arial" w:cs="Arial"/>
@@ -2429,7 +2568,18 @@
           <w:szCs w:val="21"/>
           <w:lang w:val="en-GB"/>
         </w:rPr>
-        <w:t xml:space="preserve"> hardware project. A software DSP module was doing spectral analysis and feeding RGB data into a hardware module</w:t>
+        <w:t xml:space="preserve"> hardware project. A software DSP module was doing spectral analysis and feeding RGB data into a hardware </w:t>
+      </w:r>
+      <w:proofErr w:type="gramStart"/>
+      <w:r>
+        <w:rPr>
+          <w:rFonts w:ascii="Arial" w:hAnsi="Arial" w:cs="Arial"/>
+          <w:color w:val="000000" w:themeColor="text1"/>
+          <w:sz w:val="21"/>
+          <w:szCs w:val="21"/>
+          <w:lang w:val="en-GB"/>
+        </w:rPr>
+        <w:t>module</w:t>
       </w:r>
       <w:r>
         <w:rPr>
@@ -2441,6 +2591,7 @@
         </w:rPr>
         <w:t>s</w:t>
       </w:r>
+      <w:proofErr w:type="gramEnd"/>
       <w:r>
         <w:rPr>
           <w:rFonts w:ascii="Arial" w:hAnsi="Arial" w:cs="Arial"/>
@@ -2659,8 +2810,20 @@
           <w:szCs w:val="21"/>
           <w:lang w:val="en-GB"/>
         </w:rPr>
-        <w:t>is a blockchain startup</w:t>
-      </w:r>
+        <w:t xml:space="preserve">is a blockchain </w:t>
+      </w:r>
+      <w:proofErr w:type="spellStart"/>
+      <w:r>
+        <w:rPr>
+          <w:rFonts w:ascii="Arial" w:hAnsi="Arial" w:cs="Arial"/>
+          <w:color w:val="000000" w:themeColor="text1"/>
+          <w:sz w:val="21"/>
+          <w:szCs w:val="21"/>
+          <w:lang w:val="en-GB"/>
+        </w:rPr>
+        <w:t>startup</w:t>
+      </w:r>
+      <w:proofErr w:type="spellEnd"/>
       <w:r>
         <w:rPr>
           <w:rFonts w:ascii="Arial" w:hAnsi="Arial" w:cs="Arial"/>
@@ -2679,7 +2842,29 @@
           <w:szCs w:val="21"/>
           <w:lang w:val="en-GB"/>
         </w:rPr>
-        <w:t xml:space="preserve"> a Steem blockchain witness</w:t>
+        <w:t xml:space="preserve"> a </w:t>
+      </w:r>
+      <w:proofErr w:type="spellStart"/>
+      <w:r>
+        <w:rPr>
+          <w:rFonts w:ascii="Arial" w:hAnsi="Arial" w:cs="Arial"/>
+          <w:color w:val="000000" w:themeColor="text1"/>
+          <w:sz w:val="21"/>
+          <w:szCs w:val="21"/>
+          <w:lang w:val="en-GB"/>
+        </w:rPr>
+        <w:t>Steem</w:t>
+      </w:r>
+      <w:proofErr w:type="spellEnd"/>
+      <w:r>
+        <w:rPr>
+          <w:rFonts w:ascii="Arial" w:hAnsi="Arial" w:cs="Arial"/>
+          <w:color w:val="000000" w:themeColor="text1"/>
+          <w:sz w:val="21"/>
+          <w:szCs w:val="21"/>
+          <w:lang w:val="en-GB"/>
+        </w:rPr>
+        <w:t xml:space="preserve"> blockchain witness</w:t>
       </w:r>
       <w:r>
         <w:rPr>
@@ -2721,6 +2906,7 @@
         </w:rPr>
         <w:t xml:space="preserve"> two decentralized apps for </w:t>
       </w:r>
+      <w:proofErr w:type="spellStart"/>
       <w:r>
         <w:rPr>
           <w:rFonts w:ascii="Arial" w:hAnsi="Arial" w:cs="Arial"/>
@@ -2739,7 +2925,40 @@
           <w:szCs w:val="21"/>
           <w:lang w:val="en-GB"/>
         </w:rPr>
-        <w:t>teem blockchain: Engrave and Wise. I am the architect and the leading developer of the WISE system. Wise is a platform that allows steem users to delegate their voting power to others under strictly defined and publicly visible criteria.</w:t>
+        <w:t>teem</w:t>
+      </w:r>
+      <w:proofErr w:type="spellEnd"/>
+      <w:r>
+        <w:rPr>
+          <w:rFonts w:ascii="Arial" w:hAnsi="Arial" w:cs="Arial"/>
+          <w:color w:val="000000" w:themeColor="text1"/>
+          <w:sz w:val="21"/>
+          <w:szCs w:val="21"/>
+          <w:lang w:val="en-GB"/>
+        </w:rPr>
+        <w:t xml:space="preserve"> blockchain: Engrave and Wise. I am the architect and the leading developer of the WISE system. Wise is a platform that allows </w:t>
+      </w:r>
+      <w:proofErr w:type="spellStart"/>
+      <w:r>
+        <w:rPr>
+          <w:rFonts w:ascii="Arial" w:hAnsi="Arial" w:cs="Arial"/>
+          <w:color w:val="000000" w:themeColor="text1"/>
+          <w:sz w:val="21"/>
+          <w:szCs w:val="21"/>
+          <w:lang w:val="en-GB"/>
+        </w:rPr>
+        <w:t>steem</w:t>
+      </w:r>
+      <w:proofErr w:type="spellEnd"/>
+      <w:r>
+        <w:rPr>
+          <w:rFonts w:ascii="Arial" w:hAnsi="Arial" w:cs="Arial"/>
+          <w:color w:val="000000" w:themeColor="text1"/>
+          <w:sz w:val="21"/>
+          <w:szCs w:val="21"/>
+          <w:lang w:val="en-GB"/>
+        </w:rPr>
+        <w:t xml:space="preserve"> users to delegate their voting power to others under strictly defined and publicly visible criteria.</w:t>
       </w:r>
       <w:r>
         <w:rPr>
@@ -2759,7 +2978,73 @@
           <w:szCs w:val="21"/>
           <w:lang w:val="en-GB"/>
         </w:rPr>
-        <w:t xml:space="preserve"> a voting webapp, a delegator webapp, public database api, daemon service for non-technical users</w:t>
+        <w:t xml:space="preserve"> a voting </w:t>
+      </w:r>
+      <w:proofErr w:type="spellStart"/>
+      <w:r>
+        <w:rPr>
+          <w:rFonts w:ascii="Arial" w:hAnsi="Arial" w:cs="Arial"/>
+          <w:color w:val="000000" w:themeColor="text1"/>
+          <w:sz w:val="21"/>
+          <w:szCs w:val="21"/>
+          <w:lang w:val="en-GB"/>
+        </w:rPr>
+        <w:t>webapp</w:t>
+      </w:r>
+      <w:proofErr w:type="spellEnd"/>
+      <w:r>
+        <w:rPr>
+          <w:rFonts w:ascii="Arial" w:hAnsi="Arial" w:cs="Arial"/>
+          <w:color w:val="000000" w:themeColor="text1"/>
+          <w:sz w:val="21"/>
+          <w:szCs w:val="21"/>
+          <w:lang w:val="en-GB"/>
+        </w:rPr>
+        <w:t xml:space="preserve">, a delegator </w:t>
+      </w:r>
+      <w:proofErr w:type="spellStart"/>
+      <w:r>
+        <w:rPr>
+          <w:rFonts w:ascii="Arial" w:hAnsi="Arial" w:cs="Arial"/>
+          <w:color w:val="000000" w:themeColor="text1"/>
+          <w:sz w:val="21"/>
+          <w:szCs w:val="21"/>
+          <w:lang w:val="en-GB"/>
+        </w:rPr>
+        <w:t>webapp</w:t>
+      </w:r>
+      <w:proofErr w:type="spellEnd"/>
+      <w:r>
+        <w:rPr>
+          <w:rFonts w:ascii="Arial" w:hAnsi="Arial" w:cs="Arial"/>
+          <w:color w:val="000000" w:themeColor="text1"/>
+          <w:sz w:val="21"/>
+          <w:szCs w:val="21"/>
+          <w:lang w:val="en-GB"/>
+        </w:rPr>
+        <w:t xml:space="preserve">, public database </w:t>
+      </w:r>
+      <w:proofErr w:type="spellStart"/>
+      <w:r>
+        <w:rPr>
+          <w:rFonts w:ascii="Arial" w:hAnsi="Arial" w:cs="Arial"/>
+          <w:color w:val="000000" w:themeColor="text1"/>
+          <w:sz w:val="21"/>
+          <w:szCs w:val="21"/>
+          <w:lang w:val="en-GB"/>
+        </w:rPr>
+        <w:t>api</w:t>
+      </w:r>
+      <w:proofErr w:type="spellEnd"/>
+      <w:r>
+        <w:rPr>
+          <w:rFonts w:ascii="Arial" w:hAnsi="Arial" w:cs="Arial"/>
+          <w:color w:val="000000" w:themeColor="text1"/>
+          <w:sz w:val="21"/>
+          <w:szCs w:val="21"/>
+          <w:lang w:val="en-GB"/>
+        </w:rPr>
+        <w:t>, daemon service for non-technical users</w:t>
       </w:r>
       <w:r>
         <w:rPr>
@@ -3099,15 +3384,27 @@
         </w:rPr>
         <w:t xml:space="preserve">the </w:t>
       </w:r>
-      <w:r>
-        <w:rPr>
-          <w:rFonts w:ascii="Arial" w:hAnsi="Arial" w:cs="Arial"/>
-          <w:color w:val="000000" w:themeColor="text1"/>
-          <w:sz w:val="21"/>
-          <w:szCs w:val="21"/>
-          <w:lang w:val="en-GB"/>
-        </w:rPr>
-        <w:t>Steemfest conference in autumn 2018</w:t>
+      <w:proofErr w:type="spellStart"/>
+      <w:r>
+        <w:rPr>
+          <w:rFonts w:ascii="Arial" w:hAnsi="Arial" w:cs="Arial"/>
+          <w:color w:val="000000" w:themeColor="text1"/>
+          <w:sz w:val="21"/>
+          <w:szCs w:val="21"/>
+          <w:lang w:val="en-GB"/>
+        </w:rPr>
+        <w:t>Steemfest</w:t>
+      </w:r>
+      <w:proofErr w:type="spellEnd"/>
+      <w:r>
+        <w:rPr>
+          <w:rFonts w:ascii="Arial" w:hAnsi="Arial" w:cs="Arial"/>
+          <w:color w:val="000000" w:themeColor="text1"/>
+          <w:sz w:val="21"/>
+          <w:szCs w:val="21"/>
+          <w:lang w:val="en-GB"/>
+        </w:rPr>
+        <w:t xml:space="preserve"> conference in autumn 2018</w:t>
       </w:r>
       <w:r>
         <w:rPr>
@@ -3147,7 +3444,29 @@
           <w:szCs w:val="21"/>
           <w:lang w:val="en-GB"/>
         </w:rPr>
-        <w:t xml:space="preserve"> Typescript+Javascript full stack, Vue.js, Docker, GIT, continuous integration (Travis CI), continuous deployment (Ansible), TDD.</w:t>
+        <w:t xml:space="preserve"> </w:t>
+      </w:r>
+      <w:proofErr w:type="spellStart"/>
+      <w:r>
+        <w:rPr>
+          <w:rFonts w:ascii="Arial" w:hAnsi="Arial" w:cs="Arial"/>
+          <w:color w:val="000000" w:themeColor="text1"/>
+          <w:sz w:val="21"/>
+          <w:szCs w:val="21"/>
+          <w:lang w:val="en-GB"/>
+        </w:rPr>
+        <w:t>Typescript+Javascript</w:t>
+      </w:r>
+      <w:proofErr w:type="spellEnd"/>
+      <w:r>
+        <w:rPr>
+          <w:rFonts w:ascii="Arial" w:hAnsi="Arial" w:cs="Arial"/>
+          <w:color w:val="000000" w:themeColor="text1"/>
+          <w:sz w:val="21"/>
+          <w:szCs w:val="21"/>
+          <w:lang w:val="en-GB"/>
+        </w:rPr>
+        <w:t xml:space="preserve"> full stack, Vue.js, Docker, GIT, continuous integration (Travis CI), continuous deployment (Ansible), TDD.</w:t>
       </w:r>
     </w:p>
     <w:p>
@@ -3193,19 +3512,46 @@
         </w:rPr>
         <w:t xml:space="preserve"> — (</w:t>
       </w:r>
+      <w:proofErr w:type="spellStart"/>
+      <w:proofErr w:type="gramStart"/>
       <w:r>
         <w:rPr>
           <w:sz w:val="24"/>
           <w:szCs w:val="24"/>
         </w:rPr>
-        <w:t>Non profit project</w:t>
-      </w:r>
+        <w:t>Non profit</w:t>
+      </w:r>
+      <w:proofErr w:type="spellEnd"/>
+      <w:proofErr w:type="gramEnd"/>
       <w:r>
         <w:rPr>
           <w:sz w:val="24"/>
           <w:szCs w:val="24"/>
         </w:rPr>
-        <w:t>) Personalized patient advice system for Voievodship Rehabilitation Hospital for Children in Ameryka</w:t>
+        <w:t xml:space="preserve"> project</w:t>
+      </w:r>
+      <w:r>
+        <w:rPr>
+          <w:sz w:val="24"/>
+          <w:szCs w:val="24"/>
+        </w:rPr>
+        <w:t xml:space="preserve">) Personalized patient advice system for </w:t>
+      </w:r>
+      <w:proofErr w:type="spellStart"/>
+      <w:r>
+        <w:rPr>
+          <w:sz w:val="24"/>
+          <w:szCs w:val="24"/>
+        </w:rPr>
+        <w:t>Voievodship</w:t>
+      </w:r>
+      <w:proofErr w:type="spellEnd"/>
+      <w:r>
+        <w:rPr>
+          <w:sz w:val="24"/>
+          <w:szCs w:val="24"/>
+        </w:rPr>
+        <w:t xml:space="preserve"> Rehabilitation Hospital for Children in Ameryka</w:t>
       </w:r>
     </w:p>
     <w:p>
@@ -3437,67 +3783,24 @@
         <w:spacing w:after="0"/>
         <w:ind w:left="964" w:hanging="964"/>
         <w:rPr>
-          <w:sz w:val="21"/>
-          <w:szCs w:val="21"/>
-          <w:lang w:val="en-GB"/>
-        </w:rPr>
-      </w:pPr>
-      <w:r>
-        <w:rPr>
-          <w:rFonts w:ascii="Segoe UI Symbol" w:hAnsi="Segoe UI Symbol" w:cs="Segoe UI Symbol"/>
-          <w:sz w:val="21"/>
-          <w:szCs w:val="21"/>
-          <w:lang w:val="en-GB"/>
-        </w:rPr>
-        <w:t xml:space="preserve">★★★★☆ </w:t>
-      </w:r>
-      <w:r>
-        <w:rPr>
-          <w:sz w:val="21"/>
-          <w:szCs w:val="21"/>
-          <w:lang w:val="en-GB"/>
-        </w:rPr>
-        <w:t>J</w:t>
-      </w:r>
-      <w:r>
-        <w:rPr>
-          <w:sz w:val="21"/>
-          <w:szCs w:val="21"/>
-          <w:lang w:val="en-GB"/>
-        </w:rPr>
-        <w:t>avascript</w:t>
-      </w:r>
-      <w:r>
-        <w:rPr>
-          <w:sz w:val="21"/>
-          <w:szCs w:val="21"/>
-          <w:lang w:val="en-GB"/>
-        </w:rPr>
-        <w:t>/T</w:t>
-      </w:r>
-      <w:r>
-        <w:rPr>
-          <w:sz w:val="21"/>
-          <w:szCs w:val="21"/>
-          <w:lang w:val="en-GB"/>
-        </w:rPr>
-        <w:t>ypescript (TOP 10 Typescript developer in Poland on Codersrank</w:t>
-      </w:r>
-      <w:r>
-        <w:rPr>
-          <w:sz w:val="21"/>
-          <w:szCs w:val="21"/>
-          <w:lang w:val="en-GB"/>
-        </w:rPr>
-        <w:t>.io</w:t>
-      </w:r>
-      <w:r>
-        <w:rPr>
-          <w:sz w:val="21"/>
-          <w:szCs w:val="21"/>
-          <w:lang w:val="en-GB"/>
-        </w:rPr>
-        <w:t>)</w:t>
+          <w:rFonts w:ascii="Segoe UI Symbol" w:hAnsi="Segoe UI Symbol" w:cs="Segoe UI Symbol"/>
+          <w:b/>
+          <w:bCs/>
+          <w:sz w:val="21"/>
+          <w:szCs w:val="21"/>
+          <w:lang w:val="en-GB"/>
+        </w:rPr>
+      </w:pPr>
+      <w:r>
+        <w:rPr>
+          <w:rFonts w:ascii="Segoe UI Symbol" w:hAnsi="Segoe UI Symbol" w:cs="Segoe UI Symbol"/>
+          <w:b/>
+          <w:bCs/>
+          <w:sz w:val="21"/>
+          <w:szCs w:val="21"/>
+          <w:lang w:val="en-GB"/>
+        </w:rPr>
+        <w:t>Languages</w:t>
       </w:r>
     </w:p>
     <w:p>
@@ -3505,20 +3808,77 @@
         <w:spacing w:after="0"/>
         <w:ind w:left="964" w:hanging="964"/>
         <w:rPr>
-          <w:rFonts w:ascii="Segoe UI Symbol" w:hAnsi="Segoe UI Symbol" w:cs="Segoe UI Symbol"/>
-          <w:sz w:val="21"/>
-          <w:szCs w:val="21"/>
-          <w:lang w:val="fr-FR"/>
-        </w:rPr>
-      </w:pPr>
-      <w:r>
-        <w:rPr>
-          <w:rFonts w:ascii="Segoe UI Symbol" w:hAnsi="Segoe UI Symbol" w:cs="Segoe UI Symbol"/>
-          <w:sz w:val="21"/>
-          <w:szCs w:val="21"/>
-          <w:lang w:val="fr-FR"/>
-        </w:rPr>
-        <w:t>★★★★☆ Vue.js + vuex</w:t>
+          <w:sz w:val="21"/>
+          <w:szCs w:val="21"/>
+          <w:lang w:val="en-GB"/>
+        </w:rPr>
+      </w:pPr>
+      <w:r>
+        <w:rPr>
+          <w:rFonts w:ascii="Segoe UI Symbol" w:hAnsi="Segoe UI Symbol" w:cs="Segoe UI Symbol"/>
+          <w:sz w:val="21"/>
+          <w:szCs w:val="21"/>
+          <w:lang w:val="en-GB"/>
+        </w:rPr>
+        <w:t xml:space="preserve">★★★★☆ </w:t>
+      </w:r>
+      <w:proofErr w:type="spellStart"/>
+      <w:r>
+        <w:rPr>
+          <w:sz w:val="21"/>
+          <w:szCs w:val="21"/>
+          <w:lang w:val="en-GB"/>
+        </w:rPr>
+        <w:t>J</w:t>
+      </w:r>
+      <w:r>
+        <w:rPr>
+          <w:sz w:val="21"/>
+          <w:szCs w:val="21"/>
+          <w:lang w:val="en-GB"/>
+        </w:rPr>
+        <w:t>avascript</w:t>
+      </w:r>
+      <w:proofErr w:type="spellEnd"/>
+      <w:r>
+        <w:rPr>
+          <w:sz w:val="21"/>
+          <w:szCs w:val="21"/>
+          <w:lang w:val="en-GB"/>
+        </w:rPr>
+        <w:t>/T</w:t>
+      </w:r>
+      <w:r>
+        <w:rPr>
+          <w:sz w:val="21"/>
+          <w:szCs w:val="21"/>
+          <w:lang w:val="en-GB"/>
+        </w:rPr>
+        <w:t xml:space="preserve">ypescript (TOP </w:t>
+      </w:r>
+      <w:r>
+        <w:rPr>
+          <w:sz w:val="21"/>
+          <w:szCs w:val="21"/>
+          <w:lang w:val="en-GB"/>
+        </w:rPr>
+        <w:t>8</w:t>
+      </w:r>
+      <w:r>
+        <w:rPr>
+          <w:sz w:val="21"/>
+          <w:szCs w:val="21"/>
+          <w:lang w:val="en-GB"/>
+        </w:rPr>
+        <w:t xml:space="preserve"> Typescript developer in Poland on Codersrank.io)</w:t>
+      </w:r>
+      <w:r>
+        <w:rPr>
+          <w:sz w:val="21"/>
+          <w:szCs w:val="21"/>
+          <w:lang w:val="en-GB"/>
+        </w:rPr>
+        <w:t>. Browser + Node.js</w:t>
       </w:r>
     </w:p>
     <w:p>
@@ -3529,26 +3889,17 @@
           <w:rFonts w:ascii="Segoe UI Symbol" w:hAnsi="Segoe UI Symbol" w:cs="Segoe UI Symbol"/>
           <w:sz w:val="21"/>
           <w:szCs w:val="21"/>
-          <w:lang w:val="fr-FR"/>
-        </w:rPr>
-      </w:pPr>
-      <w:r>
-        <w:rPr>
-          <w:rFonts w:ascii="Segoe UI Symbol" w:hAnsi="Segoe UI Symbol" w:cs="Segoe UI Symbol"/>
-          <w:sz w:val="21"/>
-          <w:szCs w:val="21"/>
-          <w:lang w:val="fr-FR"/>
-        </w:rPr>
-        <w:t>★★★★☆ Java SE 8</w:t>
-      </w:r>
-      <w:r>
-        <w:rPr>
-          <w:rFonts w:ascii="Segoe UI Symbol" w:hAnsi="Segoe UI Symbol" w:cs="Segoe UI Symbol"/>
-          <w:sz w:val="21"/>
-          <w:szCs w:val="21"/>
-          <w:lang w:val="fr-FR"/>
-        </w:rPr>
-        <w:t xml:space="preserve"> + advanced concurrent programming</w:t>
+          <w:lang w:val="en-GB"/>
+        </w:rPr>
+      </w:pPr>
+      <w:r>
+        <w:rPr>
+          <w:rFonts w:ascii="Segoe UI Symbol" w:hAnsi="Segoe UI Symbol" w:cs="Segoe UI Symbol"/>
+          <w:sz w:val="21"/>
+          <w:szCs w:val="21"/>
+          <w:lang w:val="en-GB"/>
+        </w:rPr>
+        <w:t>★★★★☆ Java SE 8 + advanced concurrent programming</w:t>
       </w:r>
     </w:p>
     <w:p>
@@ -3559,137 +3910,17 @@
           <w:rFonts w:ascii="Segoe UI Symbol" w:hAnsi="Segoe UI Symbol" w:cs="Segoe UI Symbol"/>
           <w:sz w:val="21"/>
           <w:szCs w:val="21"/>
-          <w:lang w:val="fr-FR"/>
-        </w:rPr>
-      </w:pPr>
-      <w:r>
-        <w:rPr>
-          <w:rFonts w:ascii="Segoe UI Symbol" w:hAnsi="Segoe UI Symbol" w:cs="Segoe UI Symbol"/>
-          <w:sz w:val="21"/>
-          <w:szCs w:val="21"/>
-          <w:lang w:val="fr-FR"/>
-        </w:rPr>
-        <w:t xml:space="preserve">★★★★☆ </w:t>
-      </w:r>
-      <w:r>
-        <w:rPr>
-          <w:rFonts w:ascii="Segoe UI Symbol" w:hAnsi="Segoe UI Symbol" w:cs="Segoe UI Symbol"/>
-          <w:noProof/>
-          <w:sz w:val="21"/>
-          <w:szCs w:val="21"/>
-          <w:lang w:val="fr-FR"/>
-        </w:rPr>
-        <w:t>Frontend stack</w:t>
-      </w:r>
-      <w:r>
-        <w:rPr>
-          <w:rFonts w:ascii="Segoe UI Symbol" w:hAnsi="Segoe UI Symbol" w:cs="Segoe UI Symbol"/>
-          <w:noProof/>
-          <w:sz w:val="21"/>
-          <w:szCs w:val="21"/>
-          <w:lang w:val="fr-FR"/>
-        </w:rPr>
-        <w:t>:</w:t>
-      </w:r>
-      <w:r>
-        <w:rPr>
-          <w:rFonts w:ascii="Segoe UI Symbol" w:hAnsi="Segoe UI Symbol" w:cs="Segoe UI Symbol"/>
-          <w:noProof/>
-          <w:sz w:val="21"/>
-          <w:szCs w:val="21"/>
-          <w:lang w:val="fr-FR"/>
-        </w:rPr>
-        <w:t xml:space="preserve"> </w:t>
-      </w:r>
-      <w:r>
-        <w:rPr>
-          <w:rFonts w:ascii="Segoe UI Symbol" w:hAnsi="Segoe UI Symbol" w:cs="Segoe UI Symbol"/>
-          <w:sz w:val="21"/>
-          <w:szCs w:val="21"/>
-          <w:lang w:val="fr-FR"/>
-        </w:rPr>
-        <w:t xml:space="preserve">Webpack, SASS (SCSS), </w:t>
-      </w:r>
-      <w:r>
-        <w:rPr>
-          <w:rFonts w:ascii="Segoe UI Symbol" w:hAnsi="Segoe UI Symbol" w:cs="Segoe UI Symbol"/>
-          <w:sz w:val="21"/>
-          <w:szCs w:val="21"/>
-          <w:lang w:val="fr-FR"/>
-        </w:rPr>
-        <w:t>HTML5</w:t>
-      </w:r>
-      <w:r>
-        <w:rPr>
-          <w:rFonts w:ascii="Segoe UI Symbol" w:hAnsi="Segoe UI Symbol" w:cs="Segoe UI Symbol"/>
-          <w:sz w:val="21"/>
-          <w:szCs w:val="21"/>
-          <w:lang w:val="fr-FR"/>
-        </w:rPr>
-        <w:t>,</w:t>
-      </w:r>
-      <w:r>
-        <w:rPr>
-          <w:rFonts w:ascii="Segoe UI Symbol" w:hAnsi="Segoe UI Symbol" w:cs="Segoe UI Symbol"/>
-          <w:sz w:val="21"/>
-          <w:szCs w:val="21"/>
-          <w:lang w:val="fr-FR"/>
-        </w:rPr>
-        <w:t>CSS3</w:t>
-      </w:r>
-      <w:r>
-        <w:rPr>
-          <w:rFonts w:ascii="Segoe UI Symbol" w:hAnsi="Segoe UI Symbol" w:cs="Segoe UI Symbol"/>
-          <w:sz w:val="21"/>
-          <w:szCs w:val="21"/>
-          <w:lang w:val="fr-FR"/>
-        </w:rPr>
-        <w:t>,</w:t>
-      </w:r>
-      <w:r>
-        <w:rPr>
-          <w:rFonts w:ascii="Segoe UI Symbol" w:hAnsi="Segoe UI Symbol" w:cs="Segoe UI Symbol"/>
-          <w:sz w:val="21"/>
-          <w:szCs w:val="21"/>
-          <w:lang w:val="fr-FR"/>
-        </w:rPr>
-        <w:t xml:space="preserve"> </w:t>
-      </w:r>
-      <w:r>
-        <w:rPr>
-          <w:rFonts w:ascii="Segoe UI Symbol" w:hAnsi="Segoe UI Symbol" w:cs="Segoe UI Symbol"/>
-          <w:sz w:val="21"/>
-          <w:szCs w:val="21"/>
-          <w:lang w:val="fr-FR"/>
-        </w:rPr>
-        <w:t>Bootstrap</w:t>
-      </w:r>
-      <w:r>
-        <w:rPr>
-          <w:rFonts w:ascii="Segoe UI Symbol" w:hAnsi="Segoe UI Symbol" w:cs="Segoe UI Symbol"/>
-          <w:sz w:val="21"/>
-          <w:szCs w:val="21"/>
-          <w:lang w:val="fr-FR"/>
-        </w:rPr>
-        <w:t xml:space="preserve">, </w:t>
-      </w:r>
-      <w:r>
-        <w:rPr>
-          <w:rFonts w:ascii="Segoe UI Symbol" w:hAnsi="Segoe UI Symbol" w:cs="Segoe UI Symbol"/>
-          <w:sz w:val="21"/>
-          <w:szCs w:val="21"/>
-          <w:lang w:val="fr-FR"/>
-        </w:rPr>
-        <w:t xml:space="preserve"> </w:t>
-      </w:r>
-      <w:r>
-        <w:rPr>
-          <w:rFonts w:ascii="Segoe UI Symbol" w:hAnsi="Segoe UI Symbol" w:cs="Segoe UI Symbol"/>
-          <w:sz w:val="21"/>
-          <w:szCs w:val="21"/>
-          <w:lang w:val="fr-FR"/>
-        </w:rPr>
-        <w:t>jQuery</w:t>
+          <w:lang w:val="en-US"/>
+        </w:rPr>
+      </w:pPr>
+      <w:r>
+        <w:rPr>
+          <w:rFonts w:ascii="Segoe UI Symbol" w:hAnsi="Segoe UI Symbol" w:cs="Segoe UI Symbol"/>
+          <w:sz w:val="21"/>
+          <w:szCs w:val="21"/>
+          <w:lang w:val="en-US"/>
+        </w:rPr>
+        <w:t>★★☆☆☆ Python (scripting, data processing, interactions with hardware like oscilloscopes, DDS, custom sensors).</w:t>
       </w:r>
     </w:p>
     <w:p>
@@ -3698,38 +3929,13 @@
         <w:ind w:left="964" w:hanging="964"/>
         <w:rPr>
           <w:rFonts w:ascii="Segoe UI Symbol" w:hAnsi="Segoe UI Symbol" w:cs="Segoe UI Symbol"/>
-          <w:sz w:val="21"/>
-          <w:szCs w:val="21"/>
-          <w:lang w:val="nl-NL"/>
-        </w:rPr>
-      </w:pPr>
-      <w:r>
-        <w:rPr>
-          <w:rFonts w:ascii="Segoe UI Symbol" w:hAnsi="Segoe UI Symbol" w:cs="Segoe UI Symbol"/>
-          <w:sz w:val="21"/>
-          <w:szCs w:val="21"/>
-          <w:lang w:val="nl-NL"/>
-        </w:rPr>
-        <w:t xml:space="preserve">★★★★☆ </w:t>
-      </w:r>
-      <w:r>
-        <w:rPr>
-          <w:rFonts w:ascii="Segoe UI Symbol" w:hAnsi="Segoe UI Symbol" w:cs="Segoe UI Symbol"/>
-          <w:sz w:val="21"/>
-          <w:szCs w:val="21"/>
-          <w:lang w:val="nl-NL"/>
-        </w:rPr>
-        <w:t xml:space="preserve">Steem </w:t>
-      </w:r>
-      <w:r>
-        <w:rPr>
-          <w:rFonts w:ascii="Segoe UI Symbol" w:hAnsi="Segoe UI Symbol" w:cs="Segoe UI Symbol"/>
-          <w:sz w:val="21"/>
-          <w:szCs w:val="21"/>
-          <w:lang w:val="nl-NL"/>
-        </w:rPr>
-        <w:t>Blockchain (Steem dApp architect)</w:t>
-      </w:r>
+          <w:b/>
+          <w:bCs/>
+          <w:sz w:val="21"/>
+          <w:szCs w:val="21"/>
+          <w:lang w:val="en-US"/>
+        </w:rPr>
+      </w:pPr>
     </w:p>
     <w:p>
       <w:pPr>
@@ -3737,19 +3943,83 @@
         <w:ind w:left="964" w:hanging="964"/>
         <w:rPr>
           <w:rFonts w:ascii="Segoe UI Symbol" w:hAnsi="Segoe UI Symbol" w:cs="Segoe UI Symbol"/>
-          <w:sz w:val="21"/>
-          <w:szCs w:val="21"/>
-          <w:lang w:val="nl-NL"/>
-        </w:rPr>
-      </w:pPr>
-      <w:r>
-        <w:rPr>
-          <w:rFonts w:ascii="Segoe UI Symbol" w:hAnsi="Segoe UI Symbol" w:cs="Segoe UI Symbol"/>
-          <w:sz w:val="21"/>
-          <w:szCs w:val="21"/>
-          <w:lang w:val="nl-NL"/>
-        </w:rPr>
-        <w:t>★★★★☆ TDD (JUnit, Mocha, Tslint, Sinon, Istanbul/nyc)</w:t>
+          <w:b/>
+          <w:bCs/>
+          <w:sz w:val="21"/>
+          <w:szCs w:val="21"/>
+          <w:lang w:val="en-GB"/>
+        </w:rPr>
+      </w:pPr>
+      <w:r>
+        <w:rPr>
+          <w:rFonts w:ascii="Segoe UI Symbol" w:hAnsi="Segoe UI Symbol" w:cs="Segoe UI Symbol"/>
+          <w:b/>
+          <w:bCs/>
+          <w:sz w:val="21"/>
+          <w:szCs w:val="21"/>
+          <w:lang w:val="en-GB"/>
+        </w:rPr>
+        <w:t>Frontend</w:t>
+      </w:r>
+    </w:p>
+    <w:p>
+      <w:pPr>
+        <w:spacing w:after="0"/>
+        <w:rPr>
+          <w:rFonts w:ascii="Segoe UI Symbol" w:hAnsi="Segoe UI Symbol" w:cs="Segoe UI Symbol"/>
+          <w:sz w:val="21"/>
+          <w:szCs w:val="21"/>
+          <w:lang w:val="en-GB"/>
+        </w:rPr>
+      </w:pPr>
+      <w:r>
+        <w:rPr>
+          <w:rFonts w:ascii="Segoe UI Symbol" w:hAnsi="Segoe UI Symbol" w:cs="Segoe UI Symbol"/>
+          <w:sz w:val="21"/>
+          <w:szCs w:val="21"/>
+          <w:lang w:val="en-GB"/>
+        </w:rPr>
+        <w:t xml:space="preserve">★★★★☆ Vue.js + </w:t>
+      </w:r>
+      <w:proofErr w:type="spellStart"/>
+      <w:r>
+        <w:rPr>
+          <w:rFonts w:ascii="Segoe UI Symbol" w:hAnsi="Segoe UI Symbol" w:cs="Segoe UI Symbol"/>
+          <w:sz w:val="21"/>
+          <w:szCs w:val="21"/>
+          <w:lang w:val="en-GB"/>
+        </w:rPr>
+        <w:t>vuex</w:t>
+      </w:r>
+      <w:proofErr w:type="spellEnd"/>
+      <w:r>
+        <w:rPr>
+          <w:rFonts w:ascii="Segoe UI Symbol" w:hAnsi="Segoe UI Symbol" w:cs="Segoe UI Symbol"/>
+          <w:sz w:val="21"/>
+          <w:szCs w:val="21"/>
+          <w:lang w:val="en-GB"/>
+        </w:rPr>
+        <w:t xml:space="preserve"> + </w:t>
+      </w:r>
+      <w:proofErr w:type="spellStart"/>
+      <w:r>
+        <w:rPr>
+          <w:rFonts w:ascii="Segoe UI Symbol" w:hAnsi="Segoe UI Symbol" w:cs="Segoe UI Symbol"/>
+          <w:sz w:val="21"/>
+          <w:szCs w:val="21"/>
+          <w:lang w:val="en-GB"/>
+        </w:rPr>
+        <w:t>vue</w:t>
+      </w:r>
+      <w:proofErr w:type="spellEnd"/>
+      <w:r>
+        <w:rPr>
+          <w:rFonts w:ascii="Segoe UI Symbol" w:hAnsi="Segoe UI Symbol" w:cs="Segoe UI Symbol"/>
+          <w:sz w:val="21"/>
+          <w:szCs w:val="21"/>
+          <w:lang w:val="en-GB"/>
+        </w:rPr>
+        <w:t>-router</w:t>
       </w:r>
     </w:p>
     <w:p>
@@ -3760,35 +4030,26 @@
           <w:rFonts w:ascii="Segoe UI Symbol" w:hAnsi="Segoe UI Symbol" w:cs="Segoe UI Symbol"/>
           <w:sz w:val="21"/>
           <w:szCs w:val="21"/>
-          <w:lang w:val="nl-NL"/>
-        </w:rPr>
-      </w:pPr>
-      <w:r>
-        <w:rPr>
-          <w:rFonts w:ascii="Segoe UI Symbol" w:hAnsi="Segoe UI Symbol" w:cs="Segoe UI Symbol"/>
-          <w:sz w:val="21"/>
-          <w:szCs w:val="21"/>
-          <w:lang w:val="nl-NL"/>
-        </w:rPr>
-        <w:t>★★★</w:t>
-      </w:r>
-      <w:r>
-        <w:rPr>
-          <w:rFonts w:ascii="Segoe UI Symbol" w:hAnsi="Segoe UI Symbol" w:cs="Segoe UI Symbol"/>
-          <w:sz w:val="21"/>
-          <w:szCs w:val="21"/>
-          <w:lang w:val="nl-NL"/>
-        </w:rPr>
-        <w:t>★</w:t>
-      </w:r>
-      <w:r>
-        <w:rPr>
-          <w:rFonts w:ascii="Segoe UI Symbol" w:hAnsi="Segoe UI Symbol" w:cs="Segoe UI Symbol"/>
-          <w:sz w:val="21"/>
-          <w:szCs w:val="21"/>
-          <w:lang w:val="nl-NL"/>
-        </w:rPr>
-        <w:t>☆ Docker + docker swarm</w:t>
+          <w:lang w:val="en-GB"/>
+        </w:rPr>
+      </w:pPr>
+      <w:r>
+        <w:rPr>
+          <w:rFonts w:ascii="Segoe UI Symbol" w:hAnsi="Segoe UI Symbol" w:cs="Segoe UI Symbol"/>
+          <w:sz w:val="21"/>
+          <w:szCs w:val="21"/>
+          <w:lang w:val="en-GB"/>
+        </w:rPr>
+        <w:t xml:space="preserve">★★★★☆ </w:t>
+      </w:r>
+      <w:r>
+        <w:rPr>
+          <w:rFonts w:ascii="Segoe UI Symbol" w:hAnsi="Segoe UI Symbol" w:cs="Segoe UI Symbol"/>
+          <w:sz w:val="21"/>
+          <w:szCs w:val="21"/>
+          <w:lang w:val="en-GB"/>
+        </w:rPr>
+        <w:t>HTML5 + CSS3</w:t>
       </w:r>
     </w:p>
     <w:p>
@@ -3799,17 +4060,26 @@
           <w:rFonts w:ascii="Segoe UI Symbol" w:hAnsi="Segoe UI Symbol" w:cs="Segoe UI Symbol"/>
           <w:sz w:val="21"/>
           <w:szCs w:val="21"/>
-          <w:lang w:val="nl-NL"/>
-        </w:rPr>
-      </w:pPr>
-      <w:r>
-        <w:rPr>
-          <w:rFonts w:ascii="Segoe UI Symbol" w:hAnsi="Segoe UI Symbol" w:cs="Segoe UI Symbol"/>
-          <w:sz w:val="21"/>
-          <w:szCs w:val="21"/>
-          <w:lang w:val="nl-NL"/>
-        </w:rPr>
-        <w:t>★★★☆☆ Git + github</w:t>
+          <w:lang w:val="en-GB"/>
+        </w:rPr>
+      </w:pPr>
+      <w:r>
+        <w:rPr>
+          <w:rFonts w:ascii="Segoe UI Symbol" w:hAnsi="Segoe UI Symbol" w:cs="Segoe UI Symbol"/>
+          <w:sz w:val="21"/>
+          <w:szCs w:val="21"/>
+          <w:lang w:val="en-GB"/>
+        </w:rPr>
+        <w:t xml:space="preserve">★★★☆☆ </w:t>
+      </w:r>
+      <w:r>
+        <w:rPr>
+          <w:rFonts w:ascii="Segoe UI Symbol" w:hAnsi="Segoe UI Symbol" w:cs="Segoe UI Symbol"/>
+          <w:sz w:val="21"/>
+          <w:szCs w:val="21"/>
+          <w:lang w:val="en-GB"/>
+        </w:rPr>
+        <w:t>Webpack</w:t>
       </w:r>
     </w:p>
     <w:p>
@@ -3820,26 +4090,35 @@
           <w:rFonts w:ascii="Segoe UI Symbol" w:hAnsi="Segoe UI Symbol" w:cs="Segoe UI Symbol"/>
           <w:sz w:val="21"/>
           <w:szCs w:val="21"/>
-          <w:lang w:val="nl-NL"/>
-        </w:rPr>
-      </w:pPr>
-      <w:r>
-        <w:rPr>
-          <w:rFonts w:ascii="Segoe UI Symbol" w:hAnsi="Segoe UI Symbol" w:cs="Segoe UI Symbol"/>
-          <w:sz w:val="21"/>
-          <w:szCs w:val="21"/>
-          <w:lang w:val="nl-NL"/>
-        </w:rPr>
-        <w:t>★★★☆☆ PostgreSQL + query optimization</w:t>
-      </w:r>
-      <w:r>
-        <w:rPr>
-          <w:rFonts w:ascii="Segoe UI Symbol" w:hAnsi="Segoe UI Symbol" w:cs="Segoe UI Symbol"/>
-          <w:sz w:val="21"/>
-          <w:szCs w:val="21"/>
-          <w:lang w:val="nl-NL"/>
-        </w:rPr>
-        <w:t xml:space="preserve"> / MySQL</w:t>
+          <w:lang w:val="en-US"/>
+        </w:rPr>
+      </w:pPr>
+      <w:r>
+        <w:rPr>
+          <w:rFonts w:ascii="Segoe UI Symbol" w:hAnsi="Segoe UI Symbol" w:cs="Segoe UI Symbol"/>
+          <w:sz w:val="21"/>
+          <w:szCs w:val="21"/>
+          <w:lang w:val="en-US"/>
+        </w:rPr>
+        <w:t xml:space="preserve">★★★☆☆ Design: </w:t>
+      </w:r>
+      <w:r>
+        <w:rPr>
+          <w:rFonts w:ascii="Segoe UI Symbol" w:hAnsi="Segoe UI Symbol" w:cs="Segoe UI Symbol"/>
+          <w:sz w:val="21"/>
+          <w:szCs w:val="21"/>
+          <w:lang w:val="en-US"/>
+        </w:rPr>
+        <w:t>GIMP + Affinity Designer</w:t>
+      </w:r>
+      <w:r>
+        <w:rPr>
+          <w:rFonts w:ascii="Segoe UI Symbol" w:hAnsi="Segoe UI Symbol" w:cs="Segoe UI Symbol"/>
+          <w:sz w:val="21"/>
+          <w:szCs w:val="21"/>
+          <w:lang w:val="en-US"/>
+        </w:rPr>
+        <w:t xml:space="preserve"> (vector)</w:t>
       </w:r>
     </w:p>
     <w:p>
@@ -3860,7 +4139,7 @@
           <w:szCs w:val="21"/>
           <w:lang w:val="en-US"/>
         </w:rPr>
-        <w:t>★★★☆☆ Cloud Computing: Amazon AWS (S3, EC2, IAM).</w:t>
+        <w:t>★★★☆☆</w:t>
       </w:r>
       <w:r>
         <w:rPr>
@@ -3869,7 +4148,7 @@
           <w:szCs w:val="21"/>
           <w:lang w:val="en-US"/>
         </w:rPr>
-        <w:t xml:space="preserve"> Cloud provisioning: Docker Swarm + bare metal server administration + continuous deployment with Ansible.</w:t>
+        <w:t xml:space="preserve"> Bootstrap</w:t>
       </w:r>
     </w:p>
     <w:p>
@@ -3899,8 +4178,9 @@
           <w:szCs w:val="21"/>
           <w:lang w:val="en-US"/>
         </w:rPr>
-        <w:t xml:space="preserve"> </w:t>
-      </w:r>
+        <w:t xml:space="preserve"> Material design: </w:t>
+      </w:r>
+      <w:proofErr w:type="spellStart"/>
       <w:r>
         <w:rPr>
           <w:rFonts w:ascii="Segoe UI Symbol" w:hAnsi="Segoe UI Symbol" w:cs="Segoe UI Symbol"/>
@@ -3908,17 +4188,9 @@
           <w:szCs w:val="21"/>
           <w:lang w:val="en-US"/>
         </w:rPr>
-        <w:t xml:space="preserve">Cryptography with an understanding of several algorithms and associated threats. Did experimental implementations of these. I am </w:t>
-      </w:r>
-      <w:r>
-        <w:rPr>
-          <w:rFonts w:ascii="Segoe UI Symbol" w:hAnsi="Segoe UI Symbol" w:cs="Segoe UI Symbol"/>
-          <w:sz w:val="21"/>
-          <w:szCs w:val="21"/>
-          <w:lang w:val="en-US"/>
-        </w:rPr>
-        <w:t>also currently an administrator of two Hashicorp Vault servers at Wise.</w:t>
-      </w:r>
+        <w:t>Vuetify</w:t>
+      </w:r>
+      <w:proofErr w:type="spellEnd"/>
     </w:p>
     <w:p>
       <w:pPr>
@@ -3938,7 +4210,7 @@
           <w:szCs w:val="21"/>
           <w:lang w:val="en-US"/>
         </w:rPr>
-        <w:t xml:space="preserve">★★★☆☆ </w:t>
+        <w:t>★★☆☆☆</w:t>
       </w:r>
       <w:r>
         <w:rPr>
@@ -3947,7 +4219,7 @@
           <w:szCs w:val="21"/>
           <w:lang w:val="en-US"/>
         </w:rPr>
-        <w:t>Firebase serverless</w:t>
+        <w:t xml:space="preserve"> SASS (SCSS)</w:t>
       </w:r>
     </w:p>
     <w:p>
@@ -3968,7 +4240,16 @@
           <w:szCs w:val="21"/>
           <w:lang w:val="en-US"/>
         </w:rPr>
-        <w:t>★★★☆☆ Linux (Debian family) + BASH/ZSH.</w:t>
+        <w:t>★★☆☆☆</w:t>
+      </w:r>
+      <w:r>
+        <w:rPr>
+          <w:rFonts w:ascii="Segoe UI Symbol" w:hAnsi="Segoe UI Symbol" w:cs="Segoe UI Symbol"/>
+          <w:sz w:val="21"/>
+          <w:szCs w:val="21"/>
+          <w:lang w:val="en-US"/>
+        </w:rPr>
+        <w:t xml:space="preserve"> jQuery</w:t>
       </w:r>
     </w:p>
     <w:p>
@@ -3979,45 +4260,9 @@
           <w:rFonts w:ascii="Segoe UI Symbol" w:hAnsi="Segoe UI Symbol" w:cs="Segoe UI Symbol"/>
           <w:sz w:val="21"/>
           <w:szCs w:val="21"/>
-          <w:lang w:val="en-US"/>
-        </w:rPr>
-      </w:pPr>
-      <w:r>
-        <w:rPr>
-          <w:rFonts w:ascii="Segoe UI Symbol" w:hAnsi="Segoe UI Symbol" w:cs="Segoe UI Symbol"/>
-          <w:sz w:val="21"/>
-          <w:szCs w:val="21"/>
-          <w:lang w:val="en-US"/>
-        </w:rPr>
-        <w:t>★★</w:t>
-      </w:r>
-      <w:r>
-        <w:rPr>
-          <w:rFonts w:ascii="Segoe UI Symbol" w:hAnsi="Segoe UI Symbol" w:cs="Segoe UI Symbol"/>
-          <w:sz w:val="21"/>
-          <w:szCs w:val="21"/>
-          <w:lang w:val="en-US"/>
-        </w:rPr>
-        <w:t>★</w:t>
-      </w:r>
-      <w:r>
-        <w:rPr>
-          <w:rFonts w:ascii="Segoe UI Symbol" w:hAnsi="Segoe UI Symbol" w:cs="Segoe UI Symbol"/>
-          <w:sz w:val="21"/>
-          <w:szCs w:val="21"/>
-          <w:lang w:val="en-US"/>
-        </w:rPr>
-        <w:t xml:space="preserve">☆☆ CI+CD: Ansible, </w:t>
-      </w:r>
-      <w:r>
-        <w:rPr>
-          <w:rFonts w:ascii="Segoe UI Symbol" w:hAnsi="Segoe UI Symbol" w:cs="Segoe UI Symbol"/>
-          <w:sz w:val="21"/>
-          <w:szCs w:val="21"/>
-          <w:lang w:val="en-US"/>
-        </w:rPr>
-        <w:t>Travis</w:t>
-      </w:r>
+          <w:lang w:val="en-GB"/>
+        </w:rPr>
+      </w:pPr>
     </w:p>
     <w:p>
       <w:pPr>
@@ -4025,46 +4270,23 @@
         <w:ind w:left="964" w:hanging="964"/>
         <w:rPr>
           <w:rFonts w:ascii="Segoe UI Symbol" w:hAnsi="Segoe UI Symbol" w:cs="Segoe UI Symbol"/>
-          <w:sz w:val="21"/>
-          <w:szCs w:val="21"/>
-          <w:lang w:val="en-US"/>
-        </w:rPr>
-      </w:pPr>
-      <w:r>
-        <w:rPr>
-          <w:rFonts w:ascii="Segoe UI Symbol" w:hAnsi="Segoe UI Symbol" w:cs="Segoe UI Symbol"/>
-          <w:sz w:val="21"/>
-          <w:szCs w:val="21"/>
-          <w:lang w:val="en-US"/>
-        </w:rPr>
-        <w:t xml:space="preserve">★★★☆☆ Design: </w:t>
-      </w:r>
-      <w:r>
-        <w:rPr>
-          <w:rFonts w:ascii="Segoe UI Symbol" w:hAnsi="Segoe UI Symbol" w:cs="Segoe UI Symbol"/>
-          <w:sz w:val="21"/>
-          <w:szCs w:val="21"/>
-          <w:lang w:val="en-US"/>
-        </w:rPr>
-        <w:t xml:space="preserve">GIMP + </w:t>
-      </w:r>
-      <w:r>
-        <w:rPr>
-          <w:rFonts w:ascii="Segoe UI Symbol" w:hAnsi="Segoe UI Symbol" w:cs="Segoe UI Symbol"/>
-          <w:sz w:val="21"/>
-          <w:szCs w:val="21"/>
-          <w:lang w:val="en-US"/>
-        </w:rPr>
-        <w:t xml:space="preserve">vector graphics </w:t>
-      </w:r>
-      <w:r>
-        <w:rPr>
-          <w:rFonts w:ascii="Segoe UI Symbol" w:hAnsi="Segoe UI Symbol" w:cs="Segoe UI Symbol"/>
-          <w:sz w:val="21"/>
-          <w:szCs w:val="21"/>
-          <w:lang w:val="en-US"/>
-        </w:rPr>
-        <w:t>(Affinity Designer/Inkscape)</w:t>
+          <w:b/>
+          <w:bCs/>
+          <w:sz w:val="21"/>
+          <w:szCs w:val="21"/>
+          <w:lang w:val="en-GB"/>
+        </w:rPr>
+      </w:pPr>
+      <w:r>
+        <w:rPr>
+          <w:rFonts w:ascii="Segoe UI Symbol" w:hAnsi="Segoe UI Symbol" w:cs="Segoe UI Symbol"/>
+          <w:b/>
+          <w:bCs/>
+          <w:sz w:val="21"/>
+          <w:szCs w:val="21"/>
+          <w:lang w:val="en-GB"/>
+        </w:rPr>
+        <w:t>Tools</w:t>
       </w:r>
     </w:p>
     <w:p>
@@ -4075,35 +4297,17 @@
           <w:rFonts w:ascii="Segoe UI Symbol" w:hAnsi="Segoe UI Symbol" w:cs="Segoe UI Symbol"/>
           <w:sz w:val="21"/>
           <w:szCs w:val="21"/>
-          <w:lang w:val="en-US"/>
-        </w:rPr>
-      </w:pPr>
-      <w:r>
-        <w:rPr>
-          <w:rFonts w:ascii="Segoe UI Symbol" w:hAnsi="Segoe UI Symbol" w:cs="Segoe UI Symbol"/>
-          <w:sz w:val="21"/>
-          <w:szCs w:val="21"/>
-          <w:lang w:val="en-US"/>
-        </w:rPr>
-        <w:t>★★</w:t>
-      </w:r>
-      <w:r>
-        <w:rPr>
-          <w:rFonts w:ascii="Segoe UI Symbol" w:hAnsi="Segoe UI Symbol" w:cs="Segoe UI Symbol"/>
-          <w:sz w:val="21"/>
-          <w:szCs w:val="21"/>
-          <w:lang w:val="en-US"/>
-        </w:rPr>
-        <w:t>☆</w:t>
-      </w:r>
-      <w:r>
-        <w:rPr>
-          <w:rFonts w:ascii="Segoe UI Symbol" w:hAnsi="Segoe UI Symbol" w:cs="Segoe UI Symbol"/>
-          <w:sz w:val="21"/>
-          <w:szCs w:val="21"/>
-          <w:lang w:val="en-US"/>
-        </w:rPr>
-        <w:t>☆☆ Operating measurement equipment: digital oscilloscope and DDS function generator. (Used this mostly for physics experiments at home.)</w:t>
+          <w:lang w:val="en-GB"/>
+        </w:rPr>
+      </w:pPr>
+      <w:r>
+        <w:rPr>
+          <w:rFonts w:ascii="Segoe UI Symbol" w:hAnsi="Segoe UI Symbol" w:cs="Segoe UI Symbol"/>
+          <w:sz w:val="21"/>
+          <w:szCs w:val="21"/>
+          <w:lang w:val="en-GB"/>
+        </w:rPr>
+        <w:t>★★★★☆ Docker + docker swarm</w:t>
       </w:r>
     </w:p>
     <w:p>
@@ -4124,7 +4328,25 @@
           <w:szCs w:val="21"/>
           <w:lang w:val="en-US"/>
         </w:rPr>
-        <w:t>★★☆☆☆ Python (scripting, data processing, interactions with hardware like oscilloscopes, DDS, custom sensors).</w:t>
+        <w:t>★★★</w:t>
+      </w:r>
+      <w:r>
+        <w:rPr>
+          <w:rFonts w:ascii="Segoe UI Symbol" w:hAnsi="Segoe UI Symbol" w:cs="Segoe UI Symbol"/>
+          <w:sz w:val="21"/>
+          <w:szCs w:val="21"/>
+          <w:lang w:val="en-GB"/>
+        </w:rPr>
+        <w:t>★</w:t>
+      </w:r>
+      <w:r>
+        <w:rPr>
+          <w:rFonts w:ascii="Segoe UI Symbol" w:hAnsi="Segoe UI Symbol" w:cs="Segoe UI Symbol"/>
+          <w:sz w:val="21"/>
+          <w:szCs w:val="21"/>
+          <w:lang w:val="en-US"/>
+        </w:rPr>
+        <w:t>☆Travis</w:t>
       </w:r>
     </w:p>
     <w:p>
@@ -4145,7 +4367,1174 @@
           <w:szCs w:val="21"/>
           <w:lang w:val="en-US"/>
         </w:rPr>
-        <w:t>★★☆☆☆ Embedded programming of IC families: ARM8, ESP32, STM32</w:t>
+        <w:t xml:space="preserve">★★★★☆ TDD (JUnit, Mocha, </w:t>
+      </w:r>
+      <w:proofErr w:type="spellStart"/>
+      <w:r>
+        <w:rPr>
+          <w:rFonts w:ascii="Segoe UI Symbol" w:hAnsi="Segoe UI Symbol" w:cs="Segoe UI Symbol"/>
+          <w:sz w:val="21"/>
+          <w:szCs w:val="21"/>
+          <w:lang w:val="en-US"/>
+        </w:rPr>
+        <w:t>Tslint</w:t>
+      </w:r>
+      <w:proofErr w:type="spellEnd"/>
+      <w:r>
+        <w:rPr>
+          <w:rFonts w:ascii="Segoe UI Symbol" w:hAnsi="Segoe UI Symbol" w:cs="Segoe UI Symbol"/>
+          <w:sz w:val="21"/>
+          <w:szCs w:val="21"/>
+          <w:lang w:val="en-US"/>
+        </w:rPr>
+        <w:t xml:space="preserve">, </w:t>
+      </w:r>
+      <w:proofErr w:type="spellStart"/>
+      <w:r>
+        <w:rPr>
+          <w:rFonts w:ascii="Segoe UI Symbol" w:hAnsi="Segoe UI Symbol" w:cs="Segoe UI Symbol"/>
+          <w:sz w:val="21"/>
+          <w:szCs w:val="21"/>
+          <w:lang w:val="en-US"/>
+        </w:rPr>
+        <w:t>Sinon</w:t>
+      </w:r>
+      <w:proofErr w:type="spellEnd"/>
+      <w:r>
+        <w:rPr>
+          <w:rFonts w:ascii="Segoe UI Symbol" w:hAnsi="Segoe UI Symbol" w:cs="Segoe UI Symbol"/>
+          <w:sz w:val="21"/>
+          <w:szCs w:val="21"/>
+          <w:lang w:val="en-US"/>
+        </w:rPr>
+        <w:t>, Istanbul/</w:t>
+      </w:r>
+      <w:proofErr w:type="spellStart"/>
+      <w:r>
+        <w:rPr>
+          <w:rFonts w:ascii="Segoe UI Symbol" w:hAnsi="Segoe UI Symbol" w:cs="Segoe UI Symbol"/>
+          <w:sz w:val="21"/>
+          <w:szCs w:val="21"/>
+          <w:lang w:val="en-US"/>
+        </w:rPr>
+        <w:t>nyc</w:t>
+      </w:r>
+      <w:proofErr w:type="spellEnd"/>
+      <w:r>
+        <w:rPr>
+          <w:rFonts w:ascii="Segoe UI Symbol" w:hAnsi="Segoe UI Symbol" w:cs="Segoe UI Symbol"/>
+          <w:sz w:val="21"/>
+          <w:szCs w:val="21"/>
+          <w:lang w:val="en-US"/>
+        </w:rPr>
+        <w:t>)</w:t>
+      </w:r>
+    </w:p>
+    <w:p>
+      <w:pPr>
+        <w:spacing w:after="0"/>
+        <w:ind w:left="964" w:hanging="964"/>
+        <w:rPr>
+          <w:rFonts w:ascii="Segoe UI Symbol" w:hAnsi="Segoe UI Symbol" w:cs="Segoe UI Symbol"/>
+          <w:sz w:val="21"/>
+          <w:szCs w:val="21"/>
+          <w:lang w:val="en-US"/>
+        </w:rPr>
+      </w:pPr>
+      <w:r>
+        <w:rPr>
+          <w:rFonts w:ascii="Segoe UI Symbol" w:hAnsi="Segoe UI Symbol" w:cs="Segoe UI Symbol"/>
+          <w:sz w:val="21"/>
+          <w:szCs w:val="21"/>
+          <w:lang w:val="en-US"/>
+        </w:rPr>
+        <w:t>★★★</w:t>
+      </w:r>
+      <w:r>
+        <w:rPr>
+          <w:rFonts w:ascii="Segoe UI Symbol" w:hAnsi="Segoe UI Symbol" w:cs="Segoe UI Symbol"/>
+          <w:sz w:val="21"/>
+          <w:szCs w:val="21"/>
+          <w:lang w:val="en-GB"/>
+        </w:rPr>
+        <w:t>★</w:t>
+      </w:r>
+      <w:r>
+        <w:rPr>
+          <w:rFonts w:ascii="Segoe UI Symbol" w:hAnsi="Segoe UI Symbol" w:cs="Segoe UI Symbol"/>
+          <w:sz w:val="21"/>
+          <w:szCs w:val="21"/>
+          <w:lang w:val="en-US"/>
+        </w:rPr>
+        <w:t>☆</w:t>
+      </w:r>
+      <w:r>
+        <w:rPr>
+          <w:rFonts w:ascii="Segoe UI Symbol" w:hAnsi="Segoe UI Symbol" w:cs="Segoe UI Symbol"/>
+          <w:sz w:val="21"/>
+          <w:szCs w:val="21"/>
+          <w:lang w:val="en-US"/>
+        </w:rPr>
+        <w:t xml:space="preserve"> NPM package publishing</w:t>
+      </w:r>
+    </w:p>
+    <w:p>
+      <w:pPr>
+        <w:spacing w:after="0"/>
+        <w:ind w:left="964" w:hanging="964"/>
+        <w:rPr>
+          <w:rFonts w:ascii="Segoe UI Symbol" w:hAnsi="Segoe UI Symbol" w:cs="Segoe UI Symbol"/>
+          <w:sz w:val="21"/>
+          <w:szCs w:val="21"/>
+          <w:lang w:val="en-GB"/>
+        </w:rPr>
+      </w:pPr>
+      <w:r>
+        <w:rPr>
+          <w:rFonts w:ascii="Segoe UI Symbol" w:hAnsi="Segoe UI Symbol" w:cs="Segoe UI Symbol"/>
+          <w:sz w:val="21"/>
+          <w:szCs w:val="21"/>
+          <w:lang w:val="en-GB"/>
+        </w:rPr>
+        <w:t xml:space="preserve">★★★☆☆ Git + </w:t>
+      </w:r>
+      <w:proofErr w:type="spellStart"/>
+      <w:r>
+        <w:rPr>
+          <w:rFonts w:ascii="Segoe UI Symbol" w:hAnsi="Segoe UI Symbol" w:cs="Segoe UI Symbol"/>
+          <w:sz w:val="21"/>
+          <w:szCs w:val="21"/>
+          <w:lang w:val="en-GB"/>
+        </w:rPr>
+        <w:t>github</w:t>
+      </w:r>
+      <w:proofErr w:type="spellEnd"/>
+    </w:p>
+    <w:p>
+      <w:pPr>
+        <w:spacing w:after="0"/>
+        <w:ind w:left="964" w:hanging="964"/>
+        <w:rPr>
+          <w:rFonts w:ascii="Segoe UI Symbol" w:hAnsi="Segoe UI Symbol" w:cs="Segoe UI Symbol"/>
+          <w:sz w:val="21"/>
+          <w:szCs w:val="21"/>
+          <w:lang w:val="en-US"/>
+        </w:rPr>
+      </w:pPr>
+      <w:r>
+        <w:rPr>
+          <w:rFonts w:ascii="Segoe UI Symbol" w:hAnsi="Segoe UI Symbol" w:cs="Segoe UI Symbol"/>
+          <w:sz w:val="21"/>
+          <w:szCs w:val="21"/>
+          <w:lang w:val="en-US"/>
+        </w:rPr>
+        <w:t>★★★☆☆ Ansible</w:t>
+      </w:r>
+    </w:p>
+    <w:p>
+      <w:pPr>
+        <w:spacing w:after="0"/>
+        <w:ind w:left="964" w:hanging="964"/>
+        <w:rPr>
+          <w:rFonts w:ascii="Segoe UI Symbol" w:hAnsi="Segoe UI Symbol" w:cs="Segoe UI Symbol"/>
+          <w:sz w:val="21"/>
+          <w:szCs w:val="21"/>
+          <w:lang w:val="en-US"/>
+        </w:rPr>
+      </w:pPr>
+      <w:r>
+        <w:rPr>
+          <w:rFonts w:ascii="Segoe UI Symbol" w:hAnsi="Segoe UI Symbol" w:cs="Segoe UI Symbol"/>
+          <w:sz w:val="21"/>
+          <w:szCs w:val="21"/>
+          <w:lang w:val="en-US"/>
+        </w:rPr>
+        <w:t>★★★☆☆ Linux (Debian family</w:t>
+      </w:r>
+      <w:r>
+        <w:rPr>
+          <w:rFonts w:ascii="Segoe UI Symbol" w:hAnsi="Segoe UI Symbol" w:cs="Segoe UI Symbol"/>
+          <w:sz w:val="21"/>
+          <w:szCs w:val="21"/>
+          <w:lang w:val="en-US"/>
+        </w:rPr>
+        <w:t>)</w:t>
+      </w:r>
+    </w:p>
+    <w:p>
+      <w:pPr>
+        <w:spacing w:after="0"/>
+        <w:ind w:left="964" w:hanging="964"/>
+        <w:rPr>
+          <w:rFonts w:ascii="Segoe UI Symbol" w:hAnsi="Segoe UI Symbol" w:cs="Segoe UI Symbol"/>
+          <w:sz w:val="21"/>
+          <w:szCs w:val="21"/>
+          <w:lang w:val="en-US"/>
+        </w:rPr>
+      </w:pPr>
+      <w:r>
+        <w:rPr>
+          <w:rFonts w:ascii="Segoe UI Symbol" w:hAnsi="Segoe UI Symbol" w:cs="Segoe UI Symbol"/>
+          <w:sz w:val="21"/>
+          <w:szCs w:val="21"/>
+          <w:lang w:val="en-US"/>
+        </w:rPr>
+        <w:t>★★★☆☆ BASH</w:t>
+      </w:r>
+      <w:r>
+        <w:rPr>
+          <w:rFonts w:ascii="Segoe UI Symbol" w:hAnsi="Segoe UI Symbol" w:cs="Segoe UI Symbol"/>
+          <w:sz w:val="21"/>
+          <w:szCs w:val="21"/>
+          <w:lang w:val="en-US"/>
+        </w:rPr>
+        <w:t xml:space="preserve"> + </w:t>
+      </w:r>
+      <w:r>
+        <w:rPr>
+          <w:rFonts w:ascii="Segoe UI Symbol" w:hAnsi="Segoe UI Symbol" w:cs="Segoe UI Symbol"/>
+          <w:sz w:val="21"/>
+          <w:szCs w:val="21"/>
+          <w:lang w:val="en-US"/>
+        </w:rPr>
+        <w:t>ZSH</w:t>
+      </w:r>
+    </w:p>
+    <w:p>
+      <w:pPr>
+        <w:spacing w:after="0"/>
+        <w:ind w:left="964" w:hanging="964"/>
+        <w:rPr>
+          <w:rFonts w:ascii="Segoe UI Symbol" w:hAnsi="Segoe UI Symbol" w:cs="Segoe UI Symbol"/>
+          <w:sz w:val="21"/>
+          <w:szCs w:val="21"/>
+          <w:lang w:val="en-US"/>
+        </w:rPr>
+      </w:pPr>
+      <w:r>
+        <w:rPr>
+          <w:rFonts w:ascii="Segoe UI Symbol" w:hAnsi="Segoe UI Symbol" w:cs="Segoe UI Symbol"/>
+          <w:sz w:val="21"/>
+          <w:szCs w:val="21"/>
+          <w:lang w:val="en-US"/>
+        </w:rPr>
+        <w:t xml:space="preserve">★★☆☆☆ </w:t>
+      </w:r>
+      <w:proofErr w:type="spellStart"/>
+      <w:r>
+        <w:rPr>
+          <w:rFonts w:ascii="Segoe UI Symbol" w:hAnsi="Segoe UI Symbol" w:cs="Segoe UI Symbol"/>
+          <w:sz w:val="21"/>
+          <w:szCs w:val="21"/>
+          <w:lang w:val="en-US"/>
+        </w:rPr>
+        <w:t>Hashicorp</w:t>
+      </w:r>
+      <w:proofErr w:type="spellEnd"/>
+      <w:r>
+        <w:rPr>
+          <w:rFonts w:ascii="Segoe UI Symbol" w:hAnsi="Segoe UI Symbol" w:cs="Segoe UI Symbol"/>
+          <w:sz w:val="21"/>
+          <w:szCs w:val="21"/>
+          <w:lang w:val="en-US"/>
+        </w:rPr>
+        <w:t xml:space="preserve"> Vault</w:t>
+      </w:r>
+    </w:p>
+    <w:p>
+      <w:pPr>
+        <w:spacing w:after="0"/>
+        <w:ind w:left="964" w:hanging="964"/>
+        <w:rPr>
+          <w:rFonts w:ascii="Segoe UI Symbol" w:hAnsi="Segoe UI Symbol" w:cs="Segoe UI Symbol"/>
+          <w:sz w:val="21"/>
+          <w:szCs w:val="21"/>
+          <w:lang w:val="en-US"/>
+        </w:rPr>
+      </w:pPr>
+      <w:r>
+        <w:rPr>
+          <w:rFonts w:ascii="Segoe UI Symbol" w:hAnsi="Segoe UI Symbol" w:cs="Segoe UI Symbol"/>
+          <w:sz w:val="21"/>
+          <w:szCs w:val="21"/>
+          <w:lang w:val="en-US"/>
+        </w:rPr>
+        <w:t>Conventional commits!!</w:t>
+      </w:r>
+    </w:p>
+    <w:p>
+      <w:pPr>
+        <w:spacing w:after="0"/>
+        <w:ind w:left="964" w:hanging="964"/>
+        <w:rPr>
+          <w:rFonts w:ascii="Segoe UI Symbol" w:hAnsi="Segoe UI Symbol" w:cs="Segoe UI Symbol"/>
+          <w:b/>
+          <w:bCs/>
+          <w:sz w:val="21"/>
+          <w:szCs w:val="21"/>
+          <w:lang w:val="en-US"/>
+        </w:rPr>
+      </w:pPr>
+    </w:p>
+    <w:p>
+      <w:pPr>
+        <w:spacing w:after="0"/>
+        <w:ind w:left="964" w:hanging="964"/>
+        <w:rPr>
+          <w:rFonts w:ascii="Segoe UI Symbol" w:hAnsi="Segoe UI Symbol" w:cs="Segoe UI Symbol"/>
+          <w:b/>
+          <w:bCs/>
+          <w:sz w:val="21"/>
+          <w:szCs w:val="21"/>
+          <w:lang w:val="en-GB"/>
+        </w:rPr>
+      </w:pPr>
+      <w:r>
+        <w:rPr>
+          <w:rFonts w:ascii="Segoe UI Symbol" w:hAnsi="Segoe UI Symbol" w:cs="Segoe UI Symbol"/>
+          <w:b/>
+          <w:bCs/>
+          <w:sz w:val="21"/>
+          <w:szCs w:val="21"/>
+          <w:lang w:val="en-GB"/>
+        </w:rPr>
+        <w:t>Databases</w:t>
+      </w:r>
+    </w:p>
+    <w:p>
+      <w:pPr>
+        <w:spacing w:after="0"/>
+        <w:ind w:left="964" w:hanging="964"/>
+        <w:rPr>
+          <w:rFonts w:ascii="Segoe UI Symbol" w:hAnsi="Segoe UI Symbol" w:cs="Segoe UI Symbol"/>
+          <w:sz w:val="21"/>
+          <w:szCs w:val="21"/>
+          <w:lang w:val="en-GB"/>
+        </w:rPr>
+      </w:pPr>
+      <w:r>
+        <w:rPr>
+          <w:rFonts w:ascii="Segoe UI Symbol" w:hAnsi="Segoe UI Symbol" w:cs="Segoe UI Symbol"/>
+          <w:sz w:val="21"/>
+          <w:szCs w:val="21"/>
+          <w:lang w:val="en-GB"/>
+        </w:rPr>
+        <w:t>★★★</w:t>
+      </w:r>
+      <w:r>
+        <w:rPr>
+          <w:rFonts w:ascii="Segoe UI Symbol" w:hAnsi="Segoe UI Symbol" w:cs="Segoe UI Symbol"/>
+          <w:sz w:val="21"/>
+          <w:szCs w:val="21"/>
+          <w:lang w:val="en-GB"/>
+        </w:rPr>
+        <w:t>★</w:t>
+      </w:r>
+      <w:r>
+        <w:rPr>
+          <w:rFonts w:ascii="Segoe UI Symbol" w:hAnsi="Segoe UI Symbol" w:cs="Segoe UI Symbol"/>
+          <w:sz w:val="21"/>
+          <w:szCs w:val="21"/>
+          <w:lang w:val="en-GB"/>
+        </w:rPr>
+        <w:t>☆ PostgreSQL</w:t>
+      </w:r>
+      <w:r>
+        <w:rPr>
+          <w:rFonts w:ascii="Segoe UI Symbol" w:hAnsi="Segoe UI Symbol" w:cs="Segoe UI Symbol"/>
+          <w:sz w:val="21"/>
+          <w:szCs w:val="21"/>
+          <w:lang w:val="en-GB"/>
+        </w:rPr>
+        <w:t xml:space="preserve"> </w:t>
+      </w:r>
+      <w:r>
+        <w:rPr>
+          <w:rFonts w:ascii="Segoe UI Symbol" w:hAnsi="Segoe UI Symbol" w:cs="Segoe UI Symbol"/>
+          <w:sz w:val="21"/>
+          <w:szCs w:val="21"/>
+          <w:lang w:val="en-GB"/>
+        </w:rPr>
+        <w:t>+ query profiling</w:t>
+      </w:r>
+      <w:r>
+        <w:rPr>
+          <w:rFonts w:ascii="Segoe UI Symbol" w:hAnsi="Segoe UI Symbol" w:cs="Segoe UI Symbol"/>
+          <w:sz w:val="21"/>
+          <w:szCs w:val="21"/>
+          <w:lang w:val="en-GB"/>
+        </w:rPr>
+        <w:t xml:space="preserve"> + NoSQL mode</w:t>
+      </w:r>
+    </w:p>
+    <w:p>
+      <w:pPr>
+        <w:spacing w:after="0"/>
+        <w:ind w:left="964" w:hanging="964"/>
+        <w:rPr>
+          <w:rFonts w:ascii="Segoe UI Symbol" w:hAnsi="Segoe UI Symbol" w:cs="Segoe UI Symbol"/>
+          <w:sz w:val="21"/>
+          <w:szCs w:val="21"/>
+          <w:lang w:val="en-GB"/>
+        </w:rPr>
+      </w:pPr>
+      <w:r>
+        <w:rPr>
+          <w:rFonts w:ascii="Segoe UI Symbol" w:hAnsi="Segoe UI Symbol" w:cs="Segoe UI Symbol"/>
+          <w:sz w:val="21"/>
+          <w:szCs w:val="21"/>
+          <w:lang w:val="en-GB"/>
+        </w:rPr>
+        <w:t xml:space="preserve">★★★☆☆ </w:t>
+      </w:r>
+      <w:proofErr w:type="spellStart"/>
+      <w:r>
+        <w:rPr>
+          <w:rFonts w:ascii="Segoe UI Symbol" w:hAnsi="Segoe UI Symbol" w:cs="Segoe UI Symbol"/>
+          <w:sz w:val="21"/>
+          <w:szCs w:val="21"/>
+          <w:lang w:val="en-GB"/>
+        </w:rPr>
+        <w:t>m</w:t>
+      </w:r>
+      <w:r>
+        <w:rPr>
+          <w:rFonts w:ascii="Segoe UI Symbol" w:hAnsi="Segoe UI Symbol" w:cs="Segoe UI Symbol"/>
+          <w:sz w:val="21"/>
+          <w:szCs w:val="21"/>
+          <w:lang w:val="en-GB"/>
+        </w:rPr>
+        <w:t>SQL</w:t>
+      </w:r>
+      <w:proofErr w:type="spellEnd"/>
+      <w:r>
+        <w:rPr>
+          <w:rFonts w:ascii="Segoe UI Symbol" w:hAnsi="Segoe UI Symbol" w:cs="Segoe UI Symbol"/>
+          <w:sz w:val="21"/>
+          <w:szCs w:val="21"/>
+          <w:lang w:val="en-GB"/>
+        </w:rPr>
+        <w:t>/MySQL</w:t>
+      </w:r>
+    </w:p>
+    <w:p>
+      <w:pPr>
+        <w:spacing w:after="0"/>
+        <w:ind w:left="964" w:hanging="964"/>
+        <w:rPr>
+          <w:rFonts w:ascii="Segoe UI Symbol" w:hAnsi="Segoe UI Symbol" w:cs="Segoe UI Symbol"/>
+          <w:sz w:val="21"/>
+          <w:szCs w:val="21"/>
+          <w:lang w:val="en-GB"/>
+        </w:rPr>
+      </w:pPr>
+      <w:r>
+        <w:rPr>
+          <w:rFonts w:ascii="Segoe UI Symbol" w:hAnsi="Segoe UI Symbol" w:cs="Segoe UI Symbol"/>
+          <w:sz w:val="21"/>
+          <w:szCs w:val="21"/>
+          <w:lang w:val="en-GB"/>
+        </w:rPr>
+        <w:t xml:space="preserve">★★★☆☆ </w:t>
+      </w:r>
+      <w:proofErr w:type="spellStart"/>
+      <w:r>
+        <w:rPr>
+          <w:rFonts w:ascii="Segoe UI Symbol" w:hAnsi="Segoe UI Symbol" w:cs="Segoe UI Symbol"/>
+          <w:sz w:val="21"/>
+          <w:szCs w:val="21"/>
+          <w:lang w:val="en-GB"/>
+        </w:rPr>
+        <w:t>Firestore</w:t>
+      </w:r>
+      <w:proofErr w:type="spellEnd"/>
+    </w:p>
+    <w:p>
+      <w:pPr>
+        <w:spacing w:after="0"/>
+        <w:ind w:left="964" w:hanging="964"/>
+        <w:rPr>
+          <w:rFonts w:ascii="Segoe UI Symbol" w:hAnsi="Segoe UI Symbol" w:cs="Segoe UI Symbol"/>
+          <w:sz w:val="21"/>
+          <w:szCs w:val="21"/>
+          <w:lang w:val="nl-NL"/>
+        </w:rPr>
+      </w:pPr>
+      <w:r>
+        <w:rPr>
+          <w:rFonts w:ascii="Segoe UI Symbol" w:hAnsi="Segoe UI Symbol" w:cs="Segoe UI Symbol"/>
+          <w:sz w:val="21"/>
+          <w:szCs w:val="21"/>
+          <w:lang w:val="nl-NL"/>
+        </w:rPr>
+        <w:t xml:space="preserve">★★☆☆☆ </w:t>
+      </w:r>
+      <w:proofErr w:type="spellStart"/>
+      <w:r>
+        <w:rPr>
+          <w:rFonts w:ascii="Segoe UI Symbol" w:hAnsi="Segoe UI Symbol" w:cs="Segoe UI Symbol"/>
+          <w:sz w:val="21"/>
+          <w:szCs w:val="21"/>
+          <w:lang w:val="nl-NL"/>
+        </w:rPr>
+        <w:t>Redis</w:t>
+      </w:r>
+      <w:proofErr w:type="spellEnd"/>
+    </w:p>
+    <w:p>
+      <w:pPr>
+        <w:spacing w:after="0"/>
+        <w:rPr>
+          <w:rFonts w:ascii="Segoe UI Symbol" w:hAnsi="Segoe UI Symbol" w:cs="Segoe UI Symbol"/>
+          <w:sz w:val="21"/>
+          <w:szCs w:val="21"/>
+          <w:lang w:val="nl-NL"/>
+        </w:rPr>
+      </w:pPr>
+    </w:p>
+    <w:p>
+      <w:pPr>
+        <w:spacing w:after="0"/>
+        <w:rPr>
+          <w:rFonts w:ascii="Segoe UI Symbol" w:hAnsi="Segoe UI Symbol" w:cs="Segoe UI Symbol"/>
+          <w:b/>
+          <w:bCs/>
+          <w:sz w:val="21"/>
+          <w:szCs w:val="21"/>
+          <w:lang w:val="en-GB"/>
+        </w:rPr>
+      </w:pPr>
+    </w:p>
+    <w:p>
+      <w:pPr>
+        <w:spacing w:after="0"/>
+        <w:ind w:left="964" w:hanging="964"/>
+        <w:rPr>
+          <w:rFonts w:ascii="Segoe UI Symbol" w:hAnsi="Segoe UI Symbol" w:cs="Segoe UI Symbol"/>
+          <w:b/>
+          <w:bCs/>
+          <w:sz w:val="21"/>
+          <w:szCs w:val="21"/>
+          <w:lang w:val="en-GB"/>
+        </w:rPr>
+      </w:pPr>
+      <w:r>
+        <w:rPr>
+          <w:rFonts w:ascii="Segoe UI Symbol" w:hAnsi="Segoe UI Symbol" w:cs="Segoe UI Symbol"/>
+          <w:b/>
+          <w:bCs/>
+          <w:sz w:val="21"/>
+          <w:szCs w:val="21"/>
+          <w:lang w:val="en-GB"/>
+        </w:rPr>
+        <w:t>Blockchain</w:t>
+      </w:r>
+    </w:p>
+    <w:p>
+      <w:pPr>
+        <w:spacing w:after="0"/>
+        <w:ind w:left="964" w:hanging="964"/>
+        <w:rPr>
+          <w:rFonts w:ascii="Segoe UI Symbol" w:hAnsi="Segoe UI Symbol" w:cs="Segoe UI Symbol"/>
+          <w:sz w:val="21"/>
+          <w:szCs w:val="21"/>
+          <w:lang w:val="en-US"/>
+        </w:rPr>
+      </w:pPr>
+      <w:r>
+        <w:rPr>
+          <w:rFonts w:ascii="Segoe UI Symbol" w:hAnsi="Segoe UI Symbol" w:cs="Segoe UI Symbol"/>
+          <w:sz w:val="21"/>
+          <w:szCs w:val="21"/>
+          <w:lang w:val="en-US"/>
+        </w:rPr>
+        <w:t xml:space="preserve">★★★★☆ </w:t>
+      </w:r>
+      <w:proofErr w:type="spellStart"/>
+      <w:r>
+        <w:rPr>
+          <w:rFonts w:ascii="Segoe UI Symbol" w:hAnsi="Segoe UI Symbol" w:cs="Segoe UI Symbol"/>
+          <w:sz w:val="21"/>
+          <w:szCs w:val="21"/>
+          <w:lang w:val="en-US"/>
+        </w:rPr>
+        <w:t>Steem</w:t>
+      </w:r>
+      <w:proofErr w:type="spellEnd"/>
+      <w:r>
+        <w:rPr>
+          <w:rFonts w:ascii="Segoe UI Symbol" w:hAnsi="Segoe UI Symbol" w:cs="Segoe UI Symbol"/>
+          <w:sz w:val="21"/>
+          <w:szCs w:val="21"/>
+          <w:lang w:val="en-US"/>
+        </w:rPr>
+        <w:t xml:space="preserve"> </w:t>
+      </w:r>
+      <w:r>
+        <w:rPr>
+          <w:rFonts w:ascii="Segoe UI Symbol" w:hAnsi="Segoe UI Symbol" w:cs="Segoe UI Symbol"/>
+          <w:sz w:val="21"/>
+          <w:szCs w:val="21"/>
+          <w:lang w:val="en-US"/>
+        </w:rPr>
+        <w:t>Blockchain (</w:t>
+      </w:r>
+      <w:proofErr w:type="spellStart"/>
+      <w:r>
+        <w:rPr>
+          <w:rFonts w:ascii="Segoe UI Symbol" w:hAnsi="Segoe UI Symbol" w:cs="Segoe UI Symbol"/>
+          <w:sz w:val="21"/>
+          <w:szCs w:val="21"/>
+          <w:lang w:val="en-US"/>
+        </w:rPr>
+        <w:t>Steem</w:t>
+      </w:r>
+      <w:proofErr w:type="spellEnd"/>
+      <w:r>
+        <w:rPr>
+          <w:rFonts w:ascii="Segoe UI Symbol" w:hAnsi="Segoe UI Symbol" w:cs="Segoe UI Symbol"/>
+          <w:sz w:val="21"/>
+          <w:szCs w:val="21"/>
+          <w:lang w:val="en-US"/>
+        </w:rPr>
+        <w:t xml:space="preserve"> </w:t>
+      </w:r>
+      <w:proofErr w:type="spellStart"/>
+      <w:r>
+        <w:rPr>
+          <w:rFonts w:ascii="Segoe UI Symbol" w:hAnsi="Segoe UI Symbol" w:cs="Segoe UI Symbol"/>
+          <w:sz w:val="21"/>
+          <w:szCs w:val="21"/>
+          <w:lang w:val="en-US"/>
+        </w:rPr>
+        <w:t>dApp</w:t>
+      </w:r>
+      <w:proofErr w:type="spellEnd"/>
+      <w:r>
+        <w:rPr>
+          <w:rFonts w:ascii="Segoe UI Symbol" w:hAnsi="Segoe UI Symbol" w:cs="Segoe UI Symbol"/>
+          <w:sz w:val="21"/>
+          <w:szCs w:val="21"/>
+          <w:lang w:val="en-US"/>
+        </w:rPr>
+        <w:t xml:space="preserve"> architect)</w:t>
+      </w:r>
+    </w:p>
+    <w:p>
+      <w:pPr>
+        <w:spacing w:after="0"/>
+        <w:ind w:left="964" w:hanging="964"/>
+        <w:rPr>
+          <w:rFonts w:ascii="Segoe UI Symbol" w:hAnsi="Segoe UI Symbol" w:cs="Segoe UI Symbol"/>
+          <w:sz w:val="21"/>
+          <w:szCs w:val="21"/>
+          <w:lang w:val="nl-NL"/>
+        </w:rPr>
+      </w:pPr>
+    </w:p>
+    <w:p>
+      <w:pPr>
+        <w:spacing w:after="0"/>
+        <w:ind w:left="964" w:hanging="964"/>
+        <w:rPr>
+          <w:rFonts w:ascii="Segoe UI Symbol" w:hAnsi="Segoe UI Symbol" w:cs="Segoe UI Symbol"/>
+          <w:b/>
+          <w:bCs/>
+          <w:sz w:val="21"/>
+          <w:szCs w:val="21"/>
+          <w:lang w:val="nl-NL"/>
+        </w:rPr>
+      </w:pPr>
+      <w:r>
+        <w:rPr>
+          <w:rFonts w:ascii="Segoe UI Symbol" w:hAnsi="Segoe UI Symbol" w:cs="Segoe UI Symbol"/>
+          <w:b/>
+          <w:bCs/>
+          <w:sz w:val="21"/>
+          <w:szCs w:val="21"/>
+          <w:lang w:val="nl-NL"/>
+        </w:rPr>
+        <w:t>Cloud</w:t>
+      </w:r>
+    </w:p>
+    <w:p>
+      <w:pPr>
+        <w:spacing w:after="0"/>
+        <w:ind w:left="964" w:hanging="964"/>
+        <w:rPr>
+          <w:rFonts w:ascii="Segoe UI Symbol" w:hAnsi="Segoe UI Symbol" w:cs="Segoe UI Symbol"/>
+          <w:sz w:val="21"/>
+          <w:szCs w:val="21"/>
+          <w:lang w:val="nl-NL"/>
+        </w:rPr>
+      </w:pPr>
+      <w:r>
+        <w:rPr>
+          <w:rFonts w:ascii="Segoe UI Symbol" w:hAnsi="Segoe UI Symbol" w:cs="Segoe UI Symbol"/>
+          <w:sz w:val="21"/>
+          <w:szCs w:val="21"/>
+          <w:lang w:val="nl-NL"/>
+        </w:rPr>
+        <w:t xml:space="preserve">★★★☆☆ </w:t>
+      </w:r>
+      <w:proofErr w:type="spellStart"/>
+      <w:r>
+        <w:rPr>
+          <w:rFonts w:ascii="Segoe UI Symbol" w:hAnsi="Segoe UI Symbol" w:cs="Segoe UI Symbol"/>
+          <w:sz w:val="21"/>
+          <w:szCs w:val="21"/>
+          <w:lang w:val="nl-NL"/>
+        </w:rPr>
+        <w:t>Firebase</w:t>
+      </w:r>
+      <w:proofErr w:type="spellEnd"/>
+      <w:r>
+        <w:rPr>
+          <w:rFonts w:ascii="Segoe UI Symbol" w:hAnsi="Segoe UI Symbol" w:cs="Segoe UI Symbol"/>
+          <w:sz w:val="21"/>
+          <w:szCs w:val="21"/>
+          <w:lang w:val="nl-NL"/>
+        </w:rPr>
+        <w:t xml:space="preserve"> </w:t>
+      </w:r>
+      <w:proofErr w:type="spellStart"/>
+      <w:proofErr w:type="gramStart"/>
+      <w:r>
+        <w:rPr>
+          <w:rFonts w:ascii="Segoe UI Symbol" w:hAnsi="Segoe UI Symbol" w:cs="Segoe UI Symbol"/>
+          <w:sz w:val="21"/>
+          <w:szCs w:val="21"/>
+          <w:lang w:val="nl-NL"/>
+        </w:rPr>
+        <w:t>serverless</w:t>
+      </w:r>
+      <w:proofErr w:type="spellEnd"/>
+      <w:r>
+        <w:rPr>
+          <w:rFonts w:ascii="Segoe UI Symbol" w:hAnsi="Segoe UI Symbol" w:cs="Segoe UI Symbol"/>
+          <w:sz w:val="21"/>
+          <w:szCs w:val="21"/>
+          <w:lang w:val="nl-NL"/>
+        </w:rPr>
+        <w:t xml:space="preserve"> /</w:t>
+      </w:r>
+      <w:proofErr w:type="gramEnd"/>
+      <w:r>
+        <w:rPr>
+          <w:rFonts w:ascii="Segoe UI Symbol" w:hAnsi="Segoe UI Symbol" w:cs="Segoe UI Symbol"/>
+          <w:sz w:val="21"/>
+          <w:szCs w:val="21"/>
+          <w:lang w:val="nl-NL"/>
+        </w:rPr>
+        <w:t xml:space="preserve"> GCP </w:t>
+      </w:r>
+      <w:proofErr w:type="spellStart"/>
+      <w:r>
+        <w:rPr>
+          <w:rFonts w:ascii="Segoe UI Symbol" w:hAnsi="Segoe UI Symbol" w:cs="Segoe UI Symbol"/>
+          <w:sz w:val="21"/>
+          <w:szCs w:val="21"/>
+          <w:lang w:val="nl-NL"/>
+        </w:rPr>
+        <w:t>elements</w:t>
+      </w:r>
+      <w:proofErr w:type="spellEnd"/>
+    </w:p>
+    <w:p>
+      <w:pPr>
+        <w:spacing w:after="0"/>
+        <w:ind w:left="964" w:hanging="964"/>
+        <w:rPr>
+          <w:rFonts w:ascii="Segoe UI Symbol" w:hAnsi="Segoe UI Symbol" w:cs="Segoe UI Symbol"/>
+          <w:sz w:val="21"/>
+          <w:szCs w:val="21"/>
+          <w:lang w:val="nl-NL"/>
+        </w:rPr>
+      </w:pPr>
+      <w:r>
+        <w:rPr>
+          <w:rFonts w:ascii="Segoe UI Symbol" w:hAnsi="Segoe UI Symbol" w:cs="Segoe UI Symbol"/>
+          <w:sz w:val="21"/>
+          <w:szCs w:val="21"/>
+          <w:lang w:val="nl-NL"/>
+        </w:rPr>
+        <w:t xml:space="preserve">★★★☆☆ </w:t>
+      </w:r>
+      <w:r>
+        <w:rPr>
+          <w:rFonts w:ascii="Segoe UI Symbol" w:hAnsi="Segoe UI Symbol" w:cs="Segoe UI Symbol"/>
+          <w:sz w:val="21"/>
+          <w:szCs w:val="21"/>
+          <w:lang w:val="nl-NL"/>
+        </w:rPr>
+        <w:t>Bare</w:t>
+      </w:r>
+      <w:r>
+        <w:rPr>
+          <w:rFonts w:ascii="Segoe UI Symbol" w:hAnsi="Segoe UI Symbol" w:cs="Segoe UI Symbol"/>
+          <w:sz w:val="21"/>
+          <w:szCs w:val="21"/>
+          <w:lang w:val="nl-NL"/>
+        </w:rPr>
+        <w:t xml:space="preserve"> metal server </w:t>
+      </w:r>
+      <w:proofErr w:type="spellStart"/>
+      <w:r>
+        <w:rPr>
+          <w:rFonts w:ascii="Segoe UI Symbol" w:hAnsi="Segoe UI Symbol" w:cs="Segoe UI Symbol"/>
+          <w:sz w:val="21"/>
+          <w:szCs w:val="21"/>
+          <w:lang w:val="nl-NL"/>
+        </w:rPr>
+        <w:t>administration</w:t>
+      </w:r>
+      <w:proofErr w:type="spellEnd"/>
+    </w:p>
+    <w:p>
+      <w:pPr>
+        <w:spacing w:after="0"/>
+        <w:ind w:left="964" w:hanging="964"/>
+        <w:rPr>
+          <w:rFonts w:ascii="Segoe UI Symbol" w:hAnsi="Segoe UI Symbol" w:cs="Segoe UI Symbol"/>
+          <w:sz w:val="21"/>
+          <w:szCs w:val="21"/>
+          <w:lang w:val="pt-BR"/>
+        </w:rPr>
+      </w:pPr>
+      <w:r>
+        <w:rPr>
+          <w:rFonts w:ascii="Segoe UI Symbol" w:hAnsi="Segoe UI Symbol" w:cs="Segoe UI Symbol"/>
+          <w:sz w:val="21"/>
+          <w:szCs w:val="21"/>
+          <w:lang w:val="pt-BR"/>
+        </w:rPr>
+        <w:t xml:space="preserve">★★☆☆☆ </w:t>
+      </w:r>
+      <w:proofErr w:type="spellStart"/>
+      <w:r>
+        <w:rPr>
+          <w:rFonts w:ascii="Segoe UI Symbol" w:hAnsi="Segoe UI Symbol" w:cs="Segoe UI Symbol"/>
+          <w:sz w:val="21"/>
+          <w:szCs w:val="21"/>
+          <w:lang w:val="pt-BR"/>
+        </w:rPr>
+        <w:t>Amazon</w:t>
+      </w:r>
+      <w:proofErr w:type="spellEnd"/>
+      <w:r>
+        <w:rPr>
+          <w:rFonts w:ascii="Segoe UI Symbol" w:hAnsi="Segoe UI Symbol" w:cs="Segoe UI Symbol"/>
+          <w:sz w:val="21"/>
+          <w:szCs w:val="21"/>
+          <w:lang w:val="pt-BR"/>
+        </w:rPr>
+        <w:t xml:space="preserve"> AWS (S3, EC2, IAM)</w:t>
+      </w:r>
+      <w:bookmarkStart w:id="0" w:name="_GoBack"/>
+      <w:bookmarkEnd w:id="0"/>
+    </w:p>
+    <w:p>
+      <w:pPr>
+        <w:spacing w:after="0"/>
+        <w:ind w:left="964" w:hanging="964"/>
+        <w:rPr>
+          <w:rFonts w:ascii="Segoe UI Symbol" w:hAnsi="Segoe UI Symbol" w:cs="Segoe UI Symbol"/>
+          <w:sz w:val="21"/>
+          <w:szCs w:val="21"/>
+          <w:lang w:val="nl-NL"/>
+        </w:rPr>
+      </w:pPr>
+      <w:r>
+        <w:rPr>
+          <w:rFonts w:ascii="Segoe UI Symbol" w:hAnsi="Segoe UI Symbol" w:cs="Segoe UI Symbol"/>
+          <w:sz w:val="21"/>
+          <w:szCs w:val="21"/>
+          <w:lang w:val="nl-NL"/>
+        </w:rPr>
+        <w:t xml:space="preserve">★★☆☆☆ Docker </w:t>
+      </w:r>
+      <w:proofErr w:type="spellStart"/>
+      <w:r>
+        <w:rPr>
+          <w:rFonts w:ascii="Segoe UI Symbol" w:hAnsi="Segoe UI Symbol" w:cs="Segoe UI Symbol"/>
+          <w:sz w:val="21"/>
+          <w:szCs w:val="21"/>
+          <w:lang w:val="nl-NL"/>
+        </w:rPr>
+        <w:t>Swarm</w:t>
+      </w:r>
+      <w:proofErr w:type="spellEnd"/>
+      <w:r>
+        <w:rPr>
+          <w:rFonts w:ascii="Segoe UI Symbol" w:hAnsi="Segoe UI Symbol" w:cs="Segoe UI Symbol"/>
+          <w:sz w:val="21"/>
+          <w:szCs w:val="21"/>
+          <w:lang w:val="nl-NL"/>
+        </w:rPr>
+        <w:t xml:space="preserve"> + bare metal server </w:t>
+      </w:r>
+      <w:proofErr w:type="spellStart"/>
+      <w:r>
+        <w:rPr>
+          <w:rFonts w:ascii="Segoe UI Symbol" w:hAnsi="Segoe UI Symbol" w:cs="Segoe UI Symbol"/>
+          <w:sz w:val="21"/>
+          <w:szCs w:val="21"/>
+          <w:lang w:val="nl-NL"/>
+        </w:rPr>
+        <w:t>administration</w:t>
+      </w:r>
+      <w:proofErr w:type="spellEnd"/>
+    </w:p>
+    <w:p>
+      <w:pPr>
+        <w:spacing w:after="0"/>
+        <w:ind w:left="964" w:hanging="964"/>
+        <w:rPr>
+          <w:rFonts w:ascii="Segoe UI Symbol" w:hAnsi="Segoe UI Symbol" w:cs="Segoe UI Symbol"/>
+          <w:sz w:val="21"/>
+          <w:szCs w:val="21"/>
+          <w:lang w:val="nl-NL"/>
+        </w:rPr>
+      </w:pPr>
+    </w:p>
+    <w:p>
+      <w:pPr>
+        <w:spacing w:after="0"/>
+        <w:ind w:left="964" w:hanging="964"/>
+        <w:rPr>
+          <w:rFonts w:ascii="Segoe UI Symbol" w:hAnsi="Segoe UI Symbol" w:cs="Segoe UI Symbol"/>
+          <w:b/>
+          <w:bCs/>
+          <w:sz w:val="21"/>
+          <w:szCs w:val="21"/>
+          <w:lang w:val="nl-NL"/>
+        </w:rPr>
+      </w:pPr>
+      <w:proofErr w:type="spellStart"/>
+      <w:r>
+        <w:rPr>
+          <w:rFonts w:ascii="Segoe UI Symbol" w:hAnsi="Segoe UI Symbol" w:cs="Segoe UI Symbol"/>
+          <w:b/>
+          <w:bCs/>
+          <w:sz w:val="21"/>
+          <w:szCs w:val="21"/>
+          <w:lang w:val="nl-NL"/>
+        </w:rPr>
+        <w:t>Misc</w:t>
+      </w:r>
+      <w:proofErr w:type="spellEnd"/>
+    </w:p>
+    <w:p>
+      <w:pPr>
+        <w:spacing w:after="0"/>
+        <w:ind w:left="964" w:hanging="964"/>
+        <w:rPr>
+          <w:rFonts w:ascii="Segoe UI Symbol" w:hAnsi="Segoe UI Symbol" w:cs="Segoe UI Symbol"/>
+          <w:sz w:val="21"/>
+          <w:szCs w:val="21"/>
+          <w:lang w:val="en-US"/>
+        </w:rPr>
+      </w:pPr>
+      <w:r>
+        <w:rPr>
+          <w:rFonts w:ascii="Segoe UI Symbol" w:hAnsi="Segoe UI Symbol" w:cs="Segoe UI Symbol"/>
+          <w:sz w:val="21"/>
+          <w:szCs w:val="21"/>
+          <w:lang w:val="nl-NL"/>
+        </w:rPr>
+        <w:t xml:space="preserve">★★★☆☆ Embedded </w:t>
+      </w:r>
+      <w:proofErr w:type="spellStart"/>
+      <w:r>
+        <w:rPr>
+          <w:rFonts w:ascii="Segoe UI Symbol" w:hAnsi="Segoe UI Symbol" w:cs="Segoe UI Symbol"/>
+          <w:sz w:val="21"/>
+          <w:szCs w:val="21"/>
+          <w:lang w:val="nl-NL"/>
+        </w:rPr>
+        <w:t>programming</w:t>
+      </w:r>
+      <w:proofErr w:type="spellEnd"/>
+      <w:r>
+        <w:rPr>
+          <w:rFonts w:ascii="Segoe UI Symbol" w:hAnsi="Segoe UI Symbol" w:cs="Segoe UI Symbol"/>
+          <w:sz w:val="21"/>
+          <w:szCs w:val="21"/>
+          <w:lang w:val="nl-NL"/>
+        </w:rPr>
+        <w:t>: Platform.io/</w:t>
+      </w:r>
+      <w:proofErr w:type="spellStart"/>
+      <w:r>
+        <w:rPr>
+          <w:rFonts w:ascii="Segoe UI Symbol" w:hAnsi="Segoe UI Symbol" w:cs="Segoe UI Symbol"/>
+          <w:sz w:val="21"/>
+          <w:szCs w:val="21"/>
+          <w:lang w:val="nl-NL"/>
+        </w:rPr>
+        <w:t>Arduino</w:t>
+      </w:r>
+      <w:proofErr w:type="spellEnd"/>
+      <w:r>
+        <w:rPr>
+          <w:rFonts w:ascii="Segoe UI Symbol" w:hAnsi="Segoe UI Symbol" w:cs="Segoe UI Symbol"/>
+          <w:sz w:val="21"/>
+          <w:szCs w:val="21"/>
+          <w:lang w:val="nl-NL"/>
+        </w:rPr>
+        <w:t xml:space="preserve">. </w:t>
+      </w:r>
+      <w:r>
+        <w:rPr>
+          <w:rFonts w:ascii="Segoe UI Symbol" w:hAnsi="Segoe UI Symbol" w:cs="Segoe UI Symbol"/>
+          <w:sz w:val="21"/>
+          <w:szCs w:val="21"/>
+          <w:lang w:val="en-US"/>
+        </w:rPr>
+        <w:t>IC families: STM32</w:t>
+      </w:r>
+      <w:r>
+        <w:rPr>
+          <w:rFonts w:ascii="Segoe UI Symbol" w:hAnsi="Segoe UI Symbol" w:cs="Segoe UI Symbol"/>
+          <w:sz w:val="21"/>
+          <w:szCs w:val="21"/>
+          <w:lang w:val="en-US"/>
+        </w:rPr>
+        <w:t xml:space="preserve">, </w:t>
+      </w:r>
+      <w:r>
+        <w:rPr>
+          <w:rFonts w:ascii="Segoe UI Symbol" w:hAnsi="Segoe UI Symbol" w:cs="Segoe UI Symbol"/>
+          <w:sz w:val="21"/>
+          <w:szCs w:val="21"/>
+          <w:lang w:val="en-US"/>
+        </w:rPr>
+        <w:t>ESP32, A</w:t>
+      </w:r>
+      <w:r>
+        <w:rPr>
+          <w:rFonts w:ascii="Segoe UI Symbol" w:hAnsi="Segoe UI Symbol" w:cs="Segoe UI Symbol"/>
+          <w:sz w:val="21"/>
+          <w:szCs w:val="21"/>
+          <w:lang w:val="en-US"/>
+        </w:rPr>
+        <w:t>TM8</w:t>
+      </w:r>
+      <w:r>
+        <w:rPr>
+          <w:rFonts w:ascii="Segoe UI Symbol" w:hAnsi="Segoe UI Symbol" w:cs="Segoe UI Symbol"/>
+          <w:sz w:val="21"/>
+          <w:szCs w:val="21"/>
+          <w:lang w:val="en-US"/>
+        </w:rPr>
+        <w:t xml:space="preserve">, </w:t>
+      </w:r>
+      <w:r>
+        <w:rPr>
+          <w:rFonts w:ascii="Segoe UI Symbol" w:hAnsi="Segoe UI Symbol" w:cs="Segoe UI Symbol"/>
+          <w:sz w:val="21"/>
+          <w:szCs w:val="21"/>
+          <w:lang w:val="en-US"/>
+        </w:rPr>
+        <w:t>nRF52</w:t>
+      </w:r>
+    </w:p>
+    <w:p>
+      <w:pPr>
+        <w:spacing w:after="0"/>
+        <w:ind w:left="964" w:hanging="964"/>
+        <w:rPr>
+          <w:rFonts w:ascii="Segoe UI Symbol" w:hAnsi="Segoe UI Symbol" w:cs="Segoe UI Symbol"/>
+          <w:sz w:val="21"/>
+          <w:szCs w:val="21"/>
+          <w:lang w:val="en-US"/>
+        </w:rPr>
+      </w:pPr>
+      <w:r>
+        <w:rPr>
+          <w:rFonts w:ascii="Segoe UI Symbol" w:hAnsi="Segoe UI Symbol" w:cs="Segoe UI Symbol"/>
+          <w:sz w:val="21"/>
+          <w:szCs w:val="21"/>
+          <w:lang w:val="en-US"/>
+        </w:rPr>
+        <w:t>★★★☆☆</w:t>
+      </w:r>
+      <w:r>
+        <w:rPr>
+          <w:rFonts w:ascii="Segoe UI Symbol" w:hAnsi="Segoe UI Symbol" w:cs="Segoe UI Symbol"/>
+          <w:sz w:val="21"/>
+          <w:szCs w:val="21"/>
+          <w:lang w:val="en-US"/>
+        </w:rPr>
+        <w:t xml:space="preserve"> </w:t>
+      </w:r>
+      <w:r>
+        <w:rPr>
+          <w:rFonts w:ascii="Segoe UI Symbol" w:hAnsi="Segoe UI Symbol" w:cs="Segoe UI Symbol"/>
+          <w:sz w:val="21"/>
+          <w:szCs w:val="21"/>
+          <w:lang w:val="en-US"/>
+        </w:rPr>
+        <w:t xml:space="preserve">Cryptography with an understanding of several algorithms and associated threats. Did experimental implementations of these. I am also currently an administrator of two </w:t>
+      </w:r>
+      <w:proofErr w:type="spellStart"/>
+      <w:r>
+        <w:rPr>
+          <w:rFonts w:ascii="Segoe UI Symbol" w:hAnsi="Segoe UI Symbol" w:cs="Segoe UI Symbol"/>
+          <w:sz w:val="21"/>
+          <w:szCs w:val="21"/>
+          <w:lang w:val="en-US"/>
+        </w:rPr>
+        <w:t>Hashicorp</w:t>
+      </w:r>
+      <w:proofErr w:type="spellEnd"/>
+      <w:r>
+        <w:rPr>
+          <w:rFonts w:ascii="Segoe UI Symbol" w:hAnsi="Segoe UI Symbol" w:cs="Segoe UI Symbol"/>
+          <w:sz w:val="21"/>
+          <w:szCs w:val="21"/>
+          <w:lang w:val="en-US"/>
+        </w:rPr>
+        <w:t xml:space="preserve"> Vault servers at Wise.</w:t>
+      </w:r>
+    </w:p>
+    <w:p>
+      <w:pPr>
+        <w:spacing w:after="0"/>
+        <w:ind w:left="964" w:hanging="964"/>
+        <w:rPr>
+          <w:rFonts w:ascii="Segoe UI Symbol" w:hAnsi="Segoe UI Symbol" w:cs="Segoe UI Symbol"/>
+          <w:sz w:val="21"/>
+          <w:szCs w:val="21"/>
+          <w:lang w:val="en-US"/>
+        </w:rPr>
+      </w:pPr>
+      <w:r>
+        <w:rPr>
+          <w:rFonts w:ascii="Segoe UI Symbol" w:hAnsi="Segoe UI Symbol" w:cs="Segoe UI Symbol"/>
+          <w:sz w:val="21"/>
+          <w:szCs w:val="21"/>
+          <w:lang w:val="en-US"/>
+        </w:rPr>
+        <w:t>★★</w:t>
+      </w:r>
+      <w:r>
+        <w:rPr>
+          <w:rFonts w:ascii="Segoe UI Symbol" w:hAnsi="Segoe UI Symbol" w:cs="Segoe UI Symbol"/>
+          <w:sz w:val="21"/>
+          <w:szCs w:val="21"/>
+          <w:lang w:val="en-US"/>
+        </w:rPr>
+        <w:t>☆</w:t>
+      </w:r>
+      <w:r>
+        <w:rPr>
+          <w:rFonts w:ascii="Segoe UI Symbol" w:hAnsi="Segoe UI Symbol" w:cs="Segoe UI Symbol"/>
+          <w:sz w:val="21"/>
+          <w:szCs w:val="21"/>
+          <w:lang w:val="en-US"/>
+        </w:rPr>
+        <w:t>☆☆ Operating measurement equipment: digital oscilloscope and DDS function generator. (Used this mostly for physics experiments at home.)</w:t>
       </w:r>
     </w:p>
     <w:p>
@@ -4210,8 +5599,19 @@
           <w:szCs w:val="21"/>
           <w:lang w:val="en-US"/>
         </w:rPr>
-        <w:t>Lan networks with complicated mesh setu</w:t>
-      </w:r>
+        <w:t xml:space="preserve">Lan networks with complicated mesh </w:t>
+      </w:r>
+      <w:proofErr w:type="spellStart"/>
+      <w:r>
+        <w:rPr>
+          <w:color w:val="000000" w:themeColor="text1"/>
+          <w:sz w:val="21"/>
+          <w:szCs w:val="21"/>
+          <w:lang w:val="en-US"/>
+        </w:rPr>
+        <w:t>setu</w:t>
+      </w:r>
+      <w:proofErr w:type="spellEnd"/>
     </w:p>
     <w:p>
       <w:pPr>
@@ -4273,8 +5673,6 @@
         </w:rPr>
         <w:t>).</w:t>
       </w:r>
-      <w:bookmarkStart w:id="0" w:name="_GoBack"/>
-      <w:bookmarkEnd w:id="0"/>
     </w:p>
     <w:p>
       <w:pPr>
@@ -4376,6 +5774,7 @@
           <w:color w:val="000000" w:themeColor="text1"/>
           <w:lang w:val="en-GB"/>
         </w:rPr>
+        <w:lastRenderedPageBreak/>
         <w:t>Programming since I was 9 years old</w:t>
       </w:r>
     </w:p>
@@ -7862,7 +9261,7 @@
 </file>
 
 <file path=customXml/itemProps1.xml><?xml version="1.0" encoding="utf-8"?>
-<ds:datastoreItem xmlns:ds="http://schemas.openxmlformats.org/officeDocument/2006/customXml" ds:itemID="{CA92371E-CF33-6542-B32C-A00E02D2B22F}">
+<ds:datastoreItem xmlns:ds="http://schemas.openxmlformats.org/officeDocument/2006/customXml" ds:itemID="{B99BF905-B79F-094F-A970-71D77360EACB}">
   <ds:schemaRefs>
     <ds:schemaRef ds:uri="http://schemas.openxmlformats.org/officeDocument/2006/bibliography"/>
   </ds:schemaRefs>

</xml_diff>

<commit_message>
fix: fix skills highlights
</commit_message>
<xml_diff>
--- a/jedrzej-lewandowski-CV-IT.docx
+++ b/jedrzej-lewandowski-CV-IT.docx
@@ -230,7 +230,6 @@
         </w:rPr>
         <w:t xml:space="preserve"> </w:t>
       </w:r>
-      <w:proofErr w:type="spellStart"/>
       <w:r>
         <w:rPr>
           <w:rFonts w:ascii="Arial" w:hAnsi="Arial" w:cs="Arial"/>
@@ -241,7 +240,6 @@
         </w:rPr>
         <w:t>Warsaw</w:t>
       </w:r>
-      <w:proofErr w:type="spellEnd"/>
       <w:r>
         <w:rPr>
           <w:rFonts w:ascii="Arial" w:hAnsi="Arial" w:cs="Arial"/>
@@ -250,18 +248,17 @@
           <w:szCs w:val="18"/>
           <w:lang w:val="pl-PL"/>
         </w:rPr>
-        <w:t xml:space="preserve">, </w:t>
-      </w:r>
-      <w:proofErr w:type="gramStart"/>
-      <w:r>
-        <w:rPr>
-          <w:rFonts w:ascii="Arial" w:hAnsi="Arial" w:cs="Arial"/>
+        <w:t xml:space="preserve">, Poland </w:t>
+      </w:r>
+      <w:r>
+        <w:rPr>
+          <w:rFonts w:ascii="Arial" w:eastAsia="Times New Roman" w:hAnsi="Arial" w:cs="Arial"/>
           <w:color w:val="000000" w:themeColor="text1"/>
           <w:sz w:val="18"/>
           <w:szCs w:val="18"/>
           <w:lang w:val="pl-PL"/>
         </w:rPr>
-        <w:t xml:space="preserve">Poland </w:t>
+        <w:t xml:space="preserve"> </w:t>
       </w:r>
       <w:r>
         <w:rPr>
@@ -271,28 +268,7 @@
           <w:szCs w:val="18"/>
           <w:lang w:val="pl-PL"/>
         </w:rPr>
-        <w:t xml:space="preserve"> </w:t>
-      </w:r>
-      <w:r>
-        <w:rPr>
-          <w:rFonts w:ascii="Arial" w:eastAsia="Times New Roman" w:hAnsi="Arial" w:cs="Arial"/>
-          <w:color w:val="000000" w:themeColor="text1"/>
-          <w:sz w:val="18"/>
-          <w:szCs w:val="18"/>
-          <w:lang w:val="pl-PL"/>
-        </w:rPr>
-        <w:t>•</w:t>
-      </w:r>
-      <w:proofErr w:type="gramEnd"/>
-      <w:r>
-        <w:rPr>
-          <w:rFonts w:ascii="Arial" w:eastAsia="Times New Roman" w:hAnsi="Arial" w:cs="Arial"/>
-          <w:color w:val="000000" w:themeColor="text1"/>
-          <w:sz w:val="18"/>
-          <w:szCs w:val="18"/>
-          <w:lang w:val="pl-PL"/>
-        </w:rPr>
-        <w:t xml:space="preserve">  </w:t>
+        <w:t xml:space="preserve">•  </w:t>
       </w:r>
       <w:r>
         <w:rPr>
@@ -507,7 +483,6 @@
         </w:rPr>
         <w:t xml:space="preserve">2011 - 2014 — </w:t>
       </w:r>
-      <w:proofErr w:type="spellStart"/>
       <w:r>
         <w:rPr>
           <w:rFonts w:ascii="Arial" w:hAnsi="Arial" w:cs="Arial"/>
@@ -524,9 +499,8 @@
           <w:sz w:val="24"/>
           <w:szCs w:val="24"/>
         </w:rPr>
-        <w:t>acek</w:t>
-      </w:r>
-      <w:proofErr w:type="spellEnd"/>
+        <w:t xml:space="preserve">acek </w:t>
+      </w:r>
       <w:r>
         <w:rPr>
           <w:rFonts w:ascii="Arial" w:hAnsi="Arial" w:cs="Arial"/>
@@ -534,9 +508,8 @@
           <w:sz w:val="24"/>
           <w:szCs w:val="24"/>
         </w:rPr>
-        <w:t xml:space="preserve"> </w:t>
-      </w:r>
-      <w:proofErr w:type="spellStart"/>
+        <w:t>k</w:t>
+      </w:r>
       <w:r>
         <w:rPr>
           <w:rFonts w:ascii="Arial" w:hAnsi="Arial" w:cs="Arial"/>
@@ -544,7 +517,7 @@
           <w:sz w:val="24"/>
           <w:szCs w:val="24"/>
         </w:rPr>
-        <w:t>k</w:t>
+        <w:t xml:space="preserve">aczmarski </w:t>
       </w:r>
       <w:r>
         <w:rPr>
@@ -553,9 +526,8 @@
           <w:sz w:val="24"/>
           <w:szCs w:val="24"/>
         </w:rPr>
-        <w:t>aczmarski</w:t>
-      </w:r>
-      <w:proofErr w:type="spellEnd"/>
+        <w:t>h</w:t>
+      </w:r>
       <w:r>
         <w:rPr>
           <w:rFonts w:ascii="Arial" w:hAnsi="Arial" w:cs="Arial"/>
@@ -563,7 +535,7 @@
           <w:sz w:val="24"/>
           <w:szCs w:val="24"/>
         </w:rPr>
-        <w:t xml:space="preserve"> </w:t>
+        <w:t xml:space="preserve">igh </w:t>
       </w:r>
       <w:r>
         <w:rPr>
@@ -572,7 +544,7 @@
           <w:sz w:val="24"/>
           <w:szCs w:val="24"/>
         </w:rPr>
-        <w:t>h</w:t>
+        <w:t>s</w:t>
       </w:r>
       <w:r>
         <w:rPr>
@@ -581,7 +553,7 @@
           <w:sz w:val="24"/>
           <w:szCs w:val="24"/>
         </w:rPr>
-        <w:t xml:space="preserve">igh </w:t>
+        <w:t xml:space="preserve">chool in </w:t>
       </w:r>
       <w:r>
         <w:rPr>
@@ -590,7 +562,7 @@
           <w:sz w:val="24"/>
           <w:szCs w:val="24"/>
         </w:rPr>
-        <w:t>s</w:t>
+        <w:t>o</w:t>
       </w:r>
       <w:r>
         <w:rPr>
@@ -599,9 +571,8 @@
           <w:sz w:val="24"/>
           <w:szCs w:val="24"/>
         </w:rPr>
-        <w:t xml:space="preserve">chool in </w:t>
-      </w:r>
-      <w:proofErr w:type="spellStart"/>
+        <w:t xml:space="preserve">lsztynek, </w:t>
+      </w:r>
       <w:r>
         <w:rPr>
           <w:rFonts w:ascii="Arial" w:hAnsi="Arial" w:cs="Arial"/>
@@ -609,7 +580,7 @@
           <w:sz w:val="24"/>
           <w:szCs w:val="24"/>
         </w:rPr>
-        <w:t>o</w:t>
+        <w:t>p</w:t>
       </w:r>
       <w:r>
         <w:rPr>
@@ -618,9 +589,8 @@
           <w:sz w:val="24"/>
           <w:szCs w:val="24"/>
         </w:rPr>
-        <w:t>lsztynek</w:t>
-      </w:r>
-      <w:proofErr w:type="spellEnd"/>
+        <w:t>oland</w:t>
+      </w:r>
       <w:r>
         <w:rPr>
           <w:rFonts w:ascii="Arial" w:hAnsi="Arial" w:cs="Arial"/>
@@ -628,18 +598,90 @@
           <w:sz w:val="24"/>
           <w:szCs w:val="24"/>
         </w:rPr>
-        <w:t xml:space="preserve">, </w:t>
-      </w:r>
-      <w:proofErr w:type="spellStart"/>
-      <w:r>
-        <w:rPr>
-          <w:rFonts w:ascii="Arial" w:hAnsi="Arial" w:cs="Arial"/>
+        <w:t>.</w:t>
+      </w:r>
+    </w:p>
+    <w:p>
+      <w:pPr>
+        <w:rPr>
+          <w:rFonts w:ascii="Arial" w:eastAsia="Times New Roman" w:hAnsi="Arial" w:cs="Arial"/>
+          <w:color w:val="000000" w:themeColor="text1"/>
+          <w:sz w:val="21"/>
+          <w:szCs w:val="21"/>
+          <w:lang w:val="en-GB"/>
+        </w:rPr>
+      </w:pPr>
+      <w:r>
+        <w:rPr>
+          <w:rFonts w:ascii="Arial" w:hAnsi="Arial" w:cs="Arial"/>
+          <w:color w:val="000000" w:themeColor="text1"/>
+          <w:sz w:val="21"/>
+          <w:szCs w:val="21"/>
+          <w:lang w:val="en-GB"/>
+        </w:rPr>
+        <w:t>Specialty: Physics and Maths</w:t>
+      </w:r>
+      <w:r>
+        <w:rPr>
+          <w:rFonts w:ascii="Arial" w:eastAsia="Times New Roman" w:hAnsi="Arial" w:cs="Arial"/>
+          <w:color w:val="000000" w:themeColor="text1"/>
+          <w:sz w:val="21"/>
+          <w:szCs w:val="21"/>
+          <w:lang w:val="en-GB"/>
+        </w:rPr>
+        <w:t xml:space="preserve">. </w:t>
+      </w:r>
+      <w:r>
+        <w:rPr>
+          <w:rFonts w:ascii="Arial" w:hAnsi="Arial" w:cs="Arial"/>
+          <w:color w:val="000000" w:themeColor="text1"/>
+          <w:sz w:val="21"/>
+          <w:szCs w:val="21"/>
+          <w:lang w:val="en-GB"/>
+        </w:rPr>
+        <w:t>High school finals</w:t>
+      </w:r>
+      <w:r>
+        <w:rPr>
+          <w:rFonts w:ascii="Arial" w:hAnsi="Arial" w:cs="Arial"/>
+          <w:color w:val="000000" w:themeColor="text1"/>
+          <w:sz w:val="21"/>
+          <w:szCs w:val="21"/>
+          <w:lang w:val="en-GB"/>
+        </w:rPr>
+        <w:t xml:space="preserve"> results</w:t>
+      </w:r>
+      <w:r>
+        <w:rPr>
+          <w:rFonts w:ascii="Arial" w:hAnsi="Arial" w:cs="Arial"/>
+          <w:color w:val="000000" w:themeColor="text1"/>
+          <w:sz w:val="21"/>
+          <w:szCs w:val="21"/>
+          <w:lang w:val="en-GB"/>
+        </w:rPr>
+        <w:t>: Chemistry (advanced level) — 97%, Biology (advanced level) — 90%, Physics and astronomy (advanced level) — 87%, English (advanced level) — 74%, Maths (basic level) — 88%</w:t>
+      </w:r>
+      <w:r>
+        <w:rPr>
+          <w:rFonts w:ascii="Arial" w:hAnsi="Arial" w:cs="Arial"/>
+          <w:color w:val="000000" w:themeColor="text1"/>
+          <w:sz w:val="21"/>
+          <w:szCs w:val="21"/>
+          <w:lang w:val="en-GB"/>
+        </w:rPr>
+        <w:t>.</w:t>
+      </w:r>
+    </w:p>
+    <w:p>
+      <w:pPr>
+        <w:pStyle w:val="Nagwek2"/>
+        <w:rPr>
+          <w:rFonts w:ascii="Arial" w:eastAsia="Times New Roman" w:hAnsi="Arial" w:cs="Arial"/>
           <w:color w:val="000000" w:themeColor="text1"/>
           <w:sz w:val="24"/>
           <w:szCs w:val="24"/>
         </w:rPr>
-        <w:t>p</w:t>
-      </w:r>
+      </w:pPr>
       <w:r>
         <w:rPr>
           <w:rFonts w:ascii="Arial" w:hAnsi="Arial" w:cs="Arial"/>
@@ -647,9 +689,8 @@
           <w:sz w:val="24"/>
           <w:szCs w:val="24"/>
         </w:rPr>
-        <w:t>oland</w:t>
-      </w:r>
-      <w:proofErr w:type="spellEnd"/>
+        <w:t xml:space="preserve">2014 - present — Medical University of </w:t>
+      </w:r>
       <w:r>
         <w:rPr>
           <w:rFonts w:ascii="Arial" w:hAnsi="Arial" w:cs="Arial"/>
@@ -657,90 +698,17 @@
           <w:sz w:val="24"/>
           <w:szCs w:val="24"/>
         </w:rPr>
-        <w:t>.</w:t>
-      </w:r>
-    </w:p>
-    <w:p>
-      <w:pPr>
-        <w:rPr>
-          <w:rFonts w:ascii="Arial" w:eastAsia="Times New Roman" w:hAnsi="Arial" w:cs="Arial"/>
-          <w:color w:val="000000" w:themeColor="text1"/>
-          <w:sz w:val="21"/>
-          <w:szCs w:val="21"/>
-          <w:lang w:val="en-GB"/>
-        </w:rPr>
-      </w:pPr>
-      <w:r>
-        <w:rPr>
-          <w:rFonts w:ascii="Arial" w:hAnsi="Arial" w:cs="Arial"/>
-          <w:color w:val="000000" w:themeColor="text1"/>
-          <w:sz w:val="21"/>
-          <w:szCs w:val="21"/>
-          <w:lang w:val="en-GB"/>
-        </w:rPr>
-        <w:t>Specialty: Physics and Maths</w:t>
-      </w:r>
-      <w:r>
-        <w:rPr>
-          <w:rFonts w:ascii="Arial" w:eastAsia="Times New Roman" w:hAnsi="Arial" w:cs="Arial"/>
-          <w:color w:val="000000" w:themeColor="text1"/>
-          <w:sz w:val="21"/>
-          <w:szCs w:val="21"/>
-          <w:lang w:val="en-GB"/>
-        </w:rPr>
-        <w:t xml:space="preserve">. </w:t>
-      </w:r>
-      <w:r>
-        <w:rPr>
-          <w:rFonts w:ascii="Arial" w:hAnsi="Arial" w:cs="Arial"/>
-          <w:color w:val="000000" w:themeColor="text1"/>
-          <w:sz w:val="21"/>
-          <w:szCs w:val="21"/>
-          <w:lang w:val="en-GB"/>
-        </w:rPr>
-        <w:t>High school finals</w:t>
-      </w:r>
-      <w:r>
-        <w:rPr>
-          <w:rFonts w:ascii="Arial" w:hAnsi="Arial" w:cs="Arial"/>
-          <w:color w:val="000000" w:themeColor="text1"/>
-          <w:sz w:val="21"/>
-          <w:szCs w:val="21"/>
-          <w:lang w:val="en-GB"/>
-        </w:rPr>
-        <w:t xml:space="preserve"> results</w:t>
-      </w:r>
-      <w:r>
-        <w:rPr>
-          <w:rFonts w:ascii="Arial" w:hAnsi="Arial" w:cs="Arial"/>
-          <w:color w:val="000000" w:themeColor="text1"/>
-          <w:sz w:val="21"/>
-          <w:szCs w:val="21"/>
-          <w:lang w:val="en-GB"/>
-        </w:rPr>
-        <w:t>: Chemistry (advanced level) — 97%, Biology (advanced level) — 90%, Physics and astronomy (advanced level) — 87%, English (advanced level) — 74%, Maths (basic level) — 88%</w:t>
-      </w:r>
-      <w:r>
-        <w:rPr>
-          <w:rFonts w:ascii="Arial" w:hAnsi="Arial" w:cs="Arial"/>
-          <w:color w:val="000000" w:themeColor="text1"/>
-          <w:sz w:val="21"/>
-          <w:szCs w:val="21"/>
-          <w:lang w:val="en-GB"/>
-        </w:rPr>
-        <w:t>.</w:t>
-      </w:r>
-    </w:p>
-    <w:p>
-      <w:pPr>
-        <w:pStyle w:val="Nagwek2"/>
-        <w:rPr>
-          <w:rFonts w:ascii="Arial" w:eastAsia="Times New Roman" w:hAnsi="Arial" w:cs="Arial"/>
+        <w:t>w</w:t>
+      </w:r>
+      <w:r>
+        <w:rPr>
+          <w:rFonts w:ascii="Arial" w:hAnsi="Arial" w:cs="Arial"/>
           <w:color w:val="000000" w:themeColor="text1"/>
           <w:sz w:val="24"/>
           <w:szCs w:val="24"/>
         </w:rPr>
-      </w:pPr>
+        <w:t xml:space="preserve">arsaw, </w:t>
+      </w:r>
       <w:r>
         <w:rPr>
           <w:rFonts w:ascii="Arial" w:hAnsi="Arial" w:cs="Arial"/>
@@ -748,9 +716,8 @@
           <w:sz w:val="24"/>
           <w:szCs w:val="24"/>
         </w:rPr>
-        <w:t xml:space="preserve">2014 - present — Medical University of </w:t>
-      </w:r>
-      <w:proofErr w:type="spellStart"/>
+        <w:t>s</w:t>
+      </w:r>
       <w:r>
         <w:rPr>
           <w:rFonts w:ascii="Arial" w:hAnsi="Arial" w:cs="Arial"/>
@@ -758,7 +725,7 @@
           <w:sz w:val="24"/>
           <w:szCs w:val="24"/>
         </w:rPr>
-        <w:t>w</w:t>
+        <w:t xml:space="preserve">econd </w:t>
       </w:r>
       <w:r>
         <w:rPr>
@@ -767,9 +734,8 @@
           <w:sz w:val="24"/>
           <w:szCs w:val="24"/>
         </w:rPr>
-        <w:t>arsaw</w:t>
-      </w:r>
-      <w:proofErr w:type="spellEnd"/>
+        <w:t>f</w:t>
+      </w:r>
       <w:r>
         <w:rPr>
           <w:rFonts w:ascii="Arial" w:hAnsi="Arial" w:cs="Arial"/>
@@ -777,7 +743,7 @@
           <w:sz w:val="24"/>
           <w:szCs w:val="24"/>
         </w:rPr>
-        <w:t xml:space="preserve">, </w:t>
+        <w:t xml:space="preserve">aculty </w:t>
       </w:r>
       <w:r>
         <w:rPr>
@@ -786,7 +752,7 @@
           <w:sz w:val="24"/>
           <w:szCs w:val="24"/>
         </w:rPr>
-        <w:t>s</w:t>
+        <w:t>o</w:t>
       </w:r>
       <w:r>
         <w:rPr>
@@ -795,7 +761,7 @@
           <w:sz w:val="24"/>
           <w:szCs w:val="24"/>
         </w:rPr>
-        <w:t xml:space="preserve">econd </w:t>
+        <w:t xml:space="preserve">f </w:t>
       </w:r>
       <w:r>
         <w:rPr>
@@ -804,7 +770,7 @@
           <w:sz w:val="24"/>
           <w:szCs w:val="24"/>
         </w:rPr>
-        <w:t>f</w:t>
+        <w:t>m</w:t>
       </w:r>
       <w:r>
         <w:rPr>
@@ -813,7 +779,7 @@
           <w:sz w:val="24"/>
           <w:szCs w:val="24"/>
         </w:rPr>
-        <w:t xml:space="preserve">aculty </w:t>
+        <w:t xml:space="preserve">edicine, </w:t>
       </w:r>
       <w:r>
         <w:rPr>
@@ -822,7 +788,7 @@
           <w:sz w:val="24"/>
           <w:szCs w:val="24"/>
         </w:rPr>
-        <w:t>o</w:t>
+        <w:t>p</w:t>
       </w:r>
       <w:r>
         <w:rPr>
@@ -831,46 +797,8 @@
           <w:sz w:val="24"/>
           <w:szCs w:val="24"/>
         </w:rPr>
-        <w:t xml:space="preserve">f </w:t>
-      </w:r>
-      <w:r>
-        <w:rPr>
-          <w:rFonts w:ascii="Arial" w:hAnsi="Arial" w:cs="Arial"/>
-          <w:color w:val="000000" w:themeColor="text1"/>
-          <w:sz w:val="24"/>
-          <w:szCs w:val="24"/>
-        </w:rPr>
-        <w:t>m</w:t>
-      </w:r>
-      <w:r>
-        <w:rPr>
-          <w:rFonts w:ascii="Arial" w:hAnsi="Arial" w:cs="Arial"/>
-          <w:color w:val="000000" w:themeColor="text1"/>
-          <w:sz w:val="24"/>
-          <w:szCs w:val="24"/>
-        </w:rPr>
-        <w:t xml:space="preserve">edicine, </w:t>
-      </w:r>
-      <w:proofErr w:type="spellStart"/>
-      <w:r>
-        <w:rPr>
-          <w:rFonts w:ascii="Arial" w:hAnsi="Arial" w:cs="Arial"/>
-          <w:color w:val="000000" w:themeColor="text1"/>
-          <w:sz w:val="24"/>
-          <w:szCs w:val="24"/>
-        </w:rPr>
-        <w:t>p</w:t>
-      </w:r>
-      <w:r>
-        <w:rPr>
-          <w:rFonts w:ascii="Arial" w:hAnsi="Arial" w:cs="Arial"/>
-          <w:color w:val="000000" w:themeColor="text1"/>
-          <w:sz w:val="24"/>
-          <w:szCs w:val="24"/>
-        </w:rPr>
         <w:t>oland</w:t>
       </w:r>
-      <w:proofErr w:type="spellEnd"/>
       <w:r>
         <w:rPr>
           <w:rFonts w:ascii="Arial" w:hAnsi="Arial" w:cs="Arial"/>
@@ -1652,29 +1580,7 @@
           <w:szCs w:val="21"/>
           <w:lang w:val="en-GB"/>
         </w:rPr>
-        <w:t xml:space="preserve"> algorithmics (the project facilitated experimental </w:t>
-      </w:r>
-      <w:proofErr w:type="spellStart"/>
-      <w:r>
-        <w:rPr>
-          <w:rFonts w:ascii="Arial" w:hAnsi="Arial" w:cs="Arial"/>
-          <w:color w:val="000000" w:themeColor="text1"/>
-          <w:sz w:val="21"/>
-          <w:szCs w:val="21"/>
-          <w:lang w:val="en-GB"/>
-        </w:rPr>
-        <w:t>geo+time+weather</w:t>
-      </w:r>
-      <w:proofErr w:type="spellEnd"/>
-      <w:r>
-        <w:rPr>
-          <w:rFonts w:ascii="Arial" w:hAnsi="Arial" w:cs="Arial"/>
-          <w:color w:val="000000" w:themeColor="text1"/>
-          <w:sz w:val="21"/>
-          <w:szCs w:val="21"/>
-          <w:lang w:val="en-GB"/>
-        </w:rPr>
-        <w:t xml:space="preserve"> simulation models);</w:t>
+        <w:t xml:space="preserve"> algorithmics (the project facilitated experimental geo+time+weather simulation models);</w:t>
       </w:r>
       <w:r>
         <w:rPr>
@@ -1694,29 +1600,7 @@
           <w:szCs w:val="21"/>
           <w:lang w:val="en-GB"/>
         </w:rPr>
-        <w:t xml:space="preserve">SVN and GIT code versioning, remote deployment and management of remote servers through </w:t>
-      </w:r>
-      <w:proofErr w:type="spellStart"/>
-      <w:r>
-        <w:rPr>
-          <w:rFonts w:ascii="Arial" w:hAnsi="Arial" w:cs="Arial"/>
-          <w:color w:val="000000" w:themeColor="text1"/>
-          <w:sz w:val="21"/>
-          <w:szCs w:val="21"/>
-          <w:lang w:val="en-GB"/>
-        </w:rPr>
-        <w:t>ssh</w:t>
-      </w:r>
-      <w:proofErr w:type="spellEnd"/>
-      <w:r>
-        <w:rPr>
-          <w:rFonts w:ascii="Arial" w:hAnsi="Arial" w:cs="Arial"/>
-          <w:color w:val="000000" w:themeColor="text1"/>
-          <w:sz w:val="21"/>
-          <w:szCs w:val="21"/>
-          <w:lang w:val="en-GB"/>
-        </w:rPr>
-        <w:t>.</w:t>
+        <w:t>SVN and GIT code versioning, remote deployment and management of remote servers through ssh.</w:t>
       </w:r>
     </w:p>
     <w:p>
@@ -2217,9 +2101,8 @@
           <w:sz w:val="24"/>
           <w:szCs w:val="24"/>
         </w:rPr>
-        <w:t>eo (non-profit</w:t>
-      </w:r>
-      <w:proofErr w:type="gramStart"/>
+        <w:t xml:space="preserve">eo (non-profit) </w:t>
+      </w:r>
       <w:r>
         <w:rPr>
           <w:rFonts w:ascii="Arial" w:hAnsi="Arial" w:cs="Arial"/>
@@ -2227,18 +2110,8 @@
           <w:sz w:val="24"/>
           <w:szCs w:val="24"/>
         </w:rPr>
-        <w:t xml:space="preserve">) </w:t>
-      </w:r>
-      <w:r>
-        <w:rPr>
-          <w:rFonts w:ascii="Arial" w:hAnsi="Arial" w:cs="Arial"/>
-          <w:color w:val="000000" w:themeColor="text1"/>
-          <w:sz w:val="24"/>
-          <w:szCs w:val="24"/>
-        </w:rPr>
         <w:t>.</w:t>
       </w:r>
-      <w:proofErr w:type="gramEnd"/>
     </w:p>
     <w:p>
       <w:pPr>
@@ -2430,20 +2303,8 @@
           <w:szCs w:val="21"/>
           <w:lang w:val="en-GB"/>
         </w:rPr>
-        <w:t xml:space="preserve">management system based on </w:t>
-      </w:r>
-      <w:proofErr w:type="spellStart"/>
-      <w:r>
-        <w:rPr>
-          <w:rFonts w:ascii="Arial" w:hAnsi="Arial" w:cs="Arial"/>
-          <w:color w:val="000000" w:themeColor="text1"/>
-          <w:sz w:val="21"/>
-          <w:szCs w:val="21"/>
-          <w:lang w:val="en-GB"/>
-        </w:rPr>
-        <w:t>NextCloud</w:t>
-      </w:r>
-      <w:proofErr w:type="spellEnd"/>
+        <w:t>management system based on NextCloud</w:t>
+      </w:r>
       <w:r>
         <w:rPr>
           <w:rFonts w:ascii="Arial" w:hAnsi="Arial" w:cs="Arial"/>
@@ -2568,18 +2429,7 @@
           <w:szCs w:val="21"/>
           <w:lang w:val="en-GB"/>
         </w:rPr>
-        <w:t xml:space="preserve"> hardware project. A software DSP module was doing spectral analysis and feeding RGB data into a hardware </w:t>
-      </w:r>
-      <w:proofErr w:type="gramStart"/>
-      <w:r>
-        <w:rPr>
-          <w:rFonts w:ascii="Arial" w:hAnsi="Arial" w:cs="Arial"/>
-          <w:color w:val="000000" w:themeColor="text1"/>
-          <w:sz w:val="21"/>
-          <w:szCs w:val="21"/>
-          <w:lang w:val="en-GB"/>
-        </w:rPr>
-        <w:t>module</w:t>
+        <w:t xml:space="preserve"> hardware project. A software DSP module was doing spectral analysis and feeding RGB data into a hardware module</w:t>
       </w:r>
       <w:r>
         <w:rPr>
@@ -2591,7 +2441,6 @@
         </w:rPr>
         <w:t>s</w:t>
       </w:r>
-      <w:proofErr w:type="gramEnd"/>
       <w:r>
         <w:rPr>
           <w:rFonts w:ascii="Arial" w:hAnsi="Arial" w:cs="Arial"/>
@@ -2810,20 +2659,8 @@
           <w:szCs w:val="21"/>
           <w:lang w:val="en-GB"/>
         </w:rPr>
-        <w:t xml:space="preserve">is a blockchain </w:t>
-      </w:r>
-      <w:proofErr w:type="spellStart"/>
-      <w:r>
-        <w:rPr>
-          <w:rFonts w:ascii="Arial" w:hAnsi="Arial" w:cs="Arial"/>
-          <w:color w:val="000000" w:themeColor="text1"/>
-          <w:sz w:val="21"/>
-          <w:szCs w:val="21"/>
-          <w:lang w:val="en-GB"/>
-        </w:rPr>
-        <w:t>startup</w:t>
-      </w:r>
-      <w:proofErr w:type="spellEnd"/>
+        <w:t>is a blockchain startup</w:t>
+      </w:r>
       <w:r>
         <w:rPr>
           <w:rFonts w:ascii="Arial" w:hAnsi="Arial" w:cs="Arial"/>
@@ -2842,29 +2679,7 @@
           <w:szCs w:val="21"/>
           <w:lang w:val="en-GB"/>
         </w:rPr>
-        <w:t xml:space="preserve"> a </w:t>
-      </w:r>
-      <w:proofErr w:type="spellStart"/>
-      <w:r>
-        <w:rPr>
-          <w:rFonts w:ascii="Arial" w:hAnsi="Arial" w:cs="Arial"/>
-          <w:color w:val="000000" w:themeColor="text1"/>
-          <w:sz w:val="21"/>
-          <w:szCs w:val="21"/>
-          <w:lang w:val="en-GB"/>
-        </w:rPr>
-        <w:t>Steem</w:t>
-      </w:r>
-      <w:proofErr w:type="spellEnd"/>
-      <w:r>
-        <w:rPr>
-          <w:rFonts w:ascii="Arial" w:hAnsi="Arial" w:cs="Arial"/>
-          <w:color w:val="000000" w:themeColor="text1"/>
-          <w:sz w:val="21"/>
-          <w:szCs w:val="21"/>
-          <w:lang w:val="en-GB"/>
-        </w:rPr>
-        <w:t xml:space="preserve"> blockchain witness</w:t>
+        <w:t xml:space="preserve"> a Steem blockchain witness</w:t>
       </w:r>
       <w:r>
         <w:rPr>
@@ -2906,7 +2721,6 @@
         </w:rPr>
         <w:t xml:space="preserve"> two decentralized apps for </w:t>
       </w:r>
-      <w:proofErr w:type="spellStart"/>
       <w:r>
         <w:rPr>
           <w:rFonts w:ascii="Arial" w:hAnsi="Arial" w:cs="Arial"/>
@@ -2925,40 +2739,7 @@
           <w:szCs w:val="21"/>
           <w:lang w:val="en-GB"/>
         </w:rPr>
-        <w:t>teem</w:t>
-      </w:r>
-      <w:proofErr w:type="spellEnd"/>
-      <w:r>
-        <w:rPr>
-          <w:rFonts w:ascii="Arial" w:hAnsi="Arial" w:cs="Arial"/>
-          <w:color w:val="000000" w:themeColor="text1"/>
-          <w:sz w:val="21"/>
-          <w:szCs w:val="21"/>
-          <w:lang w:val="en-GB"/>
-        </w:rPr>
-        <w:t xml:space="preserve"> blockchain: Engrave and Wise. I am the architect and the leading developer of the WISE system. Wise is a platform that allows </w:t>
-      </w:r>
-      <w:proofErr w:type="spellStart"/>
-      <w:r>
-        <w:rPr>
-          <w:rFonts w:ascii="Arial" w:hAnsi="Arial" w:cs="Arial"/>
-          <w:color w:val="000000" w:themeColor="text1"/>
-          <w:sz w:val="21"/>
-          <w:szCs w:val="21"/>
-          <w:lang w:val="en-GB"/>
-        </w:rPr>
-        <w:t>steem</w:t>
-      </w:r>
-      <w:proofErr w:type="spellEnd"/>
-      <w:r>
-        <w:rPr>
-          <w:rFonts w:ascii="Arial" w:hAnsi="Arial" w:cs="Arial"/>
-          <w:color w:val="000000" w:themeColor="text1"/>
-          <w:sz w:val="21"/>
-          <w:szCs w:val="21"/>
-          <w:lang w:val="en-GB"/>
-        </w:rPr>
-        <w:t xml:space="preserve"> users to delegate their voting power to others under strictly defined and publicly visible criteria.</w:t>
+        <w:t>teem blockchain: Engrave and Wise. I am the architect and the leading developer of the WISE system. Wise is a platform that allows steem users to delegate their voting power to others under strictly defined and publicly visible criteria.</w:t>
       </w:r>
       <w:r>
         <w:rPr>
@@ -2978,73 +2759,7 @@
           <w:szCs w:val="21"/>
           <w:lang w:val="en-GB"/>
         </w:rPr>
-        <w:t xml:space="preserve"> a voting </w:t>
-      </w:r>
-      <w:proofErr w:type="spellStart"/>
-      <w:r>
-        <w:rPr>
-          <w:rFonts w:ascii="Arial" w:hAnsi="Arial" w:cs="Arial"/>
-          <w:color w:val="000000" w:themeColor="text1"/>
-          <w:sz w:val="21"/>
-          <w:szCs w:val="21"/>
-          <w:lang w:val="en-GB"/>
-        </w:rPr>
-        <w:t>webapp</w:t>
-      </w:r>
-      <w:proofErr w:type="spellEnd"/>
-      <w:r>
-        <w:rPr>
-          <w:rFonts w:ascii="Arial" w:hAnsi="Arial" w:cs="Arial"/>
-          <w:color w:val="000000" w:themeColor="text1"/>
-          <w:sz w:val="21"/>
-          <w:szCs w:val="21"/>
-          <w:lang w:val="en-GB"/>
-        </w:rPr>
-        <w:t xml:space="preserve">, a delegator </w:t>
-      </w:r>
-      <w:proofErr w:type="spellStart"/>
-      <w:r>
-        <w:rPr>
-          <w:rFonts w:ascii="Arial" w:hAnsi="Arial" w:cs="Arial"/>
-          <w:color w:val="000000" w:themeColor="text1"/>
-          <w:sz w:val="21"/>
-          <w:szCs w:val="21"/>
-          <w:lang w:val="en-GB"/>
-        </w:rPr>
-        <w:t>webapp</w:t>
-      </w:r>
-      <w:proofErr w:type="spellEnd"/>
-      <w:r>
-        <w:rPr>
-          <w:rFonts w:ascii="Arial" w:hAnsi="Arial" w:cs="Arial"/>
-          <w:color w:val="000000" w:themeColor="text1"/>
-          <w:sz w:val="21"/>
-          <w:szCs w:val="21"/>
-          <w:lang w:val="en-GB"/>
-        </w:rPr>
-        <w:t xml:space="preserve">, public database </w:t>
-      </w:r>
-      <w:proofErr w:type="spellStart"/>
-      <w:r>
-        <w:rPr>
-          <w:rFonts w:ascii="Arial" w:hAnsi="Arial" w:cs="Arial"/>
-          <w:color w:val="000000" w:themeColor="text1"/>
-          <w:sz w:val="21"/>
-          <w:szCs w:val="21"/>
-          <w:lang w:val="en-GB"/>
-        </w:rPr>
-        <w:t>api</w:t>
-      </w:r>
-      <w:proofErr w:type="spellEnd"/>
-      <w:r>
-        <w:rPr>
-          <w:rFonts w:ascii="Arial" w:hAnsi="Arial" w:cs="Arial"/>
-          <w:color w:val="000000" w:themeColor="text1"/>
-          <w:sz w:val="21"/>
-          <w:szCs w:val="21"/>
-          <w:lang w:val="en-GB"/>
-        </w:rPr>
-        <w:t>, daemon service for non-technical users</w:t>
+        <w:t xml:space="preserve"> a voting webapp, a delegator webapp, public database api, daemon service for non-technical users</w:t>
       </w:r>
       <w:r>
         <w:rPr>
@@ -3384,27 +3099,15 @@
         </w:rPr>
         <w:t xml:space="preserve">the </w:t>
       </w:r>
-      <w:proofErr w:type="spellStart"/>
-      <w:r>
-        <w:rPr>
-          <w:rFonts w:ascii="Arial" w:hAnsi="Arial" w:cs="Arial"/>
-          <w:color w:val="000000" w:themeColor="text1"/>
-          <w:sz w:val="21"/>
-          <w:szCs w:val="21"/>
-          <w:lang w:val="en-GB"/>
-        </w:rPr>
-        <w:t>Steemfest</w:t>
-      </w:r>
-      <w:proofErr w:type="spellEnd"/>
-      <w:r>
-        <w:rPr>
-          <w:rFonts w:ascii="Arial" w:hAnsi="Arial" w:cs="Arial"/>
-          <w:color w:val="000000" w:themeColor="text1"/>
-          <w:sz w:val="21"/>
-          <w:szCs w:val="21"/>
-          <w:lang w:val="en-GB"/>
-        </w:rPr>
-        <w:t xml:space="preserve"> conference in autumn 2018</w:t>
+      <w:r>
+        <w:rPr>
+          <w:rFonts w:ascii="Arial" w:hAnsi="Arial" w:cs="Arial"/>
+          <w:color w:val="000000" w:themeColor="text1"/>
+          <w:sz w:val="21"/>
+          <w:szCs w:val="21"/>
+          <w:lang w:val="en-GB"/>
+        </w:rPr>
+        <w:t>Steemfest conference in autumn 2018</w:t>
       </w:r>
       <w:r>
         <w:rPr>
@@ -3444,29 +3147,7 @@
           <w:szCs w:val="21"/>
           <w:lang w:val="en-GB"/>
         </w:rPr>
-        <w:t xml:space="preserve"> </w:t>
-      </w:r>
-      <w:proofErr w:type="spellStart"/>
-      <w:r>
-        <w:rPr>
-          <w:rFonts w:ascii="Arial" w:hAnsi="Arial" w:cs="Arial"/>
-          <w:color w:val="000000" w:themeColor="text1"/>
-          <w:sz w:val="21"/>
-          <w:szCs w:val="21"/>
-          <w:lang w:val="en-GB"/>
-        </w:rPr>
-        <w:t>Typescript+Javascript</w:t>
-      </w:r>
-      <w:proofErr w:type="spellEnd"/>
-      <w:r>
-        <w:rPr>
-          <w:rFonts w:ascii="Arial" w:hAnsi="Arial" w:cs="Arial"/>
-          <w:color w:val="000000" w:themeColor="text1"/>
-          <w:sz w:val="21"/>
-          <w:szCs w:val="21"/>
-          <w:lang w:val="en-GB"/>
-        </w:rPr>
-        <w:t xml:space="preserve"> full stack, Vue.js, Docker, GIT, continuous integration (Travis CI), continuous deployment (Ansible), TDD.</w:t>
+        <w:t xml:space="preserve"> Typescript+Javascript full stack, Vue.js, Docker, GIT, continuous integration (Travis CI), continuous deployment (Ansible), TDD.</w:t>
       </w:r>
     </w:p>
     <w:p>
@@ -3512,73 +3193,45 @@
         </w:rPr>
         <w:t xml:space="preserve"> — (</w:t>
       </w:r>
-      <w:proofErr w:type="spellStart"/>
-      <w:proofErr w:type="gramStart"/>
       <w:r>
         <w:rPr>
           <w:sz w:val="24"/>
           <w:szCs w:val="24"/>
         </w:rPr>
-        <w:t>Non profit</w:t>
-      </w:r>
-      <w:proofErr w:type="spellEnd"/>
-      <w:proofErr w:type="gramEnd"/>
+        <w:t>Non profit project</w:t>
+      </w:r>
       <w:r>
         <w:rPr>
           <w:sz w:val="24"/>
           <w:szCs w:val="24"/>
         </w:rPr>
-        <w:t xml:space="preserve"> project</w:t>
+        <w:t>) Personalized patient advice system for Voiev</w:t>
       </w:r>
       <w:r>
         <w:rPr>
           <w:sz w:val="24"/>
           <w:szCs w:val="24"/>
         </w:rPr>
-        <w:t xml:space="preserve">) Personalized patient advice system for </w:t>
-      </w:r>
-      <w:proofErr w:type="spellStart"/>
+        <w:t>Rf</w:t>
+      </w:r>
       <w:r>
         <w:rPr>
           <w:sz w:val="24"/>
           <w:szCs w:val="24"/>
         </w:rPr>
-        <w:t>Voiev</w:t>
-      </w:r>
-      <w:r>
-        <w:rPr>
-          <w:sz w:val="24"/>
-          <w:szCs w:val="24"/>
-        </w:rPr>
-        <w:t>Rf</w:t>
-      </w:r>
-      <w:r>
-        <w:rPr>
-          <w:sz w:val="24"/>
-          <w:szCs w:val="24"/>
-        </w:rPr>
-        <w:t>odship</w:t>
-      </w:r>
-      <w:proofErr w:type="spellEnd"/>
-      <w:r>
-        <w:rPr>
-          <w:sz w:val="24"/>
-          <w:szCs w:val="24"/>
-        </w:rPr>
-        <w:t xml:space="preserve"> Rehabilitation Hospital for Children in Ameryka</w:t>
-      </w:r>
-    </w:p>
-    <w:p>
-      <w:pPr>
-        <w:rPr>
-          <w:rFonts w:ascii="Arial" w:hAnsi="Arial" w:cs="Arial"/>
-          <w:color w:val="000000" w:themeColor="text1"/>
-          <w:sz w:val="21"/>
-          <w:szCs w:val="21"/>
-          <w:lang w:val="en-GB"/>
-        </w:rPr>
-      </w:pPr>
-      <w:bookmarkStart w:id="0" w:name="_GoBack"/>
+        <w:t>odship Rehabilitation Hospital for Children in Ameryka</w:t>
+      </w:r>
+    </w:p>
+    <w:p>
+      <w:pPr>
+        <w:rPr>
+          <w:rFonts w:ascii="Arial" w:hAnsi="Arial" w:cs="Arial"/>
+          <w:color w:val="000000" w:themeColor="text1"/>
+          <w:sz w:val="21"/>
+          <w:szCs w:val="21"/>
+          <w:lang w:val="en-GB"/>
+        </w:rPr>
+      </w:pPr>
       <w:r>
         <w:rPr>
           <w:rFonts w:ascii="Arial" w:hAnsi="Arial" w:cs="Arial"/>
@@ -3732,7 +3385,6 @@
         </w:r>
       </w:hyperlink>
     </w:p>
-    <w:bookmarkEnd w:id="0"/>
     <w:p>
       <w:pPr>
         <w:rPr>
@@ -3798,7 +3450,30 @@
           <w:rFonts w:ascii="Segoe UI Symbol" w:hAnsi="Segoe UI Symbol" w:cs="Segoe UI Symbol"/>
           <w:lang w:val="en-GB"/>
         </w:rPr>
-        <w:t xml:space="preserve">Highlights: Typescript + Node.js + Java SE + Blockchain + </w:t>
+        <w:t xml:space="preserve">Highlights: </w:t>
+      </w:r>
+      <w:r>
+        <w:rPr>
+          <w:rFonts w:ascii="Segoe UI Symbol" w:hAnsi="Segoe UI Symbol" w:cs="Segoe UI Symbol"/>
+          <w:lang w:val="en-GB"/>
+        </w:rPr>
+        <w:t>Fullstack (Typescript + Vue + Node.js)</w:t>
+      </w:r>
+      <w:r>
+        <w:rPr>
+          <w:rFonts w:ascii="Segoe UI Symbol" w:hAnsi="Segoe UI Symbol" w:cs="Segoe UI Symbol"/>
+          <w:lang w:val="en-GB"/>
+        </w:rPr>
+        <w:t xml:space="preserve"> </w:t>
+      </w:r>
+      <w:bookmarkStart w:id="0" w:name="_GoBack"/>
+      <w:bookmarkEnd w:id="0"/>
+      <w:r>
+        <w:rPr>
+          <w:rFonts w:ascii="Segoe UI Symbol" w:hAnsi="Segoe UI Symbol" w:cs="Segoe UI Symbol"/>
+          <w:lang w:val="en-GB"/>
+        </w:rPr>
+        <w:t xml:space="preserve">+ Java SE + Blockchain + </w:t>
       </w:r>
       <w:r>
         <w:rPr>
@@ -3874,49 +3549,15 @@
           <w:szCs w:val="21"/>
           <w:lang w:val="en-GB"/>
         </w:rPr>
-        <w:t xml:space="preserve"> + </w:t>
-      </w:r>
-      <w:proofErr w:type="spellStart"/>
-      <w:r>
-        <w:rPr>
-          <w:sz w:val="21"/>
-          <w:szCs w:val="21"/>
-          <w:lang w:val="en-GB"/>
-        </w:rPr>
-        <w:t>Javascript</w:t>
-      </w:r>
-      <w:proofErr w:type="spellEnd"/>
-      <w:r>
-        <w:rPr>
-          <w:sz w:val="21"/>
-          <w:szCs w:val="21"/>
-          <w:lang w:val="en-GB"/>
-        </w:rPr>
-        <w:t xml:space="preserve"> (TOP </w:t>
-      </w:r>
-      <w:r>
-        <w:rPr>
-          <w:sz w:val="21"/>
-          <w:szCs w:val="21"/>
-          <w:lang w:val="en-GB"/>
-        </w:rPr>
-        <w:t>8</w:t>
-      </w:r>
-      <w:r>
-        <w:rPr>
-          <w:sz w:val="21"/>
-          <w:szCs w:val="21"/>
-          <w:lang w:val="en-GB"/>
-        </w:rPr>
-        <w:t xml:space="preserve"> Typescript developer in Poland on Codersrank.io)</w:t>
-      </w:r>
-      <w:r>
-        <w:rPr>
-          <w:sz w:val="21"/>
-          <w:szCs w:val="21"/>
-          <w:lang w:val="en-GB"/>
-        </w:rPr>
-        <w:t>. Browser + Node.js</w:t>
+        <w:t xml:space="preserve"> + Javascript</w:t>
+      </w:r>
+      <w:r>
+        <w:rPr>
+          <w:sz w:val="21"/>
+          <w:szCs w:val="21"/>
+          <w:lang w:val="en-GB"/>
+        </w:rPr>
+        <w:t xml:space="preserve"> (TOP 8 Typescript developer in Poland on Codersrank.io). Browser + Node.js</w:t>
       </w:r>
     </w:p>
     <w:p>
@@ -4017,47 +3658,16 @@
           <w:szCs w:val="21"/>
           <w:lang w:val="en-GB"/>
         </w:rPr>
-        <w:t xml:space="preserve">★★★★☆ Vue.js + </w:t>
-      </w:r>
-      <w:proofErr w:type="spellStart"/>
-      <w:r>
-        <w:rPr>
-          <w:rFonts w:ascii="Segoe UI Symbol" w:hAnsi="Segoe UI Symbol" w:cs="Segoe UI Symbol"/>
-          <w:sz w:val="21"/>
-          <w:szCs w:val="21"/>
-          <w:lang w:val="en-GB"/>
-        </w:rPr>
-        <w:t>vuex</w:t>
-      </w:r>
-      <w:proofErr w:type="spellEnd"/>
-      <w:r>
-        <w:rPr>
-          <w:rFonts w:ascii="Segoe UI Symbol" w:hAnsi="Segoe UI Symbol" w:cs="Segoe UI Symbol"/>
-          <w:sz w:val="21"/>
-          <w:szCs w:val="21"/>
-          <w:lang w:val="en-GB"/>
-        </w:rPr>
-        <w:t xml:space="preserve"> + </w:t>
-      </w:r>
-      <w:proofErr w:type="spellStart"/>
-      <w:r>
-        <w:rPr>
-          <w:rFonts w:ascii="Segoe UI Symbol" w:hAnsi="Segoe UI Symbol" w:cs="Segoe UI Symbol"/>
-          <w:sz w:val="21"/>
-          <w:szCs w:val="21"/>
-          <w:lang w:val="en-GB"/>
-        </w:rPr>
-        <w:t>vue</w:t>
-      </w:r>
-      <w:proofErr w:type="spellEnd"/>
-      <w:r>
-        <w:rPr>
-          <w:rFonts w:ascii="Segoe UI Symbol" w:hAnsi="Segoe UI Symbol" w:cs="Segoe UI Symbol"/>
-          <w:sz w:val="21"/>
-          <w:szCs w:val="21"/>
-          <w:lang w:val="en-GB"/>
-        </w:rPr>
-        <w:t>-router</w:t>
+        <w:t>★★★★☆ Vue.js + vuex</w:t>
+      </w:r>
+      <w:r>
+        <w:rPr>
+          <w:rFonts w:ascii="Segoe UI Symbol" w:hAnsi="Segoe UI Symbol" w:cs="Segoe UI Symbol"/>
+          <w:sz w:val="21"/>
+          <w:szCs w:val="21"/>
+          <w:lang w:val="en-GB"/>
+        </w:rPr>
+        <w:t xml:space="preserve"> + vue-router</w:t>
       </w:r>
     </w:p>
     <w:p>
@@ -4216,19 +3826,8 @@
           <w:szCs w:val="21"/>
           <w:lang w:val="en-US"/>
         </w:rPr>
-        <w:t xml:space="preserve"> Material design: </w:t>
-      </w:r>
-      <w:proofErr w:type="spellStart"/>
-      <w:r>
-        <w:rPr>
-          <w:rFonts w:ascii="Segoe UI Symbol" w:hAnsi="Segoe UI Symbol" w:cs="Segoe UI Symbol"/>
-          <w:sz w:val="21"/>
-          <w:szCs w:val="21"/>
-          <w:lang w:val="en-US"/>
-        </w:rPr>
-        <w:t>Vuetify</w:t>
-      </w:r>
-      <w:proofErr w:type="spellEnd"/>
+        <w:t xml:space="preserve"> Material design: Vuetify</w:t>
+      </w:r>
     </w:p>
     <w:p>
       <w:pPr>
@@ -4412,67 +4011,7 @@
           <w:szCs w:val="21"/>
           <w:lang w:val="en-US"/>
         </w:rPr>
-        <w:t xml:space="preserve">★★★★☆ TDD (JUnit, Mocha, </w:t>
-      </w:r>
-      <w:proofErr w:type="spellStart"/>
-      <w:r>
-        <w:rPr>
-          <w:rFonts w:ascii="Segoe UI Symbol" w:hAnsi="Segoe UI Symbol" w:cs="Segoe UI Symbol"/>
-          <w:sz w:val="21"/>
-          <w:szCs w:val="21"/>
-          <w:lang w:val="en-US"/>
-        </w:rPr>
-        <w:t>Tslint</w:t>
-      </w:r>
-      <w:proofErr w:type="spellEnd"/>
-      <w:r>
-        <w:rPr>
-          <w:rFonts w:ascii="Segoe UI Symbol" w:hAnsi="Segoe UI Symbol" w:cs="Segoe UI Symbol"/>
-          <w:sz w:val="21"/>
-          <w:szCs w:val="21"/>
-          <w:lang w:val="en-US"/>
-        </w:rPr>
-        <w:t xml:space="preserve">, </w:t>
-      </w:r>
-      <w:proofErr w:type="spellStart"/>
-      <w:r>
-        <w:rPr>
-          <w:rFonts w:ascii="Segoe UI Symbol" w:hAnsi="Segoe UI Symbol" w:cs="Segoe UI Symbol"/>
-          <w:sz w:val="21"/>
-          <w:szCs w:val="21"/>
-          <w:lang w:val="en-US"/>
-        </w:rPr>
-        <w:t>Sinon</w:t>
-      </w:r>
-      <w:proofErr w:type="spellEnd"/>
-      <w:r>
-        <w:rPr>
-          <w:rFonts w:ascii="Segoe UI Symbol" w:hAnsi="Segoe UI Symbol" w:cs="Segoe UI Symbol"/>
-          <w:sz w:val="21"/>
-          <w:szCs w:val="21"/>
-          <w:lang w:val="en-US"/>
-        </w:rPr>
-        <w:t>, Istanbul/</w:t>
-      </w:r>
-      <w:proofErr w:type="spellStart"/>
-      <w:r>
-        <w:rPr>
-          <w:rFonts w:ascii="Segoe UI Symbol" w:hAnsi="Segoe UI Symbol" w:cs="Segoe UI Symbol"/>
-          <w:sz w:val="21"/>
-          <w:szCs w:val="21"/>
-          <w:lang w:val="en-US"/>
-        </w:rPr>
-        <w:t>nyc</w:t>
-      </w:r>
-      <w:proofErr w:type="spellEnd"/>
-      <w:r>
-        <w:rPr>
-          <w:rFonts w:ascii="Segoe UI Symbol" w:hAnsi="Segoe UI Symbol" w:cs="Segoe UI Symbol"/>
-          <w:sz w:val="21"/>
-          <w:szCs w:val="21"/>
-          <w:lang w:val="en-US"/>
-        </w:rPr>
-        <w:t>)</w:t>
+        <w:t>★★★★☆ TDD (JUnit, Mocha, Tslint, Sinon, Istanbul/nyc)</w:t>
       </w:r>
     </w:p>
     <w:p>
@@ -4529,27 +4068,7 @@
           <w:szCs w:val="21"/>
           <w:lang w:val="en-US"/>
         </w:rPr>
-        <w:t xml:space="preserve">NPM package publishing with (pipeline: </w:t>
-      </w:r>
-      <w:proofErr w:type="spellStart"/>
-      <w:r>
-        <w:rPr>
-          <w:rFonts w:ascii="Segoe UI Symbol" w:hAnsi="Segoe UI Symbol" w:cs="Segoe UI Symbol"/>
-          <w:sz w:val="21"/>
-          <w:szCs w:val="21"/>
-          <w:lang w:val="en-US"/>
-        </w:rPr>
-        <w:t>travis</w:t>
-      </w:r>
-      <w:proofErr w:type="spellEnd"/>
-      <w:r>
-        <w:rPr>
-          <w:rFonts w:ascii="Segoe UI Symbol" w:hAnsi="Segoe UI Symbol" w:cs="Segoe UI Symbol"/>
-          <w:sz w:val="21"/>
-          <w:szCs w:val="21"/>
-          <w:lang w:val="en-US"/>
-        </w:rPr>
-        <w:t xml:space="preserve"> + semantic-release)</w:t>
+        <w:t>NPM package publishing with (pipeline: travis + semantic-release)</w:t>
       </w:r>
     </w:p>
     <w:p>
@@ -4570,19 +4089,8 @@
           <w:szCs w:val="21"/>
           <w:lang w:val="en-GB"/>
         </w:rPr>
-        <w:t xml:space="preserve">★★★☆☆ Git + </w:t>
-      </w:r>
-      <w:proofErr w:type="spellStart"/>
-      <w:r>
-        <w:rPr>
-          <w:rFonts w:ascii="Segoe UI Symbol" w:hAnsi="Segoe UI Symbol" w:cs="Segoe UI Symbol"/>
-          <w:sz w:val="21"/>
-          <w:szCs w:val="21"/>
-          <w:lang w:val="en-GB"/>
-        </w:rPr>
-        <w:t>github</w:t>
-      </w:r>
-      <w:proofErr w:type="spellEnd"/>
+        <w:t>★★★☆☆ Git + github</w:t>
+      </w:r>
       <w:r>
         <w:rPr>
           <w:rFonts w:ascii="Segoe UI Symbol" w:hAnsi="Segoe UI Symbol" w:cs="Segoe UI Symbol"/>
@@ -4703,7 +4211,6 @@
         </w:rPr>
         <w:t xml:space="preserve">★★☆☆☆ </w:t>
       </w:r>
-      <w:proofErr w:type="spellStart"/>
       <w:r>
         <w:rPr>
           <w:rFonts w:ascii="Segoe UI Symbol" w:hAnsi="Segoe UI Symbol" w:cs="Segoe UI Symbol"/>
@@ -4711,17 +4218,7 @@
           <w:szCs w:val="21"/>
           <w:lang w:val="en-US"/>
         </w:rPr>
-        <w:t>Hashicorp</w:t>
-      </w:r>
-      <w:proofErr w:type="spellEnd"/>
-      <w:r>
-        <w:rPr>
-          <w:rFonts w:ascii="Segoe UI Symbol" w:hAnsi="Segoe UI Symbol" w:cs="Segoe UI Symbol"/>
-          <w:sz w:val="21"/>
-          <w:szCs w:val="21"/>
-          <w:lang w:val="en-US"/>
-        </w:rPr>
-        <w:t xml:space="preserve"> Vault</w:t>
+        <w:t>Hashicorp Vault</w:t>
       </w:r>
     </w:p>
     <w:p>
@@ -4849,7 +4346,6 @@
         </w:rPr>
         <w:t xml:space="preserve">★★★☆☆ </w:t>
       </w:r>
-      <w:proofErr w:type="spellStart"/>
       <w:r>
         <w:rPr>
           <w:rFonts w:ascii="Segoe UI Symbol" w:hAnsi="Segoe UI Symbol" w:cs="Segoe UI Symbol"/>
@@ -4868,7 +4364,6 @@
         </w:rPr>
         <w:t>SQL</w:t>
       </w:r>
-      <w:proofErr w:type="spellEnd"/>
       <w:r>
         <w:rPr>
           <w:rFonts w:ascii="Segoe UI Symbol" w:hAnsi="Segoe UI Symbol" w:cs="Segoe UI Symbol"/>
@@ -4897,19 +4392,8 @@
           <w:szCs w:val="21"/>
           <w:lang w:val="en-GB"/>
         </w:rPr>
-        <w:t xml:space="preserve">★★★☆☆ </w:t>
-      </w:r>
-      <w:proofErr w:type="spellStart"/>
-      <w:r>
-        <w:rPr>
-          <w:rFonts w:ascii="Segoe UI Symbol" w:hAnsi="Segoe UI Symbol" w:cs="Segoe UI Symbol"/>
-          <w:sz w:val="21"/>
-          <w:szCs w:val="21"/>
-          <w:lang w:val="en-GB"/>
-        </w:rPr>
-        <w:t>Firestore</w:t>
-      </w:r>
-      <w:proofErr w:type="spellEnd"/>
+        <w:t>★★★☆☆ Firestore</w:t>
+      </w:r>
     </w:p>
     <w:p>
       <w:pPr>
@@ -4931,7 +4415,6 @@
         </w:rPr>
         <w:t xml:space="preserve">★★☆☆☆ </w:t>
       </w:r>
-      <w:proofErr w:type="spellStart"/>
       <w:r>
         <w:rPr>
           <w:rFonts w:ascii="Segoe UI Symbol" w:hAnsi="Segoe UI Symbol" w:cs="Segoe UI Symbol"/>
@@ -4941,7 +4424,6 @@
         </w:rPr>
         <w:t>Redis</w:t>
       </w:r>
-      <w:proofErr w:type="spellEnd"/>
     </w:p>
     <w:p>
       <w:pPr>
@@ -4976,9 +4458,12 @@
           <w:szCs w:val="21"/>
           <w:lang w:val="en-GB"/>
         </w:rPr>
-        <w:t>Backend</w:t>
-      </w:r>
-      <w:r>
+        <w:t>Backend services</w:t>
+      </w:r>
+    </w:p>
+    <w:p>
+      <w:pPr>
+        <w:spacing w:after="0"/>
         <w:rPr>
           <w:rFonts w:ascii="Segoe UI Symbol" w:hAnsi="Segoe UI Symbol" w:cs="Segoe UI Symbol"/>
           <w:b/>
@@ -4987,7 +4472,52 @@
           <w:szCs w:val="21"/>
           <w:lang w:val="en-GB"/>
         </w:rPr>
-        <w:t xml:space="preserve"> services</w:t>
+      </w:pPr>
+      <w:r>
+        <w:rPr>
+          <w:rFonts w:ascii="Segoe UI Symbol" w:hAnsi="Segoe UI Symbol" w:cs="Segoe UI Symbol"/>
+          <w:sz w:val="21"/>
+          <w:szCs w:val="21"/>
+          <w:lang w:val="en-GB"/>
+        </w:rPr>
+        <w:t>★★★☆☆</w:t>
+      </w:r>
+      <w:r>
+        <w:rPr>
+          <w:rFonts w:ascii="Segoe UI Symbol" w:hAnsi="Segoe UI Symbol" w:cs="Segoe UI Symbol"/>
+          <w:sz w:val="21"/>
+          <w:szCs w:val="21"/>
+          <w:lang w:val="en-GB"/>
+        </w:rPr>
+        <w:t xml:space="preserve"> OAuth (custom flow for Steemconnect with Passport.js and Hashicorps vault)</w:t>
+      </w:r>
+    </w:p>
+    <w:p>
+      <w:pPr>
+        <w:spacing w:after="0"/>
+        <w:ind w:left="964" w:hanging="964"/>
+        <w:rPr>
+          <w:rFonts w:ascii="Calibri" w:hAnsi="Calibri" w:cs="Calibri"/>
+          <w:sz w:val="21"/>
+          <w:szCs w:val="21"/>
+        </w:rPr>
+      </w:pPr>
+      <w:r>
+        <w:rPr>
+          <w:rFonts w:ascii="Segoe UI Symbol" w:hAnsi="Segoe UI Symbol" w:cs="Segoe UI Symbol"/>
+          <w:sz w:val="21"/>
+          <w:szCs w:val="21"/>
+          <w:lang w:val="en-GB"/>
+        </w:rPr>
+        <w:t>★★★☆☆</w:t>
+      </w:r>
+      <w:r>
+        <w:rPr>
+          <w:rFonts w:ascii="Calibri" w:hAnsi="Calibri" w:cs="Calibri"/>
+          <w:sz w:val="21"/>
+          <w:szCs w:val="21"/>
+        </w:rPr>
+        <w:t xml:space="preserve"> ExpressJS</w:t>
       </w:r>
     </w:p>
     <w:p>
@@ -5002,107 +4532,12 @@
           <w:lang w:val="en-GB"/>
         </w:rPr>
       </w:pPr>
-      <w:r>
-        <w:rPr>
-          <w:rFonts w:ascii="Segoe UI Symbol" w:hAnsi="Segoe UI Symbol" w:cs="Segoe UI Symbol"/>
-          <w:sz w:val="21"/>
-          <w:szCs w:val="21"/>
-          <w:lang w:val="en-GB"/>
-        </w:rPr>
-        <w:t>★★★☆☆</w:t>
-      </w:r>
-      <w:r>
-        <w:rPr>
-          <w:rFonts w:ascii="Segoe UI Symbol" w:hAnsi="Segoe UI Symbol" w:cs="Segoe UI Symbol"/>
-          <w:sz w:val="21"/>
-          <w:szCs w:val="21"/>
-          <w:lang w:val="en-GB"/>
-        </w:rPr>
-        <w:t xml:space="preserve"> OAuth (custom flow for </w:t>
-      </w:r>
-      <w:proofErr w:type="spellStart"/>
-      <w:r>
-        <w:rPr>
-          <w:rFonts w:ascii="Segoe UI Symbol" w:hAnsi="Segoe UI Symbol" w:cs="Segoe UI Symbol"/>
-          <w:sz w:val="21"/>
-          <w:szCs w:val="21"/>
-          <w:lang w:val="en-GB"/>
-        </w:rPr>
-        <w:t>Steemconnect</w:t>
-      </w:r>
-      <w:proofErr w:type="spellEnd"/>
-      <w:r>
-        <w:rPr>
-          <w:rFonts w:ascii="Segoe UI Symbol" w:hAnsi="Segoe UI Symbol" w:cs="Segoe UI Symbol"/>
-          <w:sz w:val="21"/>
-          <w:szCs w:val="21"/>
-          <w:lang w:val="en-GB"/>
-        </w:rPr>
-        <w:t xml:space="preserve"> with Passport.js and </w:t>
-      </w:r>
-      <w:proofErr w:type="spellStart"/>
-      <w:r>
-        <w:rPr>
-          <w:rFonts w:ascii="Segoe UI Symbol" w:hAnsi="Segoe UI Symbol" w:cs="Segoe UI Symbol"/>
-          <w:sz w:val="21"/>
-          <w:szCs w:val="21"/>
-          <w:lang w:val="en-GB"/>
-        </w:rPr>
-        <w:t>Hashicorps</w:t>
-      </w:r>
-      <w:proofErr w:type="spellEnd"/>
-      <w:r>
-        <w:rPr>
-          <w:rFonts w:ascii="Segoe UI Symbol" w:hAnsi="Segoe UI Symbol" w:cs="Segoe UI Symbol"/>
-          <w:sz w:val="21"/>
-          <w:szCs w:val="21"/>
-          <w:lang w:val="en-GB"/>
-        </w:rPr>
-        <w:t xml:space="preserve"> vault)</w:t>
-      </w:r>
     </w:p>
     <w:p>
       <w:pPr>
         <w:spacing w:after="0"/>
         <w:ind w:left="964" w:hanging="964"/>
         <w:rPr>
-          <w:rFonts w:ascii="Calibri" w:hAnsi="Calibri" w:cs="Calibri"/>
-          <w:sz w:val="21"/>
-          <w:szCs w:val="21"/>
-        </w:rPr>
-      </w:pPr>
-      <w:r>
-        <w:rPr>
-          <w:rFonts w:ascii="Segoe UI Symbol" w:hAnsi="Segoe UI Symbol" w:cs="Segoe UI Symbol"/>
-          <w:sz w:val="21"/>
-          <w:szCs w:val="21"/>
-          <w:lang w:val="en-GB"/>
-        </w:rPr>
-        <w:t>★★★☆☆</w:t>
-      </w:r>
-      <w:r>
-        <w:rPr>
-          <w:rFonts w:ascii="Calibri" w:hAnsi="Calibri" w:cs="Calibri"/>
-          <w:sz w:val="21"/>
-          <w:szCs w:val="21"/>
-        </w:rPr>
-        <w:t xml:space="preserve"> </w:t>
-      </w:r>
-      <w:proofErr w:type="spellStart"/>
-      <w:r>
-        <w:rPr>
-          <w:rFonts w:ascii="Calibri" w:hAnsi="Calibri" w:cs="Calibri"/>
-          <w:sz w:val="21"/>
-          <w:szCs w:val="21"/>
-        </w:rPr>
-        <w:t>ExpressJS</w:t>
-      </w:r>
-      <w:proofErr w:type="spellEnd"/>
-    </w:p>
-    <w:p>
-      <w:pPr>
-        <w:spacing w:after="0"/>
-        <w:rPr>
           <w:rFonts w:ascii="Segoe UI Symbol" w:hAnsi="Segoe UI Symbol" w:cs="Segoe UI Symbol"/>
           <w:b/>
           <w:bCs/>
@@ -5111,6 +4546,17 @@
           <w:lang w:val="en-GB"/>
         </w:rPr>
       </w:pPr>
+      <w:r>
+        <w:rPr>
+          <w:rFonts w:ascii="Segoe UI Symbol" w:hAnsi="Segoe UI Symbol" w:cs="Segoe UI Symbol"/>
+          <w:b/>
+          <w:bCs/>
+          <w:sz w:val="21"/>
+          <w:szCs w:val="21"/>
+          <w:lang w:val="en-GB"/>
+        </w:rPr>
+        <w:t>Blockchain</w:t>
+      </w:r>
     </w:p>
     <w:p>
       <w:pPr>
@@ -5118,11 +4564,62 @@
         <w:ind w:left="964" w:hanging="964"/>
         <w:rPr>
           <w:rFonts w:ascii="Segoe UI Symbol" w:hAnsi="Segoe UI Symbol" w:cs="Segoe UI Symbol"/>
+          <w:sz w:val="21"/>
+          <w:szCs w:val="21"/>
+          <w:lang w:val="en-US"/>
+        </w:rPr>
+      </w:pPr>
+      <w:r>
+        <w:rPr>
+          <w:rFonts w:ascii="Segoe UI Symbol" w:hAnsi="Segoe UI Symbol" w:cs="Segoe UI Symbol"/>
+          <w:sz w:val="21"/>
+          <w:szCs w:val="21"/>
+          <w:lang w:val="en-US"/>
+        </w:rPr>
+        <w:t xml:space="preserve">★★★★☆ </w:t>
+      </w:r>
+      <w:r>
+        <w:rPr>
+          <w:rFonts w:ascii="Segoe UI Symbol" w:hAnsi="Segoe UI Symbol" w:cs="Segoe UI Symbol"/>
+          <w:sz w:val="21"/>
+          <w:szCs w:val="21"/>
+          <w:lang w:val="en-US"/>
+        </w:rPr>
+        <w:t xml:space="preserve">Steem </w:t>
+      </w:r>
+      <w:r>
+        <w:rPr>
+          <w:rFonts w:ascii="Segoe UI Symbol" w:hAnsi="Segoe UI Symbol" w:cs="Segoe UI Symbol"/>
+          <w:sz w:val="21"/>
+          <w:szCs w:val="21"/>
+          <w:lang w:val="en-US"/>
+        </w:rPr>
+        <w:t>Blockchain (Steem dApp architect)</w:t>
+      </w:r>
+    </w:p>
+    <w:p>
+      <w:pPr>
+        <w:spacing w:after="0"/>
+        <w:ind w:left="964" w:hanging="964"/>
+        <w:rPr>
+          <w:rFonts w:ascii="Segoe UI Symbol" w:hAnsi="Segoe UI Symbol" w:cs="Segoe UI Symbol"/>
+          <w:sz w:val="21"/>
+          <w:szCs w:val="21"/>
+          <w:lang w:val="nl-NL"/>
+        </w:rPr>
+      </w:pPr>
+    </w:p>
+    <w:p>
+      <w:pPr>
+        <w:spacing w:after="0"/>
+        <w:ind w:left="964" w:hanging="964"/>
+        <w:rPr>
+          <w:rFonts w:ascii="Segoe UI Symbol" w:hAnsi="Segoe UI Symbol" w:cs="Segoe UI Symbol"/>
           <w:b/>
           <w:bCs/>
           <w:sz w:val="21"/>
           <w:szCs w:val="21"/>
-          <w:lang w:val="en-GB"/>
+          <w:lang w:val="nl-NL"/>
         </w:rPr>
       </w:pPr>
       <w:r>
@@ -5132,9 +4629,20 @@
           <w:bCs/>
           <w:sz w:val="21"/>
           <w:szCs w:val="21"/>
-          <w:lang w:val="en-GB"/>
-        </w:rPr>
-        <w:t>Blockchain</w:t>
+          <w:lang w:val="nl-NL"/>
+        </w:rPr>
+        <w:t>Cloud</w:t>
+      </w:r>
+      <w:r>
+        <w:rPr>
+          <w:rFonts w:ascii="Segoe UI Symbol" w:hAnsi="Segoe UI Symbol" w:cs="Segoe UI Symbol"/>
+          <w:b/>
+          <w:bCs/>
+          <w:sz w:val="21"/>
+          <w:szCs w:val="21"/>
+          <w:lang w:val="nl-NL"/>
+        </w:rPr>
+        <w:t>/serverless</w:t>
       </w:r>
     </w:p>
     <w:p>
@@ -5145,86 +4653,17 @@
           <w:rFonts w:ascii="Segoe UI Symbol" w:hAnsi="Segoe UI Symbol" w:cs="Segoe UI Symbol"/>
           <w:sz w:val="21"/>
           <w:szCs w:val="21"/>
-          <w:lang w:val="en-US"/>
-        </w:rPr>
-      </w:pPr>
-      <w:r>
-        <w:rPr>
-          <w:rFonts w:ascii="Segoe UI Symbol" w:hAnsi="Segoe UI Symbol" w:cs="Segoe UI Symbol"/>
-          <w:sz w:val="21"/>
-          <w:szCs w:val="21"/>
-          <w:lang w:val="en-US"/>
-        </w:rPr>
-        <w:t xml:space="preserve">★★★★☆ </w:t>
-      </w:r>
-      <w:proofErr w:type="spellStart"/>
-      <w:r>
-        <w:rPr>
-          <w:rFonts w:ascii="Segoe UI Symbol" w:hAnsi="Segoe UI Symbol" w:cs="Segoe UI Symbol"/>
-          <w:sz w:val="21"/>
-          <w:szCs w:val="21"/>
-          <w:lang w:val="en-US"/>
-        </w:rPr>
-        <w:t>Steem</w:t>
-      </w:r>
-      <w:proofErr w:type="spellEnd"/>
-      <w:r>
-        <w:rPr>
-          <w:rFonts w:ascii="Segoe UI Symbol" w:hAnsi="Segoe UI Symbol" w:cs="Segoe UI Symbol"/>
-          <w:sz w:val="21"/>
-          <w:szCs w:val="21"/>
-          <w:lang w:val="en-US"/>
-        </w:rPr>
-        <w:t xml:space="preserve"> </w:t>
-      </w:r>
-      <w:r>
-        <w:rPr>
-          <w:rFonts w:ascii="Segoe UI Symbol" w:hAnsi="Segoe UI Symbol" w:cs="Segoe UI Symbol"/>
-          <w:sz w:val="21"/>
-          <w:szCs w:val="21"/>
-          <w:lang w:val="en-US"/>
-        </w:rPr>
-        <w:t>Blockchain (</w:t>
-      </w:r>
-      <w:proofErr w:type="spellStart"/>
-      <w:r>
-        <w:rPr>
-          <w:rFonts w:ascii="Segoe UI Symbol" w:hAnsi="Segoe UI Symbol" w:cs="Segoe UI Symbol"/>
-          <w:sz w:val="21"/>
-          <w:szCs w:val="21"/>
-          <w:lang w:val="en-US"/>
-        </w:rPr>
-        <w:t>Steem</w:t>
-      </w:r>
-      <w:proofErr w:type="spellEnd"/>
-      <w:r>
-        <w:rPr>
-          <w:rFonts w:ascii="Segoe UI Symbol" w:hAnsi="Segoe UI Symbol" w:cs="Segoe UI Symbol"/>
-          <w:sz w:val="21"/>
-          <w:szCs w:val="21"/>
-          <w:lang w:val="en-US"/>
-        </w:rPr>
-        <w:t xml:space="preserve"> </w:t>
-      </w:r>
-      <w:proofErr w:type="spellStart"/>
-      <w:r>
-        <w:rPr>
-          <w:rFonts w:ascii="Segoe UI Symbol" w:hAnsi="Segoe UI Symbol" w:cs="Segoe UI Symbol"/>
-          <w:sz w:val="21"/>
-          <w:szCs w:val="21"/>
-          <w:lang w:val="en-US"/>
-        </w:rPr>
-        <w:t>dApp</w:t>
-      </w:r>
-      <w:proofErr w:type="spellEnd"/>
-      <w:r>
-        <w:rPr>
-          <w:rFonts w:ascii="Segoe UI Symbol" w:hAnsi="Segoe UI Symbol" w:cs="Segoe UI Symbol"/>
-          <w:sz w:val="21"/>
-          <w:szCs w:val="21"/>
-          <w:lang w:val="en-US"/>
-        </w:rPr>
-        <w:t xml:space="preserve"> architect)</w:t>
+          <w:lang w:val="nl-NL"/>
+        </w:rPr>
+      </w:pPr>
+      <w:r>
+        <w:rPr>
+          <w:rFonts w:ascii="Segoe UI Symbol" w:hAnsi="Segoe UI Symbol" w:cs="Segoe UI Symbol"/>
+          <w:sz w:val="21"/>
+          <w:szCs w:val="21"/>
+          <w:lang w:val="nl-NL"/>
+        </w:rPr>
+        <w:t>★★★☆☆ Firebase serverless / GCP elements</w:t>
       </w:r>
     </w:p>
     <w:p>
@@ -5238,6 +4677,33 @@
           <w:lang w:val="nl-NL"/>
         </w:rPr>
       </w:pPr>
+      <w:r>
+        <w:rPr>
+          <w:rFonts w:ascii="Segoe UI Symbol" w:hAnsi="Segoe UI Symbol" w:cs="Segoe UI Symbol"/>
+          <w:sz w:val="21"/>
+          <w:szCs w:val="21"/>
+          <w:lang w:val="nl-NL"/>
+        </w:rPr>
+        <w:t xml:space="preserve">★★★☆☆ </w:t>
+      </w:r>
+      <w:r>
+        <w:rPr>
+          <w:rFonts w:ascii="Segoe UI Symbol" w:hAnsi="Segoe UI Symbol" w:cs="Segoe UI Symbol"/>
+          <w:sz w:val="21"/>
+          <w:szCs w:val="21"/>
+          <w:lang w:val="nl-NL"/>
+        </w:rPr>
+        <w:t>Bare</w:t>
+      </w:r>
+      <w:r>
+        <w:rPr>
+          <w:rFonts w:ascii="Segoe UI Symbol" w:hAnsi="Segoe UI Symbol" w:cs="Segoe UI Symbol"/>
+          <w:sz w:val="21"/>
+          <w:szCs w:val="21"/>
+          <w:lang w:val="nl-NL"/>
+        </w:rPr>
+        <w:t xml:space="preserve"> metal server administration</w:t>
+      </w:r>
     </w:p>
     <w:p>
       <w:pPr>
@@ -5245,6 +4711,60 @@
         <w:ind w:left="964" w:hanging="964"/>
         <w:rPr>
           <w:rFonts w:ascii="Segoe UI Symbol" w:hAnsi="Segoe UI Symbol" w:cs="Segoe UI Symbol"/>
+          <w:sz w:val="21"/>
+          <w:szCs w:val="21"/>
+          <w:lang w:val="pt-BR"/>
+        </w:rPr>
+      </w:pPr>
+      <w:r>
+        <w:rPr>
+          <w:rFonts w:ascii="Segoe UI Symbol" w:hAnsi="Segoe UI Symbol" w:cs="Segoe UI Symbol"/>
+          <w:sz w:val="21"/>
+          <w:szCs w:val="21"/>
+          <w:lang w:val="pt-BR"/>
+        </w:rPr>
+        <w:t>★★☆☆☆ Amazon AWS (S3, EC2, IAM)</w:t>
+      </w:r>
+    </w:p>
+    <w:p>
+      <w:pPr>
+        <w:spacing w:after="0"/>
+        <w:ind w:left="964" w:hanging="964"/>
+        <w:rPr>
+          <w:rFonts w:ascii="Segoe UI Symbol" w:hAnsi="Segoe UI Symbol" w:cs="Segoe UI Symbol"/>
+          <w:sz w:val="21"/>
+          <w:szCs w:val="21"/>
+          <w:lang w:val="nl-NL"/>
+        </w:rPr>
+      </w:pPr>
+      <w:r>
+        <w:rPr>
+          <w:rFonts w:ascii="Segoe UI Symbol" w:hAnsi="Segoe UI Symbol" w:cs="Segoe UI Symbol"/>
+          <w:sz w:val="21"/>
+          <w:szCs w:val="21"/>
+          <w:lang w:val="nl-NL"/>
+        </w:rPr>
+        <w:t>★★☆☆☆ Docker Swarm + bare metal server administration</w:t>
+      </w:r>
+    </w:p>
+    <w:p>
+      <w:pPr>
+        <w:spacing w:after="0"/>
+        <w:ind w:left="964" w:hanging="964"/>
+        <w:rPr>
+          <w:rFonts w:ascii="Segoe UI Symbol" w:hAnsi="Segoe UI Symbol" w:cs="Segoe UI Symbol"/>
+          <w:sz w:val="21"/>
+          <w:szCs w:val="21"/>
+          <w:lang w:val="nl-NL"/>
+        </w:rPr>
+      </w:pPr>
+    </w:p>
+    <w:p>
+      <w:pPr>
+        <w:spacing w:after="0"/>
+        <w:ind w:left="964" w:hanging="964"/>
+        <w:rPr>
+          <w:rFonts w:ascii="Segoe UI Symbol" w:hAnsi="Segoe UI Symbol" w:cs="Segoe UI Symbol"/>
           <w:b/>
           <w:bCs/>
           <w:sz w:val="21"/>
@@ -5261,32 +4781,8 @@
           <w:szCs w:val="21"/>
           <w:lang w:val="nl-NL"/>
         </w:rPr>
-        <w:t>Cloud</w:t>
-      </w:r>
-      <w:r>
-        <w:rPr>
-          <w:rFonts w:ascii="Segoe UI Symbol" w:hAnsi="Segoe UI Symbol" w:cs="Segoe UI Symbol"/>
-          <w:b/>
-          <w:bCs/>
-          <w:sz w:val="21"/>
-          <w:szCs w:val="21"/>
-          <w:lang w:val="nl-NL"/>
-        </w:rPr>
-        <w:t>/</w:t>
-      </w:r>
-      <w:proofErr w:type="spellStart"/>
-      <w:r>
-        <w:rPr>
-          <w:rFonts w:ascii="Segoe UI Symbol" w:hAnsi="Segoe UI Symbol" w:cs="Segoe UI Symbol"/>
-          <w:b/>
-          <w:bCs/>
-          <w:sz w:val="21"/>
-          <w:szCs w:val="21"/>
-          <w:lang w:val="nl-NL"/>
-        </w:rPr>
-        <w:t>serverless</w:t>
-      </w:r>
-      <w:proofErr w:type="spellEnd"/>
+        <w:t>Misc</w:t>
+      </w:r>
     </w:p>
     <w:p>
       <w:pPr>
@@ -5296,80 +4792,63 @@
           <w:rFonts w:ascii="Segoe UI Symbol" w:hAnsi="Segoe UI Symbol" w:cs="Segoe UI Symbol"/>
           <w:sz w:val="21"/>
           <w:szCs w:val="21"/>
+          <w:lang w:val="en-US"/>
+        </w:rPr>
+      </w:pPr>
+      <w:r>
+        <w:rPr>
+          <w:rFonts w:ascii="Segoe UI Symbol" w:hAnsi="Segoe UI Symbol" w:cs="Segoe UI Symbol"/>
+          <w:sz w:val="21"/>
+          <w:szCs w:val="21"/>
           <w:lang w:val="nl-NL"/>
         </w:rPr>
-      </w:pPr>
-      <w:r>
-        <w:rPr>
-          <w:rFonts w:ascii="Segoe UI Symbol" w:hAnsi="Segoe UI Symbol" w:cs="Segoe UI Symbol"/>
-          <w:sz w:val="21"/>
-          <w:szCs w:val="21"/>
-          <w:lang w:val="nl-NL"/>
-        </w:rPr>
-        <w:t xml:space="preserve">★★★☆☆ </w:t>
-      </w:r>
-      <w:proofErr w:type="spellStart"/>
-      <w:r>
-        <w:rPr>
-          <w:rFonts w:ascii="Segoe UI Symbol" w:hAnsi="Segoe UI Symbol" w:cs="Segoe UI Symbol"/>
-          <w:sz w:val="21"/>
-          <w:szCs w:val="21"/>
-          <w:lang w:val="nl-NL"/>
-        </w:rPr>
-        <w:t>Firebase</w:t>
-      </w:r>
-      <w:proofErr w:type="spellEnd"/>
-      <w:r>
-        <w:rPr>
-          <w:rFonts w:ascii="Segoe UI Symbol" w:hAnsi="Segoe UI Symbol" w:cs="Segoe UI Symbol"/>
-          <w:sz w:val="21"/>
-          <w:szCs w:val="21"/>
-          <w:lang w:val="nl-NL"/>
-        </w:rPr>
-        <w:t xml:space="preserve"> </w:t>
-      </w:r>
-      <w:proofErr w:type="spellStart"/>
-      <w:proofErr w:type="gramStart"/>
-      <w:r>
-        <w:rPr>
-          <w:rFonts w:ascii="Segoe UI Symbol" w:hAnsi="Segoe UI Symbol" w:cs="Segoe UI Symbol"/>
-          <w:sz w:val="21"/>
-          <w:szCs w:val="21"/>
-          <w:lang w:val="nl-NL"/>
-        </w:rPr>
-        <w:t>serverless</w:t>
-      </w:r>
-      <w:proofErr w:type="spellEnd"/>
-      <w:r>
-        <w:rPr>
-          <w:rFonts w:ascii="Segoe UI Symbol" w:hAnsi="Segoe UI Symbol" w:cs="Segoe UI Symbol"/>
-          <w:sz w:val="21"/>
-          <w:szCs w:val="21"/>
-          <w:lang w:val="nl-NL"/>
-        </w:rPr>
-        <w:t xml:space="preserve"> /</w:t>
-      </w:r>
-      <w:proofErr w:type="gramEnd"/>
-      <w:r>
-        <w:rPr>
-          <w:rFonts w:ascii="Segoe UI Symbol" w:hAnsi="Segoe UI Symbol" w:cs="Segoe UI Symbol"/>
-          <w:sz w:val="21"/>
-          <w:szCs w:val="21"/>
-          <w:lang w:val="nl-NL"/>
-        </w:rPr>
-        <w:t xml:space="preserve"> GCP </w:t>
-      </w:r>
-      <w:proofErr w:type="spellStart"/>
-      <w:r>
-        <w:rPr>
-          <w:rFonts w:ascii="Segoe UI Symbol" w:hAnsi="Segoe UI Symbol" w:cs="Segoe UI Symbol"/>
-          <w:sz w:val="21"/>
-          <w:szCs w:val="21"/>
-          <w:lang w:val="nl-NL"/>
-        </w:rPr>
-        <w:t>elements</w:t>
-      </w:r>
-      <w:proofErr w:type="spellEnd"/>
+        <w:t xml:space="preserve">★★★☆☆ Embedded programming: Platform.io/Arduino. </w:t>
+      </w:r>
+      <w:r>
+        <w:rPr>
+          <w:rFonts w:ascii="Segoe UI Symbol" w:hAnsi="Segoe UI Symbol" w:cs="Segoe UI Symbol"/>
+          <w:sz w:val="21"/>
+          <w:szCs w:val="21"/>
+          <w:lang w:val="en-US"/>
+        </w:rPr>
+        <w:t>IC families: STM32</w:t>
+      </w:r>
+      <w:r>
+        <w:rPr>
+          <w:rFonts w:ascii="Segoe UI Symbol" w:hAnsi="Segoe UI Symbol" w:cs="Segoe UI Symbol"/>
+          <w:sz w:val="21"/>
+          <w:szCs w:val="21"/>
+          <w:lang w:val="en-US"/>
+        </w:rPr>
+        <w:t xml:space="preserve">, </w:t>
+      </w:r>
+      <w:r>
+        <w:rPr>
+          <w:rFonts w:ascii="Segoe UI Symbol" w:hAnsi="Segoe UI Symbol" w:cs="Segoe UI Symbol"/>
+          <w:sz w:val="21"/>
+          <w:szCs w:val="21"/>
+          <w:lang w:val="en-US"/>
+        </w:rPr>
+        <w:t>ESP32, A</w:t>
+      </w:r>
+      <w:r>
+        <w:rPr>
+          <w:rFonts w:ascii="Segoe UI Symbol" w:hAnsi="Segoe UI Symbol" w:cs="Segoe UI Symbol"/>
+          <w:sz w:val="21"/>
+          <w:szCs w:val="21"/>
+          <w:lang w:val="en-US"/>
+        </w:rPr>
+        <w:t xml:space="preserve">TM8, </w:t>
+      </w:r>
+      <w:r>
+        <w:rPr>
+          <w:rFonts w:ascii="Segoe UI Symbol" w:hAnsi="Segoe UI Symbol" w:cs="Segoe UI Symbol"/>
+          <w:sz w:val="21"/>
+          <w:szCs w:val="21"/>
+          <w:lang w:val="en-US"/>
+        </w:rPr>
+        <w:t>nRF52</w:t>
+      </w:r>
     </w:p>
     <w:p>
       <w:pPr>
@@ -5379,188 +4858,6 @@
           <w:rFonts w:ascii="Segoe UI Symbol" w:hAnsi="Segoe UI Symbol" w:cs="Segoe UI Symbol"/>
           <w:sz w:val="21"/>
           <w:szCs w:val="21"/>
-          <w:lang w:val="nl-NL"/>
-        </w:rPr>
-      </w:pPr>
-      <w:r>
-        <w:rPr>
-          <w:rFonts w:ascii="Segoe UI Symbol" w:hAnsi="Segoe UI Symbol" w:cs="Segoe UI Symbol"/>
-          <w:sz w:val="21"/>
-          <w:szCs w:val="21"/>
-          <w:lang w:val="nl-NL"/>
-        </w:rPr>
-        <w:t xml:space="preserve">★★★☆☆ </w:t>
-      </w:r>
-      <w:r>
-        <w:rPr>
-          <w:rFonts w:ascii="Segoe UI Symbol" w:hAnsi="Segoe UI Symbol" w:cs="Segoe UI Symbol"/>
-          <w:sz w:val="21"/>
-          <w:szCs w:val="21"/>
-          <w:lang w:val="nl-NL"/>
-        </w:rPr>
-        <w:t>Bare</w:t>
-      </w:r>
-      <w:r>
-        <w:rPr>
-          <w:rFonts w:ascii="Segoe UI Symbol" w:hAnsi="Segoe UI Symbol" w:cs="Segoe UI Symbol"/>
-          <w:sz w:val="21"/>
-          <w:szCs w:val="21"/>
-          <w:lang w:val="nl-NL"/>
-        </w:rPr>
-        <w:t xml:space="preserve"> metal server </w:t>
-      </w:r>
-      <w:proofErr w:type="spellStart"/>
-      <w:r>
-        <w:rPr>
-          <w:rFonts w:ascii="Segoe UI Symbol" w:hAnsi="Segoe UI Symbol" w:cs="Segoe UI Symbol"/>
-          <w:sz w:val="21"/>
-          <w:szCs w:val="21"/>
-          <w:lang w:val="nl-NL"/>
-        </w:rPr>
-        <w:t>administration</w:t>
-      </w:r>
-      <w:proofErr w:type="spellEnd"/>
-    </w:p>
-    <w:p>
-      <w:pPr>
-        <w:spacing w:after="0"/>
-        <w:ind w:left="964" w:hanging="964"/>
-        <w:rPr>
-          <w:rFonts w:ascii="Segoe UI Symbol" w:hAnsi="Segoe UI Symbol" w:cs="Segoe UI Symbol"/>
-          <w:sz w:val="21"/>
-          <w:szCs w:val="21"/>
-          <w:lang w:val="pt-BR"/>
-        </w:rPr>
-      </w:pPr>
-      <w:r>
-        <w:rPr>
-          <w:rFonts w:ascii="Segoe UI Symbol" w:hAnsi="Segoe UI Symbol" w:cs="Segoe UI Symbol"/>
-          <w:sz w:val="21"/>
-          <w:szCs w:val="21"/>
-          <w:lang w:val="pt-BR"/>
-        </w:rPr>
-        <w:t xml:space="preserve">★★☆☆☆ </w:t>
-      </w:r>
-      <w:proofErr w:type="spellStart"/>
-      <w:r>
-        <w:rPr>
-          <w:rFonts w:ascii="Segoe UI Symbol" w:hAnsi="Segoe UI Symbol" w:cs="Segoe UI Symbol"/>
-          <w:sz w:val="21"/>
-          <w:szCs w:val="21"/>
-          <w:lang w:val="pt-BR"/>
-        </w:rPr>
-        <w:t>Amazon</w:t>
-      </w:r>
-      <w:proofErr w:type="spellEnd"/>
-      <w:r>
-        <w:rPr>
-          <w:rFonts w:ascii="Segoe UI Symbol" w:hAnsi="Segoe UI Symbol" w:cs="Segoe UI Symbol"/>
-          <w:sz w:val="21"/>
-          <w:szCs w:val="21"/>
-          <w:lang w:val="pt-BR"/>
-        </w:rPr>
-        <w:t xml:space="preserve"> AWS (S3, EC2, IAM)</w:t>
-      </w:r>
-    </w:p>
-    <w:p>
-      <w:pPr>
-        <w:spacing w:after="0"/>
-        <w:ind w:left="964" w:hanging="964"/>
-        <w:rPr>
-          <w:rFonts w:ascii="Segoe UI Symbol" w:hAnsi="Segoe UI Symbol" w:cs="Segoe UI Symbol"/>
-          <w:sz w:val="21"/>
-          <w:szCs w:val="21"/>
-          <w:lang w:val="nl-NL"/>
-        </w:rPr>
-      </w:pPr>
-      <w:r>
-        <w:rPr>
-          <w:rFonts w:ascii="Segoe UI Symbol" w:hAnsi="Segoe UI Symbol" w:cs="Segoe UI Symbol"/>
-          <w:sz w:val="21"/>
-          <w:szCs w:val="21"/>
-          <w:lang w:val="nl-NL"/>
-        </w:rPr>
-        <w:t xml:space="preserve">★★☆☆☆ Docker </w:t>
-      </w:r>
-      <w:proofErr w:type="spellStart"/>
-      <w:r>
-        <w:rPr>
-          <w:rFonts w:ascii="Segoe UI Symbol" w:hAnsi="Segoe UI Symbol" w:cs="Segoe UI Symbol"/>
-          <w:sz w:val="21"/>
-          <w:szCs w:val="21"/>
-          <w:lang w:val="nl-NL"/>
-        </w:rPr>
-        <w:t>Swarm</w:t>
-      </w:r>
-      <w:proofErr w:type="spellEnd"/>
-      <w:r>
-        <w:rPr>
-          <w:rFonts w:ascii="Segoe UI Symbol" w:hAnsi="Segoe UI Symbol" w:cs="Segoe UI Symbol"/>
-          <w:sz w:val="21"/>
-          <w:szCs w:val="21"/>
-          <w:lang w:val="nl-NL"/>
-        </w:rPr>
-        <w:t xml:space="preserve"> + bare metal server </w:t>
-      </w:r>
-      <w:proofErr w:type="spellStart"/>
-      <w:r>
-        <w:rPr>
-          <w:rFonts w:ascii="Segoe UI Symbol" w:hAnsi="Segoe UI Symbol" w:cs="Segoe UI Symbol"/>
-          <w:sz w:val="21"/>
-          <w:szCs w:val="21"/>
-          <w:lang w:val="nl-NL"/>
-        </w:rPr>
-        <w:t>administration</w:t>
-      </w:r>
-      <w:proofErr w:type="spellEnd"/>
-    </w:p>
-    <w:p>
-      <w:pPr>
-        <w:spacing w:after="0"/>
-        <w:ind w:left="964" w:hanging="964"/>
-        <w:rPr>
-          <w:rFonts w:ascii="Segoe UI Symbol" w:hAnsi="Segoe UI Symbol" w:cs="Segoe UI Symbol"/>
-          <w:sz w:val="21"/>
-          <w:szCs w:val="21"/>
-          <w:lang w:val="nl-NL"/>
-        </w:rPr>
-      </w:pPr>
-    </w:p>
-    <w:p>
-      <w:pPr>
-        <w:spacing w:after="0"/>
-        <w:ind w:left="964" w:hanging="964"/>
-        <w:rPr>
-          <w:rFonts w:ascii="Segoe UI Symbol" w:hAnsi="Segoe UI Symbol" w:cs="Segoe UI Symbol"/>
-          <w:b/>
-          <w:bCs/>
-          <w:sz w:val="21"/>
-          <w:szCs w:val="21"/>
-          <w:lang w:val="nl-NL"/>
-        </w:rPr>
-      </w:pPr>
-      <w:proofErr w:type="spellStart"/>
-      <w:r>
-        <w:rPr>
-          <w:rFonts w:ascii="Segoe UI Symbol" w:hAnsi="Segoe UI Symbol" w:cs="Segoe UI Symbol"/>
-          <w:b/>
-          <w:bCs/>
-          <w:sz w:val="21"/>
-          <w:szCs w:val="21"/>
-          <w:lang w:val="nl-NL"/>
-        </w:rPr>
-        <w:t>Misc</w:t>
-      </w:r>
-      <w:proofErr w:type="spellEnd"/>
-    </w:p>
-    <w:p>
-      <w:pPr>
-        <w:spacing w:after="0"/>
-        <w:ind w:left="964" w:hanging="964"/>
-        <w:rPr>
-          <w:rFonts w:ascii="Segoe UI Symbol" w:hAnsi="Segoe UI Symbol" w:cs="Segoe UI Symbol"/>
-          <w:sz w:val="21"/>
-          <w:szCs w:val="21"/>
           <w:lang w:val="en-US"/>
         </w:rPr>
       </w:pPr>
@@ -5569,58 +4866,9 @@
           <w:rFonts w:ascii="Segoe UI Symbol" w:hAnsi="Segoe UI Symbol" w:cs="Segoe UI Symbol"/>
           <w:sz w:val="21"/>
           <w:szCs w:val="21"/>
-          <w:lang w:val="nl-NL"/>
-        </w:rPr>
-        <w:t xml:space="preserve">★★★☆☆ Embedded </w:t>
-      </w:r>
-      <w:proofErr w:type="spellStart"/>
-      <w:r>
-        <w:rPr>
-          <w:rFonts w:ascii="Segoe UI Symbol" w:hAnsi="Segoe UI Symbol" w:cs="Segoe UI Symbol"/>
-          <w:sz w:val="21"/>
-          <w:szCs w:val="21"/>
-          <w:lang w:val="nl-NL"/>
-        </w:rPr>
-        <w:t>programming</w:t>
-      </w:r>
-      <w:proofErr w:type="spellEnd"/>
-      <w:r>
-        <w:rPr>
-          <w:rFonts w:ascii="Segoe UI Symbol" w:hAnsi="Segoe UI Symbol" w:cs="Segoe UI Symbol"/>
-          <w:sz w:val="21"/>
-          <w:szCs w:val="21"/>
-          <w:lang w:val="nl-NL"/>
-        </w:rPr>
-        <w:t>: Platform.io/</w:t>
-      </w:r>
-      <w:proofErr w:type="spellStart"/>
-      <w:r>
-        <w:rPr>
-          <w:rFonts w:ascii="Segoe UI Symbol" w:hAnsi="Segoe UI Symbol" w:cs="Segoe UI Symbol"/>
-          <w:sz w:val="21"/>
-          <w:szCs w:val="21"/>
-          <w:lang w:val="nl-NL"/>
-        </w:rPr>
-        <w:t>Arduino</w:t>
-      </w:r>
-      <w:proofErr w:type="spellEnd"/>
-      <w:r>
-        <w:rPr>
-          <w:rFonts w:ascii="Segoe UI Symbol" w:hAnsi="Segoe UI Symbol" w:cs="Segoe UI Symbol"/>
-          <w:sz w:val="21"/>
-          <w:szCs w:val="21"/>
-          <w:lang w:val="nl-NL"/>
-        </w:rPr>
-        <w:t xml:space="preserve">. </w:t>
-      </w:r>
-      <w:r>
-        <w:rPr>
-          <w:rFonts w:ascii="Segoe UI Symbol" w:hAnsi="Segoe UI Symbol" w:cs="Segoe UI Symbol"/>
-          <w:sz w:val="21"/>
-          <w:szCs w:val="21"/>
           <w:lang w:val="en-US"/>
         </w:rPr>
-        <w:t>IC families: STM32</w:t>
+        <w:t>★★★☆☆</w:t>
       </w:r>
       <w:r>
         <w:rPr>
@@ -5629,7 +4877,7 @@
           <w:szCs w:val="21"/>
           <w:lang w:val="en-US"/>
         </w:rPr>
-        <w:t xml:space="preserve">, </w:t>
+        <w:t xml:space="preserve"> </w:t>
       </w:r>
       <w:r>
         <w:rPr>
@@ -5638,93 +4886,7 @@
           <w:szCs w:val="21"/>
           <w:lang w:val="en-US"/>
         </w:rPr>
-        <w:t>ESP32, A</w:t>
-      </w:r>
-      <w:r>
-        <w:rPr>
-          <w:rFonts w:ascii="Segoe UI Symbol" w:hAnsi="Segoe UI Symbol" w:cs="Segoe UI Symbol"/>
-          <w:sz w:val="21"/>
-          <w:szCs w:val="21"/>
-          <w:lang w:val="en-US"/>
-        </w:rPr>
-        <w:t>TM8</w:t>
-      </w:r>
-      <w:r>
-        <w:rPr>
-          <w:rFonts w:ascii="Segoe UI Symbol" w:hAnsi="Segoe UI Symbol" w:cs="Segoe UI Symbol"/>
-          <w:sz w:val="21"/>
-          <w:szCs w:val="21"/>
-          <w:lang w:val="en-US"/>
-        </w:rPr>
-        <w:t xml:space="preserve">, </w:t>
-      </w:r>
-      <w:r>
-        <w:rPr>
-          <w:rFonts w:ascii="Segoe UI Symbol" w:hAnsi="Segoe UI Symbol" w:cs="Segoe UI Symbol"/>
-          <w:sz w:val="21"/>
-          <w:szCs w:val="21"/>
-          <w:lang w:val="en-US"/>
-        </w:rPr>
-        <w:t>nRF52</w:t>
-      </w:r>
-    </w:p>
-    <w:p>
-      <w:pPr>
-        <w:spacing w:after="0"/>
-        <w:ind w:left="964" w:hanging="964"/>
-        <w:rPr>
-          <w:rFonts w:ascii="Segoe UI Symbol" w:hAnsi="Segoe UI Symbol" w:cs="Segoe UI Symbol"/>
-          <w:sz w:val="21"/>
-          <w:szCs w:val="21"/>
-          <w:lang w:val="en-US"/>
-        </w:rPr>
-      </w:pPr>
-      <w:r>
-        <w:rPr>
-          <w:rFonts w:ascii="Segoe UI Symbol" w:hAnsi="Segoe UI Symbol" w:cs="Segoe UI Symbol"/>
-          <w:sz w:val="21"/>
-          <w:szCs w:val="21"/>
-          <w:lang w:val="en-US"/>
-        </w:rPr>
-        <w:t>★★★☆☆</w:t>
-      </w:r>
-      <w:r>
-        <w:rPr>
-          <w:rFonts w:ascii="Segoe UI Symbol" w:hAnsi="Segoe UI Symbol" w:cs="Segoe UI Symbol"/>
-          <w:sz w:val="21"/>
-          <w:szCs w:val="21"/>
-          <w:lang w:val="en-US"/>
-        </w:rPr>
-        <w:t xml:space="preserve"> </w:t>
-      </w:r>
-      <w:r>
-        <w:rPr>
-          <w:rFonts w:ascii="Segoe UI Symbol" w:hAnsi="Segoe UI Symbol" w:cs="Segoe UI Symbol"/>
-          <w:sz w:val="21"/>
-          <w:szCs w:val="21"/>
-          <w:lang w:val="en-US"/>
-        </w:rPr>
-        <w:t xml:space="preserve">Cryptography with an understanding of several algorithms and associated threats. Did experimental implementations of these. I am also currently an administrator of two </w:t>
-      </w:r>
-      <w:proofErr w:type="spellStart"/>
-      <w:r>
-        <w:rPr>
-          <w:rFonts w:ascii="Segoe UI Symbol" w:hAnsi="Segoe UI Symbol" w:cs="Segoe UI Symbol"/>
-          <w:sz w:val="21"/>
-          <w:szCs w:val="21"/>
-          <w:lang w:val="en-US"/>
-        </w:rPr>
-        <w:t>Hashicorp</w:t>
-      </w:r>
-      <w:proofErr w:type="spellEnd"/>
-      <w:r>
-        <w:rPr>
-          <w:rFonts w:ascii="Segoe UI Symbol" w:hAnsi="Segoe UI Symbol" w:cs="Segoe UI Symbol"/>
-          <w:sz w:val="21"/>
-          <w:szCs w:val="21"/>
-          <w:lang w:val="en-US"/>
-        </w:rPr>
-        <w:t xml:space="preserve"> Vault servers at Wise.</w:t>
+        <w:t>Cryptography with an understanding of several algorithms and associated threats. Did experimental implementations of these. I am also currently an administrator of two Hashicorp Vault servers at Wise.</w:t>
       </w:r>
     </w:p>
     <w:p>
@@ -9603,7 +8765,7 @@
 </file>
 
 <file path=customXml/itemProps1.xml><?xml version="1.0" encoding="utf-8"?>
-<ds:datastoreItem xmlns:ds="http://schemas.openxmlformats.org/officeDocument/2006/customXml" ds:itemID="{F235225B-BCEB-504A-AE40-BA1C110BF066}">
+<ds:datastoreItem xmlns:ds="http://schemas.openxmlformats.org/officeDocument/2006/customXml" ds:itemID="{5CDA3CB0-214E-D24A-AF27-7F04B2EDF2FD}">
   <ds:schemaRefs>
     <ds:schemaRef ds:uri="http://schemas.openxmlformats.org/officeDocument/2006/bibliography"/>
   </ds:schemaRefs>

</xml_diff>

<commit_message>
fix: fix typos in CV
</commit_message>
<xml_diff>
--- a/jedrzej-lewandowski-CV-IT.docx
+++ b/jedrzej-lewandowski-CV-IT.docx
@@ -2559,15 +2559,6 @@
           <w:sz w:val="24"/>
           <w:szCs w:val="24"/>
         </w:rPr>
-        <w:t>03.</w:t>
-      </w:r>
-      <w:r>
-        <w:rPr>
-          <w:rFonts w:ascii="Arial" w:hAnsi="Arial" w:cs="Arial"/>
-          <w:color w:val="000000" w:themeColor="text1"/>
-          <w:sz w:val="24"/>
-          <w:szCs w:val="24"/>
-        </w:rPr>
         <w:t xml:space="preserve">2018 - today — </w:t>
       </w:r>
       <w:r>
@@ -3207,13 +3198,8 @@
         </w:rPr>
         <w:t>) Personalized patient advice system for Voiev</w:t>
       </w:r>
-      <w:r>
-        <w:rPr>
-          <w:sz w:val="24"/>
-          <w:szCs w:val="24"/>
-        </w:rPr>
-        <w:t>Rf</w:t>
-      </w:r>
+      <w:bookmarkStart w:id="0" w:name="_GoBack"/>
+      <w:bookmarkEnd w:id="0"/>
       <w:r>
         <w:rPr>
           <w:sz w:val="24"/>
@@ -3466,8 +3452,6 @@
         </w:rPr>
         <w:t xml:space="preserve"> </w:t>
       </w:r>
-      <w:bookmarkStart w:id="0" w:name="_GoBack"/>
-      <w:bookmarkEnd w:id="0"/>
       <w:r>
         <w:rPr>
           <w:rFonts w:ascii="Segoe UI Symbol" w:hAnsi="Segoe UI Symbol" w:cs="Segoe UI Symbol"/>
@@ -3626,7 +3610,7 @@
           <w:bCs/>
           <w:sz w:val="21"/>
           <w:szCs w:val="21"/>
-          <w:lang w:val="en-GB"/>
+          <w:lang w:val="fr-FR"/>
         </w:rPr>
       </w:pPr>
       <w:r>
@@ -3636,7 +3620,7 @@
           <w:bCs/>
           <w:sz w:val="21"/>
           <w:szCs w:val="21"/>
-          <w:lang w:val="en-GB"/>
+          <w:lang w:val="fr-FR"/>
         </w:rPr>
         <w:t>Frontend</w:t>
       </w:r>
@@ -3648,15 +3632,15 @@
           <w:rFonts w:ascii="Segoe UI Symbol" w:hAnsi="Segoe UI Symbol" w:cs="Segoe UI Symbol"/>
           <w:sz w:val="21"/>
           <w:szCs w:val="21"/>
-          <w:lang w:val="en-GB"/>
-        </w:rPr>
-      </w:pPr>
-      <w:r>
-        <w:rPr>
-          <w:rFonts w:ascii="Segoe UI Symbol" w:hAnsi="Segoe UI Symbol" w:cs="Segoe UI Symbol"/>
-          <w:sz w:val="21"/>
-          <w:szCs w:val="21"/>
-          <w:lang w:val="en-GB"/>
+          <w:lang w:val="fr-FR"/>
+        </w:rPr>
+      </w:pPr>
+      <w:r>
+        <w:rPr>
+          <w:rFonts w:ascii="Segoe UI Symbol" w:hAnsi="Segoe UI Symbol" w:cs="Segoe UI Symbol"/>
+          <w:sz w:val="21"/>
+          <w:szCs w:val="21"/>
+          <w:lang w:val="fr-FR"/>
         </w:rPr>
         <w:t>★★★★☆ Vue.js + vuex</w:t>
       </w:r>
@@ -3665,7 +3649,7 @@
           <w:rFonts w:ascii="Segoe UI Symbol" w:hAnsi="Segoe UI Symbol" w:cs="Segoe UI Symbol"/>
           <w:sz w:val="21"/>
           <w:szCs w:val="21"/>
-          <w:lang w:val="en-GB"/>
+          <w:lang w:val="fr-FR"/>
         </w:rPr>
         <w:t xml:space="preserve"> + vue-router</w:t>
       </w:r>
@@ -3678,15 +3662,15 @@
           <w:rFonts w:ascii="Segoe UI Symbol" w:hAnsi="Segoe UI Symbol" w:cs="Segoe UI Symbol"/>
           <w:sz w:val="21"/>
           <w:szCs w:val="21"/>
-          <w:lang w:val="en-GB"/>
-        </w:rPr>
-      </w:pPr>
-      <w:r>
-        <w:rPr>
-          <w:rFonts w:ascii="Segoe UI Symbol" w:hAnsi="Segoe UI Symbol" w:cs="Segoe UI Symbol"/>
-          <w:sz w:val="21"/>
-          <w:szCs w:val="21"/>
-          <w:lang w:val="en-GB"/>
+          <w:lang w:val="fr-FR"/>
+        </w:rPr>
+      </w:pPr>
+      <w:r>
+        <w:rPr>
+          <w:rFonts w:ascii="Segoe UI Symbol" w:hAnsi="Segoe UI Symbol" w:cs="Segoe UI Symbol"/>
+          <w:sz w:val="21"/>
+          <w:szCs w:val="21"/>
+          <w:lang w:val="fr-FR"/>
         </w:rPr>
         <w:t xml:space="preserve">★★★★☆ </w:t>
       </w:r>
@@ -3695,7 +3679,7 @@
           <w:rFonts w:ascii="Segoe UI Symbol" w:hAnsi="Segoe UI Symbol" w:cs="Segoe UI Symbol"/>
           <w:sz w:val="21"/>
           <w:szCs w:val="21"/>
-          <w:lang w:val="en-GB"/>
+          <w:lang w:val="fr-FR"/>
         </w:rPr>
         <w:t>HTML5 + CSS3</w:t>
       </w:r>
@@ -3708,26 +3692,17 @@
           <w:rFonts w:ascii="Segoe UI Symbol" w:hAnsi="Segoe UI Symbol" w:cs="Segoe UI Symbol"/>
           <w:sz w:val="21"/>
           <w:szCs w:val="21"/>
-          <w:lang w:val="en-GB"/>
-        </w:rPr>
-      </w:pPr>
-      <w:r>
-        <w:rPr>
-          <w:rFonts w:ascii="Segoe UI Symbol" w:hAnsi="Segoe UI Symbol" w:cs="Segoe UI Symbol"/>
-          <w:sz w:val="21"/>
-          <w:szCs w:val="21"/>
-          <w:lang w:val="en-GB"/>
-        </w:rPr>
-        <w:t xml:space="preserve">★★★☆☆ </w:t>
-      </w:r>
-      <w:r>
-        <w:rPr>
-          <w:rFonts w:ascii="Segoe UI Symbol" w:hAnsi="Segoe UI Symbol" w:cs="Segoe UI Symbol"/>
-          <w:sz w:val="21"/>
-          <w:szCs w:val="21"/>
-          <w:lang w:val="en-GB"/>
-        </w:rPr>
-        <w:t>Webpack</w:t>
+          <w:lang w:val="fr-FR"/>
+        </w:rPr>
+      </w:pPr>
+      <w:r>
+        <w:rPr>
+          <w:rFonts w:ascii="Segoe UI Symbol" w:hAnsi="Segoe UI Symbol" w:cs="Segoe UI Symbol"/>
+          <w:sz w:val="21"/>
+          <w:szCs w:val="21"/>
+          <w:lang w:val="fr-FR"/>
+        </w:rPr>
+        <w:t>★★★☆☆ Webpack</w:t>
       </w:r>
     </w:p>
     <w:p>
@@ -3738,33 +3713,24 @@
           <w:rFonts w:ascii="Segoe UI Symbol" w:hAnsi="Segoe UI Symbol" w:cs="Segoe UI Symbol"/>
           <w:sz w:val="21"/>
           <w:szCs w:val="21"/>
-          <w:lang w:val="en-US"/>
-        </w:rPr>
-      </w:pPr>
-      <w:r>
-        <w:rPr>
-          <w:rFonts w:ascii="Segoe UI Symbol" w:hAnsi="Segoe UI Symbol" w:cs="Segoe UI Symbol"/>
-          <w:sz w:val="21"/>
-          <w:szCs w:val="21"/>
-          <w:lang w:val="en-US"/>
-        </w:rPr>
-        <w:t xml:space="preserve">★★★☆☆ Design: </w:t>
-      </w:r>
-      <w:r>
-        <w:rPr>
-          <w:rFonts w:ascii="Segoe UI Symbol" w:hAnsi="Segoe UI Symbol" w:cs="Segoe UI Symbol"/>
-          <w:sz w:val="21"/>
-          <w:szCs w:val="21"/>
-          <w:lang w:val="en-US"/>
-        </w:rPr>
-        <w:t>GIMP + Affinity Designer</w:t>
-      </w:r>
-      <w:r>
-        <w:rPr>
-          <w:rFonts w:ascii="Segoe UI Symbol" w:hAnsi="Segoe UI Symbol" w:cs="Segoe UI Symbol"/>
-          <w:sz w:val="21"/>
-          <w:szCs w:val="21"/>
-          <w:lang w:val="en-US"/>
+          <w:lang w:val="fr-FR"/>
+        </w:rPr>
+      </w:pPr>
+      <w:r>
+        <w:rPr>
+          <w:rFonts w:ascii="Segoe UI Symbol" w:hAnsi="Segoe UI Symbol" w:cs="Segoe UI Symbol"/>
+          <w:sz w:val="21"/>
+          <w:szCs w:val="21"/>
+          <w:lang w:val="fr-FR"/>
+        </w:rPr>
+        <w:t>★★★☆☆ Design: GIMP + Affinity Designer</w:t>
+      </w:r>
+      <w:r>
+        <w:rPr>
+          <w:rFonts w:ascii="Segoe UI Symbol" w:hAnsi="Segoe UI Symbol" w:cs="Segoe UI Symbol"/>
+          <w:sz w:val="21"/>
+          <w:szCs w:val="21"/>
+          <w:lang w:val="fr-FR"/>
         </w:rPr>
         <w:t xml:space="preserve"> (vector)</w:t>
       </w:r>
@@ -3777,26 +3743,17 @@
           <w:rFonts w:ascii="Segoe UI Symbol" w:hAnsi="Segoe UI Symbol" w:cs="Segoe UI Symbol"/>
           <w:sz w:val="21"/>
           <w:szCs w:val="21"/>
-          <w:lang w:val="en-US"/>
-        </w:rPr>
-      </w:pPr>
-      <w:r>
-        <w:rPr>
-          <w:rFonts w:ascii="Segoe UI Symbol" w:hAnsi="Segoe UI Symbol" w:cs="Segoe UI Symbol"/>
-          <w:sz w:val="21"/>
-          <w:szCs w:val="21"/>
-          <w:lang w:val="en-US"/>
-        </w:rPr>
-        <w:t>★★★☆☆</w:t>
-      </w:r>
-      <w:r>
-        <w:rPr>
-          <w:rFonts w:ascii="Segoe UI Symbol" w:hAnsi="Segoe UI Symbol" w:cs="Segoe UI Symbol"/>
-          <w:sz w:val="21"/>
-          <w:szCs w:val="21"/>
-          <w:lang w:val="en-US"/>
-        </w:rPr>
-        <w:t xml:space="preserve"> Bootstrap</w:t>
+          <w:lang w:val="fr-FR"/>
+        </w:rPr>
+      </w:pPr>
+      <w:r>
+        <w:rPr>
+          <w:rFonts w:ascii="Segoe UI Symbol" w:hAnsi="Segoe UI Symbol" w:cs="Segoe UI Symbol"/>
+          <w:sz w:val="21"/>
+          <w:szCs w:val="21"/>
+          <w:lang w:val="fr-FR"/>
+        </w:rPr>
+        <w:t>★★★☆☆ Bootstrap</w:t>
       </w:r>
     </w:p>
     <w:p>
@@ -3807,26 +3764,17 @@
           <w:rFonts w:ascii="Segoe UI Symbol" w:hAnsi="Segoe UI Symbol" w:cs="Segoe UI Symbol"/>
           <w:sz w:val="21"/>
           <w:szCs w:val="21"/>
-          <w:lang w:val="en-US"/>
-        </w:rPr>
-      </w:pPr>
-      <w:r>
-        <w:rPr>
-          <w:rFonts w:ascii="Segoe UI Symbol" w:hAnsi="Segoe UI Symbol" w:cs="Segoe UI Symbol"/>
-          <w:sz w:val="21"/>
-          <w:szCs w:val="21"/>
-          <w:lang w:val="en-US"/>
-        </w:rPr>
-        <w:t>★★★☆☆</w:t>
-      </w:r>
-      <w:r>
-        <w:rPr>
-          <w:rFonts w:ascii="Segoe UI Symbol" w:hAnsi="Segoe UI Symbol" w:cs="Segoe UI Symbol"/>
-          <w:sz w:val="21"/>
-          <w:szCs w:val="21"/>
-          <w:lang w:val="en-US"/>
-        </w:rPr>
-        <w:t xml:space="preserve"> Material design: Vuetify</w:t>
+          <w:lang w:val="fr-FR"/>
+        </w:rPr>
+      </w:pPr>
+      <w:r>
+        <w:rPr>
+          <w:rFonts w:ascii="Segoe UI Symbol" w:hAnsi="Segoe UI Symbol" w:cs="Segoe UI Symbol"/>
+          <w:sz w:val="21"/>
+          <w:szCs w:val="21"/>
+          <w:lang w:val="fr-FR"/>
+        </w:rPr>
+        <w:t>★★★☆☆ Material design: Vuetify</w:t>
       </w:r>
     </w:p>
     <w:p>
@@ -3837,26 +3785,17 @@
           <w:rFonts w:ascii="Segoe UI Symbol" w:hAnsi="Segoe UI Symbol" w:cs="Segoe UI Symbol"/>
           <w:sz w:val="21"/>
           <w:szCs w:val="21"/>
-          <w:lang w:val="en-US"/>
-        </w:rPr>
-      </w:pPr>
-      <w:r>
-        <w:rPr>
-          <w:rFonts w:ascii="Segoe UI Symbol" w:hAnsi="Segoe UI Symbol" w:cs="Segoe UI Symbol"/>
-          <w:sz w:val="21"/>
-          <w:szCs w:val="21"/>
-          <w:lang w:val="en-US"/>
-        </w:rPr>
-        <w:t>★★☆☆☆</w:t>
-      </w:r>
-      <w:r>
-        <w:rPr>
-          <w:rFonts w:ascii="Segoe UI Symbol" w:hAnsi="Segoe UI Symbol" w:cs="Segoe UI Symbol"/>
-          <w:sz w:val="21"/>
-          <w:szCs w:val="21"/>
-          <w:lang w:val="en-US"/>
-        </w:rPr>
-        <w:t xml:space="preserve"> SASS (SCSS)</w:t>
+          <w:lang w:val="fr-FR"/>
+        </w:rPr>
+      </w:pPr>
+      <w:r>
+        <w:rPr>
+          <w:rFonts w:ascii="Segoe UI Symbol" w:hAnsi="Segoe UI Symbol" w:cs="Segoe UI Symbol"/>
+          <w:sz w:val="21"/>
+          <w:szCs w:val="21"/>
+          <w:lang w:val="fr-FR"/>
+        </w:rPr>
+        <w:t>★★☆☆☆ SASS (SCSS)</w:t>
       </w:r>
     </w:p>
     <w:p>
@@ -3941,15 +3880,13 @@
           <w:rFonts w:ascii="Segoe UI Symbol" w:hAnsi="Segoe UI Symbol" w:cs="Segoe UI Symbol"/>
           <w:sz w:val="21"/>
           <w:szCs w:val="21"/>
-          <w:lang w:val="en-GB"/>
-        </w:rPr>
-      </w:pPr>
-      <w:r>
-        <w:rPr>
-          <w:rFonts w:ascii="Segoe UI Symbol" w:hAnsi="Segoe UI Symbol" w:cs="Segoe UI Symbol"/>
-          <w:sz w:val="21"/>
-          <w:szCs w:val="21"/>
-          <w:lang w:val="en-GB"/>
+        </w:rPr>
+      </w:pPr>
+      <w:r>
+        <w:rPr>
+          <w:rFonts w:ascii="Segoe UI Symbol" w:hAnsi="Segoe UI Symbol" w:cs="Segoe UI Symbol"/>
+          <w:sz w:val="21"/>
+          <w:szCs w:val="21"/>
         </w:rPr>
         <w:t>★★★★☆ Docker + docker swarm</w:t>
       </w:r>
@@ -3962,35 +3899,15 @@
           <w:rFonts w:ascii="Segoe UI Symbol" w:hAnsi="Segoe UI Symbol" w:cs="Segoe UI Symbol"/>
           <w:sz w:val="21"/>
           <w:szCs w:val="21"/>
-          <w:lang w:val="en-US"/>
-        </w:rPr>
-      </w:pPr>
-      <w:r>
-        <w:rPr>
-          <w:rFonts w:ascii="Segoe UI Symbol" w:hAnsi="Segoe UI Symbol" w:cs="Segoe UI Symbol"/>
-          <w:sz w:val="21"/>
-          <w:szCs w:val="21"/>
-          <w:lang w:val="en-US"/>
-        </w:rPr>
-        <w:t>★★★</w:t>
-      </w:r>
-      <w:r>
-        <w:rPr>
-          <w:rFonts w:ascii="Segoe UI Symbol" w:hAnsi="Segoe UI Symbol" w:cs="Segoe UI Symbol"/>
-          <w:sz w:val="21"/>
-          <w:szCs w:val="21"/>
-          <w:lang w:val="en-GB"/>
-        </w:rPr>
-        <w:t>★</w:t>
-      </w:r>
-      <w:r>
-        <w:rPr>
-          <w:rFonts w:ascii="Segoe UI Symbol" w:hAnsi="Segoe UI Symbol" w:cs="Segoe UI Symbol"/>
-          <w:sz w:val="21"/>
-          <w:szCs w:val="21"/>
-          <w:lang w:val="en-US"/>
-        </w:rPr>
-        <w:t>☆Travis</w:t>
+        </w:rPr>
+      </w:pPr>
+      <w:r>
+        <w:rPr>
+          <w:rFonts w:ascii="Segoe UI Symbol" w:hAnsi="Segoe UI Symbol" w:cs="Segoe UI Symbol"/>
+          <w:sz w:val="21"/>
+          <w:szCs w:val="21"/>
+        </w:rPr>
+        <w:t>★★★★☆Travis</w:t>
       </w:r>
     </w:p>
     <w:p>
@@ -4001,15 +3918,13 @@
           <w:rFonts w:ascii="Segoe UI Symbol" w:hAnsi="Segoe UI Symbol" w:cs="Segoe UI Symbol"/>
           <w:sz w:val="21"/>
           <w:szCs w:val="21"/>
-          <w:lang w:val="en-US"/>
-        </w:rPr>
-      </w:pPr>
-      <w:r>
-        <w:rPr>
-          <w:rFonts w:ascii="Segoe UI Symbol" w:hAnsi="Segoe UI Symbol" w:cs="Segoe UI Symbol"/>
-          <w:sz w:val="21"/>
-          <w:szCs w:val="21"/>
-          <w:lang w:val="en-US"/>
+        </w:rPr>
+      </w:pPr>
+      <w:r>
+        <w:rPr>
+          <w:rFonts w:ascii="Segoe UI Symbol" w:hAnsi="Segoe UI Symbol" w:cs="Segoe UI Symbol"/>
+          <w:sz w:val="21"/>
+          <w:szCs w:val="21"/>
         </w:rPr>
         <w:t>★★★★☆ TDD (JUnit, Mocha, Tslint, Sinon, Istanbul/nyc)</w:t>
       </w:r>
@@ -4403,26 +4318,17 @@
           <w:rFonts w:ascii="Segoe UI Symbol" w:hAnsi="Segoe UI Symbol" w:cs="Segoe UI Symbol"/>
           <w:sz w:val="21"/>
           <w:szCs w:val="21"/>
-          <w:lang w:val="nl-NL"/>
-        </w:rPr>
-      </w:pPr>
-      <w:r>
-        <w:rPr>
-          <w:rFonts w:ascii="Segoe UI Symbol" w:hAnsi="Segoe UI Symbol" w:cs="Segoe UI Symbol"/>
-          <w:sz w:val="21"/>
-          <w:szCs w:val="21"/>
-          <w:lang w:val="nl-NL"/>
-        </w:rPr>
-        <w:t xml:space="preserve">★★☆☆☆ </w:t>
-      </w:r>
-      <w:r>
-        <w:rPr>
-          <w:rFonts w:ascii="Segoe UI Symbol" w:hAnsi="Segoe UI Symbol" w:cs="Segoe UI Symbol"/>
-          <w:sz w:val="21"/>
-          <w:szCs w:val="21"/>
-          <w:lang w:val="nl-NL"/>
-        </w:rPr>
-        <w:t>Redis</w:t>
+          <w:lang w:val="en-GB"/>
+        </w:rPr>
+      </w:pPr>
+      <w:r>
+        <w:rPr>
+          <w:rFonts w:ascii="Segoe UI Symbol" w:hAnsi="Segoe UI Symbol" w:cs="Segoe UI Symbol"/>
+          <w:sz w:val="21"/>
+          <w:szCs w:val="21"/>
+          <w:lang w:val="en-GB"/>
+        </w:rPr>
+        <w:t>★★☆☆☆ Redis</w:t>
       </w:r>
     </w:p>
     <w:p>
@@ -4432,7 +4338,7 @@
           <w:rFonts w:ascii="Segoe UI Symbol" w:hAnsi="Segoe UI Symbol" w:cs="Segoe UI Symbol"/>
           <w:sz w:val="21"/>
           <w:szCs w:val="21"/>
-          <w:lang w:val="nl-NL"/>
+          <w:lang w:val="en-GB"/>
         </w:rPr>
       </w:pPr>
     </w:p>
@@ -4500,6 +4406,7 @@
           <w:rFonts w:ascii="Calibri" w:hAnsi="Calibri" w:cs="Calibri"/>
           <w:sz w:val="21"/>
           <w:szCs w:val="21"/>
+          <w:lang w:val="en-GB"/>
         </w:rPr>
       </w:pPr>
       <w:r>
@@ -4516,6 +4423,7 @@
           <w:rFonts w:ascii="Calibri" w:hAnsi="Calibri" w:cs="Calibri"/>
           <w:sz w:val="21"/>
           <w:szCs w:val="21"/>
+          <w:lang w:val="en-GB"/>
         </w:rPr>
         <w:t xml:space="preserve"> ExpressJS</w:t>
       </w:r>
@@ -4605,7 +4513,7 @@
           <w:rFonts w:ascii="Segoe UI Symbol" w:hAnsi="Segoe UI Symbol" w:cs="Segoe UI Symbol"/>
           <w:sz w:val="21"/>
           <w:szCs w:val="21"/>
-          <w:lang w:val="nl-NL"/>
+          <w:lang w:val="en-GB"/>
         </w:rPr>
       </w:pPr>
     </w:p>
@@ -4619,7 +4527,7 @@
           <w:bCs/>
           <w:sz w:val="21"/>
           <w:szCs w:val="21"/>
-          <w:lang w:val="nl-NL"/>
+          <w:lang w:val="en-GB"/>
         </w:rPr>
       </w:pPr>
       <w:r>
@@ -4629,7 +4537,7 @@
           <w:bCs/>
           <w:sz w:val="21"/>
           <w:szCs w:val="21"/>
-          <w:lang w:val="nl-NL"/>
+          <w:lang w:val="en-GB"/>
         </w:rPr>
         <w:t>Cloud</w:t>
       </w:r>
@@ -4640,7 +4548,7 @@
           <w:bCs/>
           <w:sz w:val="21"/>
           <w:szCs w:val="21"/>
-          <w:lang w:val="nl-NL"/>
+          <w:lang w:val="en-GB"/>
         </w:rPr>
         <w:t>/serverless</w:t>
       </w:r>
@@ -4653,15 +4561,15 @@
           <w:rFonts w:ascii="Segoe UI Symbol" w:hAnsi="Segoe UI Symbol" w:cs="Segoe UI Symbol"/>
           <w:sz w:val="21"/>
           <w:szCs w:val="21"/>
-          <w:lang w:val="nl-NL"/>
-        </w:rPr>
-      </w:pPr>
-      <w:r>
-        <w:rPr>
-          <w:rFonts w:ascii="Segoe UI Symbol" w:hAnsi="Segoe UI Symbol" w:cs="Segoe UI Symbol"/>
-          <w:sz w:val="21"/>
-          <w:szCs w:val="21"/>
-          <w:lang w:val="nl-NL"/>
+          <w:lang w:val="en-GB"/>
+        </w:rPr>
+      </w:pPr>
+      <w:r>
+        <w:rPr>
+          <w:rFonts w:ascii="Segoe UI Symbol" w:hAnsi="Segoe UI Symbol" w:cs="Segoe UI Symbol"/>
+          <w:sz w:val="21"/>
+          <w:szCs w:val="21"/>
+          <w:lang w:val="en-GB"/>
         </w:rPr>
         <w:t>★★★☆☆ Firebase serverless / GCP elements</w:t>
       </w:r>
@@ -4674,15 +4582,15 @@
           <w:rFonts w:ascii="Segoe UI Symbol" w:hAnsi="Segoe UI Symbol" w:cs="Segoe UI Symbol"/>
           <w:sz w:val="21"/>
           <w:szCs w:val="21"/>
-          <w:lang w:val="nl-NL"/>
-        </w:rPr>
-      </w:pPr>
-      <w:r>
-        <w:rPr>
-          <w:rFonts w:ascii="Segoe UI Symbol" w:hAnsi="Segoe UI Symbol" w:cs="Segoe UI Symbol"/>
-          <w:sz w:val="21"/>
-          <w:szCs w:val="21"/>
-          <w:lang w:val="nl-NL"/>
+          <w:lang w:val="en-GB"/>
+        </w:rPr>
+      </w:pPr>
+      <w:r>
+        <w:rPr>
+          <w:rFonts w:ascii="Segoe UI Symbol" w:hAnsi="Segoe UI Symbol" w:cs="Segoe UI Symbol"/>
+          <w:sz w:val="21"/>
+          <w:szCs w:val="21"/>
+          <w:lang w:val="en-GB"/>
         </w:rPr>
         <w:t xml:space="preserve">★★★☆☆ </w:t>
       </w:r>
@@ -4691,7 +4599,7 @@
           <w:rFonts w:ascii="Segoe UI Symbol" w:hAnsi="Segoe UI Symbol" w:cs="Segoe UI Symbol"/>
           <w:sz w:val="21"/>
           <w:szCs w:val="21"/>
-          <w:lang w:val="nl-NL"/>
+          <w:lang w:val="en-GB"/>
         </w:rPr>
         <w:t>Bare</w:t>
       </w:r>
@@ -4700,7 +4608,7 @@
           <w:rFonts w:ascii="Segoe UI Symbol" w:hAnsi="Segoe UI Symbol" w:cs="Segoe UI Symbol"/>
           <w:sz w:val="21"/>
           <w:szCs w:val="21"/>
-          <w:lang w:val="nl-NL"/>
+          <w:lang w:val="en-GB"/>
         </w:rPr>
         <w:t xml:space="preserve"> metal server administration</w:t>
       </w:r>
@@ -4734,15 +4642,15 @@
           <w:rFonts w:ascii="Segoe UI Symbol" w:hAnsi="Segoe UI Symbol" w:cs="Segoe UI Symbol"/>
           <w:sz w:val="21"/>
           <w:szCs w:val="21"/>
-          <w:lang w:val="nl-NL"/>
-        </w:rPr>
-      </w:pPr>
-      <w:r>
-        <w:rPr>
-          <w:rFonts w:ascii="Segoe UI Symbol" w:hAnsi="Segoe UI Symbol" w:cs="Segoe UI Symbol"/>
-          <w:sz w:val="21"/>
-          <w:szCs w:val="21"/>
-          <w:lang w:val="nl-NL"/>
+          <w:lang w:val="pt-BR"/>
+        </w:rPr>
+      </w:pPr>
+      <w:r>
+        <w:rPr>
+          <w:rFonts w:ascii="Segoe UI Symbol" w:hAnsi="Segoe UI Symbol" w:cs="Segoe UI Symbol"/>
+          <w:sz w:val="21"/>
+          <w:szCs w:val="21"/>
+          <w:lang w:val="pt-BR"/>
         </w:rPr>
         <w:t>★★☆☆☆ Docker Swarm + bare metal server administration</w:t>
       </w:r>
@@ -4755,7 +4663,7 @@
           <w:rFonts w:ascii="Segoe UI Symbol" w:hAnsi="Segoe UI Symbol" w:cs="Segoe UI Symbol"/>
           <w:sz w:val="21"/>
           <w:szCs w:val="21"/>
-          <w:lang w:val="nl-NL"/>
+          <w:lang w:val="pt-BR"/>
         </w:rPr>
       </w:pPr>
     </w:p>
@@ -4769,7 +4677,7 @@
           <w:bCs/>
           <w:sz w:val="21"/>
           <w:szCs w:val="21"/>
-          <w:lang w:val="nl-NL"/>
+          <w:lang w:val="pt-BR"/>
         </w:rPr>
       </w:pPr>
       <w:r>
@@ -4779,7 +4687,7 @@
           <w:bCs/>
           <w:sz w:val="21"/>
           <w:szCs w:val="21"/>
-          <w:lang w:val="nl-NL"/>
+          <w:lang w:val="pt-BR"/>
         </w:rPr>
         <w:t>Misc</w:t>
       </w:r>
@@ -4792,62 +4700,17 @@
           <w:rFonts w:ascii="Segoe UI Symbol" w:hAnsi="Segoe UI Symbol" w:cs="Segoe UI Symbol"/>
           <w:sz w:val="21"/>
           <w:szCs w:val="21"/>
-          <w:lang w:val="en-US"/>
-        </w:rPr>
-      </w:pPr>
-      <w:r>
-        <w:rPr>
-          <w:rFonts w:ascii="Segoe UI Symbol" w:hAnsi="Segoe UI Symbol" w:cs="Segoe UI Symbol"/>
-          <w:sz w:val="21"/>
-          <w:szCs w:val="21"/>
-          <w:lang w:val="nl-NL"/>
-        </w:rPr>
-        <w:t xml:space="preserve">★★★☆☆ Embedded programming: Platform.io/Arduino. </w:t>
-      </w:r>
-      <w:r>
-        <w:rPr>
-          <w:rFonts w:ascii="Segoe UI Symbol" w:hAnsi="Segoe UI Symbol" w:cs="Segoe UI Symbol"/>
-          <w:sz w:val="21"/>
-          <w:szCs w:val="21"/>
-          <w:lang w:val="en-US"/>
-        </w:rPr>
-        <w:t>IC families: STM32</w:t>
-      </w:r>
-      <w:r>
-        <w:rPr>
-          <w:rFonts w:ascii="Segoe UI Symbol" w:hAnsi="Segoe UI Symbol" w:cs="Segoe UI Symbol"/>
-          <w:sz w:val="21"/>
-          <w:szCs w:val="21"/>
-          <w:lang w:val="en-US"/>
-        </w:rPr>
-        <w:t xml:space="preserve">, </w:t>
-      </w:r>
-      <w:r>
-        <w:rPr>
-          <w:rFonts w:ascii="Segoe UI Symbol" w:hAnsi="Segoe UI Symbol" w:cs="Segoe UI Symbol"/>
-          <w:sz w:val="21"/>
-          <w:szCs w:val="21"/>
-          <w:lang w:val="en-US"/>
-        </w:rPr>
-        <w:t>ESP32, A</w:t>
-      </w:r>
-      <w:r>
-        <w:rPr>
-          <w:rFonts w:ascii="Segoe UI Symbol" w:hAnsi="Segoe UI Symbol" w:cs="Segoe UI Symbol"/>
-          <w:sz w:val="21"/>
-          <w:szCs w:val="21"/>
-          <w:lang w:val="en-US"/>
-        </w:rPr>
-        <w:t xml:space="preserve">TM8, </w:t>
-      </w:r>
-      <w:r>
-        <w:rPr>
-          <w:rFonts w:ascii="Segoe UI Symbol" w:hAnsi="Segoe UI Symbol" w:cs="Segoe UI Symbol"/>
-          <w:sz w:val="21"/>
-          <w:szCs w:val="21"/>
-          <w:lang w:val="en-US"/>
-        </w:rPr>
-        <w:t>nRF52</w:t>
+          <w:lang w:val="pt-BR"/>
+        </w:rPr>
+      </w:pPr>
+      <w:r>
+        <w:rPr>
+          <w:rFonts w:ascii="Segoe UI Symbol" w:hAnsi="Segoe UI Symbol" w:cs="Segoe UI Symbol"/>
+          <w:sz w:val="21"/>
+          <w:szCs w:val="21"/>
+          <w:lang w:val="pt-BR"/>
+        </w:rPr>
+        <w:t>★★★☆☆ Embedded programming: Platform.io/Arduino. IC families: STM32, ESP32, ATM8, nRF52</w:t>
       </w:r>
     </w:p>
     <w:p>
@@ -4866,27 +4729,36 @@
           <w:rFonts w:ascii="Segoe UI Symbol" w:hAnsi="Segoe UI Symbol" w:cs="Segoe UI Symbol"/>
           <w:sz w:val="21"/>
           <w:szCs w:val="21"/>
+          <w:lang w:val="pt-BR"/>
+        </w:rPr>
+        <w:t>★★★☆☆</w:t>
+      </w:r>
+      <w:r>
+        <w:rPr>
+          <w:rFonts w:ascii="Segoe UI Symbol" w:hAnsi="Segoe UI Symbol" w:cs="Segoe UI Symbol"/>
+          <w:sz w:val="21"/>
+          <w:szCs w:val="21"/>
+          <w:lang w:val="pt-BR"/>
+        </w:rPr>
+        <w:t xml:space="preserve"> </w:t>
+      </w:r>
+      <w:r>
+        <w:rPr>
+          <w:rFonts w:ascii="Segoe UI Symbol" w:hAnsi="Segoe UI Symbol" w:cs="Segoe UI Symbol"/>
+          <w:sz w:val="21"/>
+          <w:szCs w:val="21"/>
+          <w:lang w:val="pt-BR"/>
+        </w:rPr>
+        <w:t xml:space="preserve">Cryptography with an understanding of several algorithms and associated threats. </w:t>
+      </w:r>
+      <w:r>
+        <w:rPr>
+          <w:rFonts w:ascii="Segoe UI Symbol" w:hAnsi="Segoe UI Symbol" w:cs="Segoe UI Symbol"/>
+          <w:sz w:val="21"/>
+          <w:szCs w:val="21"/>
           <w:lang w:val="en-US"/>
         </w:rPr>
-        <w:t>★★★☆☆</w:t>
-      </w:r>
-      <w:r>
-        <w:rPr>
-          <w:rFonts w:ascii="Segoe UI Symbol" w:hAnsi="Segoe UI Symbol" w:cs="Segoe UI Symbol"/>
-          <w:sz w:val="21"/>
-          <w:szCs w:val="21"/>
-          <w:lang w:val="en-US"/>
-        </w:rPr>
-        <w:t xml:space="preserve"> </w:t>
-      </w:r>
-      <w:r>
-        <w:rPr>
-          <w:rFonts w:ascii="Segoe UI Symbol" w:hAnsi="Segoe UI Symbol" w:cs="Segoe UI Symbol"/>
-          <w:sz w:val="21"/>
-          <w:szCs w:val="21"/>
-          <w:lang w:val="en-US"/>
-        </w:rPr>
-        <w:t>Cryptography with an understanding of several algorithms and associated threats. Did experimental implementations of these. I am also currently an administrator of two Hashicorp Vault servers at Wise.</w:t>
+        <w:t>Did experimental implementations of these. I am also currently an administrator of two Hashicorp Vault servers at Wise.</w:t>
       </w:r>
     </w:p>
     <w:p>
@@ -8765,7 +8637,7 @@
 </file>
 
 <file path=customXml/itemProps1.xml><?xml version="1.0" encoding="utf-8"?>
-<ds:datastoreItem xmlns:ds="http://schemas.openxmlformats.org/officeDocument/2006/customXml" ds:itemID="{5CDA3CB0-214E-D24A-AF27-7F04B2EDF2FD}">
+<ds:datastoreItem xmlns:ds="http://schemas.openxmlformats.org/officeDocument/2006/customXml" ds:itemID="{7C9B5599-D785-4744-81E3-E198BAF550F9}">
   <ds:schemaRefs>
     <ds:schemaRef ds:uri="http://schemas.openxmlformats.org/officeDocument/2006/bibliography"/>
   </ds:schemaRefs>

</xml_diff>

<commit_message>
feat: update print CV
</commit_message>
<xml_diff>
--- a/jedrzej-lewandowski-CV-IT.docx
+++ b/jedrzej-lewandowski-CV-IT.docx
@@ -2546,7 +2546,7 @@
       <w:pPr>
         <w:pStyle w:val="Nagwek2"/>
         <w:rPr>
-          <w:rFonts w:ascii="Arial" w:eastAsia="Times New Roman" w:hAnsi="Arial" w:cs="Arial"/>
+          <w:rFonts w:ascii="Arial" w:hAnsi="Arial" w:cs="Arial"/>
           <w:color w:val="000000" w:themeColor="text1"/>
           <w:sz w:val="24"/>
           <w:szCs w:val="24"/>
@@ -2601,13 +2601,91 @@
     <w:p>
       <w:pPr>
         <w:rPr>
-          <w:rFonts w:ascii="Arial" w:hAnsi="Arial" w:cs="Arial"/>
-          <w:color w:val="000000" w:themeColor="text1"/>
-          <w:sz w:val="21"/>
-          <w:szCs w:val="21"/>
-          <w:lang w:val="en-GB"/>
-        </w:rPr>
-      </w:pPr>
+          <w:lang w:val="en-GB"/>
+        </w:rPr>
+      </w:pPr>
+      <w:r>
+        <w:rPr>
+          <w:b/>
+          <w:bCs/>
+          <w:i/>
+          <w:iCs/>
+          <w:lang w:val="en-GB"/>
+        </w:rPr>
+        <w:t>Stack</w:t>
+      </w:r>
+      <w:r>
+        <w:rPr>
+          <w:i/>
+          <w:iCs/>
+          <w:lang w:val="en-GB"/>
+        </w:rPr>
+        <w:t>: Steem blockchain + Typescript</w:t>
+      </w:r>
+      <w:r>
+        <w:rPr>
+          <w:i/>
+          <w:iCs/>
+          <w:lang w:val="en-GB"/>
+        </w:rPr>
+        <w:t>/</w:t>
+      </w:r>
+      <w:r>
+        <w:rPr>
+          <w:i/>
+          <w:iCs/>
+          <w:lang w:val="en-GB"/>
+        </w:rPr>
+        <w:t>Node.js</w:t>
+      </w:r>
+      <w:r>
+        <w:rPr>
+          <w:i/>
+          <w:iCs/>
+          <w:lang w:val="en-GB"/>
+        </w:rPr>
+        <w:t>/browser</w:t>
+      </w:r>
+      <w:r>
+        <w:rPr>
+          <w:i/>
+          <w:iCs/>
+          <w:lang w:val="en-GB"/>
+        </w:rPr>
+        <w:t xml:space="preserve"> + Vue.js</w:t>
+      </w:r>
+      <w:r>
+        <w:rPr>
+          <w:i/>
+          <w:iCs/>
+          <w:lang w:val="en-GB"/>
+        </w:rPr>
+        <w:t xml:space="preserve"> + Docker/swarm + PostgreSQL/PostgREST + Redis/socket.io + Hashicorp Vault + Travis + Ansible</w:t>
+      </w:r>
+      <w:r>
+        <w:rPr>
+          <w:i/>
+          <w:iCs/>
+          <w:lang w:val="en-GB"/>
+        </w:rPr>
+        <w:t xml:space="preserve"> + </w:t>
+      </w:r>
+      <w:r>
+        <w:rPr>
+          <w:i/>
+          <w:iCs/>
+          <w:lang w:val="en-GB"/>
+        </w:rPr>
+        <w:t>Logz.io</w:t>
+      </w:r>
+      <w:bookmarkStart w:id="0" w:name="_GoBack"/>
+      <w:bookmarkEnd w:id="0"/>
+      <w:r>
+        <w:rPr>
+          <w:lang w:val="en-GB"/>
+        </w:rPr>
+        <w:br/>
+      </w:r>
       <w:r>
         <w:rPr>
           <w:rFonts w:ascii="Arial" w:hAnsi="Arial" w:cs="Arial"/>
@@ -3196,28 +3274,219 @@
           <w:sz w:val="24"/>
           <w:szCs w:val="24"/>
         </w:rPr>
-        <w:t>) Personalized patient advice system for Voiev</w:t>
-      </w:r>
-      <w:bookmarkStart w:id="0" w:name="_GoBack"/>
-      <w:bookmarkEnd w:id="0"/>
-      <w:r>
-        <w:rPr>
-          <w:sz w:val="24"/>
-          <w:szCs w:val="24"/>
-        </w:rPr>
-        <w:t>odship Rehabilitation Hospital for Children in Ameryka</w:t>
-      </w:r>
-    </w:p>
-    <w:p>
-      <w:pPr>
-        <w:rPr>
-          <w:rFonts w:ascii="Arial" w:hAnsi="Arial" w:cs="Arial"/>
-          <w:color w:val="000000" w:themeColor="text1"/>
-          <w:sz w:val="21"/>
-          <w:szCs w:val="21"/>
-          <w:lang w:val="en-GB"/>
-        </w:rPr>
-      </w:pPr>
+        <w:t>) Personalized patient advice system for Voievodship Rehabilitation Hospital for Children in Ameryka</w:t>
+      </w:r>
+    </w:p>
+    <w:p>
+      <w:pPr>
+        <w:rPr>
+          <w:rFonts w:ascii="Arial" w:hAnsi="Arial" w:cs="Arial"/>
+          <w:color w:val="000000" w:themeColor="text1"/>
+          <w:sz w:val="21"/>
+          <w:szCs w:val="21"/>
+          <w:lang w:val="en-GB"/>
+        </w:rPr>
+      </w:pPr>
+      <w:r>
+        <w:rPr>
+          <w:b/>
+          <w:bCs/>
+          <w:i/>
+          <w:iCs/>
+          <w:lang w:val="en-GB"/>
+        </w:rPr>
+        <w:t>Stack</w:t>
+      </w:r>
+      <w:r>
+        <w:rPr>
+          <w:i/>
+          <w:iCs/>
+          <w:lang w:val="en-GB"/>
+        </w:rPr>
+        <w:t xml:space="preserve">: </w:t>
+      </w:r>
+      <w:r>
+        <w:rPr>
+          <w:i/>
+          <w:iCs/>
+          <w:lang w:val="en-GB"/>
+        </w:rPr>
+        <w:t>Firebase (</w:t>
+      </w:r>
+      <w:r>
+        <w:rPr>
+          <w:i/>
+          <w:iCs/>
+          <w:lang w:val="en-GB"/>
+        </w:rPr>
+        <w:t>F</w:t>
+      </w:r>
+      <w:r>
+        <w:rPr>
+          <w:i/>
+          <w:iCs/>
+          <w:lang w:val="en-GB"/>
+        </w:rPr>
+        <w:t>unctions/</w:t>
+      </w:r>
+      <w:r>
+        <w:rPr>
+          <w:i/>
+          <w:iCs/>
+          <w:lang w:val="en-GB"/>
+        </w:rPr>
+        <w:t>F</w:t>
+      </w:r>
+      <w:r>
+        <w:rPr>
+          <w:i/>
+          <w:iCs/>
+          <w:lang w:val="en-GB"/>
+        </w:rPr>
+        <w:t>irestore/</w:t>
+      </w:r>
+      <w:r>
+        <w:rPr>
+          <w:i/>
+          <w:iCs/>
+          <w:lang w:val="en-GB"/>
+        </w:rPr>
+        <w:t>R</w:t>
+      </w:r>
+      <w:r>
+        <w:rPr>
+          <w:i/>
+          <w:iCs/>
+          <w:lang w:val="en-GB"/>
+        </w:rPr>
+        <w:t>ealtime</w:t>
+      </w:r>
+      <w:r>
+        <w:rPr>
+          <w:i/>
+          <w:iCs/>
+          <w:lang w:val="en-GB"/>
+        </w:rPr>
+        <w:t>DB</w:t>
+      </w:r>
+      <w:r>
+        <w:rPr>
+          <w:i/>
+          <w:iCs/>
+          <w:lang w:val="en-GB"/>
+        </w:rPr>
+        <w:t>/</w:t>
+      </w:r>
+      <w:r>
+        <w:rPr>
+          <w:i/>
+          <w:iCs/>
+          <w:lang w:val="en-GB"/>
+        </w:rPr>
+        <w:t>A</w:t>
+      </w:r>
+      <w:r>
+        <w:rPr>
+          <w:i/>
+          <w:iCs/>
+          <w:lang w:val="en-GB"/>
+        </w:rPr>
+        <w:t>uth/</w:t>
+      </w:r>
+      <w:r>
+        <w:rPr>
+          <w:i/>
+          <w:iCs/>
+          <w:lang w:val="en-GB"/>
+        </w:rPr>
+        <w:t>D</w:t>
+      </w:r>
+      <w:r>
+        <w:rPr>
+          <w:i/>
+          <w:iCs/>
+          <w:lang w:val="en-GB"/>
+        </w:rPr>
+        <w:t>ynamic</w:t>
+      </w:r>
+      <w:r>
+        <w:rPr>
+          <w:i/>
+          <w:iCs/>
+          <w:lang w:val="en-GB"/>
+        </w:rPr>
+        <w:t>L</w:t>
+      </w:r>
+      <w:r>
+        <w:rPr>
+          <w:i/>
+          <w:iCs/>
+          <w:lang w:val="en-GB"/>
+        </w:rPr>
+        <w:t>inks</w:t>
+      </w:r>
+      <w:r>
+        <w:rPr>
+          <w:i/>
+          <w:iCs/>
+          <w:lang w:val="en-GB"/>
+        </w:rPr>
+        <w:t>/Hosting</w:t>
+      </w:r>
+      <w:r>
+        <w:rPr>
+          <w:i/>
+          <w:iCs/>
+          <w:lang w:val="en-GB"/>
+        </w:rPr>
+        <w:t>)</w:t>
+      </w:r>
+      <w:r>
+        <w:rPr>
+          <w:i/>
+          <w:iCs/>
+          <w:lang w:val="en-GB"/>
+        </w:rPr>
+        <w:t xml:space="preserve"> + Typescript/Node.js/browser + Vue.js + </w:t>
+      </w:r>
+      <w:r>
+        <w:rPr>
+          <w:i/>
+          <w:iCs/>
+          <w:lang w:val="en-GB"/>
+        </w:rPr>
+        <w:t>+ Android native</w:t>
+      </w:r>
+      <w:r>
+        <w:rPr>
+          <w:i/>
+          <w:iCs/>
+          <w:lang w:val="en-GB"/>
+        </w:rPr>
+        <w:t xml:space="preserve"> + Google Play store</w:t>
+      </w:r>
+      <w:r>
+        <w:rPr>
+          <w:i/>
+          <w:iCs/>
+          <w:lang w:val="en-GB"/>
+        </w:rPr>
+        <w:t xml:space="preserve"> + </w:t>
+      </w:r>
+      <w:r>
+        <w:rPr>
+          <w:i/>
+          <w:iCs/>
+          <w:lang w:val="en-GB"/>
+        </w:rPr>
+        <w:t>Travis</w:t>
+      </w:r>
+      <w:r>
+        <w:rPr>
+          <w:lang w:val="en-GB"/>
+        </w:rPr>
+        <w:br/>
+      </w:r>
       <w:r>
         <w:rPr>
           <w:rFonts w:ascii="Arial" w:hAnsi="Arial" w:cs="Arial"/>
@@ -3657,7 +3926,6 @@
     <w:p>
       <w:pPr>
         <w:spacing w:after="0"/>
-        <w:ind w:left="964" w:hanging="964"/>
         <w:rPr>
           <w:rFonts w:ascii="Segoe UI Symbol" w:hAnsi="Segoe UI Symbol" w:cs="Segoe UI Symbol"/>
           <w:sz w:val="21"/>
@@ -3672,7 +3940,7 @@
           <w:szCs w:val="21"/>
           <w:lang w:val="fr-FR"/>
         </w:rPr>
-        <w:t xml:space="preserve">★★★★☆ </w:t>
+        <w:t>★★★☆☆</w:t>
       </w:r>
       <w:r>
         <w:rPr>
@@ -3681,7 +3949,7 @@
           <w:szCs w:val="21"/>
           <w:lang w:val="fr-FR"/>
         </w:rPr>
-        <w:t>HTML5 + CSS3</w:t>
+        <w:t xml:space="preserve"> React + redux</w:t>
       </w:r>
     </w:p>
     <w:p>
@@ -3708,7 +3976,6 @@
     <w:p>
       <w:pPr>
         <w:spacing w:after="0"/>
-        <w:ind w:left="964" w:hanging="964"/>
         <w:rPr>
           <w:rFonts w:ascii="Segoe UI Symbol" w:hAnsi="Segoe UI Symbol" w:cs="Segoe UI Symbol"/>
           <w:sz w:val="21"/>
@@ -3716,24 +3983,6 @@
           <w:lang w:val="fr-FR"/>
         </w:rPr>
       </w:pPr>
-      <w:r>
-        <w:rPr>
-          <w:rFonts w:ascii="Segoe UI Symbol" w:hAnsi="Segoe UI Symbol" w:cs="Segoe UI Symbol"/>
-          <w:sz w:val="21"/>
-          <w:szCs w:val="21"/>
-          <w:lang w:val="fr-FR"/>
-        </w:rPr>
-        <w:t>★★★☆☆ Design: GIMP + Affinity Designer</w:t>
-      </w:r>
-      <w:r>
-        <w:rPr>
-          <w:rFonts w:ascii="Segoe UI Symbol" w:hAnsi="Segoe UI Symbol" w:cs="Segoe UI Symbol"/>
-          <w:sz w:val="21"/>
-          <w:szCs w:val="21"/>
-          <w:lang w:val="fr-FR"/>
-        </w:rPr>
-        <w:t xml:space="preserve"> (vector)</w:t>
-      </w:r>
     </w:p>
     <w:p>
       <w:pPr>
@@ -3753,7 +4002,16 @@
           <w:szCs w:val="21"/>
           <w:lang w:val="fr-FR"/>
         </w:rPr>
-        <w:t>★★★☆☆ Bootstrap</w:t>
+        <w:t xml:space="preserve">★★★★☆ </w:t>
+      </w:r>
+      <w:r>
+        <w:rPr>
+          <w:rFonts w:ascii="Segoe UI Symbol" w:hAnsi="Segoe UI Symbol" w:cs="Segoe UI Symbol"/>
+          <w:sz w:val="21"/>
+          <w:szCs w:val="21"/>
+          <w:lang w:val="fr-FR"/>
+        </w:rPr>
+        <w:t>HTML5 + CSS3</w:t>
       </w:r>
     </w:p>
     <w:p>
@@ -3764,17 +4022,26 @@
           <w:rFonts w:ascii="Segoe UI Symbol" w:hAnsi="Segoe UI Symbol" w:cs="Segoe UI Symbol"/>
           <w:sz w:val="21"/>
           <w:szCs w:val="21"/>
-          <w:lang w:val="fr-FR"/>
-        </w:rPr>
-      </w:pPr>
-      <w:r>
-        <w:rPr>
-          <w:rFonts w:ascii="Segoe UI Symbol" w:hAnsi="Segoe UI Symbol" w:cs="Segoe UI Symbol"/>
-          <w:sz w:val="21"/>
-          <w:szCs w:val="21"/>
-          <w:lang w:val="fr-FR"/>
-        </w:rPr>
-        <w:t>★★★☆☆ Material design: Vuetify</w:t>
+          <w:lang w:val="en-US"/>
+        </w:rPr>
+      </w:pPr>
+      <w:r>
+        <w:rPr>
+          <w:rFonts w:ascii="Segoe UI Symbol" w:hAnsi="Segoe UI Symbol" w:cs="Segoe UI Symbol"/>
+          <w:sz w:val="21"/>
+          <w:szCs w:val="21"/>
+          <w:lang w:val="en-US"/>
+        </w:rPr>
+        <w:t>★★★☆☆ Design: GIMP + Affinity Designer</w:t>
+      </w:r>
+      <w:r>
+        <w:rPr>
+          <w:rFonts w:ascii="Segoe UI Symbol" w:hAnsi="Segoe UI Symbol" w:cs="Segoe UI Symbol"/>
+          <w:sz w:val="21"/>
+          <w:szCs w:val="21"/>
+          <w:lang w:val="en-US"/>
+        </w:rPr>
+        <w:t xml:space="preserve"> (vector)</w:t>
       </w:r>
     </w:p>
     <w:p>
@@ -3795,7 +4062,7 @@
           <w:szCs w:val="21"/>
           <w:lang w:val="fr-FR"/>
         </w:rPr>
-        <w:t>★★☆☆☆ SASS (SCSS)</w:t>
+        <w:t>★★★☆☆ Bootstrap</w:t>
       </w:r>
     </w:p>
     <w:p>
@@ -3806,48 +4073,45 @@
           <w:rFonts w:ascii="Segoe UI Symbol" w:hAnsi="Segoe UI Symbol" w:cs="Segoe UI Symbol"/>
           <w:sz w:val="21"/>
           <w:szCs w:val="21"/>
-          <w:lang w:val="en-US"/>
-        </w:rPr>
-      </w:pPr>
-      <w:r>
-        <w:rPr>
-          <w:rFonts w:ascii="Segoe UI Symbol" w:hAnsi="Segoe UI Symbol" w:cs="Segoe UI Symbol"/>
-          <w:sz w:val="21"/>
-          <w:szCs w:val="21"/>
-          <w:lang w:val="en-US"/>
-        </w:rPr>
-        <w:t>★★☆☆☆</w:t>
-      </w:r>
-      <w:r>
-        <w:rPr>
-          <w:rFonts w:ascii="Segoe UI Symbol" w:hAnsi="Segoe UI Symbol" w:cs="Segoe UI Symbol"/>
-          <w:sz w:val="21"/>
-          <w:szCs w:val="21"/>
-          <w:lang w:val="en-US"/>
-        </w:rPr>
-        <w:t xml:space="preserve"> jQuery</w:t>
-      </w:r>
-    </w:p>
-    <w:p>
-      <w:pPr>
-        <w:spacing w:after="0"/>
-        <w:rPr>
-          <w:rFonts w:ascii="Segoe UI Symbol" w:hAnsi="Segoe UI Symbol" w:cs="Segoe UI Symbol"/>
-          <w:sz w:val="21"/>
-          <w:szCs w:val="21"/>
-          <w:lang w:val="en-GB"/>
-        </w:rPr>
-      </w:pPr>
-    </w:p>
-    <w:p>
-      <w:pPr>
-        <w:spacing w:after="0"/>
-        <w:rPr>
-          <w:rFonts w:ascii="Segoe UI Symbol" w:hAnsi="Segoe UI Symbol" w:cs="Segoe UI Symbol"/>
-          <w:sz w:val="21"/>
-          <w:szCs w:val="21"/>
-        </w:rPr>
-      </w:pPr>
+          <w:lang w:val="fr-FR"/>
+        </w:rPr>
+      </w:pPr>
+      <w:r>
+        <w:rPr>
+          <w:rFonts w:ascii="Segoe UI Symbol" w:hAnsi="Segoe UI Symbol" w:cs="Segoe UI Symbol"/>
+          <w:sz w:val="21"/>
+          <w:szCs w:val="21"/>
+          <w:lang w:val="fr-FR"/>
+        </w:rPr>
+        <w:t>★★★☆☆ Material design</w:t>
+      </w:r>
+      <w:r>
+        <w:rPr>
+          <w:rFonts w:ascii="Segoe UI Symbol" w:hAnsi="Segoe UI Symbol" w:cs="Segoe UI Symbol"/>
+          <w:sz w:val="21"/>
+          <w:szCs w:val="21"/>
+          <w:lang w:val="fr-FR"/>
+        </w:rPr>
+        <w:t xml:space="preserve"> (+</w:t>
+      </w:r>
+      <w:r>
+        <w:rPr>
+          <w:rFonts w:ascii="Segoe UI Symbol" w:hAnsi="Segoe UI Symbol" w:cs="Segoe UI Symbol"/>
+          <w:sz w:val="21"/>
+          <w:szCs w:val="21"/>
+          <w:lang w:val="fr-FR"/>
+        </w:rPr>
+        <w:t>Vuetify</w:t>
+      </w:r>
+      <w:r>
+        <w:rPr>
+          <w:rFonts w:ascii="Segoe UI Symbol" w:hAnsi="Segoe UI Symbol" w:cs="Segoe UI Symbol"/>
+          <w:sz w:val="21"/>
+          <w:szCs w:val="21"/>
+          <w:lang w:val="fr-FR"/>
+        </w:rPr>
+        <w:t>)</w:t>
+      </w:r>
     </w:p>
     <w:p>
       <w:pPr>
@@ -3855,10 +4119,64 @@
         <w:ind w:left="964" w:hanging="964"/>
         <w:rPr>
           <w:rFonts w:ascii="Segoe UI Symbol" w:hAnsi="Segoe UI Symbol" w:cs="Segoe UI Symbol"/>
+          <w:sz w:val="21"/>
+          <w:szCs w:val="21"/>
+          <w:lang w:val="fr-FR"/>
+        </w:rPr>
+      </w:pPr>
+      <w:r>
+        <w:rPr>
+          <w:rFonts w:ascii="Segoe UI Symbol" w:hAnsi="Segoe UI Symbol" w:cs="Segoe UI Symbol"/>
+          <w:sz w:val="21"/>
+          <w:szCs w:val="21"/>
+          <w:lang w:val="fr-FR"/>
+        </w:rPr>
+        <w:t>★★☆☆☆ SASS (SCSS)</w:t>
+      </w:r>
+    </w:p>
+    <w:p>
+      <w:pPr>
+        <w:spacing w:after="0"/>
+        <w:ind w:left="964" w:hanging="964"/>
+        <w:rPr>
+          <w:rFonts w:ascii="Segoe UI Symbol" w:hAnsi="Segoe UI Symbol" w:cs="Segoe UI Symbol"/>
+          <w:sz w:val="21"/>
+          <w:szCs w:val="21"/>
+          <w:lang w:val="fr-FR"/>
+        </w:rPr>
+      </w:pPr>
+      <w:r>
+        <w:rPr>
+          <w:rFonts w:ascii="Segoe UI Symbol" w:hAnsi="Segoe UI Symbol" w:cs="Segoe UI Symbol"/>
+          <w:sz w:val="21"/>
+          <w:szCs w:val="21"/>
+          <w:lang w:val="fr-FR"/>
+        </w:rPr>
+        <w:t>★★☆☆☆ jQuery</w:t>
+      </w:r>
+    </w:p>
+    <w:p>
+      <w:pPr>
+        <w:spacing w:after="0"/>
+        <w:rPr>
+          <w:rFonts w:ascii="Segoe UI Symbol" w:hAnsi="Segoe UI Symbol" w:cs="Segoe UI Symbol"/>
+          <w:sz w:val="21"/>
+          <w:szCs w:val="21"/>
+          <w:lang w:val="fr-FR"/>
+        </w:rPr>
+      </w:pPr>
+    </w:p>
+    <w:p>
+      <w:pPr>
+        <w:spacing w:after="0"/>
+        <w:ind w:left="964" w:hanging="964"/>
+        <w:rPr>
+          <w:rFonts w:ascii="Segoe UI Symbol" w:hAnsi="Segoe UI Symbol" w:cs="Segoe UI Symbol"/>
           <w:b/>
           <w:bCs/>
           <w:sz w:val="21"/>
           <w:szCs w:val="21"/>
+          <w:lang w:val="fr-FR"/>
         </w:rPr>
       </w:pPr>
       <w:r>
@@ -3868,6 +4186,7 @@
           <w:bCs/>
           <w:sz w:val="21"/>
           <w:szCs w:val="21"/>
+          <w:lang w:val="fr-FR"/>
         </w:rPr>
         <w:t>Tools</w:t>
       </w:r>
@@ -3880,13 +4199,15 @@
           <w:rFonts w:ascii="Segoe UI Symbol" w:hAnsi="Segoe UI Symbol" w:cs="Segoe UI Symbol"/>
           <w:sz w:val="21"/>
           <w:szCs w:val="21"/>
-        </w:rPr>
-      </w:pPr>
-      <w:r>
-        <w:rPr>
-          <w:rFonts w:ascii="Segoe UI Symbol" w:hAnsi="Segoe UI Symbol" w:cs="Segoe UI Symbol"/>
-          <w:sz w:val="21"/>
-          <w:szCs w:val="21"/>
+          <w:lang w:val="fr-FR"/>
+        </w:rPr>
+      </w:pPr>
+      <w:r>
+        <w:rPr>
+          <w:rFonts w:ascii="Segoe UI Symbol" w:hAnsi="Segoe UI Symbol" w:cs="Segoe UI Symbol"/>
+          <w:sz w:val="21"/>
+          <w:szCs w:val="21"/>
+          <w:lang w:val="fr-FR"/>
         </w:rPr>
         <w:t>★★★★☆ Docker + docker swarm</w:t>
       </w:r>
@@ -3899,13 +4220,15 @@
           <w:rFonts w:ascii="Segoe UI Symbol" w:hAnsi="Segoe UI Symbol" w:cs="Segoe UI Symbol"/>
           <w:sz w:val="21"/>
           <w:szCs w:val="21"/>
-        </w:rPr>
-      </w:pPr>
-      <w:r>
-        <w:rPr>
-          <w:rFonts w:ascii="Segoe UI Symbol" w:hAnsi="Segoe UI Symbol" w:cs="Segoe UI Symbol"/>
-          <w:sz w:val="21"/>
-          <w:szCs w:val="21"/>
+          <w:lang w:val="fr-FR"/>
+        </w:rPr>
+      </w:pPr>
+      <w:r>
+        <w:rPr>
+          <w:rFonts w:ascii="Segoe UI Symbol" w:hAnsi="Segoe UI Symbol" w:cs="Segoe UI Symbol"/>
+          <w:sz w:val="21"/>
+          <w:szCs w:val="21"/>
+          <w:lang w:val="fr-FR"/>
         </w:rPr>
         <w:t>★★★★☆Travis</w:t>
       </w:r>
@@ -3918,13 +4241,15 @@
           <w:rFonts w:ascii="Segoe UI Symbol" w:hAnsi="Segoe UI Symbol" w:cs="Segoe UI Symbol"/>
           <w:sz w:val="21"/>
           <w:szCs w:val="21"/>
-        </w:rPr>
-      </w:pPr>
-      <w:r>
-        <w:rPr>
-          <w:rFonts w:ascii="Segoe UI Symbol" w:hAnsi="Segoe UI Symbol" w:cs="Segoe UI Symbol"/>
-          <w:sz w:val="21"/>
-          <w:szCs w:val="21"/>
+          <w:lang w:val="fr-FR"/>
+        </w:rPr>
+      </w:pPr>
+      <w:r>
+        <w:rPr>
+          <w:rFonts w:ascii="Segoe UI Symbol" w:hAnsi="Segoe UI Symbol" w:cs="Segoe UI Symbol"/>
+          <w:sz w:val="21"/>
+          <w:szCs w:val="21"/>
+          <w:lang w:val="fr-FR"/>
         </w:rPr>
         <w:t>★★★★☆ TDD (JUnit, Mocha, Tslint, Sinon, Istanbul/nyc)</w:t>
       </w:r>
@@ -4146,7 +4471,7 @@
           <w:bCs/>
           <w:sz w:val="21"/>
           <w:szCs w:val="21"/>
-          <w:lang w:val="en-US"/>
+          <w:lang w:val="en-GB"/>
         </w:rPr>
       </w:pPr>
     </w:p>
@@ -4172,7 +4497,7 @@
           <w:szCs w:val="21"/>
           <w:lang w:val="en-GB"/>
         </w:rPr>
-        <w:t>Databases</w:t>
+        <w:t>Blockchain</w:t>
       </w:r>
     </w:p>
     <w:p>
@@ -4183,63 +4508,31 @@
           <w:rFonts w:ascii="Segoe UI Symbol" w:hAnsi="Segoe UI Symbol" w:cs="Segoe UI Symbol"/>
           <w:sz w:val="21"/>
           <w:szCs w:val="21"/>
-          <w:lang w:val="en-GB"/>
-        </w:rPr>
-      </w:pPr>
-      <w:r>
-        <w:rPr>
-          <w:rFonts w:ascii="Segoe UI Symbol" w:hAnsi="Segoe UI Symbol" w:cs="Segoe UI Symbol"/>
-          <w:sz w:val="21"/>
-          <w:szCs w:val="21"/>
-          <w:lang w:val="en-GB"/>
-        </w:rPr>
-        <w:t>★★★</w:t>
-      </w:r>
-      <w:r>
-        <w:rPr>
-          <w:rFonts w:ascii="Segoe UI Symbol" w:hAnsi="Segoe UI Symbol" w:cs="Segoe UI Symbol"/>
-          <w:sz w:val="21"/>
-          <w:szCs w:val="21"/>
-          <w:lang w:val="en-GB"/>
-        </w:rPr>
-        <w:t>★</w:t>
-      </w:r>
-      <w:r>
-        <w:rPr>
-          <w:rFonts w:ascii="Segoe UI Symbol" w:hAnsi="Segoe UI Symbol" w:cs="Segoe UI Symbol"/>
-          <w:sz w:val="21"/>
-          <w:szCs w:val="21"/>
-          <w:lang w:val="en-GB"/>
-        </w:rPr>
-        <w:t>☆ PostgreSQL</w:t>
-      </w:r>
-      <w:r>
-        <w:rPr>
-          <w:rFonts w:ascii="Segoe UI Symbol" w:hAnsi="Segoe UI Symbol" w:cs="Segoe UI Symbol"/>
-          <w:sz w:val="21"/>
-          <w:szCs w:val="21"/>
-          <w:lang w:val="en-GB"/>
-        </w:rPr>
-        <w:t xml:space="preserve"> </w:t>
-      </w:r>
-      <w:r>
-        <w:rPr>
-          <w:rFonts w:ascii="Segoe UI Symbol" w:hAnsi="Segoe UI Symbol" w:cs="Segoe UI Symbol"/>
-          <w:sz w:val="21"/>
-          <w:szCs w:val="21"/>
-          <w:lang w:val="en-GB"/>
-        </w:rPr>
-        <w:t>+ query profiling</w:t>
-      </w:r>
-      <w:r>
-        <w:rPr>
-          <w:rFonts w:ascii="Segoe UI Symbol" w:hAnsi="Segoe UI Symbol" w:cs="Segoe UI Symbol"/>
-          <w:sz w:val="21"/>
-          <w:szCs w:val="21"/>
-          <w:lang w:val="en-GB"/>
-        </w:rPr>
-        <w:t xml:space="preserve"> + NoSQL mode</w:t>
-      </w:r>
+          <w:lang w:val="nl-NL"/>
+        </w:rPr>
+      </w:pPr>
+      <w:r>
+        <w:rPr>
+          <w:rFonts w:ascii="Segoe UI Symbol" w:hAnsi="Segoe UI Symbol" w:cs="Segoe UI Symbol"/>
+          <w:sz w:val="21"/>
+          <w:szCs w:val="21"/>
+          <w:lang w:val="nl-NL"/>
+        </w:rPr>
+        <w:t>★★★★☆ Steem Blockchain (Steem dApp architect)</w:t>
+      </w:r>
+    </w:p>
+    <w:p>
+      <w:pPr>
+        <w:spacing w:after="0"/>
+        <w:rPr>
+          <w:rFonts w:ascii="Segoe UI Symbol" w:hAnsi="Segoe UI Symbol" w:cs="Segoe UI Symbol"/>
+          <w:b/>
+          <w:bCs/>
+          <w:sz w:val="21"/>
+          <w:szCs w:val="21"/>
+          <w:lang w:val="nl-NL"/>
+        </w:rPr>
+      </w:pPr>
     </w:p>
     <w:p>
       <w:pPr>
@@ -4247,46 +4540,23 @@
         <w:ind w:left="964" w:hanging="964"/>
         <w:rPr>
           <w:rFonts w:ascii="Segoe UI Symbol" w:hAnsi="Segoe UI Symbol" w:cs="Segoe UI Symbol"/>
-          <w:sz w:val="21"/>
-          <w:szCs w:val="21"/>
-          <w:lang w:val="en-GB"/>
-        </w:rPr>
-      </w:pPr>
-      <w:r>
-        <w:rPr>
-          <w:rFonts w:ascii="Segoe UI Symbol" w:hAnsi="Segoe UI Symbol" w:cs="Segoe UI Symbol"/>
-          <w:sz w:val="21"/>
-          <w:szCs w:val="21"/>
-          <w:lang w:val="en-GB"/>
-        </w:rPr>
-        <w:t xml:space="preserve">★★★☆☆ </w:t>
-      </w:r>
-      <w:r>
-        <w:rPr>
-          <w:rFonts w:ascii="Segoe UI Symbol" w:hAnsi="Segoe UI Symbol" w:cs="Segoe UI Symbol"/>
-          <w:sz w:val="21"/>
-          <w:szCs w:val="21"/>
-          <w:lang w:val="en-GB"/>
-        </w:rPr>
-        <w:t>m</w:t>
-      </w:r>
-      <w:r>
-        <w:rPr>
-          <w:rFonts w:ascii="Segoe UI Symbol" w:hAnsi="Segoe UI Symbol" w:cs="Segoe UI Symbol"/>
-          <w:sz w:val="21"/>
-          <w:szCs w:val="21"/>
-          <w:lang w:val="en-GB"/>
-        </w:rPr>
-        <w:t>SQL</w:t>
-      </w:r>
-      <w:r>
-        <w:rPr>
-          <w:rFonts w:ascii="Segoe UI Symbol" w:hAnsi="Segoe UI Symbol" w:cs="Segoe UI Symbol"/>
-          <w:sz w:val="21"/>
-          <w:szCs w:val="21"/>
-          <w:lang w:val="en-GB"/>
-        </w:rPr>
-        <w:t>/MySQL</w:t>
+          <w:b/>
+          <w:bCs/>
+          <w:sz w:val="21"/>
+          <w:szCs w:val="21"/>
+          <w:lang w:val="en-GB"/>
+        </w:rPr>
+      </w:pPr>
+      <w:r>
+        <w:rPr>
+          <w:rFonts w:ascii="Segoe UI Symbol" w:hAnsi="Segoe UI Symbol" w:cs="Segoe UI Symbol"/>
+          <w:b/>
+          <w:bCs/>
+          <w:sz w:val="21"/>
+          <w:szCs w:val="21"/>
+          <w:lang w:val="en-GB"/>
+        </w:rPr>
+        <w:t>Databases</w:t>
       </w:r>
     </w:p>
     <w:p>
@@ -4307,7 +4577,52 @@
           <w:szCs w:val="21"/>
           <w:lang w:val="en-GB"/>
         </w:rPr>
-        <w:t>★★★☆☆ Firestore</w:t>
+        <w:t>★★★</w:t>
+      </w:r>
+      <w:r>
+        <w:rPr>
+          <w:rFonts w:ascii="Segoe UI Symbol" w:hAnsi="Segoe UI Symbol" w:cs="Segoe UI Symbol"/>
+          <w:sz w:val="21"/>
+          <w:szCs w:val="21"/>
+          <w:lang w:val="en-GB"/>
+        </w:rPr>
+        <w:t>★</w:t>
+      </w:r>
+      <w:r>
+        <w:rPr>
+          <w:rFonts w:ascii="Segoe UI Symbol" w:hAnsi="Segoe UI Symbol" w:cs="Segoe UI Symbol"/>
+          <w:sz w:val="21"/>
+          <w:szCs w:val="21"/>
+          <w:lang w:val="en-GB"/>
+        </w:rPr>
+        <w:t>☆ PostgreSQL</w:t>
+      </w:r>
+      <w:r>
+        <w:rPr>
+          <w:rFonts w:ascii="Segoe UI Symbol" w:hAnsi="Segoe UI Symbol" w:cs="Segoe UI Symbol"/>
+          <w:sz w:val="21"/>
+          <w:szCs w:val="21"/>
+          <w:lang w:val="en-GB"/>
+        </w:rPr>
+        <w:t xml:space="preserve"> </w:t>
+      </w:r>
+      <w:r>
+        <w:rPr>
+          <w:rFonts w:ascii="Segoe UI Symbol" w:hAnsi="Segoe UI Symbol" w:cs="Segoe UI Symbol"/>
+          <w:sz w:val="21"/>
+          <w:szCs w:val="21"/>
+          <w:lang w:val="en-GB"/>
+        </w:rPr>
+        <w:t>+ query profiling</w:t>
+      </w:r>
+      <w:r>
+        <w:rPr>
+          <w:rFonts w:ascii="Segoe UI Symbol" w:hAnsi="Segoe UI Symbol" w:cs="Segoe UI Symbol"/>
+          <w:sz w:val="21"/>
+          <w:szCs w:val="21"/>
+          <w:lang w:val="en-GB"/>
+        </w:rPr>
+        <w:t xml:space="preserve"> + NoSQL mode</w:t>
       </w:r>
     </w:p>
     <w:p>
@@ -4328,19 +4643,35 @@
           <w:szCs w:val="21"/>
           <w:lang w:val="en-GB"/>
         </w:rPr>
-        <w:t>★★☆☆☆ Redis</w:t>
-      </w:r>
-    </w:p>
-    <w:p>
-      <w:pPr>
-        <w:spacing w:after="0"/>
-        <w:rPr>
-          <w:rFonts w:ascii="Segoe UI Symbol" w:hAnsi="Segoe UI Symbol" w:cs="Segoe UI Symbol"/>
-          <w:sz w:val="21"/>
-          <w:szCs w:val="21"/>
-          <w:lang w:val="en-GB"/>
-        </w:rPr>
-      </w:pPr>
+        <w:t xml:space="preserve">★★★☆☆ </w:t>
+      </w:r>
+      <w:r>
+        <w:rPr>
+          <w:rFonts w:ascii="Segoe UI Symbol" w:hAnsi="Segoe UI Symbol" w:cs="Segoe UI Symbol"/>
+          <w:sz w:val="21"/>
+          <w:szCs w:val="21"/>
+          <w:lang w:val="en-GB"/>
+        </w:rPr>
+        <w:t>m</w:t>
+      </w:r>
+      <w:r>
+        <w:rPr>
+          <w:rFonts w:ascii="Segoe UI Symbol" w:hAnsi="Segoe UI Symbol" w:cs="Segoe UI Symbol"/>
+          <w:sz w:val="21"/>
+          <w:szCs w:val="21"/>
+          <w:lang w:val="en-GB"/>
+        </w:rPr>
+        <w:t>SQL</w:t>
+      </w:r>
+      <w:r>
+        <w:rPr>
+          <w:rFonts w:ascii="Segoe UI Symbol" w:hAnsi="Segoe UI Symbol" w:cs="Segoe UI Symbol"/>
+          <w:sz w:val="21"/>
+          <w:szCs w:val="21"/>
+          <w:lang w:val="en-GB"/>
+        </w:rPr>
+        <w:t>/MySQL</w:t>
+      </w:r>
     </w:p>
     <w:p>
       <w:pPr>
@@ -4348,6 +4679,59 @@
         <w:ind w:left="964" w:hanging="964"/>
         <w:rPr>
           <w:rFonts w:ascii="Segoe UI Symbol" w:hAnsi="Segoe UI Symbol" w:cs="Segoe UI Symbol"/>
+          <w:sz w:val="21"/>
+          <w:szCs w:val="21"/>
+          <w:lang w:val="en-GB"/>
+        </w:rPr>
+      </w:pPr>
+      <w:r>
+        <w:rPr>
+          <w:rFonts w:ascii="Segoe UI Symbol" w:hAnsi="Segoe UI Symbol" w:cs="Segoe UI Symbol"/>
+          <w:sz w:val="21"/>
+          <w:szCs w:val="21"/>
+          <w:lang w:val="en-GB"/>
+        </w:rPr>
+        <w:t>★★★☆☆ Firestore</w:t>
+      </w:r>
+    </w:p>
+    <w:p>
+      <w:pPr>
+        <w:spacing w:after="0"/>
+        <w:ind w:left="964" w:hanging="964"/>
+        <w:rPr>
+          <w:rFonts w:ascii="Segoe UI Symbol" w:hAnsi="Segoe UI Symbol" w:cs="Segoe UI Symbol"/>
+          <w:sz w:val="21"/>
+          <w:szCs w:val="21"/>
+          <w:lang w:val="en-GB"/>
+        </w:rPr>
+      </w:pPr>
+      <w:r>
+        <w:rPr>
+          <w:rFonts w:ascii="Segoe UI Symbol" w:hAnsi="Segoe UI Symbol" w:cs="Segoe UI Symbol"/>
+          <w:sz w:val="21"/>
+          <w:szCs w:val="21"/>
+          <w:lang w:val="en-GB"/>
+        </w:rPr>
+        <w:t>★★☆☆☆ Redis</w:t>
+      </w:r>
+    </w:p>
+    <w:p>
+      <w:pPr>
+        <w:spacing w:after="0"/>
+        <w:rPr>
+          <w:rFonts w:ascii="Segoe UI Symbol" w:hAnsi="Segoe UI Symbol" w:cs="Segoe UI Symbol"/>
+          <w:sz w:val="21"/>
+          <w:szCs w:val="21"/>
+          <w:lang w:val="en-GB"/>
+        </w:rPr>
+      </w:pPr>
+    </w:p>
+    <w:p>
+      <w:pPr>
+        <w:spacing w:after="0"/>
+        <w:ind w:left="964" w:hanging="964"/>
+        <w:rPr>
+          <w:rFonts w:ascii="Segoe UI Symbol" w:hAnsi="Segoe UI Symbol" w:cs="Segoe UI Symbol"/>
           <w:b/>
           <w:bCs/>
           <w:sz w:val="21"/>
@@ -4426,83 +4810,6 @@
           <w:lang w:val="en-GB"/>
         </w:rPr>
         <w:t xml:space="preserve"> ExpressJS</w:t>
-      </w:r>
-    </w:p>
-    <w:p>
-      <w:pPr>
-        <w:spacing w:after="0"/>
-        <w:rPr>
-          <w:rFonts w:ascii="Segoe UI Symbol" w:hAnsi="Segoe UI Symbol" w:cs="Segoe UI Symbol"/>
-          <w:b/>
-          <w:bCs/>
-          <w:sz w:val="21"/>
-          <w:szCs w:val="21"/>
-          <w:lang w:val="en-GB"/>
-        </w:rPr>
-      </w:pPr>
-    </w:p>
-    <w:p>
-      <w:pPr>
-        <w:spacing w:after="0"/>
-        <w:ind w:left="964" w:hanging="964"/>
-        <w:rPr>
-          <w:rFonts w:ascii="Segoe UI Symbol" w:hAnsi="Segoe UI Symbol" w:cs="Segoe UI Symbol"/>
-          <w:b/>
-          <w:bCs/>
-          <w:sz w:val="21"/>
-          <w:szCs w:val="21"/>
-          <w:lang w:val="en-GB"/>
-        </w:rPr>
-      </w:pPr>
-      <w:r>
-        <w:rPr>
-          <w:rFonts w:ascii="Segoe UI Symbol" w:hAnsi="Segoe UI Symbol" w:cs="Segoe UI Symbol"/>
-          <w:b/>
-          <w:bCs/>
-          <w:sz w:val="21"/>
-          <w:szCs w:val="21"/>
-          <w:lang w:val="en-GB"/>
-        </w:rPr>
-        <w:t>Blockchain</w:t>
-      </w:r>
-    </w:p>
-    <w:p>
-      <w:pPr>
-        <w:spacing w:after="0"/>
-        <w:ind w:left="964" w:hanging="964"/>
-        <w:rPr>
-          <w:rFonts w:ascii="Segoe UI Symbol" w:hAnsi="Segoe UI Symbol" w:cs="Segoe UI Symbol"/>
-          <w:sz w:val="21"/>
-          <w:szCs w:val="21"/>
-          <w:lang w:val="en-US"/>
-        </w:rPr>
-      </w:pPr>
-      <w:r>
-        <w:rPr>
-          <w:rFonts w:ascii="Segoe UI Symbol" w:hAnsi="Segoe UI Symbol" w:cs="Segoe UI Symbol"/>
-          <w:sz w:val="21"/>
-          <w:szCs w:val="21"/>
-          <w:lang w:val="en-US"/>
-        </w:rPr>
-        <w:t xml:space="preserve">★★★★☆ </w:t>
-      </w:r>
-      <w:r>
-        <w:rPr>
-          <w:rFonts w:ascii="Segoe UI Symbol" w:hAnsi="Segoe UI Symbol" w:cs="Segoe UI Symbol"/>
-          <w:sz w:val="21"/>
-          <w:szCs w:val="21"/>
-          <w:lang w:val="en-US"/>
-        </w:rPr>
-        <w:t xml:space="preserve">Steem </w:t>
-      </w:r>
-      <w:r>
-        <w:rPr>
-          <w:rFonts w:ascii="Segoe UI Symbol" w:hAnsi="Segoe UI Symbol" w:cs="Segoe UI Symbol"/>
-          <w:sz w:val="21"/>
-          <w:szCs w:val="21"/>
-          <w:lang w:val="en-US"/>
-        </w:rPr>
-        <w:t>Blockchain (Steem dApp architect)</w:t>
       </w:r>
     </w:p>
     <w:p>
@@ -4911,7 +5218,31 @@
         <w:rPr>
           <w:lang w:val="en-GB"/>
         </w:rPr>
-        <w:t>TOP 8 Typescript in Poland, TOP 5 Blockchain in Poland, TOP 14 Vue.js in Poland</w:t>
+        <w:t xml:space="preserve">TOP </w:t>
+      </w:r>
+      <w:r>
+        <w:rPr>
+          <w:lang w:val="en-GB"/>
+        </w:rPr>
+        <w:t>9</w:t>
+      </w:r>
+      <w:r>
+        <w:rPr>
+          <w:lang w:val="en-GB"/>
+        </w:rPr>
+        <w:t xml:space="preserve"> Typescript in Poland, TOP 1</w:t>
+      </w:r>
+      <w:r>
+        <w:rPr>
+          <w:lang w:val="en-GB"/>
+        </w:rPr>
+        <w:t>1</w:t>
+      </w:r>
+      <w:r>
+        <w:rPr>
+          <w:lang w:val="en-GB"/>
+        </w:rPr>
+        <w:t xml:space="preserve"> Vue.js in Poland</w:t>
       </w:r>
       <w:r>
         <w:rPr>
@@ -4959,6 +5290,7 @@
           <w:szCs w:val="28"/>
           <w:lang w:val="en-US"/>
         </w:rPr>
+        <w:lastRenderedPageBreak/>
         <w:t>LANGUAGES</w:t>
       </w:r>
     </w:p>
@@ -4978,7 +5310,6 @@
           <w:color w:val="000000" w:themeColor="text1"/>
           <w:lang w:val="en-GB"/>
         </w:rPr>
-        <w:lastRenderedPageBreak/>
         <w:t xml:space="preserve">English </w:t>
       </w:r>
       <w:r>
@@ -8637,7 +8968,7 @@
 </file>
 
 <file path=customXml/itemProps1.xml><?xml version="1.0" encoding="utf-8"?>
-<ds:datastoreItem xmlns:ds="http://schemas.openxmlformats.org/officeDocument/2006/customXml" ds:itemID="{7C9B5599-D785-4744-81E3-E198BAF550F9}">
+<ds:datastoreItem xmlns:ds="http://schemas.openxmlformats.org/officeDocument/2006/customXml" ds:itemID="{D4624846-C37D-864D-95D7-A303333A1A09}">
   <ds:schemaRefs>
     <ds:schemaRef ds:uri="http://schemas.openxmlformats.org/officeDocument/2006/bibliography"/>
   </ds:schemaRefs>

</xml_diff>

<commit_message>
feat: add jest to skills in pdf cv
</commit_message>
<xml_diff>
--- a/jedrzej-lewandowski-CV-IT.docx
+++ b/jedrzej-lewandowski-CV-IT.docx
@@ -2678,8 +2678,6 @@
         </w:rPr>
         <w:t>Logz.io</w:t>
       </w:r>
-      <w:bookmarkStart w:id="0" w:name="_GoBack"/>
-      <w:bookmarkEnd w:id="0"/>
       <w:r>
         <w:rPr>
           <w:lang w:val="en-GB"/>
@@ -4022,15 +4020,15 @@
           <w:rFonts w:ascii="Segoe UI Symbol" w:hAnsi="Segoe UI Symbol" w:cs="Segoe UI Symbol"/>
           <w:sz w:val="21"/>
           <w:szCs w:val="21"/>
-          <w:lang w:val="en-US"/>
-        </w:rPr>
-      </w:pPr>
-      <w:r>
-        <w:rPr>
-          <w:rFonts w:ascii="Segoe UI Symbol" w:hAnsi="Segoe UI Symbol" w:cs="Segoe UI Symbol"/>
-          <w:sz w:val="21"/>
-          <w:szCs w:val="21"/>
-          <w:lang w:val="en-US"/>
+          <w:lang w:val="fr-FR"/>
+        </w:rPr>
+      </w:pPr>
+      <w:r>
+        <w:rPr>
+          <w:rFonts w:ascii="Segoe UI Symbol" w:hAnsi="Segoe UI Symbol" w:cs="Segoe UI Symbol"/>
+          <w:sz w:val="21"/>
+          <w:szCs w:val="21"/>
+          <w:lang w:val="fr-FR"/>
         </w:rPr>
         <w:t>★★★☆☆ Design: GIMP + Affinity Designer</w:t>
       </w:r>
@@ -4039,7 +4037,7 @@
           <w:rFonts w:ascii="Segoe UI Symbol" w:hAnsi="Segoe UI Symbol" w:cs="Segoe UI Symbol"/>
           <w:sz w:val="21"/>
           <w:szCs w:val="21"/>
-          <w:lang w:val="en-US"/>
+          <w:lang w:val="fr-FR"/>
         </w:rPr>
         <w:t xml:space="preserve"> (vector)</w:t>
       </w:r>
@@ -4209,7 +4207,18 @@
           <w:szCs w:val="21"/>
           <w:lang w:val="fr-FR"/>
         </w:rPr>
-        <w:t>★★★★☆ Docker + docker swarm</w:t>
+        <w:t>★★★★☆ Docker + docker swa</w:t>
+      </w:r>
+      <w:bookmarkStart w:id="0" w:name="_GoBack"/>
+      <w:bookmarkEnd w:id="0"/>
+      <w:r>
+        <w:rPr>
+          <w:rFonts w:ascii="Segoe UI Symbol" w:hAnsi="Segoe UI Symbol" w:cs="Segoe UI Symbol"/>
+          <w:sz w:val="21"/>
+          <w:szCs w:val="21"/>
+          <w:lang w:val="fr-FR"/>
+        </w:rPr>
+        <w:t>rm</w:t>
       </w:r>
     </w:p>
     <w:p>
@@ -4251,7 +4260,16 @@
           <w:szCs w:val="21"/>
           <w:lang w:val="fr-FR"/>
         </w:rPr>
-        <w:t>★★★★☆ TDD (JUnit, Mocha, Tslint, Sinon, Istanbul/nyc)</w:t>
+        <w:t xml:space="preserve">★★★★☆ </w:t>
+      </w:r>
+      <w:r>
+        <w:rPr>
+          <w:rFonts w:ascii="Segoe UI Symbol" w:hAnsi="Segoe UI Symbol" w:cs="Segoe UI Symbol"/>
+          <w:sz w:val="21"/>
+          <w:szCs w:val="21"/>
+          <w:lang w:val="fr-FR"/>
+        </w:rPr>
+        <w:t>TDD (JUnit, Mocha, Jest, Tslint, Sinon, Istanbul/nyc, Codecov, Code Climate)</w:t>
       </w:r>
     </w:p>
     <w:p>
@@ -4508,15 +4526,15 @@
           <w:rFonts w:ascii="Segoe UI Symbol" w:hAnsi="Segoe UI Symbol" w:cs="Segoe UI Symbol"/>
           <w:sz w:val="21"/>
           <w:szCs w:val="21"/>
-          <w:lang w:val="nl-NL"/>
-        </w:rPr>
-      </w:pPr>
-      <w:r>
-        <w:rPr>
-          <w:rFonts w:ascii="Segoe UI Symbol" w:hAnsi="Segoe UI Symbol" w:cs="Segoe UI Symbol"/>
-          <w:sz w:val="21"/>
-          <w:szCs w:val="21"/>
-          <w:lang w:val="nl-NL"/>
+          <w:lang w:val="en-US"/>
+        </w:rPr>
+      </w:pPr>
+      <w:r>
+        <w:rPr>
+          <w:rFonts w:ascii="Segoe UI Symbol" w:hAnsi="Segoe UI Symbol" w:cs="Segoe UI Symbol"/>
+          <w:sz w:val="21"/>
+          <w:szCs w:val="21"/>
+          <w:lang w:val="en-US"/>
         </w:rPr>
         <w:t>★★★★☆ Steem Blockchain (Steem dApp architect)</w:t>
       </w:r>
@@ -4530,7 +4548,7 @@
           <w:bCs/>
           <w:sz w:val="21"/>
           <w:szCs w:val="21"/>
-          <w:lang w:val="nl-NL"/>
+          <w:lang w:val="en-US"/>
         </w:rPr>
       </w:pPr>
     </w:p>
@@ -4928,15 +4946,15 @@
           <w:rFonts w:ascii="Segoe UI Symbol" w:hAnsi="Segoe UI Symbol" w:cs="Segoe UI Symbol"/>
           <w:sz w:val="21"/>
           <w:szCs w:val="21"/>
-          <w:lang w:val="pt-BR"/>
-        </w:rPr>
-      </w:pPr>
-      <w:r>
-        <w:rPr>
-          <w:rFonts w:ascii="Segoe UI Symbol" w:hAnsi="Segoe UI Symbol" w:cs="Segoe UI Symbol"/>
-          <w:sz w:val="21"/>
-          <w:szCs w:val="21"/>
-          <w:lang w:val="pt-BR"/>
+          <w:lang w:val="en-GB"/>
+        </w:rPr>
+      </w:pPr>
+      <w:r>
+        <w:rPr>
+          <w:rFonts w:ascii="Segoe UI Symbol" w:hAnsi="Segoe UI Symbol" w:cs="Segoe UI Symbol"/>
+          <w:sz w:val="21"/>
+          <w:szCs w:val="21"/>
+          <w:lang w:val="en-GB"/>
         </w:rPr>
         <w:t>★★☆☆☆ Amazon AWS (S3, EC2, IAM)</w:t>
       </w:r>
@@ -4949,15 +4967,15 @@
           <w:rFonts w:ascii="Segoe UI Symbol" w:hAnsi="Segoe UI Symbol" w:cs="Segoe UI Symbol"/>
           <w:sz w:val="21"/>
           <w:szCs w:val="21"/>
-          <w:lang w:val="pt-BR"/>
-        </w:rPr>
-      </w:pPr>
-      <w:r>
-        <w:rPr>
-          <w:rFonts w:ascii="Segoe UI Symbol" w:hAnsi="Segoe UI Symbol" w:cs="Segoe UI Symbol"/>
-          <w:sz w:val="21"/>
-          <w:szCs w:val="21"/>
-          <w:lang w:val="pt-BR"/>
+          <w:lang w:val="en-GB"/>
+        </w:rPr>
+      </w:pPr>
+      <w:r>
+        <w:rPr>
+          <w:rFonts w:ascii="Segoe UI Symbol" w:hAnsi="Segoe UI Symbol" w:cs="Segoe UI Symbol"/>
+          <w:sz w:val="21"/>
+          <w:szCs w:val="21"/>
+          <w:lang w:val="en-GB"/>
         </w:rPr>
         <w:t>★★☆☆☆ Docker Swarm + bare metal server administration</w:t>
       </w:r>
@@ -4970,7 +4988,7 @@
           <w:rFonts w:ascii="Segoe UI Symbol" w:hAnsi="Segoe UI Symbol" w:cs="Segoe UI Symbol"/>
           <w:sz w:val="21"/>
           <w:szCs w:val="21"/>
-          <w:lang w:val="pt-BR"/>
+          <w:lang w:val="en-GB"/>
         </w:rPr>
       </w:pPr>
     </w:p>
@@ -4984,7 +5002,7 @@
           <w:bCs/>
           <w:sz w:val="21"/>
           <w:szCs w:val="21"/>
-          <w:lang w:val="pt-BR"/>
+          <w:lang w:val="en-GB"/>
         </w:rPr>
       </w:pPr>
       <w:r>
@@ -4994,7 +5012,7 @@
           <w:bCs/>
           <w:sz w:val="21"/>
           <w:szCs w:val="21"/>
-          <w:lang w:val="pt-BR"/>
+          <w:lang w:val="en-GB"/>
         </w:rPr>
         <w:t>Misc</w:t>
       </w:r>
@@ -5007,17 +5025,26 @@
           <w:rFonts w:ascii="Segoe UI Symbol" w:hAnsi="Segoe UI Symbol" w:cs="Segoe UI Symbol"/>
           <w:sz w:val="21"/>
           <w:szCs w:val="21"/>
-          <w:lang w:val="pt-BR"/>
-        </w:rPr>
-      </w:pPr>
-      <w:r>
-        <w:rPr>
-          <w:rFonts w:ascii="Segoe UI Symbol" w:hAnsi="Segoe UI Symbol" w:cs="Segoe UI Symbol"/>
-          <w:sz w:val="21"/>
-          <w:szCs w:val="21"/>
-          <w:lang w:val="pt-BR"/>
-        </w:rPr>
-        <w:t>★★★☆☆ Embedded programming: Platform.io/Arduino. IC families: STM32, ESP32, ATM8, nRF52</w:t>
+          <w:lang w:val="en-US"/>
+        </w:rPr>
+      </w:pPr>
+      <w:r>
+        <w:rPr>
+          <w:rFonts w:ascii="Segoe UI Symbol" w:hAnsi="Segoe UI Symbol" w:cs="Segoe UI Symbol"/>
+          <w:sz w:val="21"/>
+          <w:szCs w:val="21"/>
+          <w:lang w:val="en-GB"/>
+        </w:rPr>
+        <w:t xml:space="preserve">★★★☆☆ Embedded programming: Platform.io/Arduino. </w:t>
+      </w:r>
+      <w:r>
+        <w:rPr>
+          <w:rFonts w:ascii="Segoe UI Symbol" w:hAnsi="Segoe UI Symbol" w:cs="Segoe UI Symbol"/>
+          <w:sz w:val="21"/>
+          <w:szCs w:val="21"/>
+          <w:lang w:val="en-US"/>
+        </w:rPr>
+        <w:t>IC families: STM32, ESP32, ATM8, nRF52</w:t>
       </w:r>
     </w:p>
     <w:p>
@@ -5036,7 +5063,7 @@
           <w:rFonts w:ascii="Segoe UI Symbol" w:hAnsi="Segoe UI Symbol" w:cs="Segoe UI Symbol"/>
           <w:sz w:val="21"/>
           <w:szCs w:val="21"/>
-          <w:lang w:val="pt-BR"/>
+          <w:lang w:val="en-US"/>
         </w:rPr>
         <w:t>★★★☆☆</w:t>
       </w:r>
@@ -5045,7 +5072,7 @@
           <w:rFonts w:ascii="Segoe UI Symbol" w:hAnsi="Segoe UI Symbol" w:cs="Segoe UI Symbol"/>
           <w:sz w:val="21"/>
           <w:szCs w:val="21"/>
-          <w:lang w:val="pt-BR"/>
+          <w:lang w:val="en-US"/>
         </w:rPr>
         <w:t xml:space="preserve"> </w:t>
       </w:r>
@@ -5054,7 +5081,7 @@
           <w:rFonts w:ascii="Segoe UI Symbol" w:hAnsi="Segoe UI Symbol" w:cs="Segoe UI Symbol"/>
           <w:sz w:val="21"/>
           <w:szCs w:val="21"/>
-          <w:lang w:val="pt-BR"/>
+          <w:lang w:val="en-US"/>
         </w:rPr>
         <w:t xml:space="preserve">Cryptography with an understanding of several algorithms and associated threats. </w:t>
       </w:r>
@@ -8968,7 +8995,7 @@
 </file>
 
 <file path=customXml/itemProps1.xml><?xml version="1.0" encoding="utf-8"?>
-<ds:datastoreItem xmlns:ds="http://schemas.openxmlformats.org/officeDocument/2006/customXml" ds:itemID="{D4624846-C37D-864D-95D7-A303333A1A09}">
+<ds:datastoreItem xmlns:ds="http://schemas.openxmlformats.org/officeDocument/2006/customXml" ds:itemID="{4D6995B6-750E-334C-AAB0-F3D5E21ED548}">
   <ds:schemaRefs>
     <ds:schemaRef ds:uri="http://schemas.openxmlformats.org/officeDocument/2006/bibliography"/>
   </ds:schemaRefs>

</xml_diff>

<commit_message>
feat: add nginx and apache2 to skills (both print and online)
</commit_message>
<xml_diff>
--- a/jedrzej-lewandowski-CV-IT.docx
+++ b/jedrzej-lewandowski-CV-IT.docx
@@ -1381,8 +1381,6 @@
         </w:rPr>
         <w:t>.</w:t>
       </w:r>
-      <w:bookmarkStart w:id="0" w:name="_GoBack"/>
-      <w:bookmarkEnd w:id="0"/>
       <w:r>
         <w:rPr>
           <w:rFonts w:ascii="Arial" w:eastAsia="Times New Roman" w:hAnsi="Arial" w:cs="Arial"/>
@@ -4864,6 +4862,7 @@
     <w:p>
       <w:pPr>
         <w:spacing w:after="0"/>
+        <w:ind w:left="964" w:hanging="964"/>
         <w:rPr>
           <w:rFonts w:ascii="Segoe UI Symbol" w:hAnsi="Segoe UI Symbol" w:cs="Segoe UI Symbol"/>
           <w:b/>
@@ -4880,16 +4879,25 @@
           <w:szCs w:val="21"/>
           <w:lang w:val="en-GB"/>
         </w:rPr>
-        <w:t>★★★☆☆</w:t>
-      </w:r>
-      <w:r>
-        <w:rPr>
-          <w:rFonts w:ascii="Segoe UI Symbol" w:hAnsi="Segoe UI Symbol" w:cs="Segoe UI Symbol"/>
-          <w:sz w:val="21"/>
-          <w:szCs w:val="21"/>
-          <w:lang w:val="en-GB"/>
-        </w:rPr>
-        <w:t xml:space="preserve"> OAuth (custom flow for </w:t>
+        <w:t>★★★★☆</w:t>
+      </w:r>
+      <w:r>
+        <w:rPr>
+          <w:rFonts w:ascii="Segoe UI Symbol" w:hAnsi="Segoe UI Symbol" w:cs="Segoe UI Symbol"/>
+          <w:sz w:val="21"/>
+          <w:szCs w:val="21"/>
+          <w:lang w:val="en-GB"/>
+        </w:rPr>
+        <w:t xml:space="preserve"> Nginx (</w:t>
+      </w:r>
+      <w:r>
+        <w:rPr>
+          <w:rFonts w:ascii="Segoe UI Symbol" w:hAnsi="Segoe UI Symbol" w:cs="Segoe UI Symbol"/>
+          <w:sz w:val="21"/>
+          <w:szCs w:val="21"/>
+          <w:lang w:val="en-GB"/>
+        </w:rPr>
+        <w:t xml:space="preserve">proxy, </w:t>
       </w:r>
       <w:proofErr w:type="spellStart"/>
       <w:r>
@@ -4899,7 +4907,7 @@
           <w:szCs w:val="21"/>
           <w:lang w:val="en-GB"/>
         </w:rPr>
-        <w:t>Steemconnect</w:t>
+        <w:t>ws</w:t>
       </w:r>
       <w:proofErr w:type="spellEnd"/>
       <w:r>
@@ -4909,7 +4917,7 @@
           <w:szCs w:val="21"/>
           <w:lang w:val="en-GB"/>
         </w:rPr>
-        <w:t xml:space="preserve"> with Passport.js and </w:t>
+        <w:t xml:space="preserve">, </w:t>
       </w:r>
       <w:proofErr w:type="spellStart"/>
       <w:r>
@@ -4919,7 +4927,7 @@
           <w:szCs w:val="21"/>
           <w:lang w:val="en-GB"/>
         </w:rPr>
-        <w:t>Hashicorps</w:t>
+        <w:t>fastcgi</w:t>
       </w:r>
       <w:proofErr w:type="spellEnd"/>
       <w:r>
@@ -4929,12 +4937,123 @@
           <w:szCs w:val="21"/>
           <w:lang w:val="en-GB"/>
         </w:rPr>
-        <w:t xml:space="preserve"> vault)</w:t>
+        <w:t xml:space="preserve">, </w:t>
+      </w:r>
+      <w:proofErr w:type="spellStart"/>
+      <w:r>
+        <w:rPr>
+          <w:rFonts w:ascii="Segoe UI Symbol" w:hAnsi="Segoe UI Symbol" w:cs="Segoe UI Symbol"/>
+          <w:sz w:val="21"/>
+          <w:szCs w:val="21"/>
+          <w:lang w:val="en-GB"/>
+        </w:rPr>
+        <w:t>tsl</w:t>
+      </w:r>
+      <w:proofErr w:type="spellEnd"/>
+      <w:r>
+        <w:rPr>
+          <w:rFonts w:ascii="Segoe UI Symbol" w:hAnsi="Segoe UI Symbol" w:cs="Segoe UI Symbol"/>
+          <w:sz w:val="21"/>
+          <w:szCs w:val="21"/>
+          <w:lang w:val="en-GB"/>
+        </w:rPr>
+        <w:t>/</w:t>
+      </w:r>
+      <w:proofErr w:type="spellStart"/>
+      <w:r>
+        <w:rPr>
+          <w:rFonts w:ascii="Segoe UI Symbol" w:hAnsi="Segoe UI Symbol" w:cs="Segoe UI Symbol"/>
+          <w:sz w:val="21"/>
+          <w:szCs w:val="21"/>
+          <w:lang w:val="en-GB"/>
+        </w:rPr>
+        <w:t>ssl</w:t>
+      </w:r>
+      <w:proofErr w:type="spellEnd"/>
+      <w:r>
+        <w:rPr>
+          <w:rFonts w:ascii="Segoe UI Symbol" w:hAnsi="Segoe UI Symbol" w:cs="Segoe UI Symbol"/>
+          <w:sz w:val="21"/>
+          <w:szCs w:val="21"/>
+          <w:lang w:val="en-GB"/>
+        </w:rPr>
+        <w:t>, templating, dynamic)</w:t>
       </w:r>
     </w:p>
     <w:p>
       <w:pPr>
         <w:spacing w:after="0"/>
+        <w:rPr>
+          <w:rFonts w:ascii="Segoe UI Symbol" w:hAnsi="Segoe UI Symbol" w:cs="Segoe UI Symbol"/>
+          <w:b/>
+          <w:bCs/>
+          <w:sz w:val="21"/>
+          <w:szCs w:val="21"/>
+          <w:lang w:val="en-GB"/>
+        </w:rPr>
+      </w:pPr>
+      <w:r>
+        <w:rPr>
+          <w:rFonts w:ascii="Segoe UI Symbol" w:hAnsi="Segoe UI Symbol" w:cs="Segoe UI Symbol"/>
+          <w:sz w:val="21"/>
+          <w:szCs w:val="21"/>
+          <w:lang w:val="en-GB"/>
+        </w:rPr>
+        <w:t>★★★☆☆</w:t>
+      </w:r>
+      <w:r>
+        <w:rPr>
+          <w:rFonts w:ascii="Segoe UI Symbol" w:hAnsi="Segoe UI Symbol" w:cs="Segoe UI Symbol"/>
+          <w:sz w:val="21"/>
+          <w:szCs w:val="21"/>
+          <w:lang w:val="en-GB"/>
+        </w:rPr>
+        <w:t xml:space="preserve"> OAuth (custom flow for </w:t>
+      </w:r>
+      <w:proofErr w:type="spellStart"/>
+      <w:r>
+        <w:rPr>
+          <w:rFonts w:ascii="Segoe UI Symbol" w:hAnsi="Segoe UI Symbol" w:cs="Segoe UI Symbol"/>
+          <w:sz w:val="21"/>
+          <w:szCs w:val="21"/>
+          <w:lang w:val="en-GB"/>
+        </w:rPr>
+        <w:t>Steemconnect</w:t>
+      </w:r>
+      <w:proofErr w:type="spellEnd"/>
+      <w:r>
+        <w:rPr>
+          <w:rFonts w:ascii="Segoe UI Symbol" w:hAnsi="Segoe UI Symbol" w:cs="Segoe UI Symbol"/>
+          <w:sz w:val="21"/>
+          <w:szCs w:val="21"/>
+          <w:lang w:val="en-GB"/>
+        </w:rPr>
+        <w:t xml:space="preserve"> with Passport.js and </w:t>
+      </w:r>
+      <w:proofErr w:type="spellStart"/>
+      <w:r>
+        <w:rPr>
+          <w:rFonts w:ascii="Segoe UI Symbol" w:hAnsi="Segoe UI Symbol" w:cs="Segoe UI Symbol"/>
+          <w:sz w:val="21"/>
+          <w:szCs w:val="21"/>
+          <w:lang w:val="en-GB"/>
+        </w:rPr>
+        <w:t>Hashicorps</w:t>
+      </w:r>
+      <w:proofErr w:type="spellEnd"/>
+      <w:r>
+        <w:rPr>
+          <w:rFonts w:ascii="Segoe UI Symbol" w:hAnsi="Segoe UI Symbol" w:cs="Segoe UI Symbol"/>
+          <w:sz w:val="21"/>
+          <w:szCs w:val="21"/>
+          <w:lang w:val="en-GB"/>
+        </w:rPr>
+        <w:t xml:space="preserve"> vault)</w:t>
+      </w:r>
+    </w:p>
+    <w:p>
+      <w:pPr>
+        <w:spacing w:after="0"/>
         <w:ind w:left="964" w:hanging="964"/>
         <w:rPr>
           <w:rFonts w:ascii="Calibri" w:hAnsi="Calibri" w:cs="Calibri"/>
@@ -4972,6 +5091,38 @@
         <w:t>ExpressJS</w:t>
       </w:r>
       <w:proofErr w:type="spellEnd"/>
+    </w:p>
+    <w:p>
+      <w:pPr>
+        <w:spacing w:after="0"/>
+        <w:ind w:left="964" w:hanging="964"/>
+        <w:rPr>
+          <w:rFonts w:ascii="Calibri" w:hAnsi="Calibri" w:cs="Calibri"/>
+          <w:sz w:val="21"/>
+          <w:szCs w:val="21"/>
+          <w:lang w:val="en-GB"/>
+        </w:rPr>
+      </w:pPr>
+      <w:r>
+        <w:rPr>
+          <w:rFonts w:ascii="Segoe UI Symbol" w:hAnsi="Segoe UI Symbol" w:cs="Segoe UI Symbol"/>
+          <w:sz w:val="21"/>
+          <w:szCs w:val="21"/>
+          <w:lang w:val="en-GB"/>
+        </w:rPr>
+        <w:t>★★☆☆☆</w:t>
+      </w:r>
+      <w:r>
+        <w:rPr>
+          <w:rFonts w:ascii="Segoe UI Symbol" w:hAnsi="Segoe UI Symbol" w:cs="Segoe UI Symbol"/>
+          <w:sz w:val="21"/>
+          <w:szCs w:val="21"/>
+          <w:lang w:val="en-GB"/>
+        </w:rPr>
+        <w:t xml:space="preserve"> Apache 2</w:t>
+      </w:r>
+      <w:bookmarkStart w:id="0" w:name="_GoBack"/>
+      <w:bookmarkEnd w:id="0"/>
     </w:p>
     <w:p>
       <w:pPr>
@@ -5831,6 +5982,7 @@
           <w:color w:val="000000" w:themeColor="text1"/>
           <w:lang w:val="en-GB"/>
         </w:rPr>
+        <w:lastRenderedPageBreak/>
         <w:t>Active member and elected Vice-chairman (2016-2017) of Academic Catholic Student Association Soli Deo.</w:t>
       </w:r>
     </w:p>
@@ -9520,7 +9672,7 @@
 </file>
 
 <file path=customXml/itemProps1.xml><?xml version="1.0" encoding="utf-8"?>
-<ds:datastoreItem xmlns:ds="http://schemas.openxmlformats.org/officeDocument/2006/customXml" ds:itemID="{B0E5645E-9A85-1B4E-86E0-0D4BBE878BC8}">
+<ds:datastoreItem xmlns:ds="http://schemas.openxmlformats.org/officeDocument/2006/customXml" ds:itemID="{F7FC35C7-4A9F-5943-82C3-19861F989A79}">
   <ds:schemaRefs>
     <ds:schemaRef ds:uri="http://schemas.openxmlformats.org/officeDocument/2006/bibliography"/>
   </ds:schemaRefs>

</xml_diff>

<commit_message>
feat(print cv): increase ts, vue and java stars
</commit_message>
<xml_diff>
--- a/jedrzej-lewandowski-CV-IT.docx
+++ b/jedrzej-lewandowski-CV-IT.docx
@@ -230,7 +230,6 @@
         </w:rPr>
         <w:t xml:space="preserve"> </w:t>
       </w:r>
-      <w:proofErr w:type="spellStart"/>
       <w:r>
         <w:rPr>
           <w:rFonts w:ascii="Arial" w:hAnsi="Arial" w:cs="Arial"/>
@@ -241,7 +240,6 @@
         </w:rPr>
         <w:t>Warsaw</w:t>
       </w:r>
-      <w:proofErr w:type="spellEnd"/>
       <w:r>
         <w:rPr>
           <w:rFonts w:ascii="Arial" w:hAnsi="Arial" w:cs="Arial"/>
@@ -250,18 +248,17 @@
           <w:szCs w:val="18"/>
           <w:lang w:val="pl-PL"/>
         </w:rPr>
-        <w:t xml:space="preserve">, </w:t>
-      </w:r>
-      <w:proofErr w:type="gramStart"/>
-      <w:r>
-        <w:rPr>
-          <w:rFonts w:ascii="Arial" w:hAnsi="Arial" w:cs="Arial"/>
+        <w:t xml:space="preserve">, Poland </w:t>
+      </w:r>
+      <w:r>
+        <w:rPr>
+          <w:rFonts w:ascii="Arial" w:eastAsia="Times New Roman" w:hAnsi="Arial" w:cs="Arial"/>
           <w:color w:val="000000" w:themeColor="text1"/>
           <w:sz w:val="18"/>
           <w:szCs w:val="18"/>
           <w:lang w:val="pl-PL"/>
         </w:rPr>
-        <w:t xml:space="preserve">Poland </w:t>
+        <w:t xml:space="preserve"> </w:t>
       </w:r>
       <w:r>
         <w:rPr>
@@ -271,28 +268,7 @@
           <w:szCs w:val="18"/>
           <w:lang w:val="pl-PL"/>
         </w:rPr>
-        <w:t xml:space="preserve"> </w:t>
-      </w:r>
-      <w:r>
-        <w:rPr>
-          <w:rFonts w:ascii="Arial" w:eastAsia="Times New Roman" w:hAnsi="Arial" w:cs="Arial"/>
-          <w:color w:val="000000" w:themeColor="text1"/>
-          <w:sz w:val="18"/>
-          <w:szCs w:val="18"/>
-          <w:lang w:val="pl-PL"/>
-        </w:rPr>
-        <w:t>•</w:t>
-      </w:r>
-      <w:proofErr w:type="gramEnd"/>
-      <w:r>
-        <w:rPr>
-          <w:rFonts w:ascii="Arial" w:eastAsia="Times New Roman" w:hAnsi="Arial" w:cs="Arial"/>
-          <w:color w:val="000000" w:themeColor="text1"/>
-          <w:sz w:val="18"/>
-          <w:szCs w:val="18"/>
-          <w:lang w:val="pl-PL"/>
-        </w:rPr>
-        <w:t xml:space="preserve">  </w:t>
+        <w:t xml:space="preserve">•  </w:t>
       </w:r>
       <w:r>
         <w:rPr>
@@ -507,7 +483,6 @@
         </w:rPr>
         <w:t xml:space="preserve">2014 - present — Medical University of </w:t>
       </w:r>
-      <w:proofErr w:type="spellStart"/>
       <w:r>
         <w:rPr>
           <w:rFonts w:ascii="Arial" w:hAnsi="Arial" w:cs="Arial"/>
@@ -524,9 +499,8 @@
           <w:sz w:val="24"/>
           <w:szCs w:val="24"/>
         </w:rPr>
-        <w:t>arsaw</w:t>
-      </w:r>
-      <w:proofErr w:type="spellEnd"/>
+        <w:t xml:space="preserve">arsaw, </w:t>
+      </w:r>
       <w:r>
         <w:rPr>
           <w:rFonts w:ascii="Arial" w:hAnsi="Arial" w:cs="Arial"/>
@@ -534,7 +508,7 @@
           <w:sz w:val="24"/>
           <w:szCs w:val="24"/>
         </w:rPr>
-        <w:t xml:space="preserve">, </w:t>
+        <w:t>s</w:t>
       </w:r>
       <w:r>
         <w:rPr>
@@ -543,7 +517,7 @@
           <w:sz w:val="24"/>
           <w:szCs w:val="24"/>
         </w:rPr>
-        <w:t>s</w:t>
+        <w:t xml:space="preserve">econd </w:t>
       </w:r>
       <w:r>
         <w:rPr>
@@ -552,7 +526,7 @@
           <w:sz w:val="24"/>
           <w:szCs w:val="24"/>
         </w:rPr>
-        <w:t xml:space="preserve">econd </w:t>
+        <w:t>f</w:t>
       </w:r>
       <w:r>
         <w:rPr>
@@ -561,7 +535,7 @@
           <w:sz w:val="24"/>
           <w:szCs w:val="24"/>
         </w:rPr>
-        <w:t>f</w:t>
+        <w:t xml:space="preserve">aculty </w:t>
       </w:r>
       <w:r>
         <w:rPr>
@@ -570,7 +544,7 @@
           <w:sz w:val="24"/>
           <w:szCs w:val="24"/>
         </w:rPr>
-        <w:t xml:space="preserve">aculty </w:t>
+        <w:t>o</w:t>
       </w:r>
       <w:r>
         <w:rPr>
@@ -579,7 +553,7 @@
           <w:sz w:val="24"/>
           <w:szCs w:val="24"/>
         </w:rPr>
-        <w:t>o</w:t>
+        <w:t xml:space="preserve">f </w:t>
       </w:r>
       <w:r>
         <w:rPr>
@@ -588,7 +562,7 @@
           <w:sz w:val="24"/>
           <w:szCs w:val="24"/>
         </w:rPr>
-        <w:t xml:space="preserve">f </w:t>
+        <w:t>m</w:t>
       </w:r>
       <w:r>
         <w:rPr>
@@ -597,7 +571,7 @@
           <w:sz w:val="24"/>
           <w:szCs w:val="24"/>
         </w:rPr>
-        <w:t>m</w:t>
+        <w:t xml:space="preserve">edicine, </w:t>
       </w:r>
       <w:r>
         <w:rPr>
@@ -606,9 +580,8 @@
           <w:sz w:val="24"/>
           <w:szCs w:val="24"/>
         </w:rPr>
-        <w:t xml:space="preserve">edicine, </w:t>
-      </w:r>
-      <w:proofErr w:type="spellStart"/>
+        <w:t>p</w:t>
+      </w:r>
       <w:r>
         <w:rPr>
           <w:rFonts w:ascii="Arial" w:hAnsi="Arial" w:cs="Arial"/>
@@ -616,18 +589,8 @@
           <w:sz w:val="24"/>
           <w:szCs w:val="24"/>
         </w:rPr>
-        <w:t>p</w:t>
-      </w:r>
-      <w:r>
-        <w:rPr>
-          <w:rFonts w:ascii="Arial" w:hAnsi="Arial" w:cs="Arial"/>
-          <w:color w:val="000000" w:themeColor="text1"/>
-          <w:sz w:val="24"/>
-          <w:szCs w:val="24"/>
-        </w:rPr>
         <w:t>oland</w:t>
       </w:r>
-      <w:proofErr w:type="spellEnd"/>
       <w:r>
         <w:rPr>
           <w:rFonts w:ascii="Arial" w:hAnsi="Arial" w:cs="Arial"/>
@@ -875,29 +838,7 @@
           <w:szCs w:val="21"/>
           <w:lang w:val="en-GB"/>
         </w:rPr>
-        <w:t xml:space="preserve">. </w:t>
-      </w:r>
-      <w:proofErr w:type="spellStart"/>
-      <w:r>
-        <w:rPr>
-          <w:rFonts w:ascii="Arial" w:eastAsia="Times New Roman" w:hAnsi="Arial" w:cs="Arial"/>
-          <w:color w:val="000000" w:themeColor="text1"/>
-          <w:sz w:val="21"/>
-          <w:szCs w:val="21"/>
-          <w:lang w:val="en-GB"/>
-        </w:rPr>
-        <w:t>Webdesign</w:t>
-      </w:r>
-      <w:proofErr w:type="spellEnd"/>
-      <w:r>
-        <w:rPr>
-          <w:rFonts w:ascii="Arial" w:eastAsia="Times New Roman" w:hAnsi="Arial" w:cs="Arial"/>
-          <w:color w:val="000000" w:themeColor="text1"/>
-          <w:sz w:val="21"/>
-          <w:szCs w:val="21"/>
-          <w:lang w:val="en-GB"/>
-        </w:rPr>
-        <w:t xml:space="preserve"> + backend. Stack: </w:t>
+        <w:t xml:space="preserve">. Webdesign + backend. Stack: </w:t>
       </w:r>
       <w:r>
         <w:rPr>
@@ -909,59 +850,7 @@
           <w:szCs w:val="21"/>
           <w:lang w:val="en-GB"/>
         </w:rPr>
-        <w:t>HTML/CSS, PHP/</w:t>
-      </w:r>
-      <w:proofErr w:type="spellStart"/>
-      <w:r>
-        <w:rPr>
-          <w:rFonts w:ascii="Arial" w:eastAsia="Times New Roman" w:hAnsi="Arial" w:cs="Arial"/>
-          <w:i/>
-          <w:iCs/>
-          <w:color w:val="000000" w:themeColor="text1"/>
-          <w:sz w:val="21"/>
-          <w:szCs w:val="21"/>
-          <w:lang w:val="en-GB"/>
-        </w:rPr>
-        <w:t>CakePHP</w:t>
-      </w:r>
-      <w:proofErr w:type="spellEnd"/>
-      <w:r>
-        <w:rPr>
-          <w:rFonts w:ascii="Arial" w:eastAsia="Times New Roman" w:hAnsi="Arial" w:cs="Arial"/>
-          <w:i/>
-          <w:iCs/>
-          <w:color w:val="000000" w:themeColor="text1"/>
-          <w:sz w:val="21"/>
-          <w:szCs w:val="21"/>
-          <w:lang w:val="en-GB"/>
-        </w:rPr>
-        <w:t xml:space="preserve">, </w:t>
-      </w:r>
-      <w:proofErr w:type="spellStart"/>
-      <w:r>
-        <w:rPr>
-          <w:rFonts w:ascii="Arial" w:eastAsia="Times New Roman" w:hAnsi="Arial" w:cs="Arial"/>
-          <w:i/>
-          <w:iCs/>
-          <w:color w:val="000000" w:themeColor="text1"/>
-          <w:sz w:val="21"/>
-          <w:szCs w:val="21"/>
-          <w:lang w:val="en-GB"/>
-        </w:rPr>
-        <w:t>Worpdress</w:t>
-      </w:r>
-      <w:proofErr w:type="spellEnd"/>
-      <w:r>
-        <w:rPr>
-          <w:rFonts w:ascii="Arial" w:eastAsia="Times New Roman" w:hAnsi="Arial" w:cs="Arial"/>
-          <w:i/>
-          <w:iCs/>
-          <w:color w:val="000000" w:themeColor="text1"/>
-          <w:sz w:val="21"/>
-          <w:szCs w:val="21"/>
-          <w:lang w:val="en-GB"/>
-        </w:rPr>
-        <w:t xml:space="preserve"> (custom themes, custom plugins) + GIMP + Corel</w:t>
+        <w:t>HTML/CSS, PHP/CakePHP, Worpdress (custom themes, custom plugins) + GIMP + Corel</w:t>
       </w:r>
     </w:p>
     <w:p>
@@ -1065,75 +954,27 @@
           <w:szCs w:val="21"/>
           <w:lang w:val="en-US"/>
         </w:rPr>
-        <w:t xml:space="preserve">MUD (text-based online </w:t>
-      </w:r>
-      <w:proofErr w:type="spellStart"/>
+        <w:t>MUD (text-based online multpliayer game)</w:t>
+      </w:r>
       <w:r>
         <w:rPr>
           <w:rFonts w:ascii="Arial" w:eastAsia="Times New Roman" w:hAnsi="Arial" w:cs="Arial"/>
-          <w:b/>
-          <w:bCs/>
-          <w:color w:val="000000" w:themeColor="text1"/>
-          <w:sz w:val="21"/>
-          <w:szCs w:val="21"/>
-          <w:lang w:val="en-US"/>
-        </w:rPr>
-        <w:t>multpliayer</w:t>
-      </w:r>
-      <w:proofErr w:type="spellEnd"/>
+          <w:color w:val="000000" w:themeColor="text1"/>
+          <w:sz w:val="21"/>
+          <w:szCs w:val="21"/>
+          <w:lang w:val="en-US"/>
+        </w:rPr>
+        <w:t xml:space="preserve"> —</w:t>
+      </w:r>
       <w:r>
         <w:rPr>
           <w:rFonts w:ascii="Arial" w:eastAsia="Times New Roman" w:hAnsi="Arial" w:cs="Arial"/>
-          <w:b/>
-          <w:bCs/>
-          <w:color w:val="000000" w:themeColor="text1"/>
-          <w:sz w:val="21"/>
-          <w:szCs w:val="21"/>
-          <w:lang w:val="en-US"/>
-        </w:rPr>
-        <w:t xml:space="preserve"> game)</w:t>
-      </w:r>
-      <w:r>
-        <w:rPr>
-          <w:rFonts w:ascii="Arial" w:eastAsia="Times New Roman" w:hAnsi="Arial" w:cs="Arial"/>
-          <w:color w:val="000000" w:themeColor="text1"/>
-          <w:sz w:val="21"/>
-          <w:szCs w:val="21"/>
-          <w:lang w:val="en-US"/>
-        </w:rPr>
-        <w:t xml:space="preserve"> —</w:t>
-      </w:r>
-      <w:r>
-        <w:rPr>
-          <w:rFonts w:ascii="Arial" w:eastAsia="Times New Roman" w:hAnsi="Arial" w:cs="Arial"/>
-          <w:color w:val="000000" w:themeColor="text1"/>
-          <w:sz w:val="21"/>
-          <w:szCs w:val="21"/>
-          <w:lang w:val="en-US"/>
-        </w:rPr>
-        <w:t xml:space="preserve"> the biggest hobby project. It consisted of almost 60ksloc over 5 versions. I have learned advanced OOP design patterns and tested multiple distributed app design approaches (lifecycle, </w:t>
-      </w:r>
-      <w:proofErr w:type="spellStart"/>
-      <w:r>
-        <w:rPr>
-          <w:rFonts w:ascii="Arial" w:eastAsia="Times New Roman" w:hAnsi="Arial" w:cs="Arial"/>
-          <w:color w:val="000000" w:themeColor="text1"/>
-          <w:sz w:val="21"/>
-          <w:szCs w:val="21"/>
-          <w:lang w:val="en-US"/>
-        </w:rPr>
-        <w:t>eventbus</w:t>
-      </w:r>
-      <w:proofErr w:type="spellEnd"/>
-      <w:r>
-        <w:rPr>
-          <w:rFonts w:ascii="Arial" w:eastAsia="Times New Roman" w:hAnsi="Arial" w:cs="Arial"/>
-          <w:color w:val="000000" w:themeColor="text1"/>
-          <w:sz w:val="21"/>
-          <w:szCs w:val="21"/>
-          <w:lang w:val="en-US"/>
-        </w:rPr>
-        <w:t xml:space="preserve">, reactive/observable). Latest version included an experimental 3D client written in Unity. Stack: </w:t>
+          <w:color w:val="000000" w:themeColor="text1"/>
+          <w:sz w:val="21"/>
+          <w:szCs w:val="21"/>
+          <w:lang w:val="en-US"/>
+        </w:rPr>
+        <w:t xml:space="preserve"> the biggest hobby project. It consisted of almost 60ksloc over 5 versions. I have learned advanced OOP design patterns and tested multiple distributed app design approaches (lifecycle, eventbus, reactive/observable). Latest version included an experimental 3D client written in Unity. Stack: </w:t>
       </w:r>
       <w:r>
         <w:rPr>
@@ -1169,59 +1010,7 @@
           <w:szCs w:val="21"/>
           <w:lang w:val="en-US"/>
         </w:rPr>
-        <w:t>advanced concurrent programming, Jetty/</w:t>
-      </w:r>
-      <w:proofErr w:type="spellStart"/>
-      <w:r>
-        <w:rPr>
-          <w:rFonts w:ascii="Arial" w:eastAsia="Times New Roman" w:hAnsi="Arial" w:cs="Arial"/>
-          <w:i/>
-          <w:iCs/>
-          <w:color w:val="000000" w:themeColor="text1"/>
-          <w:sz w:val="21"/>
-          <w:szCs w:val="21"/>
-          <w:lang w:val="en-US"/>
-        </w:rPr>
-        <w:t>Netty</w:t>
-      </w:r>
-      <w:proofErr w:type="spellEnd"/>
-      <w:r>
-        <w:rPr>
-          <w:rFonts w:ascii="Arial" w:eastAsia="Times New Roman" w:hAnsi="Arial" w:cs="Arial"/>
-          <w:i/>
-          <w:iCs/>
-          <w:color w:val="000000" w:themeColor="text1"/>
-          <w:sz w:val="21"/>
-          <w:szCs w:val="21"/>
-          <w:lang w:val="en-US"/>
-        </w:rPr>
-        <w:t xml:space="preserve">, custom </w:t>
-      </w:r>
-      <w:proofErr w:type="spellStart"/>
-      <w:r>
-        <w:rPr>
-          <w:rFonts w:ascii="Arial" w:eastAsia="Times New Roman" w:hAnsi="Arial" w:cs="Arial"/>
-          <w:i/>
-          <w:iCs/>
-          <w:color w:val="000000" w:themeColor="text1"/>
-          <w:sz w:val="21"/>
-          <w:szCs w:val="21"/>
-          <w:lang w:val="en-US"/>
-        </w:rPr>
-        <w:t>WebSockets</w:t>
-      </w:r>
-      <w:proofErr w:type="spellEnd"/>
-      <w:r>
-        <w:rPr>
-          <w:rFonts w:ascii="Arial" w:eastAsia="Times New Roman" w:hAnsi="Arial" w:cs="Arial"/>
-          <w:i/>
-          <w:iCs/>
-          <w:color w:val="000000" w:themeColor="text1"/>
-          <w:sz w:val="21"/>
-          <w:szCs w:val="21"/>
-          <w:lang w:val="en-US"/>
-        </w:rPr>
-        <w:t>, SQLite, PostgreSQL</w:t>
+        <w:t>advanced concurrent programming, Jetty/Netty, custom WebSockets, SQLite, PostgreSQL</w:t>
       </w:r>
       <w:r>
         <w:rPr>
@@ -1294,29 +1083,7 @@
           <w:szCs w:val="21"/>
           <w:lang w:val="en-US"/>
         </w:rPr>
-        <w:t xml:space="preserve">Management of huge photo library distributed over several external HDDs. The main tasks of the system were: segregation by event, removing duplicates, synchronizing the primary-backup </w:t>
-      </w:r>
-      <w:proofErr w:type="spellStart"/>
-      <w:r>
-        <w:rPr>
-          <w:rFonts w:ascii="Arial" w:eastAsia="Times New Roman" w:hAnsi="Arial" w:cs="Arial"/>
-          <w:color w:val="000000" w:themeColor="text1"/>
-          <w:sz w:val="21"/>
-          <w:szCs w:val="21"/>
-          <w:lang w:val="en-US"/>
-        </w:rPr>
-        <w:t>hdd</w:t>
-      </w:r>
-      <w:proofErr w:type="spellEnd"/>
-      <w:r>
-        <w:rPr>
-          <w:rFonts w:ascii="Arial" w:eastAsia="Times New Roman" w:hAnsi="Arial" w:cs="Arial"/>
-          <w:color w:val="000000" w:themeColor="text1"/>
-          <w:sz w:val="21"/>
-          <w:szCs w:val="21"/>
-          <w:lang w:val="en-US"/>
-        </w:rPr>
-        <w:t xml:space="preserve"> pairs, keeping central index. Stack: </w:t>
+        <w:t xml:space="preserve">Management of huge photo library distributed over several external HDDs. The main tasks of the system were: segregation by event, removing duplicates, synchronizing the primary-backup hdd pairs, keeping central index. Stack: </w:t>
       </w:r>
       <w:r>
         <w:rPr>
@@ -1613,9 +1380,8 @@
           <w:sz w:val="24"/>
           <w:szCs w:val="24"/>
         </w:rPr>
-        <w:t>eo (non-profit</w:t>
-      </w:r>
-      <w:proofErr w:type="gramStart"/>
+        <w:t xml:space="preserve">eo (non-profit) </w:t>
+      </w:r>
       <w:r>
         <w:rPr>
           <w:rFonts w:ascii="Arial" w:hAnsi="Arial" w:cs="Arial"/>
@@ -1623,18 +1389,8 @@
           <w:sz w:val="24"/>
           <w:szCs w:val="24"/>
         </w:rPr>
-        <w:t xml:space="preserve">) </w:t>
-      </w:r>
-      <w:r>
-        <w:rPr>
-          <w:rFonts w:ascii="Arial" w:hAnsi="Arial" w:cs="Arial"/>
-          <w:color w:val="000000" w:themeColor="text1"/>
-          <w:sz w:val="24"/>
-          <w:szCs w:val="24"/>
-        </w:rPr>
         <w:t>.</w:t>
       </w:r>
-      <w:proofErr w:type="gramEnd"/>
     </w:p>
     <w:p>
       <w:pPr>
@@ -1826,20 +1582,8 @@
           <w:szCs w:val="21"/>
           <w:lang w:val="en-GB"/>
         </w:rPr>
-        <w:t xml:space="preserve">management system based on </w:t>
-      </w:r>
-      <w:proofErr w:type="spellStart"/>
-      <w:r>
-        <w:rPr>
-          <w:rFonts w:ascii="Arial" w:hAnsi="Arial" w:cs="Arial"/>
-          <w:color w:val="000000" w:themeColor="text1"/>
-          <w:sz w:val="21"/>
-          <w:szCs w:val="21"/>
-          <w:lang w:val="en-GB"/>
-        </w:rPr>
-        <w:t>NextCloud</w:t>
-      </w:r>
-      <w:proofErr w:type="spellEnd"/>
+        <w:t>management system based on NextCloud</w:t>
+      </w:r>
       <w:r>
         <w:rPr>
           <w:rFonts w:ascii="Arial" w:hAnsi="Arial" w:cs="Arial"/>
@@ -1964,18 +1708,7 @@
           <w:szCs w:val="21"/>
           <w:lang w:val="en-GB"/>
         </w:rPr>
-        <w:t xml:space="preserve"> hardware project. A software DSP module was doing spectral analysis and feeding RGB data into a hardware </w:t>
-      </w:r>
-      <w:proofErr w:type="gramStart"/>
-      <w:r>
-        <w:rPr>
-          <w:rFonts w:ascii="Arial" w:hAnsi="Arial" w:cs="Arial"/>
-          <w:color w:val="000000" w:themeColor="text1"/>
-          <w:sz w:val="21"/>
-          <w:szCs w:val="21"/>
-          <w:lang w:val="en-GB"/>
-        </w:rPr>
-        <w:t>module</w:t>
+        <w:t xml:space="preserve"> hardware project. A software DSP module was doing spectral analysis and feeding RGB data into a hardware module</w:t>
       </w:r>
       <w:r>
         <w:rPr>
@@ -1987,7 +1720,6 @@
         </w:rPr>
         <w:t>s</w:t>
       </w:r>
-      <w:proofErr w:type="gramEnd"/>
       <w:r>
         <w:rPr>
           <w:rFonts w:ascii="Arial" w:hAnsi="Arial" w:cs="Arial"/>
@@ -2178,25 +1910,23 @@
           <w:iCs/>
           <w:lang w:val="en-GB"/>
         </w:rPr>
-        <w:t xml:space="preserve">: </w:t>
-      </w:r>
-      <w:proofErr w:type="spellStart"/>
+        <w:t>: Steem blockchain + Typescript</w:t>
+      </w:r>
       <w:r>
         <w:rPr>
           <w:i/>
           <w:iCs/>
           <w:lang w:val="en-GB"/>
         </w:rPr>
-        <w:t>Steem</w:t>
-      </w:r>
-      <w:proofErr w:type="spellEnd"/>
+        <w:t>/</w:t>
+      </w:r>
       <w:r>
         <w:rPr>
           <w:i/>
           <w:iCs/>
           <w:lang w:val="en-GB"/>
         </w:rPr>
-        <w:t xml:space="preserve"> blockchain + Typescript</w:t>
+        <w:t>Node.js</w:t>
       </w:r>
       <w:r>
         <w:rPr>
@@ -2204,7 +1934,7 @@
           <w:iCs/>
           <w:lang w:val="en-GB"/>
         </w:rPr>
-        <w:t>/</w:t>
+        <w:t>/browser</w:t>
       </w:r>
       <w:r>
         <w:rPr>
@@ -2212,7 +1942,7 @@
           <w:iCs/>
           <w:lang w:val="en-GB"/>
         </w:rPr>
-        <w:t>Node.js</w:t>
+        <w:t xml:space="preserve"> + Vue.js</w:t>
       </w:r>
       <w:r>
         <w:rPr>
@@ -2220,59 +1950,7 @@
           <w:iCs/>
           <w:lang w:val="en-GB"/>
         </w:rPr>
-        <w:t>/browser</w:t>
-      </w:r>
-      <w:r>
-        <w:rPr>
-          <w:i/>
-          <w:iCs/>
-          <w:lang w:val="en-GB"/>
-        </w:rPr>
-        <w:t xml:space="preserve"> + Vue.js</w:t>
-      </w:r>
-      <w:r>
-        <w:rPr>
-          <w:i/>
-          <w:iCs/>
-          <w:lang w:val="en-GB"/>
-        </w:rPr>
-        <w:t xml:space="preserve"> + Docker/swarm + PostgreSQL/</w:t>
-      </w:r>
-      <w:proofErr w:type="spellStart"/>
-      <w:r>
-        <w:rPr>
-          <w:i/>
-          <w:iCs/>
-          <w:lang w:val="en-GB"/>
-        </w:rPr>
-        <w:t>PostgREST</w:t>
-      </w:r>
-      <w:proofErr w:type="spellEnd"/>
-      <w:r>
-        <w:rPr>
-          <w:i/>
-          <w:iCs/>
-          <w:lang w:val="en-GB"/>
-        </w:rPr>
-        <w:t xml:space="preserve"> + Redis/socket.io + </w:t>
-      </w:r>
-      <w:proofErr w:type="spellStart"/>
-      <w:r>
-        <w:rPr>
-          <w:i/>
-          <w:iCs/>
-          <w:lang w:val="en-GB"/>
-        </w:rPr>
-        <w:t>Hashicorp</w:t>
-      </w:r>
-      <w:proofErr w:type="spellEnd"/>
-      <w:r>
-        <w:rPr>
-          <w:i/>
-          <w:iCs/>
-          <w:lang w:val="en-GB"/>
-        </w:rPr>
-        <w:t xml:space="preserve"> Vault + Travis + Ansible</w:t>
+        <w:t xml:space="preserve"> + Docker/swarm + PostgreSQL/PostgREST + Redis/socket.io + Hashicorp Vault + Travis + Ansible</w:t>
       </w:r>
       <w:r>
         <w:rPr>
@@ -2338,20 +2016,8 @@
           <w:szCs w:val="21"/>
           <w:lang w:val="en-GB"/>
         </w:rPr>
-        <w:t xml:space="preserve">is a blockchain </w:t>
-      </w:r>
-      <w:proofErr w:type="spellStart"/>
-      <w:r>
-        <w:rPr>
-          <w:rFonts w:ascii="Arial" w:hAnsi="Arial" w:cs="Arial"/>
-          <w:color w:val="000000" w:themeColor="text1"/>
-          <w:sz w:val="21"/>
-          <w:szCs w:val="21"/>
-          <w:lang w:val="en-GB"/>
-        </w:rPr>
-        <w:t>startup</w:t>
-      </w:r>
-      <w:proofErr w:type="spellEnd"/>
+        <w:t>is a blockchain startup</w:t>
+      </w:r>
       <w:r>
         <w:rPr>
           <w:rFonts w:ascii="Arial" w:hAnsi="Arial" w:cs="Arial"/>
@@ -2370,29 +2036,7 @@
           <w:szCs w:val="21"/>
           <w:lang w:val="en-GB"/>
         </w:rPr>
-        <w:t xml:space="preserve"> a </w:t>
-      </w:r>
-      <w:proofErr w:type="spellStart"/>
-      <w:r>
-        <w:rPr>
-          <w:rFonts w:ascii="Arial" w:hAnsi="Arial" w:cs="Arial"/>
-          <w:color w:val="000000" w:themeColor="text1"/>
-          <w:sz w:val="21"/>
-          <w:szCs w:val="21"/>
-          <w:lang w:val="en-GB"/>
-        </w:rPr>
-        <w:t>Steem</w:t>
-      </w:r>
-      <w:proofErr w:type="spellEnd"/>
-      <w:r>
-        <w:rPr>
-          <w:rFonts w:ascii="Arial" w:hAnsi="Arial" w:cs="Arial"/>
-          <w:color w:val="000000" w:themeColor="text1"/>
-          <w:sz w:val="21"/>
-          <w:szCs w:val="21"/>
-          <w:lang w:val="en-GB"/>
-        </w:rPr>
-        <w:t xml:space="preserve"> blockchain witness</w:t>
+        <w:t xml:space="preserve"> a Steem blockchain witness</w:t>
       </w:r>
       <w:r>
         <w:rPr>
@@ -2434,7 +2078,6 @@
         </w:rPr>
         <w:t xml:space="preserve"> two decentralized apps for </w:t>
       </w:r>
-      <w:proofErr w:type="spellStart"/>
       <w:r>
         <w:rPr>
           <w:rFonts w:ascii="Arial" w:hAnsi="Arial" w:cs="Arial"/>
@@ -2453,40 +2096,7 @@
           <w:szCs w:val="21"/>
           <w:lang w:val="en-GB"/>
         </w:rPr>
-        <w:t>teem</w:t>
-      </w:r>
-      <w:proofErr w:type="spellEnd"/>
-      <w:r>
-        <w:rPr>
-          <w:rFonts w:ascii="Arial" w:hAnsi="Arial" w:cs="Arial"/>
-          <w:color w:val="000000" w:themeColor="text1"/>
-          <w:sz w:val="21"/>
-          <w:szCs w:val="21"/>
-          <w:lang w:val="en-GB"/>
-        </w:rPr>
-        <w:t xml:space="preserve"> blockchain: Engrave and Wise. I am the architect and the leading developer of the WISE system. Wise is a platform that allows </w:t>
-      </w:r>
-      <w:proofErr w:type="spellStart"/>
-      <w:r>
-        <w:rPr>
-          <w:rFonts w:ascii="Arial" w:hAnsi="Arial" w:cs="Arial"/>
-          <w:color w:val="000000" w:themeColor="text1"/>
-          <w:sz w:val="21"/>
-          <w:szCs w:val="21"/>
-          <w:lang w:val="en-GB"/>
-        </w:rPr>
-        <w:t>steem</w:t>
-      </w:r>
-      <w:proofErr w:type="spellEnd"/>
-      <w:r>
-        <w:rPr>
-          <w:rFonts w:ascii="Arial" w:hAnsi="Arial" w:cs="Arial"/>
-          <w:color w:val="000000" w:themeColor="text1"/>
-          <w:sz w:val="21"/>
-          <w:szCs w:val="21"/>
-          <w:lang w:val="en-GB"/>
-        </w:rPr>
-        <w:t xml:space="preserve"> users to delegate their voting power to others under strictly defined and publicly visible criteria.</w:t>
+        <w:t>teem blockchain: Engrave and Wise. I am the architect and the leading developer of the WISE system. Wise is a platform that allows steem users to delegate their voting power to others under strictly defined and publicly visible criteria.</w:t>
       </w:r>
       <w:r>
         <w:rPr>
@@ -2506,73 +2116,7 @@
           <w:szCs w:val="21"/>
           <w:lang w:val="en-GB"/>
         </w:rPr>
-        <w:t xml:space="preserve"> a voting </w:t>
-      </w:r>
-      <w:proofErr w:type="spellStart"/>
-      <w:r>
-        <w:rPr>
-          <w:rFonts w:ascii="Arial" w:hAnsi="Arial" w:cs="Arial"/>
-          <w:color w:val="000000" w:themeColor="text1"/>
-          <w:sz w:val="21"/>
-          <w:szCs w:val="21"/>
-          <w:lang w:val="en-GB"/>
-        </w:rPr>
-        <w:t>webapp</w:t>
-      </w:r>
-      <w:proofErr w:type="spellEnd"/>
-      <w:r>
-        <w:rPr>
-          <w:rFonts w:ascii="Arial" w:hAnsi="Arial" w:cs="Arial"/>
-          <w:color w:val="000000" w:themeColor="text1"/>
-          <w:sz w:val="21"/>
-          <w:szCs w:val="21"/>
-          <w:lang w:val="en-GB"/>
-        </w:rPr>
-        <w:t xml:space="preserve">, a delegator </w:t>
-      </w:r>
-      <w:proofErr w:type="spellStart"/>
-      <w:r>
-        <w:rPr>
-          <w:rFonts w:ascii="Arial" w:hAnsi="Arial" w:cs="Arial"/>
-          <w:color w:val="000000" w:themeColor="text1"/>
-          <w:sz w:val="21"/>
-          <w:szCs w:val="21"/>
-          <w:lang w:val="en-GB"/>
-        </w:rPr>
-        <w:t>webapp</w:t>
-      </w:r>
-      <w:proofErr w:type="spellEnd"/>
-      <w:r>
-        <w:rPr>
-          <w:rFonts w:ascii="Arial" w:hAnsi="Arial" w:cs="Arial"/>
-          <w:color w:val="000000" w:themeColor="text1"/>
-          <w:sz w:val="21"/>
-          <w:szCs w:val="21"/>
-          <w:lang w:val="en-GB"/>
-        </w:rPr>
-        <w:t xml:space="preserve">, public database </w:t>
-      </w:r>
-      <w:proofErr w:type="spellStart"/>
-      <w:r>
-        <w:rPr>
-          <w:rFonts w:ascii="Arial" w:hAnsi="Arial" w:cs="Arial"/>
-          <w:color w:val="000000" w:themeColor="text1"/>
-          <w:sz w:val="21"/>
-          <w:szCs w:val="21"/>
-          <w:lang w:val="en-GB"/>
-        </w:rPr>
-        <w:t>api</w:t>
-      </w:r>
-      <w:proofErr w:type="spellEnd"/>
-      <w:r>
-        <w:rPr>
-          <w:rFonts w:ascii="Arial" w:hAnsi="Arial" w:cs="Arial"/>
-          <w:color w:val="000000" w:themeColor="text1"/>
-          <w:sz w:val="21"/>
-          <w:szCs w:val="21"/>
-          <w:lang w:val="en-GB"/>
-        </w:rPr>
-        <w:t>, daemon service for non-technical users</w:t>
+        <w:t xml:space="preserve"> a voting webapp, a delegator webapp, public database api, daemon service for non-technical users</w:t>
       </w:r>
       <w:r>
         <w:rPr>
@@ -2912,27 +2456,15 @@
         </w:rPr>
         <w:t xml:space="preserve">the </w:t>
       </w:r>
-      <w:proofErr w:type="spellStart"/>
-      <w:r>
-        <w:rPr>
-          <w:rFonts w:ascii="Arial" w:hAnsi="Arial" w:cs="Arial"/>
-          <w:color w:val="000000" w:themeColor="text1"/>
-          <w:sz w:val="21"/>
-          <w:szCs w:val="21"/>
-          <w:lang w:val="en-GB"/>
-        </w:rPr>
-        <w:t>Steemfest</w:t>
-      </w:r>
-      <w:proofErr w:type="spellEnd"/>
-      <w:r>
-        <w:rPr>
-          <w:rFonts w:ascii="Arial" w:hAnsi="Arial" w:cs="Arial"/>
-          <w:color w:val="000000" w:themeColor="text1"/>
-          <w:sz w:val="21"/>
-          <w:szCs w:val="21"/>
-          <w:lang w:val="en-GB"/>
-        </w:rPr>
-        <w:t xml:space="preserve"> conference in autumn 2018</w:t>
+      <w:r>
+        <w:rPr>
+          <w:rFonts w:ascii="Arial" w:hAnsi="Arial" w:cs="Arial"/>
+          <w:color w:val="000000" w:themeColor="text1"/>
+          <w:sz w:val="21"/>
+          <w:szCs w:val="21"/>
+          <w:lang w:val="en-GB"/>
+        </w:rPr>
+        <w:t>Steemfest conference in autumn 2018</w:t>
       </w:r>
       <w:r>
         <w:rPr>
@@ -2972,29 +2504,7 @@
           <w:szCs w:val="21"/>
           <w:lang w:val="en-GB"/>
         </w:rPr>
-        <w:t xml:space="preserve"> </w:t>
-      </w:r>
-      <w:proofErr w:type="spellStart"/>
-      <w:r>
-        <w:rPr>
-          <w:rFonts w:ascii="Arial" w:hAnsi="Arial" w:cs="Arial"/>
-          <w:color w:val="000000" w:themeColor="text1"/>
-          <w:sz w:val="21"/>
-          <w:szCs w:val="21"/>
-          <w:lang w:val="en-GB"/>
-        </w:rPr>
-        <w:t>Typescript+Javascript</w:t>
-      </w:r>
-      <w:proofErr w:type="spellEnd"/>
-      <w:r>
-        <w:rPr>
-          <w:rFonts w:ascii="Arial" w:hAnsi="Arial" w:cs="Arial"/>
-          <w:color w:val="000000" w:themeColor="text1"/>
-          <w:sz w:val="21"/>
-          <w:szCs w:val="21"/>
-          <w:lang w:val="en-GB"/>
-        </w:rPr>
-        <w:t xml:space="preserve"> full stack, Vue.js, Docker, GIT, continuous integration (Travis CI), continuous deployment (Ansible), TDD.</w:t>
+        <w:t xml:space="preserve"> Typescript+Javascript full stack, Vue.js, Docker, GIT, continuous integration (Travis CI), continuous deployment (Ansible), TDD.</w:t>
       </w:r>
     </w:p>
     <w:p>
@@ -3040,46 +2550,19 @@
         </w:rPr>
         <w:t xml:space="preserve"> — (</w:t>
       </w:r>
-      <w:proofErr w:type="spellStart"/>
-      <w:proofErr w:type="gramStart"/>
       <w:r>
         <w:rPr>
           <w:sz w:val="24"/>
           <w:szCs w:val="24"/>
         </w:rPr>
-        <w:t>Non profit</w:t>
-      </w:r>
-      <w:proofErr w:type="spellEnd"/>
-      <w:proofErr w:type="gramEnd"/>
+        <w:t>Non profit project</w:t>
+      </w:r>
       <w:r>
         <w:rPr>
           <w:sz w:val="24"/>
           <w:szCs w:val="24"/>
         </w:rPr>
-        <w:t xml:space="preserve"> project</w:t>
-      </w:r>
-      <w:r>
-        <w:rPr>
-          <w:sz w:val="24"/>
-          <w:szCs w:val="24"/>
-        </w:rPr>
-        <w:t xml:space="preserve">) Personalized patient advice system for </w:t>
-      </w:r>
-      <w:proofErr w:type="spellStart"/>
-      <w:r>
-        <w:rPr>
-          <w:sz w:val="24"/>
-          <w:szCs w:val="24"/>
-        </w:rPr>
-        <w:t>Voievodship</w:t>
-      </w:r>
-      <w:proofErr w:type="spellEnd"/>
-      <w:r>
-        <w:rPr>
-          <w:sz w:val="24"/>
-          <w:szCs w:val="24"/>
-        </w:rPr>
-        <w:t xml:space="preserve"> Rehabilitation Hospital for Children in Ameryka</w:t>
+        <w:t>) Personalized patient advice system for Voievodship Rehabilitation Hospital for Children in Ameryka</w:t>
       </w:r>
     </w:p>
     <w:p>
@@ -3134,7 +2617,6 @@
         </w:rPr>
         <w:t>unctions/</w:t>
       </w:r>
-      <w:proofErr w:type="spellStart"/>
       <w:r>
         <w:rPr>
           <w:i/>
@@ -3149,25 +2631,23 @@
           <w:iCs/>
           <w:lang w:val="en-GB"/>
         </w:rPr>
-        <w:t>irestore</w:t>
-      </w:r>
-      <w:proofErr w:type="spellEnd"/>
+        <w:t>irestore/</w:t>
+      </w:r>
       <w:r>
         <w:rPr>
           <w:i/>
           <w:iCs/>
           <w:lang w:val="en-GB"/>
         </w:rPr>
-        <w:t>/</w:t>
-      </w:r>
-      <w:proofErr w:type="spellStart"/>
+        <w:t>R</w:t>
+      </w:r>
       <w:r>
         <w:rPr>
           <w:i/>
           <w:iCs/>
           <w:lang w:val="en-GB"/>
         </w:rPr>
-        <w:t>R</w:t>
+        <w:t>ealtime</w:t>
       </w:r>
       <w:r>
         <w:rPr>
@@ -3175,7 +2655,7 @@
           <w:iCs/>
           <w:lang w:val="en-GB"/>
         </w:rPr>
-        <w:t>ealtime</w:t>
+        <w:t>DB</w:t>
       </w:r>
       <w:r>
         <w:rPr>
@@ -3183,16 +2663,15 @@
           <w:iCs/>
           <w:lang w:val="en-GB"/>
         </w:rPr>
-        <w:t>DB</w:t>
-      </w:r>
-      <w:proofErr w:type="spellEnd"/>
+        <w:t>/</w:t>
+      </w:r>
       <w:r>
         <w:rPr>
           <w:i/>
           <w:iCs/>
           <w:lang w:val="en-GB"/>
         </w:rPr>
-        <w:t>/</w:t>
+        <w:t>A</w:t>
       </w:r>
       <w:r>
         <w:rPr>
@@ -3200,7 +2679,7 @@
           <w:iCs/>
           <w:lang w:val="en-GB"/>
         </w:rPr>
-        <w:t>A</w:t>
+        <w:t>uth/</w:t>
       </w:r>
       <w:r>
         <w:rPr>
@@ -3208,16 +2687,15 @@
           <w:iCs/>
           <w:lang w:val="en-GB"/>
         </w:rPr>
-        <w:t>uth/</w:t>
-      </w:r>
-      <w:proofErr w:type="spellStart"/>
+        <w:t>D</w:t>
+      </w:r>
       <w:r>
         <w:rPr>
           <w:i/>
           <w:iCs/>
           <w:lang w:val="en-GB"/>
         </w:rPr>
-        <w:t>D</w:t>
+        <w:t>ynamic</w:t>
       </w:r>
       <w:r>
         <w:rPr>
@@ -3225,7 +2703,7 @@
           <w:iCs/>
           <w:lang w:val="en-GB"/>
         </w:rPr>
-        <w:t>ynamic</w:t>
+        <w:t>L</w:t>
       </w:r>
       <w:r>
         <w:rPr>
@@ -3233,17 +2711,8 @@
           <w:iCs/>
           <w:lang w:val="en-GB"/>
         </w:rPr>
-        <w:t>L</w:t>
-      </w:r>
-      <w:r>
-        <w:rPr>
-          <w:i/>
-          <w:iCs/>
-          <w:lang w:val="en-GB"/>
-        </w:rPr>
         <w:t>inks</w:t>
       </w:r>
-      <w:proofErr w:type="spellEnd"/>
       <w:r>
         <w:rPr>
           <w:i/>
@@ -3512,21 +2981,12 @@
         </w:rPr>
         <w:t xml:space="preserve">Highlights: </w:t>
       </w:r>
-      <w:proofErr w:type="spellStart"/>
-      <w:r>
-        <w:rPr>
-          <w:rFonts w:ascii="Segoe UI Symbol" w:hAnsi="Segoe UI Symbol" w:cs="Segoe UI Symbol"/>
-          <w:lang w:val="en-GB"/>
-        </w:rPr>
-        <w:t>Fullstack</w:t>
-      </w:r>
-      <w:proofErr w:type="spellEnd"/>
-      <w:r>
-        <w:rPr>
-          <w:rFonts w:ascii="Segoe UI Symbol" w:hAnsi="Segoe UI Symbol" w:cs="Segoe UI Symbol"/>
-          <w:lang w:val="en-GB"/>
-        </w:rPr>
-        <w:t xml:space="preserve"> (Typescript + Vue + Node.js)</w:t>
+      <w:r>
+        <w:rPr>
+          <w:rFonts w:ascii="Segoe UI Symbol" w:hAnsi="Segoe UI Symbol" w:cs="Segoe UI Symbol"/>
+          <w:lang w:val="en-GB"/>
+        </w:rPr>
+        <w:t>Fullstack (Typescript + Vue + Node.js)</w:t>
       </w:r>
       <w:r>
         <w:rPr>
@@ -3592,7 +3052,25 @@
           <w:szCs w:val="21"/>
           <w:lang w:val="en-GB"/>
         </w:rPr>
-        <w:t xml:space="preserve">★★★★☆ </w:t>
+        <w:t>★★★★</w:t>
+      </w:r>
+      <w:r>
+        <w:rPr>
+          <w:rFonts w:ascii="Segoe UI Symbol" w:hAnsi="Segoe UI Symbol" w:cs="Segoe UI Symbol"/>
+          <w:sz w:val="21"/>
+          <w:szCs w:val="21"/>
+          <w:lang w:val="en-GB"/>
+        </w:rPr>
+        <w:t>★</w:t>
+      </w:r>
+      <w:r>
+        <w:rPr>
+          <w:rFonts w:ascii="Segoe UI Symbol" w:hAnsi="Segoe UI Symbol" w:cs="Segoe UI Symbol"/>
+          <w:sz w:val="21"/>
+          <w:szCs w:val="21"/>
+          <w:lang w:val="en-GB"/>
+        </w:rPr>
+        <w:t xml:space="preserve"> </w:t>
       </w:r>
       <w:r>
         <w:rPr>
@@ -3616,25 +3094,31 @@
           <w:szCs w:val="21"/>
           <w:lang w:val="en-GB"/>
         </w:rPr>
-        <w:t xml:space="preserve"> + </w:t>
-      </w:r>
-      <w:proofErr w:type="spellStart"/>
-      <w:r>
-        <w:rPr>
-          <w:sz w:val="21"/>
-          <w:szCs w:val="21"/>
-          <w:lang w:val="en-GB"/>
-        </w:rPr>
-        <w:t>Javascript</w:t>
-      </w:r>
-      <w:proofErr w:type="spellEnd"/>
-      <w:r>
-        <w:rPr>
-          <w:sz w:val="21"/>
-          <w:szCs w:val="21"/>
-          <w:lang w:val="en-GB"/>
-        </w:rPr>
-        <w:t xml:space="preserve"> (TOP 8 Typescript developer in Poland on Codersrank.io). Browser + Node.js</w:t>
+        <w:t xml:space="preserve"> + Javascript</w:t>
+      </w:r>
+      <w:r>
+        <w:rPr>
+          <w:sz w:val="21"/>
+          <w:szCs w:val="21"/>
+          <w:lang w:val="en-GB"/>
+        </w:rPr>
+        <w:t xml:space="preserve"> (TOP </w:t>
+      </w:r>
+      <w:r>
+        <w:rPr>
+          <w:sz w:val="21"/>
+          <w:szCs w:val="21"/>
+          <w:lang w:val="en-GB"/>
+        </w:rPr>
+        <w:t>9</w:t>
+      </w:r>
+      <w:r>
+        <w:rPr>
+          <w:sz w:val="21"/>
+          <w:szCs w:val="21"/>
+          <w:lang w:val="en-GB"/>
+        </w:rPr>
+        <w:t xml:space="preserve"> Typescript developer in Poland on Codersrank.io). Browser + Node.js</w:t>
       </w:r>
     </w:p>
     <w:p>
@@ -3655,7 +3139,25 @@
           <w:szCs w:val="21"/>
           <w:lang w:val="en-GB"/>
         </w:rPr>
-        <w:t>★★★★☆ Java SE 8 + advanced concurrent programming</w:t>
+        <w:t>★★★★</w:t>
+      </w:r>
+      <w:r>
+        <w:rPr>
+          <w:rFonts w:ascii="Segoe UI Symbol" w:hAnsi="Segoe UI Symbol" w:cs="Segoe UI Symbol"/>
+          <w:sz w:val="21"/>
+          <w:szCs w:val="21"/>
+          <w:lang w:val="en-GB"/>
+        </w:rPr>
+        <w:t>★</w:t>
+      </w:r>
+      <w:r>
+        <w:rPr>
+          <w:rFonts w:ascii="Segoe UI Symbol" w:hAnsi="Segoe UI Symbol" w:cs="Segoe UI Symbol"/>
+          <w:sz w:val="21"/>
+          <w:szCs w:val="21"/>
+          <w:lang w:val="en-GB"/>
+        </w:rPr>
+        <w:t xml:space="preserve"> Java SE 8 + advanced concurrent programming</w:t>
       </w:r>
     </w:p>
     <w:p>
@@ -3717,7 +3219,6 @@
         </w:rPr>
         <w:br w:type="column"/>
       </w:r>
-      <w:proofErr w:type="spellStart"/>
       <w:r>
         <w:rPr>
           <w:rFonts w:ascii="Segoe UI Symbol" w:hAnsi="Segoe UI Symbol" w:cs="Segoe UI Symbol"/>
@@ -3729,7 +3230,6 @@
         </w:rPr>
         <w:t>Frontend</w:t>
       </w:r>
-      <w:proofErr w:type="spellEnd"/>
     </w:p>
     <w:p>
       <w:pPr>
@@ -3748,9 +3248,8 @@
           <w:szCs w:val="21"/>
           <w:lang w:val="fr-FR"/>
         </w:rPr>
-        <w:t xml:space="preserve">★★★★☆ Vue.js + </w:t>
-      </w:r>
-      <w:proofErr w:type="spellStart"/>
+        <w:t>★★★★</w:t>
+      </w:r>
       <w:r>
         <w:rPr>
           <w:rFonts w:ascii="Segoe UI Symbol" w:hAnsi="Segoe UI Symbol" w:cs="Segoe UI Symbol"/>
@@ -3758,9 +3257,8 @@
           <w:szCs w:val="21"/>
           <w:lang w:val="fr-FR"/>
         </w:rPr>
-        <w:t>vuex</w:t>
-      </w:r>
-      <w:proofErr w:type="spellEnd"/>
+        <w:t>★</w:t>
+      </w:r>
       <w:r>
         <w:rPr>
           <w:rFonts w:ascii="Segoe UI Symbol" w:hAnsi="Segoe UI Symbol" w:cs="Segoe UI Symbol"/>
@@ -3768,6 +3266,15 @@
           <w:szCs w:val="21"/>
           <w:lang w:val="fr-FR"/>
         </w:rPr>
+        <w:t xml:space="preserve"> Vue.js + vuex</w:t>
+      </w:r>
+      <w:r>
+        <w:rPr>
+          <w:rFonts w:ascii="Segoe UI Symbol" w:hAnsi="Segoe UI Symbol" w:cs="Segoe UI Symbol"/>
+          <w:sz w:val="21"/>
+          <w:szCs w:val="21"/>
+          <w:lang w:val="fr-FR"/>
+        </w:rPr>
         <w:t xml:space="preserve"> + vue-router</w:t>
       </w:r>
     </w:p>
@@ -3797,39 +3304,8 @@
           <w:szCs w:val="21"/>
           <w:lang w:val="fr-FR"/>
         </w:rPr>
-        <w:t xml:space="preserve"> </w:t>
-      </w:r>
-      <w:proofErr w:type="spellStart"/>
-      <w:r>
-        <w:rPr>
-          <w:rFonts w:ascii="Segoe UI Symbol" w:hAnsi="Segoe UI Symbol" w:cs="Segoe UI Symbol"/>
-          <w:sz w:val="21"/>
-          <w:szCs w:val="21"/>
-          <w:lang w:val="fr-FR"/>
-        </w:rPr>
-        <w:t>React</w:t>
-      </w:r>
-      <w:proofErr w:type="spellEnd"/>
-      <w:r>
-        <w:rPr>
-          <w:rFonts w:ascii="Segoe UI Symbol" w:hAnsi="Segoe UI Symbol" w:cs="Segoe UI Symbol"/>
-          <w:sz w:val="21"/>
-          <w:szCs w:val="21"/>
-          <w:lang w:val="fr-FR"/>
-        </w:rPr>
-        <w:t xml:space="preserve"> + </w:t>
-      </w:r>
-      <w:proofErr w:type="spellStart"/>
-      <w:r>
-        <w:rPr>
-          <w:rFonts w:ascii="Segoe UI Symbol" w:hAnsi="Segoe UI Symbol" w:cs="Segoe UI Symbol"/>
-          <w:sz w:val="21"/>
-          <w:szCs w:val="21"/>
-          <w:lang w:val="fr-FR"/>
-        </w:rPr>
-        <w:t>redux</w:t>
-      </w:r>
-      <w:proofErr w:type="spellEnd"/>
+        <w:t xml:space="preserve"> React + redux</w:t>
+      </w:r>
     </w:p>
     <w:p>
       <w:pPr>
@@ -3849,19 +3325,8 @@
           <w:szCs w:val="21"/>
           <w:lang w:val="fr-FR"/>
         </w:rPr>
-        <w:t xml:space="preserve">★★★☆☆ </w:t>
-      </w:r>
-      <w:proofErr w:type="spellStart"/>
-      <w:r>
-        <w:rPr>
-          <w:rFonts w:ascii="Segoe UI Symbol" w:hAnsi="Segoe UI Symbol" w:cs="Segoe UI Symbol"/>
-          <w:sz w:val="21"/>
-          <w:szCs w:val="21"/>
-          <w:lang w:val="fr-FR"/>
-        </w:rPr>
-        <w:t>Webpack</w:t>
-      </w:r>
-      <w:proofErr w:type="spellEnd"/>
+        <w:t>★★★☆☆ Webpack</w:t>
+      </w:r>
     </w:p>
     <w:p>
       <w:pPr>
@@ -3912,86 +3377,26 @@
           <w:rFonts w:ascii="Segoe UI Symbol" w:hAnsi="Segoe UI Symbol" w:cs="Segoe UI Symbol"/>
           <w:sz w:val="21"/>
           <w:szCs w:val="21"/>
-          <w:lang w:val="fr-FR"/>
-        </w:rPr>
-      </w:pPr>
-      <w:r>
-        <w:rPr>
-          <w:rFonts w:ascii="Segoe UI Symbol" w:hAnsi="Segoe UI Symbol" w:cs="Segoe UI Symbol"/>
-          <w:sz w:val="21"/>
-          <w:szCs w:val="21"/>
-          <w:lang w:val="fr-FR"/>
-        </w:rPr>
-        <w:t xml:space="preserve">★★★☆☆ </w:t>
-      </w:r>
-      <w:proofErr w:type="gramStart"/>
-      <w:r>
-        <w:rPr>
-          <w:rFonts w:ascii="Segoe UI Symbol" w:hAnsi="Segoe UI Symbol" w:cs="Segoe UI Symbol"/>
-          <w:sz w:val="21"/>
-          <w:szCs w:val="21"/>
-          <w:lang w:val="fr-FR"/>
-        </w:rPr>
-        <w:t>Design:</w:t>
-      </w:r>
-      <w:proofErr w:type="gramEnd"/>
-      <w:r>
-        <w:rPr>
-          <w:rFonts w:ascii="Segoe UI Symbol" w:hAnsi="Segoe UI Symbol" w:cs="Segoe UI Symbol"/>
-          <w:sz w:val="21"/>
-          <w:szCs w:val="21"/>
-          <w:lang w:val="fr-FR"/>
-        </w:rPr>
-        <w:t xml:space="preserve"> GIMP + </w:t>
-      </w:r>
-      <w:proofErr w:type="spellStart"/>
-      <w:r>
-        <w:rPr>
-          <w:rFonts w:ascii="Segoe UI Symbol" w:hAnsi="Segoe UI Symbol" w:cs="Segoe UI Symbol"/>
-          <w:sz w:val="21"/>
-          <w:szCs w:val="21"/>
-          <w:lang w:val="fr-FR"/>
-        </w:rPr>
-        <w:t>Affinity</w:t>
-      </w:r>
-      <w:proofErr w:type="spellEnd"/>
-      <w:r>
-        <w:rPr>
-          <w:rFonts w:ascii="Segoe UI Symbol" w:hAnsi="Segoe UI Symbol" w:cs="Segoe UI Symbol"/>
-          <w:sz w:val="21"/>
-          <w:szCs w:val="21"/>
-          <w:lang w:val="fr-FR"/>
-        </w:rPr>
-        <w:t xml:space="preserve"> Designer</w:t>
-      </w:r>
-      <w:r>
-        <w:rPr>
-          <w:rFonts w:ascii="Segoe UI Symbol" w:hAnsi="Segoe UI Symbol" w:cs="Segoe UI Symbol"/>
-          <w:sz w:val="21"/>
-          <w:szCs w:val="21"/>
-          <w:lang w:val="fr-FR"/>
-        </w:rPr>
-        <w:t xml:space="preserve"> (</w:t>
-      </w:r>
-      <w:proofErr w:type="spellStart"/>
-      <w:r>
-        <w:rPr>
-          <w:rFonts w:ascii="Segoe UI Symbol" w:hAnsi="Segoe UI Symbol" w:cs="Segoe UI Symbol"/>
-          <w:sz w:val="21"/>
-          <w:szCs w:val="21"/>
-          <w:lang w:val="fr-FR"/>
-        </w:rPr>
-        <w:t>vector</w:t>
-      </w:r>
-      <w:proofErr w:type="spellEnd"/>
-      <w:r>
-        <w:rPr>
-          <w:rFonts w:ascii="Segoe UI Symbol" w:hAnsi="Segoe UI Symbol" w:cs="Segoe UI Symbol"/>
-          <w:sz w:val="21"/>
-          <w:szCs w:val="21"/>
-          <w:lang w:val="fr-FR"/>
-        </w:rPr>
-        <w:t>)</w:t>
+          <w:lang w:val="en-US"/>
+        </w:rPr>
+      </w:pPr>
+      <w:r>
+        <w:rPr>
+          <w:rFonts w:ascii="Segoe UI Symbol" w:hAnsi="Segoe UI Symbol" w:cs="Segoe UI Symbol"/>
+          <w:sz w:val="21"/>
+          <w:szCs w:val="21"/>
+          <w:lang w:val="en-US"/>
+        </w:rPr>
+        <w:t>★★★☆☆ Design: GIMP + Affinity Designer</w:t>
+      </w:r>
+      <w:r>
+        <w:rPr>
+          <w:rFonts w:ascii="Segoe UI Symbol" w:hAnsi="Segoe UI Symbol" w:cs="Segoe UI Symbol"/>
+          <w:sz w:val="21"/>
+          <w:szCs w:val="21"/>
+          <w:lang w:val="en-US"/>
+        </w:rPr>
+        <w:t xml:space="preserve"> (vector)</w:t>
       </w:r>
     </w:p>
     <w:p>
@@ -4002,29 +3407,18 @@
           <w:rFonts w:ascii="Segoe UI Symbol" w:hAnsi="Segoe UI Symbol" w:cs="Segoe UI Symbol"/>
           <w:sz w:val="21"/>
           <w:szCs w:val="21"/>
-          <w:lang w:val="fr-FR"/>
-        </w:rPr>
-      </w:pPr>
-      <w:r>
-        <w:rPr>
-          <w:rFonts w:ascii="Segoe UI Symbol" w:hAnsi="Segoe UI Symbol" w:cs="Segoe UI Symbol"/>
-          <w:sz w:val="21"/>
-          <w:szCs w:val="21"/>
-          <w:lang w:val="fr-FR"/>
-        </w:rPr>
-        <w:t xml:space="preserve">★★★☆☆ </w:t>
-      </w:r>
-      <w:proofErr w:type="spellStart"/>
-      <w:r>
-        <w:rPr>
-          <w:rFonts w:ascii="Segoe UI Symbol" w:hAnsi="Segoe UI Symbol" w:cs="Segoe UI Symbol"/>
-          <w:sz w:val="21"/>
-          <w:szCs w:val="21"/>
-          <w:lang w:val="fr-FR"/>
-        </w:rPr>
-        <w:t>Bootstrap</w:t>
-      </w:r>
-      <w:proofErr w:type="spellEnd"/>
+          <w:lang w:val="en-US"/>
+        </w:rPr>
+      </w:pPr>
+      <w:r>
+        <w:rPr>
+          <w:rFonts w:ascii="Segoe UI Symbol" w:hAnsi="Segoe UI Symbol" w:cs="Segoe UI Symbol"/>
+          <w:sz w:val="21"/>
+          <w:szCs w:val="21"/>
+          <w:lang w:val="en-US"/>
+        </w:rPr>
+        <w:t>★★★☆☆ Bootstrap</w:t>
+      </w:r>
     </w:p>
     <w:p>
       <w:pPr>
@@ -4034,64 +3428,42 @@
           <w:rFonts w:ascii="Segoe UI Symbol" w:hAnsi="Segoe UI Symbol" w:cs="Segoe UI Symbol"/>
           <w:sz w:val="21"/>
           <w:szCs w:val="21"/>
-          <w:lang w:val="fr-FR"/>
-        </w:rPr>
-      </w:pPr>
-      <w:r>
-        <w:rPr>
-          <w:rFonts w:ascii="Segoe UI Symbol" w:hAnsi="Segoe UI Symbol" w:cs="Segoe UI Symbol"/>
-          <w:sz w:val="21"/>
-          <w:szCs w:val="21"/>
-          <w:lang w:val="fr-FR"/>
-        </w:rPr>
-        <w:t xml:space="preserve">★★★☆☆ </w:t>
-      </w:r>
-      <w:proofErr w:type="spellStart"/>
-      <w:r>
-        <w:rPr>
-          <w:rFonts w:ascii="Segoe UI Symbol" w:hAnsi="Segoe UI Symbol" w:cs="Segoe UI Symbol"/>
-          <w:sz w:val="21"/>
-          <w:szCs w:val="21"/>
-          <w:lang w:val="fr-FR"/>
-        </w:rPr>
-        <w:t>Material</w:t>
-      </w:r>
-      <w:proofErr w:type="spellEnd"/>
-      <w:r>
-        <w:rPr>
-          <w:rFonts w:ascii="Segoe UI Symbol" w:hAnsi="Segoe UI Symbol" w:cs="Segoe UI Symbol"/>
-          <w:sz w:val="21"/>
-          <w:szCs w:val="21"/>
-          <w:lang w:val="fr-FR"/>
-        </w:rPr>
-        <w:t xml:space="preserve"> design</w:t>
-      </w:r>
-      <w:r>
-        <w:rPr>
-          <w:rFonts w:ascii="Segoe UI Symbol" w:hAnsi="Segoe UI Symbol" w:cs="Segoe UI Symbol"/>
-          <w:sz w:val="21"/>
-          <w:szCs w:val="21"/>
-          <w:lang w:val="fr-FR"/>
+          <w:lang w:val="en-US"/>
+        </w:rPr>
+      </w:pPr>
+      <w:r>
+        <w:rPr>
+          <w:rFonts w:ascii="Segoe UI Symbol" w:hAnsi="Segoe UI Symbol" w:cs="Segoe UI Symbol"/>
+          <w:sz w:val="21"/>
+          <w:szCs w:val="21"/>
+          <w:lang w:val="en-US"/>
+        </w:rPr>
+        <w:t>★★★☆☆ Material design</w:t>
+      </w:r>
+      <w:r>
+        <w:rPr>
+          <w:rFonts w:ascii="Segoe UI Symbol" w:hAnsi="Segoe UI Symbol" w:cs="Segoe UI Symbol"/>
+          <w:sz w:val="21"/>
+          <w:szCs w:val="21"/>
+          <w:lang w:val="en-US"/>
         </w:rPr>
         <w:t xml:space="preserve"> (+</w:t>
       </w:r>
-      <w:proofErr w:type="spellStart"/>
-      <w:r>
-        <w:rPr>
-          <w:rFonts w:ascii="Segoe UI Symbol" w:hAnsi="Segoe UI Symbol" w:cs="Segoe UI Symbol"/>
-          <w:sz w:val="21"/>
-          <w:szCs w:val="21"/>
-          <w:lang w:val="fr-FR"/>
+      <w:r>
+        <w:rPr>
+          <w:rFonts w:ascii="Segoe UI Symbol" w:hAnsi="Segoe UI Symbol" w:cs="Segoe UI Symbol"/>
+          <w:sz w:val="21"/>
+          <w:szCs w:val="21"/>
+          <w:lang w:val="en-US"/>
         </w:rPr>
         <w:t>Vuetify</w:t>
       </w:r>
-      <w:proofErr w:type="spellEnd"/>
-      <w:r>
-        <w:rPr>
-          <w:rFonts w:ascii="Segoe UI Symbol" w:hAnsi="Segoe UI Symbol" w:cs="Segoe UI Symbol"/>
-          <w:sz w:val="21"/>
-          <w:szCs w:val="21"/>
-          <w:lang w:val="fr-FR"/>
+      <w:r>
+        <w:rPr>
+          <w:rFonts w:ascii="Segoe UI Symbol" w:hAnsi="Segoe UI Symbol" w:cs="Segoe UI Symbol"/>
+          <w:sz w:val="21"/>
+          <w:szCs w:val="21"/>
+          <w:lang w:val="en-US"/>
         </w:rPr>
         <w:t>)</w:t>
       </w:r>
@@ -4104,15 +3476,15 @@
           <w:rFonts w:ascii="Segoe UI Symbol" w:hAnsi="Segoe UI Symbol" w:cs="Segoe UI Symbol"/>
           <w:sz w:val="21"/>
           <w:szCs w:val="21"/>
-          <w:lang w:val="fr-FR"/>
-        </w:rPr>
-      </w:pPr>
-      <w:r>
-        <w:rPr>
-          <w:rFonts w:ascii="Segoe UI Symbol" w:hAnsi="Segoe UI Symbol" w:cs="Segoe UI Symbol"/>
-          <w:sz w:val="21"/>
-          <w:szCs w:val="21"/>
-          <w:lang w:val="fr-FR"/>
+          <w:lang w:val="en-US"/>
+        </w:rPr>
+      </w:pPr>
+      <w:r>
+        <w:rPr>
+          <w:rFonts w:ascii="Segoe UI Symbol" w:hAnsi="Segoe UI Symbol" w:cs="Segoe UI Symbol"/>
+          <w:sz w:val="21"/>
+          <w:szCs w:val="21"/>
+          <w:lang w:val="en-US"/>
         </w:rPr>
         <w:t>★★☆☆☆ SASS (SCSS)</w:t>
       </w:r>
@@ -4125,15 +3497,15 @@
           <w:rFonts w:ascii="Segoe UI Symbol" w:hAnsi="Segoe UI Symbol" w:cs="Segoe UI Symbol"/>
           <w:sz w:val="21"/>
           <w:szCs w:val="21"/>
-          <w:lang w:val="fr-FR"/>
-        </w:rPr>
-      </w:pPr>
-      <w:r>
-        <w:rPr>
-          <w:rFonts w:ascii="Segoe UI Symbol" w:hAnsi="Segoe UI Symbol" w:cs="Segoe UI Symbol"/>
-          <w:sz w:val="21"/>
-          <w:szCs w:val="21"/>
-          <w:lang w:val="fr-FR"/>
+          <w:lang w:val="en-US"/>
+        </w:rPr>
+      </w:pPr>
+      <w:r>
+        <w:rPr>
+          <w:rFonts w:ascii="Segoe UI Symbol" w:hAnsi="Segoe UI Symbol" w:cs="Segoe UI Symbol"/>
+          <w:sz w:val="21"/>
+          <w:szCs w:val="21"/>
+          <w:lang w:val="en-US"/>
         </w:rPr>
         <w:t>★★☆☆☆ jQuery</w:t>
       </w:r>
@@ -4148,7 +3520,7 @@
           <w:bCs/>
           <w:sz w:val="21"/>
           <w:szCs w:val="21"/>
-          <w:lang w:val="fr-FR"/>
+          <w:lang w:val="en-US"/>
         </w:rPr>
       </w:pPr>
       <w:r>
@@ -4158,7 +3530,7 @@
           <w:bCs/>
           <w:sz w:val="21"/>
           <w:szCs w:val="21"/>
-          <w:lang w:val="fr-FR"/>
+          <w:lang w:val="en-US"/>
         </w:rPr>
         <w:lastRenderedPageBreak/>
         <w:t>Tools</w:t>
@@ -4172,29 +3544,18 @@
           <w:rFonts w:ascii="Segoe UI Symbol" w:hAnsi="Segoe UI Symbol" w:cs="Segoe UI Symbol"/>
           <w:sz w:val="21"/>
           <w:szCs w:val="21"/>
-          <w:lang w:val="fr-FR"/>
-        </w:rPr>
-      </w:pPr>
-      <w:r>
-        <w:rPr>
-          <w:rFonts w:ascii="Segoe UI Symbol" w:hAnsi="Segoe UI Symbol" w:cs="Segoe UI Symbol"/>
-          <w:sz w:val="21"/>
-          <w:szCs w:val="21"/>
-          <w:lang w:val="fr-FR"/>
-        </w:rPr>
-        <w:t xml:space="preserve">★★★★☆ Docker + docker </w:t>
-      </w:r>
-      <w:proofErr w:type="spellStart"/>
-      <w:r>
-        <w:rPr>
-          <w:rFonts w:ascii="Segoe UI Symbol" w:hAnsi="Segoe UI Symbol" w:cs="Segoe UI Symbol"/>
-          <w:sz w:val="21"/>
-          <w:szCs w:val="21"/>
-          <w:lang w:val="fr-FR"/>
-        </w:rPr>
-        <w:t>swarm</w:t>
-      </w:r>
-      <w:proofErr w:type="spellEnd"/>
+          <w:lang w:val="en-US"/>
+        </w:rPr>
+      </w:pPr>
+      <w:r>
+        <w:rPr>
+          <w:rFonts w:ascii="Segoe UI Symbol" w:hAnsi="Segoe UI Symbol" w:cs="Segoe UI Symbol"/>
+          <w:sz w:val="21"/>
+          <w:szCs w:val="21"/>
+          <w:lang w:val="en-US"/>
+        </w:rPr>
+        <w:t>★★★★☆ Docker + docker swarm</w:t>
+      </w:r>
     </w:p>
     <w:p>
       <w:pPr>
@@ -4204,15 +3565,15 @@
           <w:rFonts w:ascii="Segoe UI Symbol" w:hAnsi="Segoe UI Symbol" w:cs="Segoe UI Symbol"/>
           <w:sz w:val="21"/>
           <w:szCs w:val="21"/>
-          <w:lang w:val="fr-FR"/>
-        </w:rPr>
-      </w:pPr>
-      <w:r>
-        <w:rPr>
-          <w:rFonts w:ascii="Segoe UI Symbol" w:hAnsi="Segoe UI Symbol" w:cs="Segoe UI Symbol"/>
-          <w:sz w:val="21"/>
-          <w:szCs w:val="21"/>
-          <w:lang w:val="fr-FR"/>
+          <w:lang w:val="en-US"/>
+        </w:rPr>
+      </w:pPr>
+      <w:r>
+        <w:rPr>
+          <w:rFonts w:ascii="Segoe UI Symbol" w:hAnsi="Segoe UI Symbol" w:cs="Segoe UI Symbol"/>
+          <w:sz w:val="21"/>
+          <w:szCs w:val="21"/>
+          <w:lang w:val="en-US"/>
         </w:rPr>
         <w:t>★★★★☆Travis</w:t>
       </w:r>
@@ -4225,15 +3586,15 @@
           <w:rFonts w:ascii="Segoe UI Symbol" w:hAnsi="Segoe UI Symbol" w:cs="Segoe UI Symbol"/>
           <w:sz w:val="21"/>
           <w:szCs w:val="21"/>
-          <w:lang w:val="fr-FR"/>
-        </w:rPr>
-      </w:pPr>
-      <w:r>
-        <w:rPr>
-          <w:rFonts w:ascii="Segoe UI Symbol" w:hAnsi="Segoe UI Symbol" w:cs="Segoe UI Symbol"/>
-          <w:sz w:val="21"/>
-          <w:szCs w:val="21"/>
-          <w:lang w:val="fr-FR"/>
+          <w:lang w:val="en-US"/>
+        </w:rPr>
+      </w:pPr>
+      <w:r>
+        <w:rPr>
+          <w:rFonts w:ascii="Segoe UI Symbol" w:hAnsi="Segoe UI Symbol" w:cs="Segoe UI Symbol"/>
+          <w:sz w:val="21"/>
+          <w:szCs w:val="21"/>
+          <w:lang w:val="en-US"/>
         </w:rPr>
         <w:t xml:space="preserve">★★★★☆ </w:t>
       </w:r>
@@ -4242,129 +3603,9 @@
           <w:rFonts w:ascii="Segoe UI Symbol" w:hAnsi="Segoe UI Symbol" w:cs="Segoe UI Symbol"/>
           <w:sz w:val="21"/>
           <w:szCs w:val="21"/>
-          <w:lang w:val="fr-FR"/>
-        </w:rPr>
-        <w:t>TDD (</w:t>
-      </w:r>
-      <w:proofErr w:type="spellStart"/>
-      <w:r>
-        <w:rPr>
-          <w:rFonts w:ascii="Segoe UI Symbol" w:hAnsi="Segoe UI Symbol" w:cs="Segoe UI Symbol"/>
-          <w:sz w:val="21"/>
-          <w:szCs w:val="21"/>
-          <w:lang w:val="fr-FR"/>
-        </w:rPr>
-        <w:t>JUnit</w:t>
-      </w:r>
-      <w:proofErr w:type="spellEnd"/>
-      <w:r>
-        <w:rPr>
-          <w:rFonts w:ascii="Segoe UI Symbol" w:hAnsi="Segoe UI Symbol" w:cs="Segoe UI Symbol"/>
-          <w:sz w:val="21"/>
-          <w:szCs w:val="21"/>
-          <w:lang w:val="fr-FR"/>
-        </w:rPr>
-        <w:t xml:space="preserve">, Mocha, </w:t>
-      </w:r>
-      <w:proofErr w:type="spellStart"/>
-      <w:r>
-        <w:rPr>
-          <w:rFonts w:ascii="Segoe UI Symbol" w:hAnsi="Segoe UI Symbol" w:cs="Segoe UI Symbol"/>
-          <w:sz w:val="21"/>
-          <w:szCs w:val="21"/>
-          <w:lang w:val="fr-FR"/>
-        </w:rPr>
-        <w:t>Jest</w:t>
-      </w:r>
-      <w:proofErr w:type="spellEnd"/>
-      <w:r>
-        <w:rPr>
-          <w:rFonts w:ascii="Segoe UI Symbol" w:hAnsi="Segoe UI Symbol" w:cs="Segoe UI Symbol"/>
-          <w:sz w:val="21"/>
-          <w:szCs w:val="21"/>
-          <w:lang w:val="fr-FR"/>
-        </w:rPr>
-        <w:t xml:space="preserve">, </w:t>
-      </w:r>
-      <w:proofErr w:type="spellStart"/>
-      <w:r>
-        <w:rPr>
-          <w:rFonts w:ascii="Segoe UI Symbol" w:hAnsi="Segoe UI Symbol" w:cs="Segoe UI Symbol"/>
-          <w:sz w:val="21"/>
-          <w:szCs w:val="21"/>
-          <w:lang w:val="fr-FR"/>
-        </w:rPr>
-        <w:t>Tslint</w:t>
-      </w:r>
-      <w:proofErr w:type="spellEnd"/>
-      <w:r>
-        <w:rPr>
-          <w:rFonts w:ascii="Segoe UI Symbol" w:hAnsi="Segoe UI Symbol" w:cs="Segoe UI Symbol"/>
-          <w:sz w:val="21"/>
-          <w:szCs w:val="21"/>
-          <w:lang w:val="fr-FR"/>
-        </w:rPr>
-        <w:t>, Sinon, Istanbul/</w:t>
-      </w:r>
-      <w:proofErr w:type="spellStart"/>
-      <w:r>
-        <w:rPr>
-          <w:rFonts w:ascii="Segoe UI Symbol" w:hAnsi="Segoe UI Symbol" w:cs="Segoe UI Symbol"/>
-          <w:sz w:val="21"/>
-          <w:szCs w:val="21"/>
-          <w:lang w:val="fr-FR"/>
-        </w:rPr>
-        <w:t>nyc</w:t>
-      </w:r>
-      <w:proofErr w:type="spellEnd"/>
-      <w:r>
-        <w:rPr>
-          <w:rFonts w:ascii="Segoe UI Symbol" w:hAnsi="Segoe UI Symbol" w:cs="Segoe UI Symbol"/>
-          <w:sz w:val="21"/>
-          <w:szCs w:val="21"/>
-          <w:lang w:val="fr-FR"/>
-        </w:rPr>
-        <w:t xml:space="preserve">, </w:t>
-      </w:r>
-      <w:proofErr w:type="spellStart"/>
-      <w:r>
-        <w:rPr>
-          <w:rFonts w:ascii="Segoe UI Symbol" w:hAnsi="Segoe UI Symbol" w:cs="Segoe UI Symbol"/>
-          <w:sz w:val="21"/>
-          <w:szCs w:val="21"/>
-          <w:lang w:val="fr-FR"/>
-        </w:rPr>
-        <w:t>Codecov</w:t>
-      </w:r>
-      <w:proofErr w:type="spellEnd"/>
-      <w:r>
-        <w:rPr>
-          <w:rFonts w:ascii="Segoe UI Symbol" w:hAnsi="Segoe UI Symbol" w:cs="Segoe UI Symbol"/>
-          <w:sz w:val="21"/>
-          <w:szCs w:val="21"/>
-          <w:lang w:val="fr-FR"/>
-        </w:rPr>
-        <w:t xml:space="preserve">, Code </w:t>
-      </w:r>
-      <w:proofErr w:type="spellStart"/>
-      <w:r>
-        <w:rPr>
-          <w:rFonts w:ascii="Segoe UI Symbol" w:hAnsi="Segoe UI Symbol" w:cs="Segoe UI Symbol"/>
-          <w:sz w:val="21"/>
-          <w:szCs w:val="21"/>
-          <w:lang w:val="fr-FR"/>
-        </w:rPr>
-        <w:t>Climate</w:t>
-      </w:r>
-      <w:proofErr w:type="spellEnd"/>
-      <w:r>
-        <w:rPr>
-          <w:rFonts w:ascii="Segoe UI Symbol" w:hAnsi="Segoe UI Symbol" w:cs="Segoe UI Symbol"/>
-          <w:sz w:val="21"/>
-          <w:szCs w:val="21"/>
-          <w:lang w:val="fr-FR"/>
-        </w:rPr>
-        <w:t>)</w:t>
+          <w:lang w:val="en-US"/>
+        </w:rPr>
+        <w:t>TDD (JUnit, Mocha, Jest, Tslint, Sinon, Istanbul/nyc, Codecov, Code Climate)</w:t>
       </w:r>
     </w:p>
     <w:p>
@@ -4421,27 +3662,7 @@
           <w:szCs w:val="21"/>
           <w:lang w:val="en-US"/>
         </w:rPr>
-        <w:t xml:space="preserve">NPM package publishing with (pipeline: </w:t>
-      </w:r>
-      <w:proofErr w:type="spellStart"/>
-      <w:r>
-        <w:rPr>
-          <w:rFonts w:ascii="Segoe UI Symbol" w:hAnsi="Segoe UI Symbol" w:cs="Segoe UI Symbol"/>
-          <w:sz w:val="21"/>
-          <w:szCs w:val="21"/>
-          <w:lang w:val="en-US"/>
-        </w:rPr>
-        <w:t>travis</w:t>
-      </w:r>
-      <w:proofErr w:type="spellEnd"/>
-      <w:r>
-        <w:rPr>
-          <w:rFonts w:ascii="Segoe UI Symbol" w:hAnsi="Segoe UI Symbol" w:cs="Segoe UI Symbol"/>
-          <w:sz w:val="21"/>
-          <w:szCs w:val="21"/>
-          <w:lang w:val="en-US"/>
-        </w:rPr>
-        <w:t xml:space="preserve"> + semantic-release)</w:t>
+        <w:t>NPM package publishing with (pipeline: travis + semantic-release)</w:t>
       </w:r>
     </w:p>
     <w:p>
@@ -4462,19 +3683,8 @@
           <w:szCs w:val="21"/>
           <w:lang w:val="en-GB"/>
         </w:rPr>
-        <w:t xml:space="preserve">★★★☆☆ Git + </w:t>
-      </w:r>
-      <w:proofErr w:type="spellStart"/>
-      <w:r>
-        <w:rPr>
-          <w:rFonts w:ascii="Segoe UI Symbol" w:hAnsi="Segoe UI Symbol" w:cs="Segoe UI Symbol"/>
-          <w:sz w:val="21"/>
-          <w:szCs w:val="21"/>
-          <w:lang w:val="en-GB"/>
-        </w:rPr>
-        <w:t>github</w:t>
-      </w:r>
-      <w:proofErr w:type="spellEnd"/>
+        <w:t>★★★☆☆ Git + github</w:t>
+      </w:r>
       <w:r>
         <w:rPr>
           <w:rFonts w:ascii="Segoe UI Symbol" w:hAnsi="Segoe UI Symbol" w:cs="Segoe UI Symbol"/>
@@ -4595,25 +3805,14 @@
         </w:rPr>
         <w:t xml:space="preserve">★★☆☆☆ </w:t>
       </w:r>
-      <w:proofErr w:type="spellStart"/>
-      <w:r>
-        <w:rPr>
-          <w:rFonts w:ascii="Segoe UI Symbol" w:hAnsi="Segoe UI Symbol" w:cs="Segoe UI Symbol"/>
-          <w:sz w:val="21"/>
-          <w:szCs w:val="21"/>
-          <w:lang w:val="en-US"/>
-        </w:rPr>
-        <w:t>Hashicorp</w:t>
-      </w:r>
-      <w:proofErr w:type="spellEnd"/>
-      <w:r>
-        <w:rPr>
-          <w:rFonts w:ascii="Segoe UI Symbol" w:hAnsi="Segoe UI Symbol" w:cs="Segoe UI Symbol"/>
-          <w:sz w:val="21"/>
-          <w:szCs w:val="21"/>
-          <w:lang w:val="en-US"/>
-        </w:rPr>
-        <w:t xml:space="preserve"> Vault</w:t>
+      <w:r>
+        <w:rPr>
+          <w:rFonts w:ascii="Segoe UI Symbol" w:hAnsi="Segoe UI Symbol" w:cs="Segoe UI Symbol"/>
+          <w:sz w:val="21"/>
+          <w:szCs w:val="21"/>
+          <w:lang w:val="en-US"/>
+        </w:rPr>
+        <w:t>Hashicorp Vault</w:t>
       </w:r>
     </w:p>
     <w:p>
@@ -4740,7 +3939,6 @@
         </w:rPr>
         <w:t xml:space="preserve">★★★☆☆ </w:t>
       </w:r>
-      <w:proofErr w:type="spellStart"/>
       <w:r>
         <w:rPr>
           <w:rFonts w:ascii="Segoe UI Symbol" w:hAnsi="Segoe UI Symbol" w:cs="Segoe UI Symbol"/>
@@ -4759,7 +3957,6 @@
         </w:rPr>
         <w:t>SQL</w:t>
       </w:r>
-      <w:proofErr w:type="spellEnd"/>
       <w:r>
         <w:rPr>
           <w:rFonts w:ascii="Segoe UI Symbol" w:hAnsi="Segoe UI Symbol" w:cs="Segoe UI Symbol"/>
@@ -4788,19 +3985,8 @@
           <w:szCs w:val="21"/>
           <w:lang w:val="en-GB"/>
         </w:rPr>
-        <w:t xml:space="preserve">★★★☆☆ </w:t>
-      </w:r>
-      <w:proofErr w:type="spellStart"/>
-      <w:r>
-        <w:rPr>
-          <w:rFonts w:ascii="Segoe UI Symbol" w:hAnsi="Segoe UI Symbol" w:cs="Segoe UI Symbol"/>
-          <w:sz w:val="21"/>
-          <w:szCs w:val="21"/>
-          <w:lang w:val="en-GB"/>
-        </w:rPr>
-        <w:t>Firestore</w:t>
-      </w:r>
-      <w:proofErr w:type="spellEnd"/>
+        <w:t>★★★☆☆ Firestore</w:t>
+      </w:r>
     </w:p>
     <w:p>
       <w:pPr>
@@ -4897,87 +4083,7 @@
           <w:szCs w:val="21"/>
           <w:lang w:val="en-GB"/>
         </w:rPr>
-        <w:t xml:space="preserve">proxy, </w:t>
-      </w:r>
-      <w:proofErr w:type="spellStart"/>
-      <w:r>
-        <w:rPr>
-          <w:rFonts w:ascii="Segoe UI Symbol" w:hAnsi="Segoe UI Symbol" w:cs="Segoe UI Symbol"/>
-          <w:sz w:val="21"/>
-          <w:szCs w:val="21"/>
-          <w:lang w:val="en-GB"/>
-        </w:rPr>
-        <w:t>ws</w:t>
-      </w:r>
-      <w:proofErr w:type="spellEnd"/>
-      <w:r>
-        <w:rPr>
-          <w:rFonts w:ascii="Segoe UI Symbol" w:hAnsi="Segoe UI Symbol" w:cs="Segoe UI Symbol"/>
-          <w:sz w:val="21"/>
-          <w:szCs w:val="21"/>
-          <w:lang w:val="en-GB"/>
-        </w:rPr>
-        <w:t xml:space="preserve">, </w:t>
-      </w:r>
-      <w:proofErr w:type="spellStart"/>
-      <w:r>
-        <w:rPr>
-          <w:rFonts w:ascii="Segoe UI Symbol" w:hAnsi="Segoe UI Symbol" w:cs="Segoe UI Symbol"/>
-          <w:sz w:val="21"/>
-          <w:szCs w:val="21"/>
-          <w:lang w:val="en-GB"/>
-        </w:rPr>
-        <w:t>fastcgi</w:t>
-      </w:r>
-      <w:proofErr w:type="spellEnd"/>
-      <w:r>
-        <w:rPr>
-          <w:rFonts w:ascii="Segoe UI Symbol" w:hAnsi="Segoe UI Symbol" w:cs="Segoe UI Symbol"/>
-          <w:sz w:val="21"/>
-          <w:szCs w:val="21"/>
-          <w:lang w:val="en-GB"/>
-        </w:rPr>
-        <w:t xml:space="preserve">, </w:t>
-      </w:r>
-      <w:proofErr w:type="spellStart"/>
-      <w:r>
-        <w:rPr>
-          <w:rFonts w:ascii="Segoe UI Symbol" w:hAnsi="Segoe UI Symbol" w:cs="Segoe UI Symbol"/>
-          <w:sz w:val="21"/>
-          <w:szCs w:val="21"/>
-          <w:lang w:val="en-GB"/>
-        </w:rPr>
-        <w:t>tsl</w:t>
-      </w:r>
-      <w:proofErr w:type="spellEnd"/>
-      <w:r>
-        <w:rPr>
-          <w:rFonts w:ascii="Segoe UI Symbol" w:hAnsi="Segoe UI Symbol" w:cs="Segoe UI Symbol"/>
-          <w:sz w:val="21"/>
-          <w:szCs w:val="21"/>
-          <w:lang w:val="en-GB"/>
-        </w:rPr>
-        <w:t>/</w:t>
-      </w:r>
-      <w:proofErr w:type="spellStart"/>
-      <w:r>
-        <w:rPr>
-          <w:rFonts w:ascii="Segoe UI Symbol" w:hAnsi="Segoe UI Symbol" w:cs="Segoe UI Symbol"/>
-          <w:sz w:val="21"/>
-          <w:szCs w:val="21"/>
-          <w:lang w:val="en-GB"/>
-        </w:rPr>
-        <w:t>ssl</w:t>
-      </w:r>
-      <w:proofErr w:type="spellEnd"/>
-      <w:r>
-        <w:rPr>
-          <w:rFonts w:ascii="Segoe UI Symbol" w:hAnsi="Segoe UI Symbol" w:cs="Segoe UI Symbol"/>
-          <w:sz w:val="21"/>
-          <w:szCs w:val="21"/>
-          <w:lang w:val="en-GB"/>
-        </w:rPr>
-        <w:t>, templating, dynamic)</w:t>
+        <w:t>proxy, ws, fastcgi, tsl/ssl, templating, dynamic)</w:t>
       </w:r>
     </w:p>
     <w:p>
@@ -5008,47 +4114,7 @@
           <w:szCs w:val="21"/>
           <w:lang w:val="en-GB"/>
         </w:rPr>
-        <w:t xml:space="preserve"> OAuth (custom flow for </w:t>
-      </w:r>
-      <w:proofErr w:type="spellStart"/>
-      <w:r>
-        <w:rPr>
-          <w:rFonts w:ascii="Segoe UI Symbol" w:hAnsi="Segoe UI Symbol" w:cs="Segoe UI Symbol"/>
-          <w:sz w:val="21"/>
-          <w:szCs w:val="21"/>
-          <w:lang w:val="en-GB"/>
-        </w:rPr>
-        <w:t>Steemconnect</w:t>
-      </w:r>
-      <w:proofErr w:type="spellEnd"/>
-      <w:r>
-        <w:rPr>
-          <w:rFonts w:ascii="Segoe UI Symbol" w:hAnsi="Segoe UI Symbol" w:cs="Segoe UI Symbol"/>
-          <w:sz w:val="21"/>
-          <w:szCs w:val="21"/>
-          <w:lang w:val="en-GB"/>
-        </w:rPr>
-        <w:t xml:space="preserve"> with Passport.js and </w:t>
-      </w:r>
-      <w:proofErr w:type="spellStart"/>
-      <w:r>
-        <w:rPr>
-          <w:rFonts w:ascii="Segoe UI Symbol" w:hAnsi="Segoe UI Symbol" w:cs="Segoe UI Symbol"/>
-          <w:sz w:val="21"/>
-          <w:szCs w:val="21"/>
-          <w:lang w:val="en-GB"/>
-        </w:rPr>
-        <w:t>Hashicorps</w:t>
-      </w:r>
-      <w:proofErr w:type="spellEnd"/>
-      <w:r>
-        <w:rPr>
-          <w:rFonts w:ascii="Segoe UI Symbol" w:hAnsi="Segoe UI Symbol" w:cs="Segoe UI Symbol"/>
-          <w:sz w:val="21"/>
-          <w:szCs w:val="21"/>
-          <w:lang w:val="en-GB"/>
-        </w:rPr>
-        <w:t xml:space="preserve"> vault)</w:t>
+        <w:t xml:space="preserve"> OAuth (custom flow for Steemconnect with Passport.js and Hashicorps vault)</w:t>
       </w:r>
     </w:p>
     <w:p>
@@ -5078,19 +4144,8 @@
           <w:szCs w:val="21"/>
           <w:lang w:val="en-GB"/>
         </w:rPr>
-        <w:t xml:space="preserve"> </w:t>
-      </w:r>
-      <w:proofErr w:type="spellStart"/>
-      <w:r>
-        <w:rPr>
-          <w:rFonts w:ascii="Calibri" w:hAnsi="Calibri" w:cs="Calibri"/>
-          <w:sz w:val="21"/>
-          <w:szCs w:val="21"/>
-          <w:lang w:val="en-GB"/>
-        </w:rPr>
-        <w:t>ExpressJS</w:t>
-      </w:r>
-      <w:proofErr w:type="spellEnd"/>
+        <w:t xml:space="preserve"> ExpressJS</w:t>
+      </w:r>
     </w:p>
     <w:p>
       <w:pPr>
@@ -5121,8 +4176,6 @@
         </w:rPr>
         <w:t xml:space="preserve"> Apache 2</w:t>
       </w:r>
-      <w:bookmarkStart w:id="0" w:name="_GoBack"/>
-      <w:bookmarkEnd w:id="0"/>
     </w:p>
     <w:p>
       <w:pPr>
@@ -5324,67 +4377,7 @@
           <w:szCs w:val="21"/>
           <w:lang w:val="en-US"/>
         </w:rPr>
-        <w:t xml:space="preserve">★★★★☆ </w:t>
-      </w:r>
-      <w:proofErr w:type="spellStart"/>
-      <w:r>
-        <w:rPr>
-          <w:rFonts w:ascii="Segoe UI Symbol" w:hAnsi="Segoe UI Symbol" w:cs="Segoe UI Symbol"/>
-          <w:sz w:val="21"/>
-          <w:szCs w:val="21"/>
-          <w:lang w:val="en-US"/>
-        </w:rPr>
-        <w:t>Steem</w:t>
-      </w:r>
-      <w:proofErr w:type="spellEnd"/>
-      <w:r>
-        <w:rPr>
-          <w:rFonts w:ascii="Segoe UI Symbol" w:hAnsi="Segoe UI Symbol" w:cs="Segoe UI Symbol"/>
-          <w:sz w:val="21"/>
-          <w:szCs w:val="21"/>
-          <w:lang w:val="en-US"/>
-        </w:rPr>
-        <w:t xml:space="preserve"> Blockchain (</w:t>
-      </w:r>
-      <w:proofErr w:type="spellStart"/>
-      <w:r>
-        <w:rPr>
-          <w:rFonts w:ascii="Segoe UI Symbol" w:hAnsi="Segoe UI Symbol" w:cs="Segoe UI Symbol"/>
-          <w:sz w:val="21"/>
-          <w:szCs w:val="21"/>
-          <w:lang w:val="en-US"/>
-        </w:rPr>
-        <w:t>Steem</w:t>
-      </w:r>
-      <w:proofErr w:type="spellEnd"/>
-      <w:r>
-        <w:rPr>
-          <w:rFonts w:ascii="Segoe UI Symbol" w:hAnsi="Segoe UI Symbol" w:cs="Segoe UI Symbol"/>
-          <w:sz w:val="21"/>
-          <w:szCs w:val="21"/>
-          <w:lang w:val="en-US"/>
-        </w:rPr>
-        <w:t xml:space="preserve"> </w:t>
-      </w:r>
-      <w:proofErr w:type="spellStart"/>
-      <w:r>
-        <w:rPr>
-          <w:rFonts w:ascii="Segoe UI Symbol" w:hAnsi="Segoe UI Symbol" w:cs="Segoe UI Symbol"/>
-          <w:sz w:val="21"/>
-          <w:szCs w:val="21"/>
-          <w:lang w:val="en-US"/>
-        </w:rPr>
-        <w:t>dApp</w:t>
-      </w:r>
-      <w:proofErr w:type="spellEnd"/>
-      <w:r>
-        <w:rPr>
-          <w:rFonts w:ascii="Segoe UI Symbol" w:hAnsi="Segoe UI Symbol" w:cs="Segoe UI Symbol"/>
-          <w:sz w:val="21"/>
-          <w:szCs w:val="21"/>
-          <w:lang w:val="en-US"/>
-        </w:rPr>
-        <w:t xml:space="preserve"> architect)</w:t>
+        <w:t>★★★★☆ Steem Blockchain (Steem dApp architect)</w:t>
       </w:r>
     </w:p>
     <w:p>
@@ -5412,7 +4405,6 @@
           <w:lang w:val="en-GB"/>
         </w:rPr>
       </w:pPr>
-      <w:proofErr w:type="spellStart"/>
       <w:r>
         <w:rPr>
           <w:rFonts w:ascii="Segoe UI Symbol" w:hAnsi="Segoe UI Symbol" w:cs="Segoe UI Symbol"/>
@@ -5424,7 +4416,6 @@
         </w:rPr>
         <w:t>Misc</w:t>
       </w:r>
-      <w:proofErr w:type="spellEnd"/>
     </w:p>
     <w:p>
       <w:pPr>
@@ -5501,27 +4492,7 @@
           <w:szCs w:val="21"/>
           <w:lang w:val="en-US"/>
         </w:rPr>
-        <w:t xml:space="preserve">Did experimental implementations of these. I am also currently an administrator of two </w:t>
-      </w:r>
-      <w:proofErr w:type="spellStart"/>
-      <w:r>
-        <w:rPr>
-          <w:rFonts w:ascii="Segoe UI Symbol" w:hAnsi="Segoe UI Symbol" w:cs="Segoe UI Symbol"/>
-          <w:sz w:val="21"/>
-          <w:szCs w:val="21"/>
-          <w:lang w:val="en-US"/>
-        </w:rPr>
-        <w:t>Hashicorp</w:t>
-      </w:r>
-      <w:proofErr w:type="spellEnd"/>
-      <w:r>
-        <w:rPr>
-          <w:rFonts w:ascii="Segoe UI Symbol" w:hAnsi="Segoe UI Symbol" w:cs="Segoe UI Symbol"/>
-          <w:sz w:val="21"/>
-          <w:szCs w:val="21"/>
-          <w:lang w:val="en-US"/>
-        </w:rPr>
-        <w:t xml:space="preserve"> Vault servers at Wise.</w:t>
+        <w:t>Did experimental implementations of these. I am also currently an administrator of two Hashicorp Vault servers at Wise.</w:t>
       </w:r>
     </w:p>
     <w:p>
@@ -5775,6 +4746,14 @@
         </w:rPr>
         <w:t>C1</w:t>
       </w:r>
+      <w:r>
+        <w:rPr>
+          <w:rFonts w:ascii="Arial" w:hAnsi="Arial" w:cs="Arial"/>
+          <w:color w:val="000000" w:themeColor="text1"/>
+          <w:lang w:val="en-GB"/>
+        </w:rPr>
+        <w:t>, Polish native</w:t>
+      </w:r>
     </w:p>
     <w:p>
       <w:pPr>
@@ -5922,7 +4901,7 @@
           <w:color w:val="000000" w:themeColor="text1"/>
           <w:lang w:val="en-GB"/>
         </w:rPr>
-        <w:t>, surrealistic art and reading psychological sci-fi literature.</w:t>
+        <w:t>, surrealistic art and psychological sci-fi literature.</w:t>
       </w:r>
     </w:p>
     <w:p>
@@ -5944,23 +4923,33 @@
           <w:color w:val="000000" w:themeColor="text1"/>
           <w:lang w:val="en-GB"/>
         </w:rPr>
-        <w:t>I enjoy small hands-on projects where I first plan out a complex design and then build it by hand. I have built electronic devices that I use in day to day life and art installations (including sculptures). They operate on IT systems and software which I</w:t>
-      </w:r>
-      <w:r>
-        <w:rPr>
-          <w:rFonts w:ascii="Arial" w:hAnsi="Arial" w:cs="Arial"/>
-          <w:color w:val="000000" w:themeColor="text1"/>
-          <w:lang w:val="en-GB"/>
-        </w:rPr>
-        <w:t xml:space="preserve"> have</w:t>
-      </w:r>
-      <w:r>
-        <w:rPr>
-          <w:rFonts w:ascii="Arial" w:hAnsi="Arial" w:cs="Arial"/>
-          <w:color w:val="000000" w:themeColor="text1"/>
-          <w:lang w:val="en-GB"/>
-        </w:rPr>
-        <w:t xml:space="preserve"> designed.</w:t>
+        <w:t>I enjoy hands-on projects where I first plan out a complex design and then build it by hand</w:t>
+      </w:r>
+      <w:r>
+        <w:rPr>
+          <w:rFonts w:ascii="Arial" w:hAnsi="Arial" w:cs="Arial"/>
+          <w:color w:val="000000" w:themeColor="text1"/>
+          <w:lang w:val="en-GB"/>
+        </w:rPr>
+        <w:t xml:space="preserve">. </w:t>
+      </w:r>
+      <w:r>
+        <w:rPr>
+          <w:rFonts w:ascii="Arial" w:hAnsi="Arial" w:cs="Arial"/>
+          <w:color w:val="000000" w:themeColor="text1"/>
+          <w:lang w:val="en-GB"/>
+        </w:rPr>
+        <w:t>Mostly art installations with electronic</w:t>
+      </w:r>
+      <w:bookmarkStart w:id="0" w:name="_GoBack"/>
+      <w:bookmarkEnd w:id="0"/>
+      <w:r>
+        <w:rPr>
+          <w:rFonts w:ascii="Arial" w:hAnsi="Arial" w:cs="Arial"/>
+          <w:color w:val="000000" w:themeColor="text1"/>
+          <w:lang w:val="en-GB"/>
+        </w:rPr>
+        <w:t xml:space="preserve"> / IT components.</w:t>
       </w:r>
     </w:p>
     <w:p>
@@ -5982,7 +4971,6 @@
           <w:color w:val="000000" w:themeColor="text1"/>
           <w:lang w:val="en-GB"/>
         </w:rPr>
-        <w:lastRenderedPageBreak/>
         <w:t>Active member and elected Vice-chairman (2016-2017) of Academic Catholic Student Association Soli Deo.</w:t>
       </w:r>
     </w:p>
@@ -9672,7 +8660,7 @@
 </file>
 
 <file path=customXml/itemProps1.xml><?xml version="1.0" encoding="utf-8"?>
-<ds:datastoreItem xmlns:ds="http://schemas.openxmlformats.org/officeDocument/2006/customXml" ds:itemID="{F7FC35C7-4A9F-5943-82C3-19861F989A79}">
+<ds:datastoreItem xmlns:ds="http://schemas.openxmlformats.org/officeDocument/2006/customXml" ds:itemID="{73668AAC-2593-4C41-AAA8-9B7967918E10}">
   <ds:schemaRefs>
     <ds:schemaRef ds:uri="http://schemas.openxmlformats.org/officeDocument/2006/bibliography"/>
   </ds:schemaRefs>

</xml_diff>

<commit_message>
feat: add link to ameryka app
</commit_message>
<xml_diff>
--- a/jedrzej-lewandowski-CV-IT.docx
+++ b/jedrzej-lewandowski-CV-IT.docx
@@ -248,17 +248,18 @@
           <w:szCs w:val="18"/>
           <w:lang w:val="pl-PL"/>
         </w:rPr>
-        <w:t xml:space="preserve">, Poland </w:t>
-      </w:r>
-      <w:r>
-        <w:rPr>
-          <w:rFonts w:ascii="Arial" w:eastAsia="Times New Roman" w:hAnsi="Arial" w:cs="Arial"/>
+        <w:t xml:space="preserve">, </w:t>
+      </w:r>
+      <w:proofErr w:type="gramStart"/>
+      <w:r>
+        <w:rPr>
+          <w:rFonts w:ascii="Arial" w:hAnsi="Arial" w:cs="Arial"/>
           <w:color w:val="000000" w:themeColor="text1"/>
           <w:sz w:val="18"/>
           <w:szCs w:val="18"/>
           <w:lang w:val="pl-PL"/>
         </w:rPr>
-        <w:t xml:space="preserve"> </w:t>
+        <w:t xml:space="preserve">Poland </w:t>
       </w:r>
       <w:r>
         <w:rPr>
@@ -268,7 +269,28 @@
           <w:szCs w:val="18"/>
           <w:lang w:val="pl-PL"/>
         </w:rPr>
-        <w:t xml:space="preserve">•  </w:t>
+        <w:t xml:space="preserve"> </w:t>
+      </w:r>
+      <w:r>
+        <w:rPr>
+          <w:rFonts w:ascii="Arial" w:eastAsia="Times New Roman" w:hAnsi="Arial" w:cs="Arial"/>
+          <w:color w:val="000000" w:themeColor="text1"/>
+          <w:sz w:val="18"/>
+          <w:szCs w:val="18"/>
+          <w:lang w:val="pl-PL"/>
+        </w:rPr>
+        <w:t>•</w:t>
+      </w:r>
+      <w:proofErr w:type="gramEnd"/>
+      <w:r>
+        <w:rPr>
+          <w:rFonts w:ascii="Arial" w:eastAsia="Times New Roman" w:hAnsi="Arial" w:cs="Arial"/>
+          <w:color w:val="000000" w:themeColor="text1"/>
+          <w:sz w:val="18"/>
+          <w:szCs w:val="18"/>
+          <w:lang w:val="pl-PL"/>
+        </w:rPr>
+        <w:t xml:space="preserve">  </w:t>
       </w:r>
       <w:r>
         <w:rPr>
@@ -1380,8 +1402,9 @@
           <w:sz w:val="24"/>
           <w:szCs w:val="24"/>
         </w:rPr>
-        <w:t xml:space="preserve">eo (non-profit) </w:t>
-      </w:r>
+        <w:t>eo (non-profit</w:t>
+      </w:r>
+      <w:proofErr w:type="gramStart"/>
       <w:r>
         <w:rPr>
           <w:rFonts w:ascii="Arial" w:hAnsi="Arial" w:cs="Arial"/>
@@ -1389,8 +1412,18 @@
           <w:sz w:val="24"/>
           <w:szCs w:val="24"/>
         </w:rPr>
+        <w:t xml:space="preserve">) </w:t>
+      </w:r>
+      <w:r>
+        <w:rPr>
+          <w:rFonts w:ascii="Arial" w:hAnsi="Arial" w:cs="Arial"/>
+          <w:color w:val="000000" w:themeColor="text1"/>
+          <w:sz w:val="24"/>
+          <w:szCs w:val="24"/>
+        </w:rPr>
         <w:t>.</w:t>
       </w:r>
+      <w:proofErr w:type="gramEnd"/>
     </w:p>
     <w:p>
       <w:pPr>
@@ -1708,7 +1741,18 @@
           <w:szCs w:val="21"/>
           <w:lang w:val="en-GB"/>
         </w:rPr>
-        <w:t xml:space="preserve"> hardware project. A software DSP module was doing spectral analysis and feeding RGB data into a hardware module</w:t>
+        <w:t xml:space="preserve"> hardware project. A software DSP module was doing spectral analysis and feeding RGB data into a hardware </w:t>
+      </w:r>
+      <w:proofErr w:type="gramStart"/>
+      <w:r>
+        <w:rPr>
+          <w:rFonts w:ascii="Arial" w:hAnsi="Arial" w:cs="Arial"/>
+          <w:color w:val="000000" w:themeColor="text1"/>
+          <w:sz w:val="21"/>
+          <w:szCs w:val="21"/>
+          <w:lang w:val="en-GB"/>
+        </w:rPr>
+        <w:t>module</w:t>
       </w:r>
       <w:r>
         <w:rPr>
@@ -1720,6 +1764,7 @@
         </w:rPr>
         <w:t>s</w:t>
       </w:r>
+      <w:proofErr w:type="gramEnd"/>
       <w:r>
         <w:rPr>
           <w:rFonts w:ascii="Arial" w:hAnsi="Arial" w:cs="Arial"/>
@@ -2550,29 +2595,36 @@
         </w:rPr>
         <w:t xml:space="preserve"> — (</w:t>
       </w:r>
+      <w:proofErr w:type="gramStart"/>
       <w:r>
         <w:rPr>
           <w:sz w:val="24"/>
           <w:szCs w:val="24"/>
         </w:rPr>
-        <w:t>Non profit project</w:t>
-      </w:r>
+        <w:t>Non profit</w:t>
+      </w:r>
+      <w:proofErr w:type="gramEnd"/>
       <w:r>
         <w:rPr>
           <w:sz w:val="24"/>
           <w:szCs w:val="24"/>
         </w:rPr>
+        <w:t xml:space="preserve"> project</w:t>
+      </w:r>
+      <w:r>
+        <w:rPr>
+          <w:sz w:val="24"/>
+          <w:szCs w:val="24"/>
+        </w:rPr>
         <w:t>) Personalized patient advice system for Voievodship Rehabilitation Hospital for Children in Ameryka</w:t>
       </w:r>
     </w:p>
     <w:p>
       <w:pPr>
         <w:rPr>
-          <w:rFonts w:ascii="Arial" w:hAnsi="Arial" w:cs="Arial"/>
-          <w:color w:val="000000" w:themeColor="text1"/>
-          <w:sz w:val="21"/>
-          <w:szCs w:val="21"/>
-          <w:lang w:val="en-GB"/>
+          <w:sz w:val="21"/>
+          <w:szCs w:val="21"/>
+          <w:lang w:val="en-US"/>
         </w:rPr>
       </w:pPr>
       <w:r>
@@ -2924,9 +2976,62 @@
             <w:szCs w:val="21"/>
             <w:lang w:val="en-GB"/>
           </w:rPr>
-          <w:t>https://github.com/Jblew/amerykahospital-personalizedadvice</w:t>
+          <w:t>https://github.com/Jblew/amerykahospital-personalize</w:t>
+        </w:r>
+        <w:r>
+          <w:rPr>
+            <w:rStyle w:val="Hipercze"/>
+            <w:rFonts w:ascii="Arial" w:hAnsi="Arial" w:cs="Arial"/>
+            <w:sz w:val="21"/>
+            <w:szCs w:val="21"/>
+            <w:lang w:val="en-GB"/>
+          </w:rPr>
+          <w:t>d</w:t>
+        </w:r>
+        <w:r>
+          <w:rPr>
+            <w:rStyle w:val="Hipercze"/>
+            <w:rFonts w:ascii="Arial" w:hAnsi="Arial" w:cs="Arial"/>
+            <w:sz w:val="21"/>
+            <w:szCs w:val="21"/>
+            <w:lang w:val="en-GB"/>
+          </w:rPr>
+          <w:t>advice</w:t>
         </w:r>
       </w:hyperlink>
+      <w:r>
+        <w:rPr>
+          <w:rStyle w:val="Hipercze"/>
+          <w:rFonts w:ascii="Arial" w:hAnsi="Arial" w:cs="Arial"/>
+          <w:sz w:val="21"/>
+          <w:szCs w:val="21"/>
+          <w:u w:val="none"/>
+          <w:lang w:val="en-GB"/>
+        </w:rPr>
+        <w:t xml:space="preserve"> / </w:t>
+      </w:r>
+      <w:r>
+        <w:rPr>
+          <w:rStyle w:val="Hipercze"/>
+          <w:rFonts w:ascii="Arial" w:hAnsi="Arial" w:cs="Arial"/>
+          <w:sz w:val="21"/>
+          <w:szCs w:val="21"/>
+          <w:u w:val="none"/>
+          <w:lang w:val="en-GB"/>
+        </w:rPr>
+        <w:t xml:space="preserve">website: </w:t>
+      </w:r>
+      <w:hyperlink r:id="rId16" w:history="1">
+        <w:r>
+          <w:rPr>
+            <w:rStyle w:val="Hipercze"/>
+            <w:sz w:val="21"/>
+            <w:szCs w:val="21"/>
+            <w:lang w:val="en-US"/>
+          </w:rPr>
+          <w:t>https://aplikacja.ameryka.com.pl/</w:t>
+        </w:r>
+      </w:hyperlink>
     </w:p>
     <w:p>
       <w:pPr>
@@ -2954,6 +3059,8 @@
         </w:rPr>
         <w:t>IT SKILLS</w:t>
       </w:r>
+      <w:bookmarkStart w:id="0" w:name="_GoBack"/>
+      <w:bookmarkEnd w:id="0"/>
     </w:p>
     <w:p>
       <w:pPr>
@@ -2962,12 +3069,12 @@
           <w:lang w:val="en-GB"/>
         </w:rPr>
         <w:sectPr>
-          <w:headerReference w:type="even" r:id="rId16"/>
-          <w:headerReference w:type="default" r:id="rId17"/>
-          <w:footerReference w:type="even" r:id="rId18"/>
-          <w:footerReference w:type="default" r:id="rId19"/>
-          <w:headerReference w:type="first" r:id="rId20"/>
-          <w:footerReference w:type="first" r:id="rId21"/>
+          <w:headerReference w:type="even" r:id="rId17"/>
+          <w:headerReference w:type="default" r:id="rId18"/>
+          <w:footerReference w:type="even" r:id="rId19"/>
+          <w:footerReference w:type="default" r:id="rId20"/>
+          <w:headerReference w:type="first" r:id="rId21"/>
+          <w:footerReference w:type="first" r:id="rId22"/>
           <w:pgSz w:w="11906" w:h="16838"/>
           <w:pgMar w:top="804" w:right="680" w:bottom="794" w:left="680" w:header="567" w:footer="851" w:gutter="0"/>
           <w:cols w:space="708"/>
@@ -3377,24 +3484,44 @@
           <w:rFonts w:ascii="Segoe UI Symbol" w:hAnsi="Segoe UI Symbol" w:cs="Segoe UI Symbol"/>
           <w:sz w:val="21"/>
           <w:szCs w:val="21"/>
-          <w:lang w:val="en-US"/>
-        </w:rPr>
-      </w:pPr>
-      <w:r>
-        <w:rPr>
-          <w:rFonts w:ascii="Segoe UI Symbol" w:hAnsi="Segoe UI Symbol" w:cs="Segoe UI Symbol"/>
-          <w:sz w:val="21"/>
-          <w:szCs w:val="21"/>
-          <w:lang w:val="en-US"/>
-        </w:rPr>
-        <w:t>★★★☆☆ Design: GIMP + Affinity Designer</w:t>
-      </w:r>
-      <w:r>
-        <w:rPr>
-          <w:rFonts w:ascii="Segoe UI Symbol" w:hAnsi="Segoe UI Symbol" w:cs="Segoe UI Symbol"/>
-          <w:sz w:val="21"/>
-          <w:szCs w:val="21"/>
-          <w:lang w:val="en-US"/>
+          <w:lang w:val="fr-FR"/>
+        </w:rPr>
+      </w:pPr>
+      <w:r>
+        <w:rPr>
+          <w:rFonts w:ascii="Segoe UI Symbol" w:hAnsi="Segoe UI Symbol" w:cs="Segoe UI Symbol"/>
+          <w:sz w:val="21"/>
+          <w:szCs w:val="21"/>
+          <w:lang w:val="fr-FR"/>
+        </w:rPr>
+        <w:t xml:space="preserve">★★★☆☆ </w:t>
+      </w:r>
+      <w:proofErr w:type="gramStart"/>
+      <w:r>
+        <w:rPr>
+          <w:rFonts w:ascii="Segoe UI Symbol" w:hAnsi="Segoe UI Symbol" w:cs="Segoe UI Symbol"/>
+          <w:sz w:val="21"/>
+          <w:szCs w:val="21"/>
+          <w:lang w:val="fr-FR"/>
+        </w:rPr>
+        <w:t>Design:</w:t>
+      </w:r>
+      <w:proofErr w:type="gramEnd"/>
+      <w:r>
+        <w:rPr>
+          <w:rFonts w:ascii="Segoe UI Symbol" w:hAnsi="Segoe UI Symbol" w:cs="Segoe UI Symbol"/>
+          <w:sz w:val="21"/>
+          <w:szCs w:val="21"/>
+          <w:lang w:val="fr-FR"/>
+        </w:rPr>
+        <w:t xml:space="preserve"> GIMP + Affinity Designer</w:t>
+      </w:r>
+      <w:r>
+        <w:rPr>
+          <w:rFonts w:ascii="Segoe UI Symbol" w:hAnsi="Segoe UI Symbol" w:cs="Segoe UI Symbol"/>
+          <w:sz w:val="21"/>
+          <w:szCs w:val="21"/>
+          <w:lang w:val="fr-FR"/>
         </w:rPr>
         <w:t xml:space="preserve"> (vector)</w:t>
       </w:r>
@@ -3407,15 +3534,15 @@
           <w:rFonts w:ascii="Segoe UI Symbol" w:hAnsi="Segoe UI Symbol" w:cs="Segoe UI Symbol"/>
           <w:sz w:val="21"/>
           <w:szCs w:val="21"/>
-          <w:lang w:val="en-US"/>
-        </w:rPr>
-      </w:pPr>
-      <w:r>
-        <w:rPr>
-          <w:rFonts w:ascii="Segoe UI Symbol" w:hAnsi="Segoe UI Symbol" w:cs="Segoe UI Symbol"/>
-          <w:sz w:val="21"/>
-          <w:szCs w:val="21"/>
-          <w:lang w:val="en-US"/>
+          <w:lang w:val="fr-FR"/>
+        </w:rPr>
+      </w:pPr>
+      <w:r>
+        <w:rPr>
+          <w:rFonts w:ascii="Segoe UI Symbol" w:hAnsi="Segoe UI Symbol" w:cs="Segoe UI Symbol"/>
+          <w:sz w:val="21"/>
+          <w:szCs w:val="21"/>
+          <w:lang w:val="fr-FR"/>
         </w:rPr>
         <w:t>★★★☆☆ Bootstrap</w:t>
       </w:r>
@@ -3428,15 +3555,15 @@
           <w:rFonts w:ascii="Segoe UI Symbol" w:hAnsi="Segoe UI Symbol" w:cs="Segoe UI Symbol"/>
           <w:sz w:val="21"/>
           <w:szCs w:val="21"/>
-          <w:lang w:val="en-US"/>
-        </w:rPr>
-      </w:pPr>
-      <w:r>
-        <w:rPr>
-          <w:rFonts w:ascii="Segoe UI Symbol" w:hAnsi="Segoe UI Symbol" w:cs="Segoe UI Symbol"/>
-          <w:sz w:val="21"/>
-          <w:szCs w:val="21"/>
-          <w:lang w:val="en-US"/>
+          <w:lang w:val="fr-FR"/>
+        </w:rPr>
+      </w:pPr>
+      <w:r>
+        <w:rPr>
+          <w:rFonts w:ascii="Segoe UI Symbol" w:hAnsi="Segoe UI Symbol" w:cs="Segoe UI Symbol"/>
+          <w:sz w:val="21"/>
+          <w:szCs w:val="21"/>
+          <w:lang w:val="fr-FR"/>
         </w:rPr>
         <w:t>★★★☆☆ Material design</w:t>
       </w:r>
@@ -3445,7 +3572,7 @@
           <w:rFonts w:ascii="Segoe UI Symbol" w:hAnsi="Segoe UI Symbol" w:cs="Segoe UI Symbol"/>
           <w:sz w:val="21"/>
           <w:szCs w:val="21"/>
-          <w:lang w:val="en-US"/>
+          <w:lang w:val="fr-FR"/>
         </w:rPr>
         <w:t xml:space="preserve"> (+</w:t>
       </w:r>
@@ -3454,7 +3581,7 @@
           <w:rFonts w:ascii="Segoe UI Symbol" w:hAnsi="Segoe UI Symbol" w:cs="Segoe UI Symbol"/>
           <w:sz w:val="21"/>
           <w:szCs w:val="21"/>
-          <w:lang w:val="en-US"/>
+          <w:lang w:val="fr-FR"/>
         </w:rPr>
         <w:t>Vuetify</w:t>
       </w:r>
@@ -3463,7 +3590,7 @@
           <w:rFonts w:ascii="Segoe UI Symbol" w:hAnsi="Segoe UI Symbol" w:cs="Segoe UI Symbol"/>
           <w:sz w:val="21"/>
           <w:szCs w:val="21"/>
-          <w:lang w:val="en-US"/>
+          <w:lang w:val="fr-FR"/>
         </w:rPr>
         <w:t>)</w:t>
       </w:r>
@@ -3476,15 +3603,15 @@
           <w:rFonts w:ascii="Segoe UI Symbol" w:hAnsi="Segoe UI Symbol" w:cs="Segoe UI Symbol"/>
           <w:sz w:val="21"/>
           <w:szCs w:val="21"/>
-          <w:lang w:val="en-US"/>
-        </w:rPr>
-      </w:pPr>
-      <w:r>
-        <w:rPr>
-          <w:rFonts w:ascii="Segoe UI Symbol" w:hAnsi="Segoe UI Symbol" w:cs="Segoe UI Symbol"/>
-          <w:sz w:val="21"/>
-          <w:szCs w:val="21"/>
-          <w:lang w:val="en-US"/>
+          <w:lang w:val="fr-FR"/>
+        </w:rPr>
+      </w:pPr>
+      <w:r>
+        <w:rPr>
+          <w:rFonts w:ascii="Segoe UI Symbol" w:hAnsi="Segoe UI Symbol" w:cs="Segoe UI Symbol"/>
+          <w:sz w:val="21"/>
+          <w:szCs w:val="21"/>
+          <w:lang w:val="fr-FR"/>
         </w:rPr>
         <w:t>★★☆☆☆ SASS (SCSS)</w:t>
       </w:r>
@@ -3497,15 +3624,15 @@
           <w:rFonts w:ascii="Segoe UI Symbol" w:hAnsi="Segoe UI Symbol" w:cs="Segoe UI Symbol"/>
           <w:sz w:val="21"/>
           <w:szCs w:val="21"/>
-          <w:lang w:val="en-US"/>
-        </w:rPr>
-      </w:pPr>
-      <w:r>
-        <w:rPr>
-          <w:rFonts w:ascii="Segoe UI Symbol" w:hAnsi="Segoe UI Symbol" w:cs="Segoe UI Symbol"/>
-          <w:sz w:val="21"/>
-          <w:szCs w:val="21"/>
-          <w:lang w:val="en-US"/>
+          <w:lang w:val="fr-FR"/>
+        </w:rPr>
+      </w:pPr>
+      <w:r>
+        <w:rPr>
+          <w:rFonts w:ascii="Segoe UI Symbol" w:hAnsi="Segoe UI Symbol" w:cs="Segoe UI Symbol"/>
+          <w:sz w:val="21"/>
+          <w:szCs w:val="21"/>
+          <w:lang w:val="fr-FR"/>
         </w:rPr>
         <w:t>★★☆☆☆ jQuery</w:t>
       </w:r>
@@ -3520,7 +3647,7 @@
           <w:bCs/>
           <w:sz w:val="21"/>
           <w:szCs w:val="21"/>
-          <w:lang w:val="en-US"/>
+          <w:lang w:val="fr-FR"/>
         </w:rPr>
       </w:pPr>
       <w:r>
@@ -3530,7 +3657,7 @@
           <w:bCs/>
           <w:sz w:val="21"/>
           <w:szCs w:val="21"/>
-          <w:lang w:val="en-US"/>
+          <w:lang w:val="fr-FR"/>
         </w:rPr>
         <w:lastRenderedPageBreak/>
         <w:t>Tools</w:t>
@@ -3544,15 +3671,15 @@
           <w:rFonts w:ascii="Segoe UI Symbol" w:hAnsi="Segoe UI Symbol" w:cs="Segoe UI Symbol"/>
           <w:sz w:val="21"/>
           <w:szCs w:val="21"/>
-          <w:lang w:val="en-US"/>
-        </w:rPr>
-      </w:pPr>
-      <w:r>
-        <w:rPr>
-          <w:rFonts w:ascii="Segoe UI Symbol" w:hAnsi="Segoe UI Symbol" w:cs="Segoe UI Symbol"/>
-          <w:sz w:val="21"/>
-          <w:szCs w:val="21"/>
-          <w:lang w:val="en-US"/>
+          <w:lang w:val="fr-FR"/>
+        </w:rPr>
+      </w:pPr>
+      <w:r>
+        <w:rPr>
+          <w:rFonts w:ascii="Segoe UI Symbol" w:hAnsi="Segoe UI Symbol" w:cs="Segoe UI Symbol"/>
+          <w:sz w:val="21"/>
+          <w:szCs w:val="21"/>
+          <w:lang w:val="fr-FR"/>
         </w:rPr>
         <w:t>★★★★☆ Docker + docker swarm</w:t>
       </w:r>
@@ -3565,15 +3692,15 @@
           <w:rFonts w:ascii="Segoe UI Symbol" w:hAnsi="Segoe UI Symbol" w:cs="Segoe UI Symbol"/>
           <w:sz w:val="21"/>
           <w:szCs w:val="21"/>
-          <w:lang w:val="en-US"/>
-        </w:rPr>
-      </w:pPr>
-      <w:r>
-        <w:rPr>
-          <w:rFonts w:ascii="Segoe UI Symbol" w:hAnsi="Segoe UI Symbol" w:cs="Segoe UI Symbol"/>
-          <w:sz w:val="21"/>
-          <w:szCs w:val="21"/>
-          <w:lang w:val="en-US"/>
+          <w:lang w:val="fr-FR"/>
+        </w:rPr>
+      </w:pPr>
+      <w:r>
+        <w:rPr>
+          <w:rFonts w:ascii="Segoe UI Symbol" w:hAnsi="Segoe UI Symbol" w:cs="Segoe UI Symbol"/>
+          <w:sz w:val="21"/>
+          <w:szCs w:val="21"/>
+          <w:lang w:val="fr-FR"/>
         </w:rPr>
         <w:t>★★★★☆Travis</w:t>
       </w:r>
@@ -3586,15 +3713,15 @@
           <w:rFonts w:ascii="Segoe UI Symbol" w:hAnsi="Segoe UI Symbol" w:cs="Segoe UI Symbol"/>
           <w:sz w:val="21"/>
           <w:szCs w:val="21"/>
-          <w:lang w:val="en-US"/>
-        </w:rPr>
-      </w:pPr>
-      <w:r>
-        <w:rPr>
-          <w:rFonts w:ascii="Segoe UI Symbol" w:hAnsi="Segoe UI Symbol" w:cs="Segoe UI Symbol"/>
-          <w:sz w:val="21"/>
-          <w:szCs w:val="21"/>
-          <w:lang w:val="en-US"/>
+          <w:lang w:val="fr-FR"/>
+        </w:rPr>
+      </w:pPr>
+      <w:r>
+        <w:rPr>
+          <w:rFonts w:ascii="Segoe UI Symbol" w:hAnsi="Segoe UI Symbol" w:cs="Segoe UI Symbol"/>
+          <w:sz w:val="21"/>
+          <w:szCs w:val="21"/>
+          <w:lang w:val="fr-FR"/>
         </w:rPr>
         <w:t xml:space="preserve">★★★★☆ </w:t>
       </w:r>
@@ -3603,7 +3730,7 @@
           <w:rFonts w:ascii="Segoe UI Symbol" w:hAnsi="Segoe UI Symbol" w:cs="Segoe UI Symbol"/>
           <w:sz w:val="21"/>
           <w:szCs w:val="21"/>
-          <w:lang w:val="en-US"/>
+          <w:lang w:val="fr-FR"/>
         </w:rPr>
         <w:t>TDD (JUnit, Mocha, Jest, Tslint, Sinon, Istanbul/nyc, Codecov, Code Climate)</w:t>
       </w:r>
@@ -4677,7 +4804,7 @@
         </w:rPr>
         <w:t xml:space="preserve"> on Codersrank.io (</w:t>
       </w:r>
-      <w:hyperlink r:id="rId22" w:history="1">
+      <w:hyperlink r:id="rId23" w:history="1">
         <w:r>
           <w:rPr>
             <w:rStyle w:val="Hipercze"/>
@@ -4939,17 +5066,7 @@
           <w:color w:val="000000" w:themeColor="text1"/>
           <w:lang w:val="en-GB"/>
         </w:rPr>
-        <w:t>Mostly art installations with electronic</w:t>
-      </w:r>
-      <w:bookmarkStart w:id="0" w:name="_GoBack"/>
-      <w:bookmarkEnd w:id="0"/>
-      <w:r>
-        <w:rPr>
-          <w:rFonts w:ascii="Arial" w:hAnsi="Arial" w:cs="Arial"/>
-          <w:color w:val="000000" w:themeColor="text1"/>
-          <w:lang w:val="en-GB"/>
-        </w:rPr>
-        <w:t xml:space="preserve"> / IT components.</w:t>
+        <w:t>Mostly art installations with electronic / IT components.</w:t>
       </w:r>
     </w:p>
     <w:p>
@@ -8660,7 +8777,7 @@
 </file>
 
 <file path=customXml/itemProps1.xml><?xml version="1.0" encoding="utf-8"?>
-<ds:datastoreItem xmlns:ds="http://schemas.openxmlformats.org/officeDocument/2006/customXml" ds:itemID="{73668AAC-2593-4C41-AAA8-9B7967918E10}">
+<ds:datastoreItem xmlns:ds="http://schemas.openxmlformats.org/officeDocument/2006/customXml" ds:itemID="{81B4369D-9E9A-D94D-ACD4-51C2A87E5109}">
   <ds:schemaRefs>
     <ds:schemaRef ds:uri="http://schemas.openxmlformats.org/officeDocument/2006/bibliography"/>
   </ds:schemaRefs>

</xml_diff>

<commit_message>
feat: add software architecture to skills
</commit_message>
<xml_diff>
--- a/jedrzej-lewandowski-CV-IT.docx
+++ b/jedrzej-lewandowski-CV-IT.docx
@@ -230,6 +230,7 @@
         </w:rPr>
         <w:t xml:space="preserve"> </w:t>
       </w:r>
+      <w:proofErr w:type="spellStart"/>
       <w:r>
         <w:rPr>
           <w:rFonts w:ascii="Arial" w:hAnsi="Arial" w:cs="Arial"/>
@@ -240,6 +241,7 @@
         </w:rPr>
         <w:t>Warsaw</w:t>
       </w:r>
+      <w:proofErr w:type="spellEnd"/>
       <w:r>
         <w:rPr>
           <w:rFonts w:ascii="Arial" w:hAnsi="Arial" w:cs="Arial"/>
@@ -505,6 +507,7 @@
         </w:rPr>
         <w:t xml:space="preserve">2014 - present — Medical University of </w:t>
       </w:r>
+      <w:proofErr w:type="spellStart"/>
       <w:r>
         <w:rPr>
           <w:rFonts w:ascii="Arial" w:hAnsi="Arial" w:cs="Arial"/>
@@ -521,8 +524,9 @@
           <w:sz w:val="24"/>
           <w:szCs w:val="24"/>
         </w:rPr>
-        <w:t xml:space="preserve">arsaw, </w:t>
-      </w:r>
+        <w:t>arsaw</w:t>
+      </w:r>
+      <w:proofErr w:type="spellEnd"/>
       <w:r>
         <w:rPr>
           <w:rFonts w:ascii="Arial" w:hAnsi="Arial" w:cs="Arial"/>
@@ -530,7 +534,7 @@
           <w:sz w:val="24"/>
           <w:szCs w:val="24"/>
         </w:rPr>
-        <w:t>s</w:t>
+        <w:t xml:space="preserve">, </w:t>
       </w:r>
       <w:r>
         <w:rPr>
@@ -539,7 +543,7 @@
           <w:sz w:val="24"/>
           <w:szCs w:val="24"/>
         </w:rPr>
-        <w:t xml:space="preserve">econd </w:t>
+        <w:t>s</w:t>
       </w:r>
       <w:r>
         <w:rPr>
@@ -548,7 +552,7 @@
           <w:sz w:val="24"/>
           <w:szCs w:val="24"/>
         </w:rPr>
-        <w:t>f</w:t>
+        <w:t xml:space="preserve">econd </w:t>
       </w:r>
       <w:r>
         <w:rPr>
@@ -557,7 +561,7 @@
           <w:sz w:val="24"/>
           <w:szCs w:val="24"/>
         </w:rPr>
-        <w:t xml:space="preserve">aculty </w:t>
+        <w:t>f</w:t>
       </w:r>
       <w:r>
         <w:rPr>
@@ -566,7 +570,7 @@
           <w:sz w:val="24"/>
           <w:szCs w:val="24"/>
         </w:rPr>
-        <w:t>o</w:t>
+        <w:t xml:space="preserve">aculty </w:t>
       </w:r>
       <w:r>
         <w:rPr>
@@ -575,7 +579,7 @@
           <w:sz w:val="24"/>
           <w:szCs w:val="24"/>
         </w:rPr>
-        <w:t xml:space="preserve">f </w:t>
+        <w:t>o</w:t>
       </w:r>
       <w:r>
         <w:rPr>
@@ -584,7 +588,7 @@
           <w:sz w:val="24"/>
           <w:szCs w:val="24"/>
         </w:rPr>
-        <w:t>m</w:t>
+        <w:t xml:space="preserve">f </w:t>
       </w:r>
       <w:r>
         <w:rPr>
@@ -593,7 +597,7 @@
           <w:sz w:val="24"/>
           <w:szCs w:val="24"/>
         </w:rPr>
-        <w:t xml:space="preserve">edicine, </w:t>
+        <w:t>m</w:t>
       </w:r>
       <w:r>
         <w:rPr>
@@ -602,8 +606,9 @@
           <w:sz w:val="24"/>
           <w:szCs w:val="24"/>
         </w:rPr>
-        <w:t>p</w:t>
-      </w:r>
+        <w:t xml:space="preserve">edicine, </w:t>
+      </w:r>
+      <w:proofErr w:type="spellStart"/>
       <w:r>
         <w:rPr>
           <w:rFonts w:ascii="Arial" w:hAnsi="Arial" w:cs="Arial"/>
@@ -611,8 +616,18 @@
           <w:sz w:val="24"/>
           <w:szCs w:val="24"/>
         </w:rPr>
+        <w:t>p</w:t>
+      </w:r>
+      <w:r>
+        <w:rPr>
+          <w:rFonts w:ascii="Arial" w:hAnsi="Arial" w:cs="Arial"/>
+          <w:color w:val="000000" w:themeColor="text1"/>
+          <w:sz w:val="24"/>
+          <w:szCs w:val="24"/>
+        </w:rPr>
         <w:t>oland</w:t>
       </w:r>
+      <w:proofErr w:type="spellEnd"/>
       <w:r>
         <w:rPr>
           <w:rFonts w:ascii="Arial" w:hAnsi="Arial" w:cs="Arial"/>
@@ -860,7 +875,29 @@
           <w:szCs w:val="21"/>
           <w:lang w:val="en-GB"/>
         </w:rPr>
-        <w:t xml:space="preserve">. Webdesign + backend. Stack: </w:t>
+        <w:t xml:space="preserve">. </w:t>
+      </w:r>
+      <w:proofErr w:type="spellStart"/>
+      <w:r>
+        <w:rPr>
+          <w:rFonts w:ascii="Arial" w:eastAsia="Times New Roman" w:hAnsi="Arial" w:cs="Arial"/>
+          <w:color w:val="000000" w:themeColor="text1"/>
+          <w:sz w:val="21"/>
+          <w:szCs w:val="21"/>
+          <w:lang w:val="en-GB"/>
+        </w:rPr>
+        <w:t>Webdesign</w:t>
+      </w:r>
+      <w:proofErr w:type="spellEnd"/>
+      <w:r>
+        <w:rPr>
+          <w:rFonts w:ascii="Arial" w:eastAsia="Times New Roman" w:hAnsi="Arial" w:cs="Arial"/>
+          <w:color w:val="000000" w:themeColor="text1"/>
+          <w:sz w:val="21"/>
+          <w:szCs w:val="21"/>
+          <w:lang w:val="en-GB"/>
+        </w:rPr>
+        <w:t xml:space="preserve"> + backend. Stack: </w:t>
       </w:r>
       <w:r>
         <w:rPr>
@@ -872,7 +909,59 @@
           <w:szCs w:val="21"/>
           <w:lang w:val="en-GB"/>
         </w:rPr>
-        <w:t>HTML/CSS, PHP/CakePHP, Worpdress (custom themes, custom plugins) + GIMP + Corel</w:t>
+        <w:t>HTML/CSS, PHP/</w:t>
+      </w:r>
+      <w:proofErr w:type="spellStart"/>
+      <w:r>
+        <w:rPr>
+          <w:rFonts w:ascii="Arial" w:eastAsia="Times New Roman" w:hAnsi="Arial" w:cs="Arial"/>
+          <w:i/>
+          <w:iCs/>
+          <w:color w:val="000000" w:themeColor="text1"/>
+          <w:sz w:val="21"/>
+          <w:szCs w:val="21"/>
+          <w:lang w:val="en-GB"/>
+        </w:rPr>
+        <w:t>CakePHP</w:t>
+      </w:r>
+      <w:proofErr w:type="spellEnd"/>
+      <w:r>
+        <w:rPr>
+          <w:rFonts w:ascii="Arial" w:eastAsia="Times New Roman" w:hAnsi="Arial" w:cs="Arial"/>
+          <w:i/>
+          <w:iCs/>
+          <w:color w:val="000000" w:themeColor="text1"/>
+          <w:sz w:val="21"/>
+          <w:szCs w:val="21"/>
+          <w:lang w:val="en-GB"/>
+        </w:rPr>
+        <w:t xml:space="preserve">, </w:t>
+      </w:r>
+      <w:proofErr w:type="spellStart"/>
+      <w:r>
+        <w:rPr>
+          <w:rFonts w:ascii="Arial" w:eastAsia="Times New Roman" w:hAnsi="Arial" w:cs="Arial"/>
+          <w:i/>
+          <w:iCs/>
+          <w:color w:val="000000" w:themeColor="text1"/>
+          <w:sz w:val="21"/>
+          <w:szCs w:val="21"/>
+          <w:lang w:val="en-GB"/>
+        </w:rPr>
+        <w:t>Worpdress</w:t>
+      </w:r>
+      <w:proofErr w:type="spellEnd"/>
+      <w:r>
+        <w:rPr>
+          <w:rFonts w:ascii="Arial" w:eastAsia="Times New Roman" w:hAnsi="Arial" w:cs="Arial"/>
+          <w:i/>
+          <w:iCs/>
+          <w:color w:val="000000" w:themeColor="text1"/>
+          <w:sz w:val="21"/>
+          <w:szCs w:val="21"/>
+          <w:lang w:val="en-GB"/>
+        </w:rPr>
+        <w:t xml:space="preserve"> (custom themes, custom plugins) + GIMP + Corel</w:t>
       </w:r>
     </w:p>
     <w:p>
@@ -976,11 +1065,37 @@
           <w:szCs w:val="21"/>
           <w:lang w:val="en-US"/>
         </w:rPr>
-        <w:t>MUD (text-based online multpliayer game)</w:t>
-      </w:r>
+        <w:t xml:space="preserve">MUD (text-based online </w:t>
+      </w:r>
+      <w:proofErr w:type="spellStart"/>
       <w:r>
         <w:rPr>
           <w:rFonts w:ascii="Arial" w:eastAsia="Times New Roman" w:hAnsi="Arial" w:cs="Arial"/>
+          <w:b/>
+          <w:bCs/>
+          <w:color w:val="000000" w:themeColor="text1"/>
+          <w:sz w:val="21"/>
+          <w:szCs w:val="21"/>
+          <w:lang w:val="en-US"/>
+        </w:rPr>
+        <w:t>multpliayer</w:t>
+      </w:r>
+      <w:proofErr w:type="spellEnd"/>
+      <w:r>
+        <w:rPr>
+          <w:rFonts w:ascii="Arial" w:eastAsia="Times New Roman" w:hAnsi="Arial" w:cs="Arial"/>
+          <w:b/>
+          <w:bCs/>
+          <w:color w:val="000000" w:themeColor="text1"/>
+          <w:sz w:val="21"/>
+          <w:szCs w:val="21"/>
+          <w:lang w:val="en-US"/>
+        </w:rPr>
+        <w:t xml:space="preserve"> game)</w:t>
+      </w:r>
+      <w:r>
+        <w:rPr>
+          <w:rFonts w:ascii="Arial" w:eastAsia="Times New Roman" w:hAnsi="Arial" w:cs="Arial"/>
           <w:color w:val="000000" w:themeColor="text1"/>
           <w:sz w:val="21"/>
           <w:szCs w:val="21"/>
@@ -996,7 +1111,29 @@
           <w:szCs w:val="21"/>
           <w:lang w:val="en-US"/>
         </w:rPr>
-        <w:t xml:space="preserve"> the biggest hobby project. It consisted of almost 60ksloc over 5 versions. I have learned advanced OOP design patterns and tested multiple distributed app design approaches (lifecycle, eventbus, reactive/observable). Latest version included an experimental 3D client written in Unity. Stack: </w:t>
+        <w:t xml:space="preserve"> the biggest hobby project. It consisted of almost 60ksloc over 5 versions. I have learned advanced OOP design patterns and tested multiple distributed app design approaches (lifecycle, </w:t>
+      </w:r>
+      <w:proofErr w:type="spellStart"/>
+      <w:r>
+        <w:rPr>
+          <w:rFonts w:ascii="Arial" w:eastAsia="Times New Roman" w:hAnsi="Arial" w:cs="Arial"/>
+          <w:color w:val="000000" w:themeColor="text1"/>
+          <w:sz w:val="21"/>
+          <w:szCs w:val="21"/>
+          <w:lang w:val="en-US"/>
+        </w:rPr>
+        <w:t>eventbus</w:t>
+      </w:r>
+      <w:proofErr w:type="spellEnd"/>
+      <w:r>
+        <w:rPr>
+          <w:rFonts w:ascii="Arial" w:eastAsia="Times New Roman" w:hAnsi="Arial" w:cs="Arial"/>
+          <w:color w:val="000000" w:themeColor="text1"/>
+          <w:sz w:val="21"/>
+          <w:szCs w:val="21"/>
+          <w:lang w:val="en-US"/>
+        </w:rPr>
+        <w:t xml:space="preserve">, reactive/observable). Latest version included an experimental 3D client written in Unity. Stack: </w:t>
       </w:r>
       <w:r>
         <w:rPr>
@@ -1032,7 +1169,59 @@
           <w:szCs w:val="21"/>
           <w:lang w:val="en-US"/>
         </w:rPr>
-        <w:t>advanced concurrent programming, Jetty/Netty, custom WebSockets, SQLite, PostgreSQL</w:t>
+        <w:t>advanced concurrent programming, Jetty/</w:t>
+      </w:r>
+      <w:proofErr w:type="spellStart"/>
+      <w:r>
+        <w:rPr>
+          <w:rFonts w:ascii="Arial" w:eastAsia="Times New Roman" w:hAnsi="Arial" w:cs="Arial"/>
+          <w:i/>
+          <w:iCs/>
+          <w:color w:val="000000" w:themeColor="text1"/>
+          <w:sz w:val="21"/>
+          <w:szCs w:val="21"/>
+          <w:lang w:val="en-US"/>
+        </w:rPr>
+        <w:t>Netty</w:t>
+      </w:r>
+      <w:proofErr w:type="spellEnd"/>
+      <w:r>
+        <w:rPr>
+          <w:rFonts w:ascii="Arial" w:eastAsia="Times New Roman" w:hAnsi="Arial" w:cs="Arial"/>
+          <w:i/>
+          <w:iCs/>
+          <w:color w:val="000000" w:themeColor="text1"/>
+          <w:sz w:val="21"/>
+          <w:szCs w:val="21"/>
+          <w:lang w:val="en-US"/>
+        </w:rPr>
+        <w:t xml:space="preserve">, custom </w:t>
+      </w:r>
+      <w:proofErr w:type="spellStart"/>
+      <w:r>
+        <w:rPr>
+          <w:rFonts w:ascii="Arial" w:eastAsia="Times New Roman" w:hAnsi="Arial" w:cs="Arial"/>
+          <w:i/>
+          <w:iCs/>
+          <w:color w:val="000000" w:themeColor="text1"/>
+          <w:sz w:val="21"/>
+          <w:szCs w:val="21"/>
+          <w:lang w:val="en-US"/>
+        </w:rPr>
+        <w:t>WebSockets</w:t>
+      </w:r>
+      <w:proofErr w:type="spellEnd"/>
+      <w:r>
+        <w:rPr>
+          <w:rFonts w:ascii="Arial" w:eastAsia="Times New Roman" w:hAnsi="Arial" w:cs="Arial"/>
+          <w:i/>
+          <w:iCs/>
+          <w:color w:val="000000" w:themeColor="text1"/>
+          <w:sz w:val="21"/>
+          <w:szCs w:val="21"/>
+          <w:lang w:val="en-US"/>
+        </w:rPr>
+        <w:t>, SQLite, PostgreSQL</w:t>
       </w:r>
       <w:r>
         <w:rPr>
@@ -1105,7 +1294,29 @@
           <w:szCs w:val="21"/>
           <w:lang w:val="en-US"/>
         </w:rPr>
-        <w:t xml:space="preserve">Management of huge photo library distributed over several external HDDs. The main tasks of the system were: segregation by event, removing duplicates, synchronizing the primary-backup hdd pairs, keeping central index. Stack: </w:t>
+        <w:t xml:space="preserve">Management of huge photo library distributed over several external HDDs. The main tasks of the system were: segregation by event, removing duplicates, synchronizing the primary-backup </w:t>
+      </w:r>
+      <w:proofErr w:type="spellStart"/>
+      <w:r>
+        <w:rPr>
+          <w:rFonts w:ascii="Arial" w:eastAsia="Times New Roman" w:hAnsi="Arial" w:cs="Arial"/>
+          <w:color w:val="000000" w:themeColor="text1"/>
+          <w:sz w:val="21"/>
+          <w:szCs w:val="21"/>
+          <w:lang w:val="en-US"/>
+        </w:rPr>
+        <w:t>hdd</w:t>
+      </w:r>
+      <w:proofErr w:type="spellEnd"/>
+      <w:r>
+        <w:rPr>
+          <w:rFonts w:ascii="Arial" w:eastAsia="Times New Roman" w:hAnsi="Arial" w:cs="Arial"/>
+          <w:color w:val="000000" w:themeColor="text1"/>
+          <w:sz w:val="21"/>
+          <w:szCs w:val="21"/>
+          <w:lang w:val="en-US"/>
+        </w:rPr>
+        <w:t xml:space="preserve"> pairs, keeping central index. Stack: </w:t>
       </w:r>
       <w:r>
         <w:rPr>
@@ -1615,8 +1826,20 @@
           <w:szCs w:val="21"/>
           <w:lang w:val="en-GB"/>
         </w:rPr>
-        <w:t>management system based on NextCloud</w:t>
-      </w:r>
+        <w:t xml:space="preserve">management system based on </w:t>
+      </w:r>
+      <w:proofErr w:type="spellStart"/>
+      <w:r>
+        <w:rPr>
+          <w:rFonts w:ascii="Arial" w:hAnsi="Arial" w:cs="Arial"/>
+          <w:color w:val="000000" w:themeColor="text1"/>
+          <w:sz w:val="21"/>
+          <w:szCs w:val="21"/>
+          <w:lang w:val="en-GB"/>
+        </w:rPr>
+        <w:t>NextCloud</w:t>
+      </w:r>
+      <w:proofErr w:type="spellEnd"/>
       <w:r>
         <w:rPr>
           <w:rFonts w:ascii="Arial" w:hAnsi="Arial" w:cs="Arial"/>
@@ -1955,23 +2178,25 @@
           <w:iCs/>
           <w:lang w:val="en-GB"/>
         </w:rPr>
-        <w:t>: Steem blockchain + Typescript</w:t>
-      </w:r>
+        <w:t xml:space="preserve">: </w:t>
+      </w:r>
+      <w:proofErr w:type="spellStart"/>
       <w:r>
         <w:rPr>
           <w:i/>
           <w:iCs/>
           <w:lang w:val="en-GB"/>
         </w:rPr>
-        <w:t>/</w:t>
-      </w:r>
+        <w:t>Steem</w:t>
+      </w:r>
+      <w:proofErr w:type="spellEnd"/>
       <w:r>
         <w:rPr>
           <w:i/>
           <w:iCs/>
           <w:lang w:val="en-GB"/>
         </w:rPr>
-        <w:t>Node.js</w:t>
+        <w:t xml:space="preserve"> blockchain + Typescript</w:t>
       </w:r>
       <w:r>
         <w:rPr>
@@ -1979,7 +2204,7 @@
           <w:iCs/>
           <w:lang w:val="en-GB"/>
         </w:rPr>
-        <w:t>/browser</w:t>
+        <w:t>/</w:t>
       </w:r>
       <w:r>
         <w:rPr>
@@ -1987,7 +2212,7 @@
           <w:iCs/>
           <w:lang w:val="en-GB"/>
         </w:rPr>
-        <w:t xml:space="preserve"> + Vue.js</w:t>
+        <w:t>Node.js</w:t>
       </w:r>
       <w:r>
         <w:rPr>
@@ -1995,7 +2220,59 @@
           <w:iCs/>
           <w:lang w:val="en-GB"/>
         </w:rPr>
-        <w:t xml:space="preserve"> + Docker/swarm + PostgreSQL/PostgREST + Redis/socket.io + Hashicorp Vault + Travis + Ansible</w:t>
+        <w:t>/browser</w:t>
+      </w:r>
+      <w:r>
+        <w:rPr>
+          <w:i/>
+          <w:iCs/>
+          <w:lang w:val="en-GB"/>
+        </w:rPr>
+        <w:t xml:space="preserve"> + Vue.js</w:t>
+      </w:r>
+      <w:r>
+        <w:rPr>
+          <w:i/>
+          <w:iCs/>
+          <w:lang w:val="en-GB"/>
+        </w:rPr>
+        <w:t xml:space="preserve"> + Docker/swarm + PostgreSQL/</w:t>
+      </w:r>
+      <w:proofErr w:type="spellStart"/>
+      <w:r>
+        <w:rPr>
+          <w:i/>
+          <w:iCs/>
+          <w:lang w:val="en-GB"/>
+        </w:rPr>
+        <w:t>PostgREST</w:t>
+      </w:r>
+      <w:proofErr w:type="spellEnd"/>
+      <w:r>
+        <w:rPr>
+          <w:i/>
+          <w:iCs/>
+          <w:lang w:val="en-GB"/>
+        </w:rPr>
+        <w:t xml:space="preserve"> + Redis/socket.io + </w:t>
+      </w:r>
+      <w:proofErr w:type="spellStart"/>
+      <w:r>
+        <w:rPr>
+          <w:i/>
+          <w:iCs/>
+          <w:lang w:val="en-GB"/>
+        </w:rPr>
+        <w:t>Hashicorp</w:t>
+      </w:r>
+      <w:proofErr w:type="spellEnd"/>
+      <w:r>
+        <w:rPr>
+          <w:i/>
+          <w:iCs/>
+          <w:lang w:val="en-GB"/>
+        </w:rPr>
+        <w:t xml:space="preserve"> Vault + Travis + Ansible</w:t>
       </w:r>
       <w:r>
         <w:rPr>
@@ -2061,8 +2338,20 @@
           <w:szCs w:val="21"/>
           <w:lang w:val="en-GB"/>
         </w:rPr>
-        <w:t>is a blockchain startup</w:t>
-      </w:r>
+        <w:t xml:space="preserve">is a blockchain </w:t>
+      </w:r>
+      <w:proofErr w:type="spellStart"/>
+      <w:r>
+        <w:rPr>
+          <w:rFonts w:ascii="Arial" w:hAnsi="Arial" w:cs="Arial"/>
+          <w:color w:val="000000" w:themeColor="text1"/>
+          <w:sz w:val="21"/>
+          <w:szCs w:val="21"/>
+          <w:lang w:val="en-GB"/>
+        </w:rPr>
+        <w:t>startup</w:t>
+      </w:r>
+      <w:proofErr w:type="spellEnd"/>
       <w:r>
         <w:rPr>
           <w:rFonts w:ascii="Arial" w:hAnsi="Arial" w:cs="Arial"/>
@@ -2081,7 +2370,29 @@
           <w:szCs w:val="21"/>
           <w:lang w:val="en-GB"/>
         </w:rPr>
-        <w:t xml:space="preserve"> a Steem blockchain witness</w:t>
+        <w:t xml:space="preserve"> a </w:t>
+      </w:r>
+      <w:proofErr w:type="spellStart"/>
+      <w:r>
+        <w:rPr>
+          <w:rFonts w:ascii="Arial" w:hAnsi="Arial" w:cs="Arial"/>
+          <w:color w:val="000000" w:themeColor="text1"/>
+          <w:sz w:val="21"/>
+          <w:szCs w:val="21"/>
+          <w:lang w:val="en-GB"/>
+        </w:rPr>
+        <w:t>Steem</w:t>
+      </w:r>
+      <w:proofErr w:type="spellEnd"/>
+      <w:r>
+        <w:rPr>
+          <w:rFonts w:ascii="Arial" w:hAnsi="Arial" w:cs="Arial"/>
+          <w:color w:val="000000" w:themeColor="text1"/>
+          <w:sz w:val="21"/>
+          <w:szCs w:val="21"/>
+          <w:lang w:val="en-GB"/>
+        </w:rPr>
+        <w:t xml:space="preserve"> blockchain witness</w:t>
       </w:r>
       <w:r>
         <w:rPr>
@@ -2123,6 +2434,7 @@
         </w:rPr>
         <w:t xml:space="preserve"> two decentralized apps for </w:t>
       </w:r>
+      <w:proofErr w:type="spellStart"/>
       <w:r>
         <w:rPr>
           <w:rFonts w:ascii="Arial" w:hAnsi="Arial" w:cs="Arial"/>
@@ -2141,7 +2453,40 @@
           <w:szCs w:val="21"/>
           <w:lang w:val="en-GB"/>
         </w:rPr>
-        <w:t>teem blockchain: Engrave and Wise. I am the architect and the leading developer of the WISE system. Wise is a platform that allows steem users to delegate their voting power to others under strictly defined and publicly visible criteria.</w:t>
+        <w:t>teem</w:t>
+      </w:r>
+      <w:proofErr w:type="spellEnd"/>
+      <w:r>
+        <w:rPr>
+          <w:rFonts w:ascii="Arial" w:hAnsi="Arial" w:cs="Arial"/>
+          <w:color w:val="000000" w:themeColor="text1"/>
+          <w:sz w:val="21"/>
+          <w:szCs w:val="21"/>
+          <w:lang w:val="en-GB"/>
+        </w:rPr>
+        <w:t xml:space="preserve"> blockchain: Engrave and Wise. I am the architect and the leading developer of the WISE system. Wise is a platform that allows </w:t>
+      </w:r>
+      <w:proofErr w:type="spellStart"/>
+      <w:r>
+        <w:rPr>
+          <w:rFonts w:ascii="Arial" w:hAnsi="Arial" w:cs="Arial"/>
+          <w:color w:val="000000" w:themeColor="text1"/>
+          <w:sz w:val="21"/>
+          <w:szCs w:val="21"/>
+          <w:lang w:val="en-GB"/>
+        </w:rPr>
+        <w:t>steem</w:t>
+      </w:r>
+      <w:proofErr w:type="spellEnd"/>
+      <w:r>
+        <w:rPr>
+          <w:rFonts w:ascii="Arial" w:hAnsi="Arial" w:cs="Arial"/>
+          <w:color w:val="000000" w:themeColor="text1"/>
+          <w:sz w:val="21"/>
+          <w:szCs w:val="21"/>
+          <w:lang w:val="en-GB"/>
+        </w:rPr>
+        <w:t xml:space="preserve"> users to delegate their voting power to others under strictly defined and publicly visible criteria.</w:t>
       </w:r>
       <w:r>
         <w:rPr>
@@ -2161,7 +2506,73 @@
           <w:szCs w:val="21"/>
           <w:lang w:val="en-GB"/>
         </w:rPr>
-        <w:t xml:space="preserve"> a voting webapp, a delegator webapp, public database api, daemon service for non-technical users</w:t>
+        <w:t xml:space="preserve"> a voting </w:t>
+      </w:r>
+      <w:proofErr w:type="spellStart"/>
+      <w:r>
+        <w:rPr>
+          <w:rFonts w:ascii="Arial" w:hAnsi="Arial" w:cs="Arial"/>
+          <w:color w:val="000000" w:themeColor="text1"/>
+          <w:sz w:val="21"/>
+          <w:szCs w:val="21"/>
+          <w:lang w:val="en-GB"/>
+        </w:rPr>
+        <w:t>webapp</w:t>
+      </w:r>
+      <w:proofErr w:type="spellEnd"/>
+      <w:r>
+        <w:rPr>
+          <w:rFonts w:ascii="Arial" w:hAnsi="Arial" w:cs="Arial"/>
+          <w:color w:val="000000" w:themeColor="text1"/>
+          <w:sz w:val="21"/>
+          <w:szCs w:val="21"/>
+          <w:lang w:val="en-GB"/>
+        </w:rPr>
+        <w:t xml:space="preserve">, a delegator </w:t>
+      </w:r>
+      <w:proofErr w:type="spellStart"/>
+      <w:r>
+        <w:rPr>
+          <w:rFonts w:ascii="Arial" w:hAnsi="Arial" w:cs="Arial"/>
+          <w:color w:val="000000" w:themeColor="text1"/>
+          <w:sz w:val="21"/>
+          <w:szCs w:val="21"/>
+          <w:lang w:val="en-GB"/>
+        </w:rPr>
+        <w:t>webapp</w:t>
+      </w:r>
+      <w:proofErr w:type="spellEnd"/>
+      <w:r>
+        <w:rPr>
+          <w:rFonts w:ascii="Arial" w:hAnsi="Arial" w:cs="Arial"/>
+          <w:color w:val="000000" w:themeColor="text1"/>
+          <w:sz w:val="21"/>
+          <w:szCs w:val="21"/>
+          <w:lang w:val="en-GB"/>
+        </w:rPr>
+        <w:t xml:space="preserve">, public database </w:t>
+      </w:r>
+      <w:proofErr w:type="spellStart"/>
+      <w:r>
+        <w:rPr>
+          <w:rFonts w:ascii="Arial" w:hAnsi="Arial" w:cs="Arial"/>
+          <w:color w:val="000000" w:themeColor="text1"/>
+          <w:sz w:val="21"/>
+          <w:szCs w:val="21"/>
+          <w:lang w:val="en-GB"/>
+        </w:rPr>
+        <w:t>api</w:t>
+      </w:r>
+      <w:proofErr w:type="spellEnd"/>
+      <w:r>
+        <w:rPr>
+          <w:rFonts w:ascii="Arial" w:hAnsi="Arial" w:cs="Arial"/>
+          <w:color w:val="000000" w:themeColor="text1"/>
+          <w:sz w:val="21"/>
+          <w:szCs w:val="21"/>
+          <w:lang w:val="en-GB"/>
+        </w:rPr>
+        <w:t>, daemon service for non-technical users</w:t>
       </w:r>
       <w:r>
         <w:rPr>
@@ -2501,15 +2912,27 @@
         </w:rPr>
         <w:t xml:space="preserve">the </w:t>
       </w:r>
-      <w:r>
-        <w:rPr>
-          <w:rFonts w:ascii="Arial" w:hAnsi="Arial" w:cs="Arial"/>
-          <w:color w:val="000000" w:themeColor="text1"/>
-          <w:sz w:val="21"/>
-          <w:szCs w:val="21"/>
-          <w:lang w:val="en-GB"/>
-        </w:rPr>
-        <w:t>Steemfest conference in autumn 2018</w:t>
+      <w:proofErr w:type="spellStart"/>
+      <w:r>
+        <w:rPr>
+          <w:rFonts w:ascii="Arial" w:hAnsi="Arial" w:cs="Arial"/>
+          <w:color w:val="000000" w:themeColor="text1"/>
+          <w:sz w:val="21"/>
+          <w:szCs w:val="21"/>
+          <w:lang w:val="en-GB"/>
+        </w:rPr>
+        <w:t>Steemfest</w:t>
+      </w:r>
+      <w:proofErr w:type="spellEnd"/>
+      <w:r>
+        <w:rPr>
+          <w:rFonts w:ascii="Arial" w:hAnsi="Arial" w:cs="Arial"/>
+          <w:color w:val="000000" w:themeColor="text1"/>
+          <w:sz w:val="21"/>
+          <w:szCs w:val="21"/>
+          <w:lang w:val="en-GB"/>
+        </w:rPr>
+        <w:t xml:space="preserve"> conference in autumn 2018</w:t>
       </w:r>
       <w:r>
         <w:rPr>
@@ -2549,7 +2972,29 @@
           <w:szCs w:val="21"/>
           <w:lang w:val="en-GB"/>
         </w:rPr>
-        <w:t xml:space="preserve"> Typescript+Javascript full stack, Vue.js, Docker, GIT, continuous integration (Travis CI), continuous deployment (Ansible), TDD.</w:t>
+        <w:t xml:space="preserve"> </w:t>
+      </w:r>
+      <w:proofErr w:type="spellStart"/>
+      <w:r>
+        <w:rPr>
+          <w:rFonts w:ascii="Arial" w:hAnsi="Arial" w:cs="Arial"/>
+          <w:color w:val="000000" w:themeColor="text1"/>
+          <w:sz w:val="21"/>
+          <w:szCs w:val="21"/>
+          <w:lang w:val="en-GB"/>
+        </w:rPr>
+        <w:t>Typescript+Javascript</w:t>
+      </w:r>
+      <w:proofErr w:type="spellEnd"/>
+      <w:r>
+        <w:rPr>
+          <w:rFonts w:ascii="Arial" w:hAnsi="Arial" w:cs="Arial"/>
+          <w:color w:val="000000" w:themeColor="text1"/>
+          <w:sz w:val="21"/>
+          <w:szCs w:val="21"/>
+          <w:lang w:val="en-GB"/>
+        </w:rPr>
+        <w:t xml:space="preserve"> full stack, Vue.js, Docker, GIT, continuous integration (Travis CI), continuous deployment (Ansible), TDD.</w:t>
       </w:r>
     </w:p>
     <w:p>
@@ -2595,6 +3040,7 @@
         </w:rPr>
         <w:t xml:space="preserve"> — (</w:t>
       </w:r>
+      <w:proofErr w:type="spellStart"/>
       <w:proofErr w:type="gramStart"/>
       <w:r>
         <w:rPr>
@@ -2603,6 +3049,7 @@
         </w:rPr>
         <w:t>Non profit</w:t>
       </w:r>
+      <w:proofErr w:type="spellEnd"/>
       <w:proofErr w:type="gramEnd"/>
       <w:r>
         <w:rPr>
@@ -2616,7 +3063,23 @@
           <w:sz w:val="24"/>
           <w:szCs w:val="24"/>
         </w:rPr>
-        <w:t>) Personalized patient advice system for Voievodship Rehabilitation Hospital for Children in Ameryka</w:t>
+        <w:t xml:space="preserve">) Personalized patient advice system for </w:t>
+      </w:r>
+      <w:proofErr w:type="spellStart"/>
+      <w:r>
+        <w:rPr>
+          <w:sz w:val="24"/>
+          <w:szCs w:val="24"/>
+        </w:rPr>
+        <w:t>Voievodship</w:t>
+      </w:r>
+      <w:proofErr w:type="spellEnd"/>
+      <w:r>
+        <w:rPr>
+          <w:sz w:val="24"/>
+          <w:szCs w:val="24"/>
+        </w:rPr>
+        <w:t xml:space="preserve"> Rehabilitation Hospital for Children in Ameryka</w:t>
       </w:r>
     </w:p>
     <w:p>
@@ -2669,6 +3132,7 @@
         </w:rPr>
         <w:t>unctions/</w:t>
       </w:r>
+      <w:proofErr w:type="spellStart"/>
       <w:r>
         <w:rPr>
           <w:i/>
@@ -2683,23 +3147,25 @@
           <w:iCs/>
           <w:lang w:val="en-GB"/>
         </w:rPr>
-        <w:t>irestore/</w:t>
-      </w:r>
+        <w:t>irestore</w:t>
+      </w:r>
+      <w:proofErr w:type="spellEnd"/>
       <w:r>
         <w:rPr>
           <w:i/>
           <w:iCs/>
           <w:lang w:val="en-GB"/>
         </w:rPr>
-        <w:t>R</w:t>
-      </w:r>
+        <w:t>/</w:t>
+      </w:r>
+      <w:proofErr w:type="spellStart"/>
       <w:r>
         <w:rPr>
           <w:i/>
           <w:iCs/>
           <w:lang w:val="en-GB"/>
         </w:rPr>
-        <w:t>ealtime</w:t>
+        <w:t>R</w:t>
       </w:r>
       <w:r>
         <w:rPr>
@@ -2707,7 +3173,7 @@
           <w:iCs/>
           <w:lang w:val="en-GB"/>
         </w:rPr>
-        <w:t>DB</w:t>
+        <w:t>ealtime</w:t>
       </w:r>
       <w:r>
         <w:rPr>
@@ -2715,15 +3181,16 @@
           <w:iCs/>
           <w:lang w:val="en-GB"/>
         </w:rPr>
-        <w:t>/</w:t>
-      </w:r>
+        <w:t>DB</w:t>
+      </w:r>
+      <w:proofErr w:type="spellEnd"/>
       <w:r>
         <w:rPr>
           <w:i/>
           <w:iCs/>
           <w:lang w:val="en-GB"/>
         </w:rPr>
-        <w:t>A</w:t>
+        <w:t>/</w:t>
       </w:r>
       <w:r>
         <w:rPr>
@@ -2731,7 +3198,7 @@
           <w:iCs/>
           <w:lang w:val="en-GB"/>
         </w:rPr>
-        <w:t>uth/</w:t>
+        <w:t>A</w:t>
       </w:r>
       <w:r>
         <w:rPr>
@@ -2739,15 +3206,16 @@
           <w:iCs/>
           <w:lang w:val="en-GB"/>
         </w:rPr>
-        <w:t>D</w:t>
-      </w:r>
+        <w:t>uth/</w:t>
+      </w:r>
+      <w:proofErr w:type="spellStart"/>
       <w:r>
         <w:rPr>
           <w:i/>
           <w:iCs/>
           <w:lang w:val="en-GB"/>
         </w:rPr>
-        <w:t>ynamic</w:t>
+        <w:t>D</w:t>
       </w:r>
       <w:r>
         <w:rPr>
@@ -2755,7 +3223,7 @@
           <w:iCs/>
           <w:lang w:val="en-GB"/>
         </w:rPr>
-        <w:t>L</w:t>
+        <w:t>ynamic</w:t>
       </w:r>
       <w:r>
         <w:rPr>
@@ -2763,8 +3231,17 @@
           <w:iCs/>
           <w:lang w:val="en-GB"/>
         </w:rPr>
+        <w:t>L</w:t>
+      </w:r>
+      <w:r>
+        <w:rPr>
+          <w:i/>
+          <w:iCs/>
+          <w:lang w:val="en-GB"/>
+        </w:rPr>
         <w:t>inks</w:t>
       </w:r>
+      <w:proofErr w:type="spellEnd"/>
       <w:r>
         <w:rPr>
           <w:i/>
@@ -2976,27 +3453,7 @@
             <w:szCs w:val="21"/>
             <w:lang w:val="en-GB"/>
           </w:rPr>
-          <w:t>https://github.com/Jblew/amerykahospital-personalize</w:t>
-        </w:r>
-        <w:r>
-          <w:rPr>
-            <w:rStyle w:val="Hipercze"/>
-            <w:rFonts w:ascii="Arial" w:hAnsi="Arial" w:cs="Arial"/>
-            <w:sz w:val="21"/>
-            <w:szCs w:val="21"/>
-            <w:lang w:val="en-GB"/>
-          </w:rPr>
-          <w:t>d</w:t>
-        </w:r>
-        <w:r>
-          <w:rPr>
-            <w:rStyle w:val="Hipercze"/>
-            <w:rFonts w:ascii="Arial" w:hAnsi="Arial" w:cs="Arial"/>
-            <w:sz w:val="21"/>
-            <w:szCs w:val="21"/>
-            <w:lang w:val="en-GB"/>
-          </w:rPr>
-          <w:t>advice</w:t>
+          <w:t>https://github.com/Jblew/amerykahospital-personalizedadvice</w:t>
         </w:r>
       </w:hyperlink>
       <w:r>
@@ -3059,8 +3516,6 @@
         </w:rPr>
         <w:t>IT SKILLS</w:t>
       </w:r>
-      <w:bookmarkStart w:id="0" w:name="_GoBack"/>
-      <w:bookmarkEnd w:id="0"/>
     </w:p>
     <w:p>
       <w:pPr>
@@ -3088,12 +3543,21 @@
         </w:rPr>
         <w:t xml:space="preserve">Highlights: </w:t>
       </w:r>
-      <w:r>
-        <w:rPr>
-          <w:rFonts w:ascii="Segoe UI Symbol" w:hAnsi="Segoe UI Symbol" w:cs="Segoe UI Symbol"/>
-          <w:lang w:val="en-GB"/>
-        </w:rPr>
-        <w:t>Fullstack (Typescript + Vue + Node.js)</w:t>
+      <w:proofErr w:type="spellStart"/>
+      <w:r>
+        <w:rPr>
+          <w:rFonts w:ascii="Segoe UI Symbol" w:hAnsi="Segoe UI Symbol" w:cs="Segoe UI Symbol"/>
+          <w:lang w:val="en-GB"/>
+        </w:rPr>
+        <w:t>Fullstack</w:t>
+      </w:r>
+      <w:proofErr w:type="spellEnd"/>
+      <w:r>
+        <w:rPr>
+          <w:rFonts w:ascii="Segoe UI Symbol" w:hAnsi="Segoe UI Symbol" w:cs="Segoe UI Symbol"/>
+          <w:lang w:val="en-GB"/>
+        </w:rPr>
+        <w:t xml:space="preserve"> (Typescript + Vue + Node.js)</w:t>
       </w:r>
       <w:r>
         <w:rPr>
@@ -3201,8 +3665,18 @@
           <w:szCs w:val="21"/>
           <w:lang w:val="en-GB"/>
         </w:rPr>
-        <w:t xml:space="preserve"> + Javascript</w:t>
-      </w:r>
+        <w:t xml:space="preserve"> + </w:t>
+      </w:r>
+      <w:proofErr w:type="spellStart"/>
+      <w:r>
+        <w:rPr>
+          <w:sz w:val="21"/>
+          <w:szCs w:val="21"/>
+          <w:lang w:val="en-GB"/>
+        </w:rPr>
+        <w:t>Javascript</w:t>
+      </w:r>
+      <w:proofErr w:type="spellEnd"/>
       <w:r>
         <w:rPr>
           <w:sz w:val="21"/>
@@ -3275,17 +3749,118 @@
           <w:rFonts w:ascii="Segoe UI Symbol" w:hAnsi="Segoe UI Symbol" w:cs="Segoe UI Symbol"/>
           <w:sz w:val="21"/>
           <w:szCs w:val="21"/>
-          <w:lang w:val="en-US"/>
-        </w:rPr>
-      </w:pPr>
-      <w:r>
-        <w:rPr>
-          <w:rFonts w:ascii="Segoe UI Symbol" w:hAnsi="Segoe UI Symbol" w:cs="Segoe UI Symbol"/>
-          <w:sz w:val="21"/>
-          <w:szCs w:val="21"/>
-          <w:lang w:val="en-US"/>
-        </w:rPr>
-        <w:t>★★☆☆☆ Python (scripting, data processing, interactions with hardware like oscilloscopes, DDS, custom sensors).</w:t>
+          <w:lang w:val="en-GB"/>
+        </w:rPr>
+      </w:pPr>
+      <w:r>
+        <w:rPr>
+          <w:rFonts w:ascii="Segoe UI Symbol" w:hAnsi="Segoe UI Symbol" w:cs="Segoe UI Symbol"/>
+          <w:sz w:val="21"/>
+          <w:szCs w:val="21"/>
+          <w:lang w:val="en-GB"/>
+        </w:rPr>
+        <w:t>★★★★</w:t>
+      </w:r>
+      <w:r>
+        <w:rPr>
+          <w:rFonts w:ascii="Segoe UI Symbol" w:hAnsi="Segoe UI Symbol" w:cs="Segoe UI Symbol"/>
+          <w:sz w:val="21"/>
+          <w:szCs w:val="21"/>
+          <w:lang w:val="en-US"/>
+        </w:rPr>
+        <w:t>☆</w:t>
+      </w:r>
+      <w:r>
+        <w:rPr>
+          <w:rFonts w:ascii="Segoe UI Symbol" w:hAnsi="Segoe UI Symbol" w:cs="Segoe UI Symbol"/>
+          <w:sz w:val="21"/>
+          <w:szCs w:val="21"/>
+          <w:lang w:val="en-GB"/>
+        </w:rPr>
+        <w:t xml:space="preserve"> </w:t>
+      </w:r>
+      <w:r>
+        <w:rPr>
+          <w:rFonts w:ascii="Segoe UI Symbol" w:hAnsi="Segoe UI Symbol" w:cs="Segoe UI Symbol"/>
+          <w:sz w:val="21"/>
+          <w:szCs w:val="21"/>
+          <w:lang w:val="en-GB"/>
+        </w:rPr>
+        <w:t>Strong interest</w:t>
+      </w:r>
+      <w:r>
+        <w:rPr>
+          <w:rFonts w:ascii="Segoe UI Symbol" w:hAnsi="Segoe UI Symbol" w:cs="Segoe UI Symbol"/>
+          <w:sz w:val="21"/>
+          <w:szCs w:val="21"/>
+          <w:lang w:val="en-GB"/>
+        </w:rPr>
+        <w:t xml:space="preserve"> </w:t>
+      </w:r>
+      <w:r>
+        <w:rPr>
+          <w:rFonts w:ascii="Segoe UI Symbol" w:hAnsi="Segoe UI Symbol" w:cs="Segoe UI Symbol"/>
+          <w:sz w:val="21"/>
+          <w:szCs w:val="21"/>
+          <w:lang w:val="en-GB"/>
+        </w:rPr>
+        <w:t>in</w:t>
+      </w:r>
+      <w:r>
+        <w:rPr>
+          <w:rFonts w:ascii="Segoe UI Symbol" w:hAnsi="Segoe UI Symbol" w:cs="Segoe UI Symbol"/>
+          <w:sz w:val="21"/>
+          <w:szCs w:val="21"/>
+          <w:lang w:val="en-GB"/>
+        </w:rPr>
+        <w:t xml:space="preserve"> software architecture and </w:t>
+      </w:r>
+      <w:r>
+        <w:rPr>
+          <w:rFonts w:ascii="Segoe UI Symbol" w:hAnsi="Segoe UI Symbol" w:cs="Segoe UI Symbol"/>
+          <w:sz w:val="21"/>
+          <w:szCs w:val="21"/>
+          <w:lang w:val="en-GB"/>
+        </w:rPr>
+        <w:t>maintainability</w:t>
+      </w:r>
+      <w:r>
+        <w:rPr>
+          <w:rFonts w:ascii="Segoe UI Symbol" w:hAnsi="Segoe UI Symbol" w:cs="Segoe UI Symbol"/>
+          <w:sz w:val="21"/>
+          <w:szCs w:val="21"/>
+          <w:lang w:val="en-GB"/>
+        </w:rPr>
+        <w:t>. SOLID/TDD/component architecture</w:t>
+      </w:r>
+      <w:r>
+        <w:rPr>
+          <w:rFonts w:ascii="Segoe UI Symbol" w:hAnsi="Segoe UI Symbol" w:cs="Segoe UI Symbol"/>
+          <w:sz w:val="21"/>
+          <w:szCs w:val="21"/>
+          <w:lang w:val="en-GB"/>
+        </w:rPr>
+        <w:t>/</w:t>
+      </w:r>
+      <w:r>
+        <w:rPr>
+          <w:rFonts w:ascii="Segoe UI Symbol" w:hAnsi="Segoe UI Symbol" w:cs="Segoe UI Symbol"/>
+          <w:sz w:val="21"/>
+          <w:szCs w:val="21"/>
+          <w:lang w:val="en-GB"/>
+        </w:rPr>
+        <w:t>efficient</w:t>
+      </w:r>
+      <w:bookmarkStart w:id="0" w:name="_GoBack"/>
+      <w:bookmarkEnd w:id="0"/>
+      <w:r>
+        <w:rPr>
+          <w:rFonts w:ascii="Segoe UI Symbol" w:hAnsi="Segoe UI Symbol" w:cs="Segoe UI Symbol"/>
+          <w:sz w:val="21"/>
+          <w:szCs w:val="21"/>
+          <w:lang w:val="en-GB"/>
+        </w:rPr>
+        <w:t xml:space="preserve"> boundaries</w:t>
       </w:r>
     </w:p>
     <w:p>
@@ -3294,6 +3869,45 @@
         <w:ind w:left="964" w:hanging="964"/>
         <w:rPr>
           <w:rFonts w:ascii="Segoe UI Symbol" w:hAnsi="Segoe UI Symbol" w:cs="Segoe UI Symbol"/>
+          <w:sz w:val="21"/>
+          <w:szCs w:val="21"/>
+          <w:lang w:val="en-US"/>
+        </w:rPr>
+      </w:pPr>
+      <w:r>
+        <w:rPr>
+          <w:rFonts w:ascii="Segoe UI Symbol" w:hAnsi="Segoe UI Symbol" w:cs="Segoe UI Symbol"/>
+          <w:sz w:val="21"/>
+          <w:szCs w:val="21"/>
+          <w:lang w:val="en-US"/>
+        </w:rPr>
+        <w:t>★★☆☆☆ Python (scripting, data processing,</w:t>
+      </w:r>
+      <w:r>
+        <w:rPr>
+          <w:rFonts w:ascii="Segoe UI Symbol" w:hAnsi="Segoe UI Symbol" w:cs="Segoe UI Symbol"/>
+          <w:sz w:val="21"/>
+          <w:szCs w:val="21"/>
+          <w:lang w:val="en-US"/>
+        </w:rPr>
+        <w:t xml:space="preserve"> lab hardware</w:t>
+      </w:r>
+      <w:r>
+        <w:rPr>
+          <w:rFonts w:ascii="Segoe UI Symbol" w:hAnsi="Segoe UI Symbol" w:cs="Segoe UI Symbol"/>
+          <w:sz w:val="21"/>
+          <w:szCs w:val="21"/>
+          <w:lang w:val="en-US"/>
+        </w:rPr>
+        <w:t>).</w:t>
+      </w:r>
+    </w:p>
+    <w:p>
+      <w:pPr>
+        <w:spacing w:after="0"/>
+        <w:ind w:left="964" w:hanging="964"/>
+        <w:rPr>
+          <w:rFonts w:ascii="Segoe UI Symbol" w:hAnsi="Segoe UI Symbol" w:cs="Segoe UI Symbol"/>
           <w:b/>
           <w:bCs/>
           <w:sz w:val="21"/>
@@ -3315,6 +3929,7 @@
           <w:lang w:val="fr-FR"/>
         </w:rPr>
       </w:pPr>
+      <w:proofErr w:type="spellStart"/>
       <w:r>
         <w:rPr>
           <w:rFonts w:ascii="Segoe UI Symbol" w:hAnsi="Segoe UI Symbol" w:cs="Segoe UI Symbol"/>
@@ -3324,94 +3939,422 @@
           <w:szCs w:val="21"/>
           <w:lang w:val="fr-FR"/>
         </w:rPr>
-        <w:br w:type="column"/>
-      </w:r>
-      <w:r>
+        <w:t>Frontend</w:t>
+      </w:r>
+      <w:proofErr w:type="spellEnd"/>
+    </w:p>
+    <w:p>
+      <w:pPr>
+        <w:spacing w:after="0"/>
+        <w:rPr>
+          <w:rFonts w:ascii="Segoe UI Symbol" w:hAnsi="Segoe UI Symbol" w:cs="Segoe UI Symbol"/>
+          <w:sz w:val="21"/>
+          <w:szCs w:val="21"/>
+          <w:lang w:val="fr-FR"/>
+        </w:rPr>
+      </w:pPr>
+      <w:r>
+        <w:rPr>
+          <w:rFonts w:ascii="Segoe UI Symbol" w:hAnsi="Segoe UI Symbol" w:cs="Segoe UI Symbol"/>
+          <w:sz w:val="21"/>
+          <w:szCs w:val="21"/>
+          <w:lang w:val="fr-FR"/>
+        </w:rPr>
+        <w:t>★★★★</w:t>
+      </w:r>
+      <w:r>
+        <w:rPr>
+          <w:rFonts w:ascii="Segoe UI Symbol" w:hAnsi="Segoe UI Symbol" w:cs="Segoe UI Symbol"/>
+          <w:sz w:val="21"/>
+          <w:szCs w:val="21"/>
+          <w:lang w:val="fr-FR"/>
+        </w:rPr>
+        <w:t>★</w:t>
+      </w:r>
+      <w:r>
+        <w:rPr>
+          <w:rFonts w:ascii="Segoe UI Symbol" w:hAnsi="Segoe UI Symbol" w:cs="Segoe UI Symbol"/>
+          <w:sz w:val="21"/>
+          <w:szCs w:val="21"/>
+          <w:lang w:val="fr-FR"/>
+        </w:rPr>
+        <w:t xml:space="preserve"> Vue.js + </w:t>
+      </w:r>
+      <w:proofErr w:type="spellStart"/>
+      <w:r>
+        <w:rPr>
+          <w:rFonts w:ascii="Segoe UI Symbol" w:hAnsi="Segoe UI Symbol" w:cs="Segoe UI Symbol"/>
+          <w:sz w:val="21"/>
+          <w:szCs w:val="21"/>
+          <w:lang w:val="fr-FR"/>
+        </w:rPr>
+        <w:t>vuex</w:t>
+      </w:r>
+      <w:proofErr w:type="spellEnd"/>
+      <w:r>
+        <w:rPr>
+          <w:rFonts w:ascii="Segoe UI Symbol" w:hAnsi="Segoe UI Symbol" w:cs="Segoe UI Symbol"/>
+          <w:sz w:val="21"/>
+          <w:szCs w:val="21"/>
+          <w:lang w:val="fr-FR"/>
+        </w:rPr>
+        <w:t xml:space="preserve"> + vue-router</w:t>
+      </w:r>
+    </w:p>
+    <w:p>
+      <w:pPr>
+        <w:spacing w:after="0"/>
+        <w:rPr>
+          <w:rFonts w:ascii="Segoe UI Symbol" w:hAnsi="Segoe UI Symbol" w:cs="Segoe UI Symbol"/>
+          <w:sz w:val="21"/>
+          <w:szCs w:val="21"/>
+          <w:lang w:val="fr-FR"/>
+        </w:rPr>
+      </w:pPr>
+      <w:r>
+        <w:rPr>
+          <w:rFonts w:ascii="Segoe UI Symbol" w:hAnsi="Segoe UI Symbol" w:cs="Segoe UI Symbol"/>
+          <w:sz w:val="21"/>
+          <w:szCs w:val="21"/>
+          <w:lang w:val="fr-FR"/>
+        </w:rPr>
+        <w:t>★★★☆☆</w:t>
+      </w:r>
+      <w:r>
+        <w:rPr>
+          <w:rFonts w:ascii="Segoe UI Symbol" w:hAnsi="Segoe UI Symbol" w:cs="Segoe UI Symbol"/>
+          <w:sz w:val="21"/>
+          <w:szCs w:val="21"/>
+          <w:lang w:val="fr-FR"/>
+        </w:rPr>
+        <w:t xml:space="preserve"> </w:t>
+      </w:r>
+      <w:proofErr w:type="spellStart"/>
+      <w:r>
+        <w:rPr>
+          <w:rFonts w:ascii="Segoe UI Symbol" w:hAnsi="Segoe UI Symbol" w:cs="Segoe UI Symbol"/>
+          <w:sz w:val="21"/>
+          <w:szCs w:val="21"/>
+          <w:lang w:val="fr-FR"/>
+        </w:rPr>
+        <w:t>React</w:t>
+      </w:r>
+      <w:proofErr w:type="spellEnd"/>
+      <w:r>
+        <w:rPr>
+          <w:rFonts w:ascii="Segoe UI Symbol" w:hAnsi="Segoe UI Symbol" w:cs="Segoe UI Symbol"/>
+          <w:sz w:val="21"/>
+          <w:szCs w:val="21"/>
+          <w:lang w:val="fr-FR"/>
+        </w:rPr>
+        <w:t xml:space="preserve"> + </w:t>
+      </w:r>
+      <w:proofErr w:type="spellStart"/>
+      <w:r>
+        <w:rPr>
+          <w:rFonts w:ascii="Segoe UI Symbol" w:hAnsi="Segoe UI Symbol" w:cs="Segoe UI Symbol"/>
+          <w:sz w:val="21"/>
+          <w:szCs w:val="21"/>
+          <w:lang w:val="fr-FR"/>
+        </w:rPr>
+        <w:t>redux</w:t>
+      </w:r>
+      <w:proofErr w:type="spellEnd"/>
+    </w:p>
+    <w:p>
+      <w:pPr>
+        <w:spacing w:after="0"/>
+        <w:ind w:left="964" w:hanging="964"/>
+        <w:rPr>
+          <w:rFonts w:ascii="Segoe UI Symbol" w:hAnsi="Segoe UI Symbol" w:cs="Segoe UI Symbol"/>
+          <w:sz w:val="21"/>
+          <w:szCs w:val="21"/>
+          <w:lang w:val="fr-FR"/>
+        </w:rPr>
+      </w:pPr>
+      <w:r>
+        <w:rPr>
+          <w:rFonts w:ascii="Segoe UI Symbol" w:hAnsi="Segoe UI Symbol" w:cs="Segoe UI Symbol"/>
+          <w:sz w:val="21"/>
+          <w:szCs w:val="21"/>
+          <w:lang w:val="fr-FR"/>
+        </w:rPr>
+        <w:t xml:space="preserve">★★★☆☆ </w:t>
+      </w:r>
+      <w:proofErr w:type="spellStart"/>
+      <w:r>
+        <w:rPr>
+          <w:rFonts w:ascii="Segoe UI Symbol" w:hAnsi="Segoe UI Symbol" w:cs="Segoe UI Symbol"/>
+          <w:sz w:val="21"/>
+          <w:szCs w:val="21"/>
+          <w:lang w:val="fr-FR"/>
+        </w:rPr>
+        <w:t>Webpack</w:t>
+      </w:r>
+      <w:proofErr w:type="spellEnd"/>
+    </w:p>
+    <w:p>
+      <w:pPr>
+        <w:spacing w:after="0"/>
+        <w:rPr>
+          <w:rFonts w:ascii="Segoe UI Symbol" w:hAnsi="Segoe UI Symbol" w:cs="Segoe UI Symbol"/>
+          <w:sz w:val="21"/>
+          <w:szCs w:val="21"/>
+          <w:lang w:val="fr-FR"/>
+        </w:rPr>
+      </w:pPr>
+    </w:p>
+    <w:p>
+      <w:pPr>
+        <w:spacing w:after="0"/>
+        <w:ind w:left="964" w:hanging="964"/>
+        <w:rPr>
+          <w:rFonts w:ascii="Segoe UI Symbol" w:hAnsi="Segoe UI Symbol" w:cs="Segoe UI Symbol"/>
+          <w:sz w:val="21"/>
+          <w:szCs w:val="21"/>
+          <w:lang w:val="fr-FR"/>
+        </w:rPr>
+      </w:pPr>
+      <w:r>
+        <w:rPr>
+          <w:rFonts w:ascii="Segoe UI Symbol" w:hAnsi="Segoe UI Symbol" w:cs="Segoe UI Symbol"/>
+          <w:sz w:val="21"/>
+          <w:szCs w:val="21"/>
+          <w:lang w:val="fr-FR"/>
+        </w:rPr>
+        <w:t xml:space="preserve">★★★★☆ </w:t>
+      </w:r>
+      <w:r>
+        <w:rPr>
+          <w:rFonts w:ascii="Segoe UI Symbol" w:hAnsi="Segoe UI Symbol" w:cs="Segoe UI Symbol"/>
+          <w:sz w:val="21"/>
+          <w:szCs w:val="21"/>
+          <w:lang w:val="fr-FR"/>
+        </w:rPr>
+        <w:t>HTML5 + CSS3</w:t>
+      </w:r>
+    </w:p>
+    <w:p>
+      <w:pPr>
+        <w:spacing w:after="0"/>
+        <w:ind w:left="964" w:hanging="964"/>
+        <w:rPr>
+          <w:rFonts w:ascii="Segoe UI Symbol" w:hAnsi="Segoe UI Symbol" w:cs="Segoe UI Symbol"/>
+          <w:sz w:val="21"/>
+          <w:szCs w:val="21"/>
+          <w:lang w:val="en-US"/>
+        </w:rPr>
+      </w:pPr>
+      <w:r>
+        <w:rPr>
+          <w:rFonts w:ascii="Segoe UI Symbol" w:hAnsi="Segoe UI Symbol" w:cs="Segoe UI Symbol"/>
+          <w:sz w:val="21"/>
+          <w:szCs w:val="21"/>
+          <w:lang w:val="en-US"/>
+        </w:rPr>
+        <w:t>★★★☆☆ Design: GIMP + Affinity Designer</w:t>
+      </w:r>
+      <w:r>
+        <w:rPr>
+          <w:rFonts w:ascii="Segoe UI Symbol" w:hAnsi="Segoe UI Symbol" w:cs="Segoe UI Symbol"/>
+          <w:sz w:val="21"/>
+          <w:szCs w:val="21"/>
+          <w:lang w:val="en-US"/>
+        </w:rPr>
+        <w:t xml:space="preserve"> (vector)</w:t>
+      </w:r>
+    </w:p>
+    <w:p>
+      <w:pPr>
+        <w:spacing w:after="0"/>
+        <w:ind w:left="964" w:hanging="964"/>
+        <w:rPr>
+          <w:rFonts w:ascii="Segoe UI Symbol" w:hAnsi="Segoe UI Symbol" w:cs="Segoe UI Symbol"/>
+          <w:sz w:val="21"/>
+          <w:szCs w:val="21"/>
+          <w:lang w:val="en-US"/>
+        </w:rPr>
+      </w:pPr>
+      <w:r>
+        <w:rPr>
+          <w:rFonts w:ascii="Segoe UI Symbol" w:hAnsi="Segoe UI Symbol" w:cs="Segoe UI Symbol"/>
+          <w:sz w:val="21"/>
+          <w:szCs w:val="21"/>
+          <w:lang w:val="en-US"/>
+        </w:rPr>
+        <w:t>★★★☆☆ Bootstrap</w:t>
+      </w:r>
+    </w:p>
+    <w:p>
+      <w:pPr>
+        <w:spacing w:after="0"/>
+        <w:ind w:left="964" w:hanging="964"/>
+        <w:rPr>
+          <w:rFonts w:ascii="Segoe UI Symbol" w:hAnsi="Segoe UI Symbol" w:cs="Segoe UI Symbol"/>
+          <w:sz w:val="21"/>
+          <w:szCs w:val="21"/>
+          <w:lang w:val="en-US"/>
+        </w:rPr>
+      </w:pPr>
+      <w:r>
+        <w:rPr>
+          <w:rFonts w:ascii="Segoe UI Symbol" w:hAnsi="Segoe UI Symbol" w:cs="Segoe UI Symbol"/>
+          <w:sz w:val="21"/>
+          <w:szCs w:val="21"/>
+          <w:lang w:val="en-US"/>
+        </w:rPr>
+        <w:t>★★★☆☆ Material design</w:t>
+      </w:r>
+      <w:r>
+        <w:rPr>
+          <w:rFonts w:ascii="Segoe UI Symbol" w:hAnsi="Segoe UI Symbol" w:cs="Segoe UI Symbol"/>
+          <w:sz w:val="21"/>
+          <w:szCs w:val="21"/>
+          <w:lang w:val="en-US"/>
+        </w:rPr>
+        <w:t xml:space="preserve"> (+</w:t>
+      </w:r>
+      <w:proofErr w:type="spellStart"/>
+      <w:r>
+        <w:rPr>
+          <w:rFonts w:ascii="Segoe UI Symbol" w:hAnsi="Segoe UI Symbol" w:cs="Segoe UI Symbol"/>
+          <w:sz w:val="21"/>
+          <w:szCs w:val="21"/>
+          <w:lang w:val="en-US"/>
+        </w:rPr>
+        <w:t>Vuetify</w:t>
+      </w:r>
+      <w:proofErr w:type="spellEnd"/>
+      <w:r>
+        <w:rPr>
+          <w:rFonts w:ascii="Segoe UI Symbol" w:hAnsi="Segoe UI Symbol" w:cs="Segoe UI Symbol"/>
+          <w:sz w:val="21"/>
+          <w:szCs w:val="21"/>
+          <w:lang w:val="en-US"/>
+        </w:rPr>
+        <w:t>)</w:t>
+      </w:r>
+    </w:p>
+    <w:p>
+      <w:pPr>
+        <w:spacing w:after="0"/>
+        <w:ind w:left="964" w:hanging="964"/>
+        <w:rPr>
+          <w:rFonts w:ascii="Segoe UI Symbol" w:hAnsi="Segoe UI Symbol" w:cs="Segoe UI Symbol"/>
+          <w:sz w:val="21"/>
+          <w:szCs w:val="21"/>
+          <w:lang w:val="en-US"/>
+        </w:rPr>
+      </w:pPr>
+      <w:r>
+        <w:rPr>
+          <w:rFonts w:ascii="Segoe UI Symbol" w:hAnsi="Segoe UI Symbol" w:cs="Segoe UI Symbol"/>
+          <w:sz w:val="21"/>
+          <w:szCs w:val="21"/>
+          <w:lang w:val="en-US"/>
+        </w:rPr>
+        <w:t>★★☆☆☆ SASS (SCSS)</w:t>
+      </w:r>
+    </w:p>
+    <w:p>
+      <w:pPr>
+        <w:spacing w:after="0"/>
+        <w:ind w:left="964" w:hanging="964"/>
+        <w:rPr>
+          <w:rFonts w:ascii="Segoe UI Symbol" w:hAnsi="Segoe UI Symbol" w:cs="Segoe UI Symbol"/>
+          <w:sz w:val="21"/>
+          <w:szCs w:val="21"/>
+          <w:lang w:val="en-US"/>
+        </w:rPr>
+      </w:pPr>
+      <w:r>
+        <w:rPr>
+          <w:rFonts w:ascii="Segoe UI Symbol" w:hAnsi="Segoe UI Symbol" w:cs="Segoe UI Symbol"/>
+          <w:sz w:val="21"/>
+          <w:szCs w:val="21"/>
+          <w:lang w:val="en-US"/>
+        </w:rPr>
+        <w:lastRenderedPageBreak/>
+        <w:t>★★☆☆☆ jQuery</w:t>
+      </w:r>
+    </w:p>
+    <w:p>
+      <w:pPr>
+        <w:spacing w:after="0"/>
+        <w:ind w:left="964" w:hanging="964"/>
+        <w:rPr>
+          <w:rFonts w:ascii="Segoe UI Symbol" w:hAnsi="Segoe UI Symbol" w:cs="Segoe UI Symbol"/>
+          <w:sz w:val="21"/>
+          <w:szCs w:val="21"/>
+          <w:lang w:val="en-US"/>
+        </w:rPr>
+      </w:pPr>
+    </w:p>
+    <w:p>
+      <w:pPr>
+        <w:spacing w:after="0"/>
+        <w:ind w:left="964" w:hanging="964"/>
         <w:rPr>
           <w:rFonts w:ascii="Segoe UI Symbol" w:hAnsi="Segoe UI Symbol" w:cs="Segoe UI Symbol"/>
           <w:b/>
           <w:bCs/>
           <w:sz w:val="21"/>
           <w:szCs w:val="21"/>
-          <w:lang w:val="fr-FR"/>
-        </w:rPr>
-        <w:t>Frontend</w:t>
+          <w:lang w:val="en-US"/>
+        </w:rPr>
+      </w:pPr>
+      <w:r>
+        <w:rPr>
+          <w:rFonts w:ascii="Segoe UI Symbol" w:hAnsi="Segoe UI Symbol" w:cs="Segoe UI Symbol"/>
+          <w:b/>
+          <w:bCs/>
+          <w:sz w:val="21"/>
+          <w:szCs w:val="21"/>
+          <w:lang w:val="en-US"/>
+        </w:rPr>
+        <w:t>Tools</w:t>
       </w:r>
     </w:p>
     <w:p>
       <w:pPr>
         <w:spacing w:after="0"/>
-        <w:rPr>
-          <w:rFonts w:ascii="Segoe UI Symbol" w:hAnsi="Segoe UI Symbol" w:cs="Segoe UI Symbol"/>
-          <w:sz w:val="21"/>
-          <w:szCs w:val="21"/>
-          <w:lang w:val="fr-FR"/>
-        </w:rPr>
-      </w:pPr>
-      <w:r>
-        <w:rPr>
-          <w:rFonts w:ascii="Segoe UI Symbol" w:hAnsi="Segoe UI Symbol" w:cs="Segoe UI Symbol"/>
-          <w:sz w:val="21"/>
-          <w:szCs w:val="21"/>
-          <w:lang w:val="fr-FR"/>
-        </w:rPr>
-        <w:t>★★★★</w:t>
-      </w:r>
-      <w:r>
-        <w:rPr>
-          <w:rFonts w:ascii="Segoe UI Symbol" w:hAnsi="Segoe UI Symbol" w:cs="Segoe UI Symbol"/>
-          <w:sz w:val="21"/>
-          <w:szCs w:val="21"/>
-          <w:lang w:val="fr-FR"/>
-        </w:rPr>
-        <w:t>★</w:t>
-      </w:r>
-      <w:r>
-        <w:rPr>
-          <w:rFonts w:ascii="Segoe UI Symbol" w:hAnsi="Segoe UI Symbol" w:cs="Segoe UI Symbol"/>
-          <w:sz w:val="21"/>
-          <w:szCs w:val="21"/>
-          <w:lang w:val="fr-FR"/>
-        </w:rPr>
-        <w:t xml:space="preserve"> Vue.js + vuex</w:t>
-      </w:r>
-      <w:r>
-        <w:rPr>
-          <w:rFonts w:ascii="Segoe UI Symbol" w:hAnsi="Segoe UI Symbol" w:cs="Segoe UI Symbol"/>
-          <w:sz w:val="21"/>
-          <w:szCs w:val="21"/>
-          <w:lang w:val="fr-FR"/>
-        </w:rPr>
-        <w:t xml:space="preserve"> + vue-router</w:t>
+        <w:ind w:left="964" w:hanging="964"/>
+        <w:rPr>
+          <w:rFonts w:ascii="Segoe UI Symbol" w:hAnsi="Segoe UI Symbol" w:cs="Segoe UI Symbol"/>
+          <w:sz w:val="21"/>
+          <w:szCs w:val="21"/>
+          <w:lang w:val="en-US"/>
+        </w:rPr>
+      </w:pPr>
+      <w:r>
+        <w:rPr>
+          <w:rFonts w:ascii="Segoe UI Symbol" w:hAnsi="Segoe UI Symbol" w:cs="Segoe UI Symbol"/>
+          <w:sz w:val="21"/>
+          <w:szCs w:val="21"/>
+          <w:lang w:val="en-US"/>
+        </w:rPr>
+        <w:t>★★★★☆ Docker + docker swarm</w:t>
       </w:r>
     </w:p>
     <w:p>
       <w:pPr>
         <w:spacing w:after="0"/>
-        <w:rPr>
-          <w:rFonts w:ascii="Segoe UI Symbol" w:hAnsi="Segoe UI Symbol" w:cs="Segoe UI Symbol"/>
-          <w:sz w:val="21"/>
-          <w:szCs w:val="21"/>
-          <w:lang w:val="fr-FR"/>
-        </w:rPr>
-      </w:pPr>
-      <w:r>
-        <w:rPr>
-          <w:rFonts w:ascii="Segoe UI Symbol" w:hAnsi="Segoe UI Symbol" w:cs="Segoe UI Symbol"/>
-          <w:sz w:val="21"/>
-          <w:szCs w:val="21"/>
-          <w:lang w:val="fr-FR"/>
-        </w:rPr>
-        <w:t>★★★☆☆</w:t>
-      </w:r>
-      <w:r>
-        <w:rPr>
-          <w:rFonts w:ascii="Segoe UI Symbol" w:hAnsi="Segoe UI Symbol" w:cs="Segoe UI Symbol"/>
-          <w:sz w:val="21"/>
-          <w:szCs w:val="21"/>
-          <w:lang w:val="fr-FR"/>
-        </w:rPr>
-        <w:t xml:space="preserve"> React + redux</w:t>
+        <w:ind w:left="964" w:hanging="964"/>
+        <w:rPr>
+          <w:rFonts w:ascii="Segoe UI Symbol" w:hAnsi="Segoe UI Symbol" w:cs="Segoe UI Symbol"/>
+          <w:sz w:val="21"/>
+          <w:szCs w:val="21"/>
+          <w:lang w:val="en-US"/>
+        </w:rPr>
+      </w:pPr>
+      <w:r>
+        <w:rPr>
+          <w:rFonts w:ascii="Segoe UI Symbol" w:hAnsi="Segoe UI Symbol" w:cs="Segoe UI Symbol"/>
+          <w:sz w:val="21"/>
+          <w:szCs w:val="21"/>
+          <w:lang w:val="en-US"/>
+        </w:rPr>
+        <w:t>★★★★☆Travis</w:t>
       </w:r>
     </w:p>
     <w:p>
@@ -3422,29 +4365,184 @@
           <w:rFonts w:ascii="Segoe UI Symbol" w:hAnsi="Segoe UI Symbol" w:cs="Segoe UI Symbol"/>
           <w:sz w:val="21"/>
           <w:szCs w:val="21"/>
-          <w:lang w:val="fr-FR"/>
-        </w:rPr>
-      </w:pPr>
-      <w:r>
-        <w:rPr>
-          <w:rFonts w:ascii="Segoe UI Symbol" w:hAnsi="Segoe UI Symbol" w:cs="Segoe UI Symbol"/>
-          <w:sz w:val="21"/>
-          <w:szCs w:val="21"/>
-          <w:lang w:val="fr-FR"/>
-        </w:rPr>
-        <w:t>★★★☆☆ Webpack</w:t>
+          <w:lang w:val="en-US"/>
+        </w:rPr>
+      </w:pPr>
+      <w:r>
+        <w:rPr>
+          <w:rFonts w:ascii="Segoe UI Symbol" w:hAnsi="Segoe UI Symbol" w:cs="Segoe UI Symbol"/>
+          <w:sz w:val="21"/>
+          <w:szCs w:val="21"/>
+          <w:lang w:val="en-US"/>
+        </w:rPr>
+        <w:t xml:space="preserve">★★★★☆ </w:t>
+      </w:r>
+      <w:r>
+        <w:rPr>
+          <w:rFonts w:ascii="Segoe UI Symbol" w:hAnsi="Segoe UI Symbol" w:cs="Segoe UI Symbol"/>
+          <w:sz w:val="21"/>
+          <w:szCs w:val="21"/>
+          <w:lang w:val="en-US"/>
+        </w:rPr>
+        <w:t xml:space="preserve">TDD (JUnit, Mocha, Jest, </w:t>
+      </w:r>
+      <w:proofErr w:type="spellStart"/>
+      <w:r>
+        <w:rPr>
+          <w:rFonts w:ascii="Segoe UI Symbol" w:hAnsi="Segoe UI Symbol" w:cs="Segoe UI Symbol"/>
+          <w:sz w:val="21"/>
+          <w:szCs w:val="21"/>
+          <w:lang w:val="en-US"/>
+        </w:rPr>
+        <w:t>Tslint</w:t>
+      </w:r>
+      <w:proofErr w:type="spellEnd"/>
+      <w:r>
+        <w:rPr>
+          <w:rFonts w:ascii="Segoe UI Symbol" w:hAnsi="Segoe UI Symbol" w:cs="Segoe UI Symbol"/>
+          <w:sz w:val="21"/>
+          <w:szCs w:val="21"/>
+          <w:lang w:val="en-US"/>
+        </w:rPr>
+        <w:t xml:space="preserve">, </w:t>
+      </w:r>
+      <w:proofErr w:type="spellStart"/>
+      <w:r>
+        <w:rPr>
+          <w:rFonts w:ascii="Segoe UI Symbol" w:hAnsi="Segoe UI Symbol" w:cs="Segoe UI Symbol"/>
+          <w:sz w:val="21"/>
+          <w:szCs w:val="21"/>
+          <w:lang w:val="en-US"/>
+        </w:rPr>
+        <w:t>Sinon</w:t>
+      </w:r>
+      <w:proofErr w:type="spellEnd"/>
+      <w:r>
+        <w:rPr>
+          <w:rFonts w:ascii="Segoe UI Symbol" w:hAnsi="Segoe UI Symbol" w:cs="Segoe UI Symbol"/>
+          <w:sz w:val="21"/>
+          <w:szCs w:val="21"/>
+          <w:lang w:val="en-US"/>
+        </w:rPr>
+        <w:t>, Istanbul/</w:t>
+      </w:r>
+      <w:proofErr w:type="spellStart"/>
+      <w:r>
+        <w:rPr>
+          <w:rFonts w:ascii="Segoe UI Symbol" w:hAnsi="Segoe UI Symbol" w:cs="Segoe UI Symbol"/>
+          <w:sz w:val="21"/>
+          <w:szCs w:val="21"/>
+          <w:lang w:val="en-US"/>
+        </w:rPr>
+        <w:t>nyc</w:t>
+      </w:r>
+      <w:proofErr w:type="spellEnd"/>
+      <w:r>
+        <w:rPr>
+          <w:rFonts w:ascii="Segoe UI Symbol" w:hAnsi="Segoe UI Symbol" w:cs="Segoe UI Symbol"/>
+          <w:sz w:val="21"/>
+          <w:szCs w:val="21"/>
+          <w:lang w:val="en-US"/>
+        </w:rPr>
+        <w:t xml:space="preserve">, </w:t>
+      </w:r>
+      <w:proofErr w:type="spellStart"/>
+      <w:r>
+        <w:rPr>
+          <w:rFonts w:ascii="Segoe UI Symbol" w:hAnsi="Segoe UI Symbol" w:cs="Segoe UI Symbol"/>
+          <w:sz w:val="21"/>
+          <w:szCs w:val="21"/>
+          <w:lang w:val="en-US"/>
+        </w:rPr>
+        <w:t>Codecov</w:t>
+      </w:r>
+      <w:proofErr w:type="spellEnd"/>
+      <w:r>
+        <w:rPr>
+          <w:rFonts w:ascii="Segoe UI Symbol" w:hAnsi="Segoe UI Symbol" w:cs="Segoe UI Symbol"/>
+          <w:sz w:val="21"/>
+          <w:szCs w:val="21"/>
+          <w:lang w:val="en-US"/>
+        </w:rPr>
+        <w:t>, Code Climate)</w:t>
       </w:r>
     </w:p>
     <w:p>
       <w:pPr>
         <w:spacing w:after="0"/>
-        <w:rPr>
-          <w:rFonts w:ascii="Segoe UI Symbol" w:hAnsi="Segoe UI Symbol" w:cs="Segoe UI Symbol"/>
-          <w:sz w:val="21"/>
-          <w:szCs w:val="21"/>
-          <w:lang w:val="fr-FR"/>
-        </w:rPr>
-      </w:pPr>
+        <w:ind w:left="964" w:hanging="964"/>
+        <w:rPr>
+          <w:rFonts w:ascii="Segoe UI Symbol" w:hAnsi="Segoe UI Symbol" w:cs="Segoe UI Symbol"/>
+          <w:sz w:val="21"/>
+          <w:szCs w:val="21"/>
+          <w:lang w:val="en-US"/>
+        </w:rPr>
+      </w:pPr>
+      <w:r>
+        <w:rPr>
+          <w:rFonts w:ascii="Segoe UI Symbol" w:hAnsi="Segoe UI Symbol" w:cs="Segoe UI Symbol"/>
+          <w:sz w:val="21"/>
+          <w:szCs w:val="21"/>
+          <w:lang w:val="en-US"/>
+        </w:rPr>
+        <w:t>★★★</w:t>
+      </w:r>
+      <w:r>
+        <w:rPr>
+          <w:rFonts w:ascii="Segoe UI Symbol" w:hAnsi="Segoe UI Symbol" w:cs="Segoe UI Symbol"/>
+          <w:sz w:val="21"/>
+          <w:szCs w:val="21"/>
+          <w:lang w:val="en-GB"/>
+        </w:rPr>
+        <w:t>★</w:t>
+      </w:r>
+      <w:r>
+        <w:rPr>
+          <w:rFonts w:ascii="Segoe UI Symbol" w:hAnsi="Segoe UI Symbol" w:cs="Segoe UI Symbol"/>
+          <w:sz w:val="21"/>
+          <w:szCs w:val="21"/>
+          <w:lang w:val="en-US"/>
+        </w:rPr>
+        <w:t>☆</w:t>
+      </w:r>
+      <w:r>
+        <w:rPr>
+          <w:rFonts w:ascii="Segoe UI Symbol" w:hAnsi="Segoe UI Symbol" w:cs="Segoe UI Symbol"/>
+          <w:sz w:val="21"/>
+          <w:szCs w:val="21"/>
+          <w:lang w:val="en-US"/>
+        </w:rPr>
+        <w:t xml:space="preserve"> </w:t>
+      </w:r>
+      <w:r>
+        <w:rPr>
+          <w:rFonts w:ascii="Segoe UI Symbol" w:hAnsi="Segoe UI Symbol" w:cs="Segoe UI Symbol"/>
+          <w:sz w:val="21"/>
+          <w:szCs w:val="21"/>
+          <w:lang w:val="en-US"/>
+        </w:rPr>
+        <w:t xml:space="preserve">NPM package publishing with (pipeline: </w:t>
+      </w:r>
+      <w:proofErr w:type="spellStart"/>
+      <w:r>
+        <w:rPr>
+          <w:rFonts w:ascii="Segoe UI Symbol" w:hAnsi="Segoe UI Symbol" w:cs="Segoe UI Symbol"/>
+          <w:sz w:val="21"/>
+          <w:szCs w:val="21"/>
+          <w:lang w:val="en-US"/>
+        </w:rPr>
+        <w:t>travis</w:t>
+      </w:r>
+      <w:proofErr w:type="spellEnd"/>
+      <w:r>
+        <w:rPr>
+          <w:rFonts w:ascii="Segoe UI Symbol" w:hAnsi="Segoe UI Symbol" w:cs="Segoe UI Symbol"/>
+          <w:sz w:val="21"/>
+          <w:szCs w:val="21"/>
+          <w:lang w:val="en-US"/>
+        </w:rPr>
+        <w:t xml:space="preserve"> + semantic-release)</w:t>
+      </w:r>
     </w:p>
     <w:p>
       <w:pPr>
@@ -3454,26 +4552,37 @@
           <w:rFonts w:ascii="Segoe UI Symbol" w:hAnsi="Segoe UI Symbol" w:cs="Segoe UI Symbol"/>
           <w:sz w:val="21"/>
           <w:szCs w:val="21"/>
-          <w:lang w:val="fr-FR"/>
-        </w:rPr>
-      </w:pPr>
-      <w:r>
-        <w:rPr>
-          <w:rFonts w:ascii="Segoe UI Symbol" w:hAnsi="Segoe UI Symbol" w:cs="Segoe UI Symbol"/>
-          <w:sz w:val="21"/>
-          <w:szCs w:val="21"/>
-          <w:lang w:val="fr-FR"/>
-        </w:rPr>
-        <w:t xml:space="preserve">★★★★☆ </w:t>
-      </w:r>
-      <w:r>
-        <w:rPr>
-          <w:rFonts w:ascii="Segoe UI Symbol" w:hAnsi="Segoe UI Symbol" w:cs="Segoe UI Symbol"/>
-          <w:sz w:val="21"/>
-          <w:szCs w:val="21"/>
-          <w:lang w:val="fr-FR"/>
-        </w:rPr>
-        <w:t>HTML5 + CSS3</w:t>
+          <w:lang w:val="en-GB"/>
+        </w:rPr>
+      </w:pPr>
+      <w:r>
+        <w:rPr>
+          <w:rFonts w:ascii="Segoe UI Symbol" w:hAnsi="Segoe UI Symbol" w:cs="Segoe UI Symbol"/>
+          <w:sz w:val="21"/>
+          <w:szCs w:val="21"/>
+          <w:lang w:val="en-GB"/>
+        </w:rPr>
+        <w:t xml:space="preserve">★★★☆☆ Git + </w:t>
+      </w:r>
+      <w:proofErr w:type="spellStart"/>
+      <w:r>
+        <w:rPr>
+          <w:rFonts w:ascii="Segoe UI Symbol" w:hAnsi="Segoe UI Symbol" w:cs="Segoe UI Symbol"/>
+          <w:sz w:val="21"/>
+          <w:szCs w:val="21"/>
+          <w:lang w:val="en-GB"/>
+        </w:rPr>
+        <w:t>github</w:t>
+      </w:r>
+      <w:proofErr w:type="spellEnd"/>
+      <w:r>
+        <w:rPr>
+          <w:rFonts w:ascii="Segoe UI Symbol" w:hAnsi="Segoe UI Symbol" w:cs="Segoe UI Symbol"/>
+          <w:sz w:val="21"/>
+          <w:szCs w:val="21"/>
+          <w:lang w:val="en-GB"/>
+        </w:rPr>
+        <w:t xml:space="preserve"> + conventional commits</w:t>
       </w:r>
     </w:p>
     <w:p>
@@ -3484,46 +4593,17 @@
           <w:rFonts w:ascii="Segoe UI Symbol" w:hAnsi="Segoe UI Symbol" w:cs="Segoe UI Symbol"/>
           <w:sz w:val="21"/>
           <w:szCs w:val="21"/>
-          <w:lang w:val="fr-FR"/>
-        </w:rPr>
-      </w:pPr>
-      <w:r>
-        <w:rPr>
-          <w:rFonts w:ascii="Segoe UI Symbol" w:hAnsi="Segoe UI Symbol" w:cs="Segoe UI Symbol"/>
-          <w:sz w:val="21"/>
-          <w:szCs w:val="21"/>
-          <w:lang w:val="fr-FR"/>
-        </w:rPr>
-        <w:t xml:space="preserve">★★★☆☆ </w:t>
-      </w:r>
-      <w:proofErr w:type="gramStart"/>
-      <w:r>
-        <w:rPr>
-          <w:rFonts w:ascii="Segoe UI Symbol" w:hAnsi="Segoe UI Symbol" w:cs="Segoe UI Symbol"/>
-          <w:sz w:val="21"/>
-          <w:szCs w:val="21"/>
-          <w:lang w:val="fr-FR"/>
-        </w:rPr>
-        <w:t>Design:</w:t>
-      </w:r>
-      <w:proofErr w:type="gramEnd"/>
-      <w:r>
-        <w:rPr>
-          <w:rFonts w:ascii="Segoe UI Symbol" w:hAnsi="Segoe UI Symbol" w:cs="Segoe UI Symbol"/>
-          <w:sz w:val="21"/>
-          <w:szCs w:val="21"/>
-          <w:lang w:val="fr-FR"/>
-        </w:rPr>
-        <w:t xml:space="preserve"> GIMP + Affinity Designer</w:t>
-      </w:r>
-      <w:r>
-        <w:rPr>
-          <w:rFonts w:ascii="Segoe UI Symbol" w:hAnsi="Segoe UI Symbol" w:cs="Segoe UI Symbol"/>
-          <w:sz w:val="21"/>
-          <w:szCs w:val="21"/>
-          <w:lang w:val="fr-FR"/>
-        </w:rPr>
-        <w:t xml:space="preserve"> (vector)</w:t>
+          <w:lang w:val="en-US"/>
+        </w:rPr>
+      </w:pPr>
+      <w:r>
+        <w:rPr>
+          <w:rFonts w:ascii="Segoe UI Symbol" w:hAnsi="Segoe UI Symbol" w:cs="Segoe UI Symbol"/>
+          <w:sz w:val="21"/>
+          <w:szCs w:val="21"/>
+          <w:lang w:val="en-US"/>
+        </w:rPr>
+        <w:t>★★★☆☆ Ansible</w:t>
       </w:r>
     </w:p>
     <w:p>
@@ -3534,17 +4614,26 @@
           <w:rFonts w:ascii="Segoe UI Symbol" w:hAnsi="Segoe UI Symbol" w:cs="Segoe UI Symbol"/>
           <w:sz w:val="21"/>
           <w:szCs w:val="21"/>
-          <w:lang w:val="fr-FR"/>
-        </w:rPr>
-      </w:pPr>
-      <w:r>
-        <w:rPr>
-          <w:rFonts w:ascii="Segoe UI Symbol" w:hAnsi="Segoe UI Symbol" w:cs="Segoe UI Symbol"/>
-          <w:sz w:val="21"/>
-          <w:szCs w:val="21"/>
-          <w:lang w:val="fr-FR"/>
-        </w:rPr>
-        <w:t>★★★☆☆ Bootstrap</w:t>
+          <w:lang w:val="en-US"/>
+        </w:rPr>
+      </w:pPr>
+      <w:r>
+        <w:rPr>
+          <w:rFonts w:ascii="Segoe UI Symbol" w:hAnsi="Segoe UI Symbol" w:cs="Segoe UI Symbol"/>
+          <w:sz w:val="21"/>
+          <w:szCs w:val="21"/>
+          <w:lang w:val="en-US"/>
+        </w:rPr>
+        <w:t>★★★☆☆ Linux (Debian family</w:t>
+      </w:r>
+      <w:r>
+        <w:rPr>
+          <w:rFonts w:ascii="Segoe UI Symbol" w:hAnsi="Segoe UI Symbol" w:cs="Segoe UI Symbol"/>
+          <w:sz w:val="21"/>
+          <w:szCs w:val="21"/>
+          <w:lang w:val="en-US"/>
+        </w:rPr>
+        <w:t>)</w:t>
       </w:r>
     </w:p>
     <w:p>
@@ -3555,44 +4644,35 @@
           <w:rFonts w:ascii="Segoe UI Symbol" w:hAnsi="Segoe UI Symbol" w:cs="Segoe UI Symbol"/>
           <w:sz w:val="21"/>
           <w:szCs w:val="21"/>
-          <w:lang w:val="fr-FR"/>
-        </w:rPr>
-      </w:pPr>
-      <w:r>
-        <w:rPr>
-          <w:rFonts w:ascii="Segoe UI Symbol" w:hAnsi="Segoe UI Symbol" w:cs="Segoe UI Symbol"/>
-          <w:sz w:val="21"/>
-          <w:szCs w:val="21"/>
-          <w:lang w:val="fr-FR"/>
-        </w:rPr>
-        <w:t>★★★☆☆ Material design</w:t>
-      </w:r>
-      <w:r>
-        <w:rPr>
-          <w:rFonts w:ascii="Segoe UI Symbol" w:hAnsi="Segoe UI Symbol" w:cs="Segoe UI Symbol"/>
-          <w:sz w:val="21"/>
-          <w:szCs w:val="21"/>
-          <w:lang w:val="fr-FR"/>
-        </w:rPr>
-        <w:t xml:space="preserve"> (+</w:t>
-      </w:r>
-      <w:r>
-        <w:rPr>
-          <w:rFonts w:ascii="Segoe UI Symbol" w:hAnsi="Segoe UI Symbol" w:cs="Segoe UI Symbol"/>
-          <w:sz w:val="21"/>
-          <w:szCs w:val="21"/>
-          <w:lang w:val="fr-FR"/>
-        </w:rPr>
-        <w:t>Vuetify</w:t>
-      </w:r>
-      <w:r>
-        <w:rPr>
-          <w:rFonts w:ascii="Segoe UI Symbol" w:hAnsi="Segoe UI Symbol" w:cs="Segoe UI Symbol"/>
-          <w:sz w:val="21"/>
-          <w:szCs w:val="21"/>
-          <w:lang w:val="fr-FR"/>
-        </w:rPr>
-        <w:t>)</w:t>
+          <w:lang w:val="en-US"/>
+        </w:rPr>
+      </w:pPr>
+      <w:r>
+        <w:rPr>
+          <w:rFonts w:ascii="Segoe UI Symbol" w:hAnsi="Segoe UI Symbol" w:cs="Segoe UI Symbol"/>
+          <w:sz w:val="21"/>
+          <w:szCs w:val="21"/>
+          <w:lang w:val="en-US"/>
+        </w:rPr>
+        <w:t>★★★☆☆ BASH</w:t>
+      </w:r>
+      <w:r>
+        <w:rPr>
+          <w:rFonts w:ascii="Segoe UI Symbol" w:hAnsi="Segoe UI Symbol" w:cs="Segoe UI Symbol"/>
+          <w:sz w:val="21"/>
+          <w:szCs w:val="21"/>
+          <w:lang w:val="en-US"/>
+        </w:rPr>
+        <w:t xml:space="preserve"> + </w:t>
+      </w:r>
+      <w:r>
+        <w:rPr>
+          <w:rFonts w:ascii="Segoe UI Symbol" w:hAnsi="Segoe UI Symbol" w:cs="Segoe UI Symbol"/>
+          <w:sz w:val="21"/>
+          <w:szCs w:val="21"/>
+          <w:lang w:val="en-US"/>
+        </w:rPr>
+        <w:t>ZSH</w:t>
       </w:r>
     </w:p>
     <w:p>
@@ -3603,39 +4683,51 @@
           <w:rFonts w:ascii="Segoe UI Symbol" w:hAnsi="Segoe UI Symbol" w:cs="Segoe UI Symbol"/>
           <w:sz w:val="21"/>
           <w:szCs w:val="21"/>
-          <w:lang w:val="fr-FR"/>
-        </w:rPr>
-      </w:pPr>
-      <w:r>
-        <w:rPr>
-          <w:rFonts w:ascii="Segoe UI Symbol" w:hAnsi="Segoe UI Symbol" w:cs="Segoe UI Symbol"/>
-          <w:sz w:val="21"/>
-          <w:szCs w:val="21"/>
-          <w:lang w:val="fr-FR"/>
-        </w:rPr>
-        <w:t>★★☆☆☆ SASS (SCSS)</w:t>
+          <w:lang w:val="en-US"/>
+        </w:rPr>
+      </w:pPr>
+      <w:r>
+        <w:rPr>
+          <w:rFonts w:ascii="Segoe UI Symbol" w:hAnsi="Segoe UI Symbol" w:cs="Segoe UI Symbol"/>
+          <w:sz w:val="21"/>
+          <w:szCs w:val="21"/>
+          <w:lang w:val="en-US"/>
+        </w:rPr>
+        <w:t xml:space="preserve">★★☆☆☆ </w:t>
+      </w:r>
+      <w:proofErr w:type="spellStart"/>
+      <w:r>
+        <w:rPr>
+          <w:rFonts w:ascii="Segoe UI Symbol" w:hAnsi="Segoe UI Symbol" w:cs="Segoe UI Symbol"/>
+          <w:sz w:val="21"/>
+          <w:szCs w:val="21"/>
+          <w:lang w:val="en-US"/>
+        </w:rPr>
+        <w:t>Hashicorp</w:t>
+      </w:r>
+      <w:proofErr w:type="spellEnd"/>
+      <w:r>
+        <w:rPr>
+          <w:rFonts w:ascii="Segoe UI Symbol" w:hAnsi="Segoe UI Symbol" w:cs="Segoe UI Symbol"/>
+          <w:sz w:val="21"/>
+          <w:szCs w:val="21"/>
+          <w:lang w:val="en-US"/>
+        </w:rPr>
+        <w:t xml:space="preserve"> Vault</w:t>
       </w:r>
     </w:p>
     <w:p>
       <w:pPr>
         <w:spacing w:after="0"/>
-        <w:ind w:left="964" w:hanging="964"/>
-        <w:rPr>
-          <w:rFonts w:ascii="Segoe UI Symbol" w:hAnsi="Segoe UI Symbol" w:cs="Segoe UI Symbol"/>
-          <w:sz w:val="21"/>
-          <w:szCs w:val="21"/>
-          <w:lang w:val="fr-FR"/>
-        </w:rPr>
-      </w:pPr>
-      <w:r>
-        <w:rPr>
-          <w:rFonts w:ascii="Segoe UI Symbol" w:hAnsi="Segoe UI Symbol" w:cs="Segoe UI Symbol"/>
-          <w:sz w:val="21"/>
-          <w:szCs w:val="21"/>
-          <w:lang w:val="fr-FR"/>
-        </w:rPr>
-        <w:t>★★☆☆☆ jQuery</w:t>
-      </w:r>
+        <w:rPr>
+          <w:rFonts w:ascii="Segoe UI Symbol" w:hAnsi="Segoe UI Symbol" w:cs="Segoe UI Symbol"/>
+          <w:b/>
+          <w:bCs/>
+          <w:sz w:val="21"/>
+          <w:szCs w:val="21"/>
+          <w:lang w:val="en-US"/>
+        </w:rPr>
+      </w:pPr>
     </w:p>
     <w:p>
       <w:pPr>
@@ -3647,7 +4739,7 @@
           <w:bCs/>
           <w:sz w:val="21"/>
           <w:szCs w:val="21"/>
-          <w:lang w:val="fr-FR"/>
+          <w:lang w:val="en-GB"/>
         </w:rPr>
       </w:pPr>
       <w:r>
@@ -3657,10 +4749,9 @@
           <w:bCs/>
           <w:sz w:val="21"/>
           <w:szCs w:val="21"/>
-          <w:lang w:val="fr-FR"/>
-        </w:rPr>
-        <w:lastRenderedPageBreak/>
-        <w:t>Tools</w:t>
+          <w:lang w:val="en-GB"/>
+        </w:rPr>
+        <w:t>Databases</w:t>
       </w:r>
     </w:p>
     <w:p>
@@ -3671,17 +4762,62 @@
           <w:rFonts w:ascii="Segoe UI Symbol" w:hAnsi="Segoe UI Symbol" w:cs="Segoe UI Symbol"/>
           <w:sz w:val="21"/>
           <w:szCs w:val="21"/>
-          <w:lang w:val="fr-FR"/>
-        </w:rPr>
-      </w:pPr>
-      <w:r>
-        <w:rPr>
-          <w:rFonts w:ascii="Segoe UI Symbol" w:hAnsi="Segoe UI Symbol" w:cs="Segoe UI Symbol"/>
-          <w:sz w:val="21"/>
-          <w:szCs w:val="21"/>
-          <w:lang w:val="fr-FR"/>
-        </w:rPr>
-        <w:t>★★★★☆ Docker + docker swarm</w:t>
+          <w:lang w:val="en-GB"/>
+        </w:rPr>
+      </w:pPr>
+      <w:r>
+        <w:rPr>
+          <w:rFonts w:ascii="Segoe UI Symbol" w:hAnsi="Segoe UI Symbol" w:cs="Segoe UI Symbol"/>
+          <w:sz w:val="21"/>
+          <w:szCs w:val="21"/>
+          <w:lang w:val="en-GB"/>
+        </w:rPr>
+        <w:t>★★★</w:t>
+      </w:r>
+      <w:r>
+        <w:rPr>
+          <w:rFonts w:ascii="Segoe UI Symbol" w:hAnsi="Segoe UI Symbol" w:cs="Segoe UI Symbol"/>
+          <w:sz w:val="21"/>
+          <w:szCs w:val="21"/>
+          <w:lang w:val="en-GB"/>
+        </w:rPr>
+        <w:t>★</w:t>
+      </w:r>
+      <w:r>
+        <w:rPr>
+          <w:rFonts w:ascii="Segoe UI Symbol" w:hAnsi="Segoe UI Symbol" w:cs="Segoe UI Symbol"/>
+          <w:sz w:val="21"/>
+          <w:szCs w:val="21"/>
+          <w:lang w:val="en-GB"/>
+        </w:rPr>
+        <w:t>☆ PostgreSQL</w:t>
+      </w:r>
+      <w:r>
+        <w:rPr>
+          <w:rFonts w:ascii="Segoe UI Symbol" w:hAnsi="Segoe UI Symbol" w:cs="Segoe UI Symbol"/>
+          <w:sz w:val="21"/>
+          <w:szCs w:val="21"/>
+          <w:lang w:val="en-GB"/>
+        </w:rPr>
+        <w:t xml:space="preserve"> </w:t>
+      </w:r>
+      <w:r>
+        <w:rPr>
+          <w:rFonts w:ascii="Segoe UI Symbol" w:hAnsi="Segoe UI Symbol" w:cs="Segoe UI Symbol"/>
+          <w:sz w:val="21"/>
+          <w:szCs w:val="21"/>
+          <w:lang w:val="en-GB"/>
+        </w:rPr>
+        <w:t>+ query profiling</w:t>
+      </w:r>
+      <w:r>
+        <w:rPr>
+          <w:rFonts w:ascii="Segoe UI Symbol" w:hAnsi="Segoe UI Symbol" w:cs="Segoe UI Symbol"/>
+          <w:sz w:val="21"/>
+          <w:szCs w:val="21"/>
+          <w:lang w:val="en-GB"/>
+        </w:rPr>
+        <w:t xml:space="preserve"> + NoSQL mode</w:t>
       </w:r>
     </w:p>
     <w:p>
@@ -3692,17 +4828,46 @@
           <w:rFonts w:ascii="Segoe UI Symbol" w:hAnsi="Segoe UI Symbol" w:cs="Segoe UI Symbol"/>
           <w:sz w:val="21"/>
           <w:szCs w:val="21"/>
-          <w:lang w:val="fr-FR"/>
-        </w:rPr>
-      </w:pPr>
-      <w:r>
-        <w:rPr>
-          <w:rFonts w:ascii="Segoe UI Symbol" w:hAnsi="Segoe UI Symbol" w:cs="Segoe UI Symbol"/>
-          <w:sz w:val="21"/>
-          <w:szCs w:val="21"/>
-          <w:lang w:val="fr-FR"/>
-        </w:rPr>
-        <w:t>★★★★☆Travis</w:t>
+          <w:lang w:val="en-GB"/>
+        </w:rPr>
+      </w:pPr>
+      <w:r>
+        <w:rPr>
+          <w:rFonts w:ascii="Segoe UI Symbol" w:hAnsi="Segoe UI Symbol" w:cs="Segoe UI Symbol"/>
+          <w:sz w:val="21"/>
+          <w:szCs w:val="21"/>
+          <w:lang w:val="en-GB"/>
+        </w:rPr>
+        <w:t xml:space="preserve">★★★☆☆ </w:t>
+      </w:r>
+      <w:proofErr w:type="spellStart"/>
+      <w:r>
+        <w:rPr>
+          <w:rFonts w:ascii="Segoe UI Symbol" w:hAnsi="Segoe UI Symbol" w:cs="Segoe UI Symbol"/>
+          <w:sz w:val="21"/>
+          <w:szCs w:val="21"/>
+          <w:lang w:val="en-GB"/>
+        </w:rPr>
+        <w:t>m</w:t>
+      </w:r>
+      <w:r>
+        <w:rPr>
+          <w:rFonts w:ascii="Segoe UI Symbol" w:hAnsi="Segoe UI Symbol" w:cs="Segoe UI Symbol"/>
+          <w:sz w:val="21"/>
+          <w:szCs w:val="21"/>
+          <w:lang w:val="en-GB"/>
+        </w:rPr>
+        <w:t>SQL</w:t>
+      </w:r>
+      <w:proofErr w:type="spellEnd"/>
+      <w:r>
+        <w:rPr>
+          <w:rFonts w:ascii="Segoe UI Symbol" w:hAnsi="Segoe UI Symbol" w:cs="Segoe UI Symbol"/>
+          <w:sz w:val="21"/>
+          <w:szCs w:val="21"/>
+          <w:lang w:val="en-GB"/>
+        </w:rPr>
+        <w:t>/MySQL</w:t>
       </w:r>
     </w:p>
     <w:p>
@@ -3713,27 +4878,29 @@
           <w:rFonts w:ascii="Segoe UI Symbol" w:hAnsi="Segoe UI Symbol" w:cs="Segoe UI Symbol"/>
           <w:sz w:val="21"/>
           <w:szCs w:val="21"/>
-          <w:lang w:val="fr-FR"/>
-        </w:rPr>
-      </w:pPr>
-      <w:r>
-        <w:rPr>
-          <w:rFonts w:ascii="Segoe UI Symbol" w:hAnsi="Segoe UI Symbol" w:cs="Segoe UI Symbol"/>
-          <w:sz w:val="21"/>
-          <w:szCs w:val="21"/>
-          <w:lang w:val="fr-FR"/>
-        </w:rPr>
-        <w:t xml:space="preserve">★★★★☆ </w:t>
-      </w:r>
-      <w:r>
-        <w:rPr>
-          <w:rFonts w:ascii="Segoe UI Symbol" w:hAnsi="Segoe UI Symbol" w:cs="Segoe UI Symbol"/>
-          <w:sz w:val="21"/>
-          <w:szCs w:val="21"/>
-          <w:lang w:val="fr-FR"/>
-        </w:rPr>
-        <w:t>TDD (JUnit, Mocha, Jest, Tslint, Sinon, Istanbul/nyc, Codecov, Code Climate)</w:t>
-      </w:r>
+          <w:lang w:val="en-GB"/>
+        </w:rPr>
+      </w:pPr>
+      <w:r>
+        <w:rPr>
+          <w:rFonts w:ascii="Segoe UI Symbol" w:hAnsi="Segoe UI Symbol" w:cs="Segoe UI Symbol"/>
+          <w:sz w:val="21"/>
+          <w:szCs w:val="21"/>
+          <w:lang w:val="en-GB"/>
+        </w:rPr>
+        <w:t xml:space="preserve">★★★☆☆ </w:t>
+      </w:r>
+      <w:proofErr w:type="spellStart"/>
+      <w:r>
+        <w:rPr>
+          <w:rFonts w:ascii="Segoe UI Symbol" w:hAnsi="Segoe UI Symbol" w:cs="Segoe UI Symbol"/>
+          <w:sz w:val="21"/>
+          <w:szCs w:val="21"/>
+          <w:lang w:val="en-GB"/>
+        </w:rPr>
+        <w:t>Firestore</w:t>
+      </w:r>
+      <w:proofErr w:type="spellEnd"/>
     </w:p>
     <w:p>
       <w:pPr>
@@ -3743,84 +4910,29 @@
           <w:rFonts w:ascii="Segoe UI Symbol" w:hAnsi="Segoe UI Symbol" w:cs="Segoe UI Symbol"/>
           <w:sz w:val="21"/>
           <w:szCs w:val="21"/>
-          <w:lang w:val="en-US"/>
-        </w:rPr>
-      </w:pPr>
-      <w:r>
-        <w:rPr>
-          <w:rFonts w:ascii="Segoe UI Symbol" w:hAnsi="Segoe UI Symbol" w:cs="Segoe UI Symbol"/>
-          <w:sz w:val="21"/>
-          <w:szCs w:val="21"/>
-          <w:lang w:val="en-US"/>
-        </w:rPr>
-        <w:t>★★★</w:t>
-      </w:r>
-      <w:r>
-        <w:rPr>
-          <w:rFonts w:ascii="Segoe UI Symbol" w:hAnsi="Segoe UI Symbol" w:cs="Segoe UI Symbol"/>
-          <w:sz w:val="21"/>
-          <w:szCs w:val="21"/>
-          <w:lang w:val="en-GB"/>
-        </w:rPr>
-        <w:t>★</w:t>
-      </w:r>
-      <w:r>
-        <w:rPr>
-          <w:rFonts w:ascii="Segoe UI Symbol" w:hAnsi="Segoe UI Symbol" w:cs="Segoe UI Symbol"/>
-          <w:sz w:val="21"/>
-          <w:szCs w:val="21"/>
-          <w:lang w:val="en-US"/>
-        </w:rPr>
-        <w:t>☆</w:t>
-      </w:r>
-      <w:r>
-        <w:rPr>
-          <w:rFonts w:ascii="Segoe UI Symbol" w:hAnsi="Segoe UI Symbol" w:cs="Segoe UI Symbol"/>
-          <w:sz w:val="21"/>
-          <w:szCs w:val="21"/>
-          <w:lang w:val="en-US"/>
-        </w:rPr>
-        <w:t xml:space="preserve"> </w:t>
-      </w:r>
-      <w:r>
-        <w:rPr>
-          <w:rFonts w:ascii="Segoe UI Symbol" w:hAnsi="Segoe UI Symbol" w:cs="Segoe UI Symbol"/>
-          <w:sz w:val="21"/>
-          <w:szCs w:val="21"/>
-          <w:lang w:val="en-US"/>
-        </w:rPr>
-        <w:t>NPM package publishing with (pipeline: travis + semantic-release)</w:t>
+          <w:lang w:val="en-GB"/>
+        </w:rPr>
+      </w:pPr>
+      <w:r>
+        <w:rPr>
+          <w:rFonts w:ascii="Segoe UI Symbol" w:hAnsi="Segoe UI Symbol" w:cs="Segoe UI Symbol"/>
+          <w:sz w:val="21"/>
+          <w:szCs w:val="21"/>
+          <w:lang w:val="en-GB"/>
+        </w:rPr>
+        <w:t>★★☆☆☆ Redis</w:t>
       </w:r>
     </w:p>
     <w:p>
       <w:pPr>
         <w:spacing w:after="0"/>
-        <w:ind w:left="964" w:hanging="964"/>
-        <w:rPr>
-          <w:rFonts w:ascii="Segoe UI Symbol" w:hAnsi="Segoe UI Symbol" w:cs="Segoe UI Symbol"/>
-          <w:sz w:val="21"/>
-          <w:szCs w:val="21"/>
-          <w:lang w:val="en-GB"/>
-        </w:rPr>
-      </w:pPr>
-      <w:r>
-        <w:rPr>
-          <w:rFonts w:ascii="Segoe UI Symbol" w:hAnsi="Segoe UI Symbol" w:cs="Segoe UI Symbol"/>
-          <w:sz w:val="21"/>
-          <w:szCs w:val="21"/>
-          <w:lang w:val="en-GB"/>
-        </w:rPr>
-        <w:t>★★★☆☆ Git + github</w:t>
-      </w:r>
-      <w:r>
-        <w:rPr>
-          <w:rFonts w:ascii="Segoe UI Symbol" w:hAnsi="Segoe UI Symbol" w:cs="Segoe UI Symbol"/>
-          <w:sz w:val="21"/>
-          <w:szCs w:val="21"/>
-          <w:lang w:val="en-GB"/>
-        </w:rPr>
-        <w:t xml:space="preserve"> + conventional commits</w:t>
-      </w:r>
+        <w:rPr>
+          <w:rFonts w:ascii="Segoe UI Symbol" w:hAnsi="Segoe UI Symbol" w:cs="Segoe UI Symbol"/>
+          <w:sz w:val="21"/>
+          <w:szCs w:val="21"/>
+          <w:lang w:val="en-GB"/>
+        </w:rPr>
+      </w:pPr>
     </w:p>
     <w:p>
       <w:pPr>
@@ -3828,19 +4940,23 @@
         <w:ind w:left="964" w:hanging="964"/>
         <w:rPr>
           <w:rFonts w:ascii="Segoe UI Symbol" w:hAnsi="Segoe UI Symbol" w:cs="Segoe UI Symbol"/>
-          <w:sz w:val="21"/>
-          <w:szCs w:val="21"/>
-          <w:lang w:val="en-US"/>
-        </w:rPr>
-      </w:pPr>
-      <w:r>
-        <w:rPr>
-          <w:rFonts w:ascii="Segoe UI Symbol" w:hAnsi="Segoe UI Symbol" w:cs="Segoe UI Symbol"/>
-          <w:sz w:val="21"/>
-          <w:szCs w:val="21"/>
-          <w:lang w:val="en-US"/>
-        </w:rPr>
-        <w:t>★★★☆☆ Ansible</w:t>
+          <w:b/>
+          <w:bCs/>
+          <w:sz w:val="21"/>
+          <w:szCs w:val="21"/>
+          <w:lang w:val="en-GB"/>
+        </w:rPr>
+      </w:pPr>
+      <w:r>
+        <w:rPr>
+          <w:rFonts w:ascii="Segoe UI Symbol" w:hAnsi="Segoe UI Symbol" w:cs="Segoe UI Symbol"/>
+          <w:b/>
+          <w:bCs/>
+          <w:sz w:val="21"/>
+          <w:szCs w:val="21"/>
+          <w:lang w:val="en-GB"/>
+        </w:rPr>
+        <w:t>Backend services</w:t>
       </w:r>
     </w:p>
     <w:p>
@@ -3849,67 +4965,190 @@
         <w:ind w:left="964" w:hanging="964"/>
         <w:rPr>
           <w:rFonts w:ascii="Segoe UI Symbol" w:hAnsi="Segoe UI Symbol" w:cs="Segoe UI Symbol"/>
-          <w:sz w:val="21"/>
-          <w:szCs w:val="21"/>
-          <w:lang w:val="en-US"/>
-        </w:rPr>
-      </w:pPr>
-      <w:r>
-        <w:rPr>
-          <w:rFonts w:ascii="Segoe UI Symbol" w:hAnsi="Segoe UI Symbol" w:cs="Segoe UI Symbol"/>
-          <w:sz w:val="21"/>
-          <w:szCs w:val="21"/>
-          <w:lang w:val="en-US"/>
-        </w:rPr>
-        <w:t>★★★☆☆ Linux (Debian family</w:t>
-      </w:r>
-      <w:r>
-        <w:rPr>
-          <w:rFonts w:ascii="Segoe UI Symbol" w:hAnsi="Segoe UI Symbol" w:cs="Segoe UI Symbol"/>
-          <w:sz w:val="21"/>
-          <w:szCs w:val="21"/>
-          <w:lang w:val="en-US"/>
-        </w:rPr>
-        <w:t>)</w:t>
+          <w:b/>
+          <w:bCs/>
+          <w:sz w:val="21"/>
+          <w:szCs w:val="21"/>
+          <w:lang w:val="en-GB"/>
+        </w:rPr>
+      </w:pPr>
+      <w:r>
+        <w:rPr>
+          <w:rFonts w:ascii="Segoe UI Symbol" w:hAnsi="Segoe UI Symbol" w:cs="Segoe UI Symbol"/>
+          <w:sz w:val="21"/>
+          <w:szCs w:val="21"/>
+          <w:lang w:val="en-GB"/>
+        </w:rPr>
+        <w:t>★★★★☆</w:t>
+      </w:r>
+      <w:r>
+        <w:rPr>
+          <w:rFonts w:ascii="Segoe UI Symbol" w:hAnsi="Segoe UI Symbol" w:cs="Segoe UI Symbol"/>
+          <w:sz w:val="21"/>
+          <w:szCs w:val="21"/>
+          <w:lang w:val="en-GB"/>
+        </w:rPr>
+        <w:t xml:space="preserve"> Nginx (</w:t>
+      </w:r>
+      <w:r>
+        <w:rPr>
+          <w:rFonts w:ascii="Segoe UI Symbol" w:hAnsi="Segoe UI Symbol" w:cs="Segoe UI Symbol"/>
+          <w:sz w:val="21"/>
+          <w:szCs w:val="21"/>
+          <w:lang w:val="en-GB"/>
+        </w:rPr>
+        <w:t xml:space="preserve">proxy, </w:t>
+      </w:r>
+      <w:proofErr w:type="spellStart"/>
+      <w:r>
+        <w:rPr>
+          <w:rFonts w:ascii="Segoe UI Symbol" w:hAnsi="Segoe UI Symbol" w:cs="Segoe UI Symbol"/>
+          <w:sz w:val="21"/>
+          <w:szCs w:val="21"/>
+          <w:lang w:val="en-GB"/>
+        </w:rPr>
+        <w:t>ws</w:t>
+      </w:r>
+      <w:proofErr w:type="spellEnd"/>
+      <w:r>
+        <w:rPr>
+          <w:rFonts w:ascii="Segoe UI Symbol" w:hAnsi="Segoe UI Symbol" w:cs="Segoe UI Symbol"/>
+          <w:sz w:val="21"/>
+          <w:szCs w:val="21"/>
+          <w:lang w:val="en-GB"/>
+        </w:rPr>
+        <w:t xml:space="preserve">, </w:t>
+      </w:r>
+      <w:proofErr w:type="spellStart"/>
+      <w:r>
+        <w:rPr>
+          <w:rFonts w:ascii="Segoe UI Symbol" w:hAnsi="Segoe UI Symbol" w:cs="Segoe UI Symbol"/>
+          <w:sz w:val="21"/>
+          <w:szCs w:val="21"/>
+          <w:lang w:val="en-GB"/>
+        </w:rPr>
+        <w:t>fastcgi</w:t>
+      </w:r>
+      <w:proofErr w:type="spellEnd"/>
+      <w:r>
+        <w:rPr>
+          <w:rFonts w:ascii="Segoe UI Symbol" w:hAnsi="Segoe UI Symbol" w:cs="Segoe UI Symbol"/>
+          <w:sz w:val="21"/>
+          <w:szCs w:val="21"/>
+          <w:lang w:val="en-GB"/>
+        </w:rPr>
+        <w:t xml:space="preserve">, </w:t>
+      </w:r>
+      <w:proofErr w:type="spellStart"/>
+      <w:r>
+        <w:rPr>
+          <w:rFonts w:ascii="Segoe UI Symbol" w:hAnsi="Segoe UI Symbol" w:cs="Segoe UI Symbol"/>
+          <w:sz w:val="21"/>
+          <w:szCs w:val="21"/>
+          <w:lang w:val="en-GB"/>
+        </w:rPr>
+        <w:t>tsl</w:t>
+      </w:r>
+      <w:proofErr w:type="spellEnd"/>
+      <w:r>
+        <w:rPr>
+          <w:rFonts w:ascii="Segoe UI Symbol" w:hAnsi="Segoe UI Symbol" w:cs="Segoe UI Symbol"/>
+          <w:sz w:val="21"/>
+          <w:szCs w:val="21"/>
+          <w:lang w:val="en-GB"/>
+        </w:rPr>
+        <w:t>/</w:t>
+      </w:r>
+      <w:proofErr w:type="spellStart"/>
+      <w:r>
+        <w:rPr>
+          <w:rFonts w:ascii="Segoe UI Symbol" w:hAnsi="Segoe UI Symbol" w:cs="Segoe UI Symbol"/>
+          <w:sz w:val="21"/>
+          <w:szCs w:val="21"/>
+          <w:lang w:val="en-GB"/>
+        </w:rPr>
+        <w:t>ssl</w:t>
+      </w:r>
+      <w:proofErr w:type="spellEnd"/>
+      <w:r>
+        <w:rPr>
+          <w:rFonts w:ascii="Segoe UI Symbol" w:hAnsi="Segoe UI Symbol" w:cs="Segoe UI Symbol"/>
+          <w:sz w:val="21"/>
+          <w:szCs w:val="21"/>
+          <w:lang w:val="en-GB"/>
+        </w:rPr>
+        <w:t>, templating, dynamic)</w:t>
       </w:r>
     </w:p>
     <w:p>
       <w:pPr>
         <w:spacing w:after="0"/>
-        <w:ind w:left="964" w:hanging="964"/>
-        <w:rPr>
-          <w:rFonts w:ascii="Segoe UI Symbol" w:hAnsi="Segoe UI Symbol" w:cs="Segoe UI Symbol"/>
-          <w:sz w:val="21"/>
-          <w:szCs w:val="21"/>
-          <w:lang w:val="en-US"/>
-        </w:rPr>
-      </w:pPr>
-      <w:r>
-        <w:rPr>
-          <w:rFonts w:ascii="Segoe UI Symbol" w:hAnsi="Segoe UI Symbol" w:cs="Segoe UI Symbol"/>
-          <w:sz w:val="21"/>
-          <w:szCs w:val="21"/>
-          <w:lang w:val="en-US"/>
-        </w:rPr>
-        <w:t>★★★☆☆ BASH</w:t>
-      </w:r>
-      <w:r>
-        <w:rPr>
-          <w:rFonts w:ascii="Segoe UI Symbol" w:hAnsi="Segoe UI Symbol" w:cs="Segoe UI Symbol"/>
-          <w:sz w:val="21"/>
-          <w:szCs w:val="21"/>
-          <w:lang w:val="en-US"/>
-        </w:rPr>
-        <w:t xml:space="preserve"> + </w:t>
-      </w:r>
-      <w:r>
-        <w:rPr>
-          <w:rFonts w:ascii="Segoe UI Symbol" w:hAnsi="Segoe UI Symbol" w:cs="Segoe UI Symbol"/>
-          <w:sz w:val="21"/>
-          <w:szCs w:val="21"/>
-          <w:lang w:val="en-US"/>
-        </w:rPr>
-        <w:t>ZSH</w:t>
+        <w:rPr>
+          <w:rFonts w:ascii="Segoe UI Symbol" w:hAnsi="Segoe UI Symbol" w:cs="Segoe UI Symbol"/>
+          <w:b/>
+          <w:bCs/>
+          <w:sz w:val="21"/>
+          <w:szCs w:val="21"/>
+          <w:lang w:val="en-GB"/>
+        </w:rPr>
+      </w:pPr>
+      <w:r>
+        <w:rPr>
+          <w:rFonts w:ascii="Segoe UI Symbol" w:hAnsi="Segoe UI Symbol" w:cs="Segoe UI Symbol"/>
+          <w:sz w:val="21"/>
+          <w:szCs w:val="21"/>
+          <w:lang w:val="en-GB"/>
+        </w:rPr>
+        <w:t>★★★☆☆</w:t>
+      </w:r>
+      <w:r>
+        <w:rPr>
+          <w:rFonts w:ascii="Segoe UI Symbol" w:hAnsi="Segoe UI Symbol" w:cs="Segoe UI Symbol"/>
+          <w:sz w:val="21"/>
+          <w:szCs w:val="21"/>
+          <w:lang w:val="en-GB"/>
+        </w:rPr>
+        <w:t xml:space="preserve"> OAuth (custom flow for </w:t>
+      </w:r>
+      <w:proofErr w:type="spellStart"/>
+      <w:r>
+        <w:rPr>
+          <w:rFonts w:ascii="Segoe UI Symbol" w:hAnsi="Segoe UI Symbol" w:cs="Segoe UI Symbol"/>
+          <w:sz w:val="21"/>
+          <w:szCs w:val="21"/>
+          <w:lang w:val="en-GB"/>
+        </w:rPr>
+        <w:t>Steemconnect</w:t>
+      </w:r>
+      <w:proofErr w:type="spellEnd"/>
+      <w:r>
+        <w:rPr>
+          <w:rFonts w:ascii="Segoe UI Symbol" w:hAnsi="Segoe UI Symbol" w:cs="Segoe UI Symbol"/>
+          <w:sz w:val="21"/>
+          <w:szCs w:val="21"/>
+          <w:lang w:val="en-GB"/>
+        </w:rPr>
+        <w:t xml:space="preserve"> with Passport.js and </w:t>
+      </w:r>
+      <w:proofErr w:type="spellStart"/>
+      <w:r>
+        <w:rPr>
+          <w:rFonts w:ascii="Segoe UI Symbol" w:hAnsi="Segoe UI Symbol" w:cs="Segoe UI Symbol"/>
+          <w:sz w:val="21"/>
+          <w:szCs w:val="21"/>
+          <w:lang w:val="en-GB"/>
+        </w:rPr>
+        <w:t>Hashicorps</w:t>
+      </w:r>
+      <w:proofErr w:type="spellEnd"/>
+      <w:r>
+        <w:rPr>
+          <w:rFonts w:ascii="Segoe UI Symbol" w:hAnsi="Segoe UI Symbol" w:cs="Segoe UI Symbol"/>
+          <w:sz w:val="21"/>
+          <w:szCs w:val="21"/>
+          <w:lang w:val="en-GB"/>
+        </w:rPr>
+        <w:t xml:space="preserve"> vault)</w:t>
       </w:r>
     </w:p>
     <w:p>
@@ -3917,43 +5156,114 @@
         <w:spacing w:after="0"/>
         <w:ind w:left="964" w:hanging="964"/>
         <w:rPr>
-          <w:rFonts w:ascii="Segoe UI Symbol" w:hAnsi="Segoe UI Symbol" w:cs="Segoe UI Symbol"/>
-          <w:sz w:val="21"/>
-          <w:szCs w:val="21"/>
-          <w:lang w:val="en-US"/>
-        </w:rPr>
-      </w:pPr>
-      <w:r>
-        <w:rPr>
-          <w:rFonts w:ascii="Segoe UI Symbol" w:hAnsi="Segoe UI Symbol" w:cs="Segoe UI Symbol"/>
-          <w:sz w:val="21"/>
-          <w:szCs w:val="21"/>
-          <w:lang w:val="en-US"/>
-        </w:rPr>
-        <w:t xml:space="preserve">★★☆☆☆ </w:t>
-      </w:r>
-      <w:r>
-        <w:rPr>
-          <w:rFonts w:ascii="Segoe UI Symbol" w:hAnsi="Segoe UI Symbol" w:cs="Segoe UI Symbol"/>
-          <w:sz w:val="21"/>
-          <w:szCs w:val="21"/>
-          <w:lang w:val="en-US"/>
-        </w:rPr>
-        <w:t>Hashicorp Vault</w:t>
-      </w:r>
+          <w:rFonts w:ascii="Calibri" w:hAnsi="Calibri" w:cs="Calibri"/>
+          <w:sz w:val="21"/>
+          <w:szCs w:val="21"/>
+          <w:lang w:val="en-GB"/>
+        </w:rPr>
+      </w:pPr>
+      <w:r>
+        <w:rPr>
+          <w:rFonts w:ascii="Segoe UI Symbol" w:hAnsi="Segoe UI Symbol" w:cs="Segoe UI Symbol"/>
+          <w:sz w:val="21"/>
+          <w:szCs w:val="21"/>
+          <w:lang w:val="en-GB"/>
+        </w:rPr>
+        <w:t>★★★☆☆</w:t>
+      </w:r>
+      <w:r>
+        <w:rPr>
+          <w:rFonts w:ascii="Calibri" w:hAnsi="Calibri" w:cs="Calibri"/>
+          <w:sz w:val="21"/>
+          <w:szCs w:val="21"/>
+          <w:lang w:val="en-GB"/>
+        </w:rPr>
+        <w:t xml:space="preserve"> </w:t>
+      </w:r>
+      <w:proofErr w:type="spellStart"/>
+      <w:r>
+        <w:rPr>
+          <w:rFonts w:ascii="Calibri" w:hAnsi="Calibri" w:cs="Calibri"/>
+          <w:sz w:val="21"/>
+          <w:szCs w:val="21"/>
+          <w:lang w:val="en-GB"/>
+        </w:rPr>
+        <w:t>ExpressJS</w:t>
+      </w:r>
+      <w:proofErr w:type="spellEnd"/>
     </w:p>
     <w:p>
       <w:pPr>
         <w:spacing w:after="0"/>
+        <w:ind w:left="964" w:hanging="964"/>
+        <w:rPr>
+          <w:rFonts w:ascii="Calibri" w:hAnsi="Calibri" w:cs="Calibri"/>
+          <w:sz w:val="21"/>
+          <w:szCs w:val="21"/>
+          <w:lang w:val="en-GB"/>
+        </w:rPr>
+      </w:pPr>
+      <w:r>
+        <w:rPr>
+          <w:rFonts w:ascii="Segoe UI Symbol" w:hAnsi="Segoe UI Symbol" w:cs="Segoe UI Symbol"/>
+          <w:sz w:val="21"/>
+          <w:szCs w:val="21"/>
+          <w:lang w:val="en-GB"/>
+        </w:rPr>
+        <w:t>★★☆☆☆</w:t>
+      </w:r>
+      <w:r>
+        <w:rPr>
+          <w:rFonts w:ascii="Segoe UI Symbol" w:hAnsi="Segoe UI Symbol" w:cs="Segoe UI Symbol"/>
+          <w:sz w:val="21"/>
+          <w:szCs w:val="21"/>
+          <w:lang w:val="en-GB"/>
+        </w:rPr>
+        <w:t xml:space="preserve"> Apache 2</w:t>
+      </w:r>
+    </w:p>
+    <w:p>
+      <w:pPr>
+        <w:spacing w:after="0"/>
+        <w:ind w:left="964" w:hanging="964"/>
+        <w:rPr>
+          <w:rFonts w:ascii="Segoe UI Symbol" w:hAnsi="Segoe UI Symbol" w:cs="Segoe UI Symbol"/>
+          <w:sz w:val="21"/>
+          <w:szCs w:val="21"/>
+          <w:lang w:val="en-GB"/>
+        </w:rPr>
+      </w:pPr>
+      <w:r>
+        <w:rPr>
+          <w:rFonts w:ascii="Segoe UI Symbol" w:hAnsi="Segoe UI Symbol" w:cs="Segoe UI Symbol"/>
+          <w:sz w:val="21"/>
+          <w:szCs w:val="21"/>
+          <w:lang w:val="en-GB"/>
+        </w:rPr>
+        <w:br w:type="column"/>
+      </w:r>
+      <w:r>
         <w:rPr>
           <w:rFonts w:ascii="Segoe UI Symbol" w:hAnsi="Segoe UI Symbol" w:cs="Segoe UI Symbol"/>
           <w:b/>
           <w:bCs/>
           <w:sz w:val="21"/>
           <w:szCs w:val="21"/>
-          <w:lang w:val="en-US"/>
-        </w:rPr>
-      </w:pPr>
+          <w:lang w:val="en-GB"/>
+        </w:rPr>
+        <w:t>Cloud</w:t>
+      </w:r>
+      <w:r>
+        <w:rPr>
+          <w:rFonts w:ascii="Segoe UI Symbol" w:hAnsi="Segoe UI Symbol" w:cs="Segoe UI Symbol"/>
+          <w:b/>
+          <w:bCs/>
+          <w:sz w:val="21"/>
+          <w:szCs w:val="21"/>
+          <w:lang w:val="en-GB"/>
+        </w:rPr>
+        <w:t>/serverless</w:t>
+      </w:r>
     </w:p>
     <w:p>
       <w:pPr>
@@ -3961,6 +5271,120 @@
         <w:ind w:left="964" w:hanging="964"/>
         <w:rPr>
           <w:rFonts w:ascii="Segoe UI Symbol" w:hAnsi="Segoe UI Symbol" w:cs="Segoe UI Symbol"/>
+          <w:sz w:val="21"/>
+          <w:szCs w:val="21"/>
+          <w:lang w:val="en-GB"/>
+        </w:rPr>
+      </w:pPr>
+      <w:r>
+        <w:rPr>
+          <w:rFonts w:ascii="Segoe UI Symbol" w:hAnsi="Segoe UI Symbol" w:cs="Segoe UI Symbol"/>
+          <w:sz w:val="21"/>
+          <w:szCs w:val="21"/>
+          <w:lang w:val="en-GB"/>
+        </w:rPr>
+        <w:t>★★★☆☆ Firebase serverless / GCP elements</w:t>
+      </w:r>
+    </w:p>
+    <w:p>
+      <w:pPr>
+        <w:spacing w:after="0"/>
+        <w:ind w:left="964" w:hanging="964"/>
+        <w:rPr>
+          <w:rFonts w:ascii="Segoe UI Symbol" w:hAnsi="Segoe UI Symbol" w:cs="Segoe UI Symbol"/>
+          <w:sz w:val="21"/>
+          <w:szCs w:val="21"/>
+          <w:lang w:val="en-GB"/>
+        </w:rPr>
+      </w:pPr>
+      <w:r>
+        <w:rPr>
+          <w:rFonts w:ascii="Segoe UI Symbol" w:hAnsi="Segoe UI Symbol" w:cs="Segoe UI Symbol"/>
+          <w:sz w:val="21"/>
+          <w:szCs w:val="21"/>
+          <w:lang w:val="en-GB"/>
+        </w:rPr>
+        <w:t xml:space="preserve">★★★☆☆ </w:t>
+      </w:r>
+      <w:r>
+        <w:rPr>
+          <w:rFonts w:ascii="Segoe UI Symbol" w:hAnsi="Segoe UI Symbol" w:cs="Segoe UI Symbol"/>
+          <w:sz w:val="21"/>
+          <w:szCs w:val="21"/>
+          <w:lang w:val="en-GB"/>
+        </w:rPr>
+        <w:t>Bare</w:t>
+      </w:r>
+      <w:r>
+        <w:rPr>
+          <w:rFonts w:ascii="Segoe UI Symbol" w:hAnsi="Segoe UI Symbol" w:cs="Segoe UI Symbol"/>
+          <w:sz w:val="21"/>
+          <w:szCs w:val="21"/>
+          <w:lang w:val="en-GB"/>
+        </w:rPr>
+        <w:t xml:space="preserve"> metal server administration</w:t>
+      </w:r>
+    </w:p>
+    <w:p>
+      <w:pPr>
+        <w:spacing w:after="0"/>
+        <w:ind w:left="964" w:hanging="964"/>
+        <w:rPr>
+          <w:rFonts w:ascii="Segoe UI Symbol" w:hAnsi="Segoe UI Symbol" w:cs="Segoe UI Symbol"/>
+          <w:sz w:val="21"/>
+          <w:szCs w:val="21"/>
+          <w:lang w:val="en-GB"/>
+        </w:rPr>
+      </w:pPr>
+      <w:r>
+        <w:rPr>
+          <w:rFonts w:ascii="Segoe UI Symbol" w:hAnsi="Segoe UI Symbol" w:cs="Segoe UI Symbol"/>
+          <w:sz w:val="21"/>
+          <w:szCs w:val="21"/>
+          <w:lang w:val="en-GB"/>
+        </w:rPr>
+        <w:t>★★☆☆☆ Amazon AWS (S3, EC2, IAM)</w:t>
+      </w:r>
+    </w:p>
+    <w:p>
+      <w:pPr>
+        <w:spacing w:after="0"/>
+        <w:ind w:left="964" w:hanging="964"/>
+        <w:rPr>
+          <w:rFonts w:ascii="Segoe UI Symbol" w:hAnsi="Segoe UI Symbol" w:cs="Segoe UI Symbol"/>
+          <w:sz w:val="21"/>
+          <w:szCs w:val="21"/>
+          <w:lang w:val="en-GB"/>
+        </w:rPr>
+      </w:pPr>
+      <w:r>
+        <w:rPr>
+          <w:rFonts w:ascii="Segoe UI Symbol" w:hAnsi="Segoe UI Symbol" w:cs="Segoe UI Symbol"/>
+          <w:sz w:val="21"/>
+          <w:szCs w:val="21"/>
+          <w:lang w:val="en-GB"/>
+        </w:rPr>
+        <w:t>★★☆☆☆ Docker Swarm + bare metal server administration</w:t>
+      </w:r>
+    </w:p>
+    <w:p>
+      <w:pPr>
+        <w:spacing w:after="0"/>
+        <w:ind w:left="964" w:hanging="964"/>
+        <w:rPr>
+          <w:rFonts w:ascii="Segoe UI Symbol" w:hAnsi="Segoe UI Symbol" w:cs="Segoe UI Symbol"/>
+          <w:sz w:val="21"/>
+          <w:szCs w:val="21"/>
+          <w:lang w:val="en-GB"/>
+        </w:rPr>
+      </w:pPr>
+    </w:p>
+    <w:p>
+      <w:pPr>
+        <w:spacing w:after="0"/>
+        <w:ind w:left="964" w:hanging="964"/>
+        <w:rPr>
+          <w:rFonts w:ascii="Segoe UI Symbol" w:hAnsi="Segoe UI Symbol" w:cs="Segoe UI Symbol"/>
           <w:b/>
           <w:bCs/>
           <w:sz w:val="21"/>
@@ -3977,7 +5401,7 @@
           <w:szCs w:val="21"/>
           <w:lang w:val="en-GB"/>
         </w:rPr>
-        <w:t>Databases</w:t>
+        <w:t>Blockchain</w:t>
       </w:r>
     </w:p>
     <w:p>
@@ -3988,62 +5412,77 @@
           <w:rFonts w:ascii="Segoe UI Symbol" w:hAnsi="Segoe UI Symbol" w:cs="Segoe UI Symbol"/>
           <w:sz w:val="21"/>
           <w:szCs w:val="21"/>
-          <w:lang w:val="en-GB"/>
-        </w:rPr>
-      </w:pPr>
-      <w:r>
-        <w:rPr>
-          <w:rFonts w:ascii="Segoe UI Symbol" w:hAnsi="Segoe UI Symbol" w:cs="Segoe UI Symbol"/>
-          <w:sz w:val="21"/>
-          <w:szCs w:val="21"/>
-          <w:lang w:val="en-GB"/>
-        </w:rPr>
-        <w:t>★★★</w:t>
-      </w:r>
-      <w:r>
-        <w:rPr>
-          <w:rFonts w:ascii="Segoe UI Symbol" w:hAnsi="Segoe UI Symbol" w:cs="Segoe UI Symbol"/>
-          <w:sz w:val="21"/>
-          <w:szCs w:val="21"/>
-          <w:lang w:val="en-GB"/>
-        </w:rPr>
-        <w:t>★</w:t>
-      </w:r>
-      <w:r>
-        <w:rPr>
-          <w:rFonts w:ascii="Segoe UI Symbol" w:hAnsi="Segoe UI Symbol" w:cs="Segoe UI Symbol"/>
-          <w:sz w:val="21"/>
-          <w:szCs w:val="21"/>
-          <w:lang w:val="en-GB"/>
-        </w:rPr>
-        <w:t>☆ PostgreSQL</w:t>
-      </w:r>
-      <w:r>
-        <w:rPr>
-          <w:rFonts w:ascii="Segoe UI Symbol" w:hAnsi="Segoe UI Symbol" w:cs="Segoe UI Symbol"/>
-          <w:sz w:val="21"/>
-          <w:szCs w:val="21"/>
-          <w:lang w:val="en-GB"/>
+          <w:lang w:val="en-US"/>
+        </w:rPr>
+      </w:pPr>
+      <w:r>
+        <w:rPr>
+          <w:rFonts w:ascii="Segoe UI Symbol" w:hAnsi="Segoe UI Symbol" w:cs="Segoe UI Symbol"/>
+          <w:sz w:val="21"/>
+          <w:szCs w:val="21"/>
+          <w:lang w:val="en-US"/>
+        </w:rPr>
+        <w:t xml:space="preserve">★★★★☆ </w:t>
+      </w:r>
+      <w:proofErr w:type="spellStart"/>
+      <w:r>
+        <w:rPr>
+          <w:rFonts w:ascii="Segoe UI Symbol" w:hAnsi="Segoe UI Symbol" w:cs="Segoe UI Symbol"/>
+          <w:sz w:val="21"/>
+          <w:szCs w:val="21"/>
+          <w:lang w:val="en-US"/>
+        </w:rPr>
+        <w:t>Steem</w:t>
+      </w:r>
+      <w:proofErr w:type="spellEnd"/>
+      <w:r>
+        <w:rPr>
+          <w:rFonts w:ascii="Segoe UI Symbol" w:hAnsi="Segoe UI Symbol" w:cs="Segoe UI Symbol"/>
+          <w:sz w:val="21"/>
+          <w:szCs w:val="21"/>
+          <w:lang w:val="en-US"/>
+        </w:rPr>
+        <w:t xml:space="preserve"> Blockchain (</w:t>
+      </w:r>
+      <w:proofErr w:type="spellStart"/>
+      <w:r>
+        <w:rPr>
+          <w:rFonts w:ascii="Segoe UI Symbol" w:hAnsi="Segoe UI Symbol" w:cs="Segoe UI Symbol"/>
+          <w:sz w:val="21"/>
+          <w:szCs w:val="21"/>
+          <w:lang w:val="en-US"/>
+        </w:rPr>
+        <w:t>Steem</w:t>
+      </w:r>
+      <w:proofErr w:type="spellEnd"/>
+      <w:r>
+        <w:rPr>
+          <w:rFonts w:ascii="Segoe UI Symbol" w:hAnsi="Segoe UI Symbol" w:cs="Segoe UI Symbol"/>
+          <w:sz w:val="21"/>
+          <w:szCs w:val="21"/>
+          <w:lang w:val="en-US"/>
         </w:rPr>
         <w:t xml:space="preserve"> </w:t>
       </w:r>
-      <w:r>
-        <w:rPr>
-          <w:rFonts w:ascii="Segoe UI Symbol" w:hAnsi="Segoe UI Symbol" w:cs="Segoe UI Symbol"/>
-          <w:sz w:val="21"/>
-          <w:szCs w:val="21"/>
-          <w:lang w:val="en-GB"/>
-        </w:rPr>
-        <w:t>+ query profiling</w:t>
-      </w:r>
-      <w:r>
-        <w:rPr>
-          <w:rFonts w:ascii="Segoe UI Symbol" w:hAnsi="Segoe UI Symbol" w:cs="Segoe UI Symbol"/>
-          <w:sz w:val="21"/>
-          <w:szCs w:val="21"/>
-          <w:lang w:val="en-GB"/>
-        </w:rPr>
-        <w:t xml:space="preserve"> + NoSQL mode</w:t>
+      <w:proofErr w:type="spellStart"/>
+      <w:r>
+        <w:rPr>
+          <w:rFonts w:ascii="Segoe UI Symbol" w:hAnsi="Segoe UI Symbol" w:cs="Segoe UI Symbol"/>
+          <w:sz w:val="21"/>
+          <w:szCs w:val="21"/>
+          <w:lang w:val="en-US"/>
+        </w:rPr>
+        <w:t>dApp</w:t>
+      </w:r>
+      <w:proofErr w:type="spellEnd"/>
+      <w:r>
+        <w:rPr>
+          <w:rFonts w:ascii="Segoe UI Symbol" w:hAnsi="Segoe UI Symbol" w:cs="Segoe UI Symbol"/>
+          <w:sz w:val="21"/>
+          <w:szCs w:val="21"/>
+          <w:lang w:val="en-US"/>
+        </w:rPr>
+        <w:t xml:space="preserve"> architect)</w:t>
       </w:r>
     </w:p>
     <w:p>
@@ -4057,42 +5496,6 @@
           <w:lang w:val="en-GB"/>
         </w:rPr>
       </w:pPr>
-      <w:r>
-        <w:rPr>
-          <w:rFonts w:ascii="Segoe UI Symbol" w:hAnsi="Segoe UI Symbol" w:cs="Segoe UI Symbol"/>
-          <w:sz w:val="21"/>
-          <w:szCs w:val="21"/>
-          <w:lang w:val="en-GB"/>
-        </w:rPr>
-        <w:t xml:space="preserve">★★★☆☆ </w:t>
-      </w:r>
-      <w:r>
-        <w:rPr>
-          <w:rFonts w:ascii="Segoe UI Symbol" w:hAnsi="Segoe UI Symbol" w:cs="Segoe UI Symbol"/>
-          <w:sz w:val="21"/>
-          <w:szCs w:val="21"/>
-          <w:lang w:val="en-GB"/>
-        </w:rPr>
-        <w:t>m</w:t>
-      </w:r>
-      <w:r>
-        <w:rPr>
-          <w:rFonts w:ascii="Segoe UI Symbol" w:hAnsi="Segoe UI Symbol" w:cs="Segoe UI Symbol"/>
-          <w:sz w:val="21"/>
-          <w:szCs w:val="21"/>
-          <w:lang w:val="en-GB"/>
-        </w:rPr>
-        <w:t>SQL</w:t>
-      </w:r>
-      <w:r>
-        <w:rPr>
-          <w:rFonts w:ascii="Segoe UI Symbol" w:hAnsi="Segoe UI Symbol" w:cs="Segoe UI Symbol"/>
-          <w:sz w:val="21"/>
-          <w:szCs w:val="21"/>
-          <w:lang w:val="en-GB"/>
-        </w:rPr>
-        <w:t>/MySQL</w:t>
-      </w:r>
     </w:p>
     <w:p>
       <w:pPr>
@@ -4100,20 +5503,26 @@
         <w:ind w:left="964" w:hanging="964"/>
         <w:rPr>
           <w:rFonts w:ascii="Segoe UI Symbol" w:hAnsi="Segoe UI Symbol" w:cs="Segoe UI Symbol"/>
-          <w:sz w:val="21"/>
-          <w:szCs w:val="21"/>
-          <w:lang w:val="en-GB"/>
-        </w:rPr>
-      </w:pPr>
-      <w:r>
-        <w:rPr>
-          <w:rFonts w:ascii="Segoe UI Symbol" w:hAnsi="Segoe UI Symbol" w:cs="Segoe UI Symbol"/>
-          <w:sz w:val="21"/>
-          <w:szCs w:val="21"/>
-          <w:lang w:val="en-GB"/>
-        </w:rPr>
-        <w:t>★★★☆☆ Firestore</w:t>
-      </w:r>
+          <w:b/>
+          <w:bCs/>
+          <w:sz w:val="21"/>
+          <w:szCs w:val="21"/>
+          <w:lang w:val="en-GB"/>
+        </w:rPr>
+      </w:pPr>
+      <w:proofErr w:type="spellStart"/>
+      <w:r>
+        <w:rPr>
+          <w:rFonts w:ascii="Segoe UI Symbol" w:hAnsi="Segoe UI Symbol" w:cs="Segoe UI Symbol"/>
+          <w:b/>
+          <w:bCs/>
+          <w:sz w:val="21"/>
+          <w:szCs w:val="21"/>
+          <w:lang w:val="en-GB"/>
+        </w:rPr>
+        <w:t>Misc</w:t>
+      </w:r>
+      <w:proofErr w:type="spellEnd"/>
     </w:p>
     <w:p>
       <w:pPr>
@@ -4123,114 +5532,45 @@
           <w:rFonts w:ascii="Segoe UI Symbol" w:hAnsi="Segoe UI Symbol" w:cs="Segoe UI Symbol"/>
           <w:sz w:val="21"/>
           <w:szCs w:val="21"/>
-          <w:lang w:val="en-GB"/>
-        </w:rPr>
-      </w:pPr>
-      <w:r>
-        <w:rPr>
-          <w:rFonts w:ascii="Segoe UI Symbol" w:hAnsi="Segoe UI Symbol" w:cs="Segoe UI Symbol"/>
-          <w:sz w:val="21"/>
-          <w:szCs w:val="21"/>
-          <w:lang w:val="en-GB"/>
-        </w:rPr>
-        <w:t>★★☆☆☆ Redis</w:t>
+          <w:lang w:val="en-US"/>
+        </w:rPr>
+      </w:pPr>
+      <w:r>
+        <w:rPr>
+          <w:rFonts w:ascii="Segoe UI Symbol" w:hAnsi="Segoe UI Symbol" w:cs="Segoe UI Symbol"/>
+          <w:sz w:val="21"/>
+          <w:szCs w:val="21"/>
+          <w:lang w:val="en-GB"/>
+        </w:rPr>
+        <w:t xml:space="preserve">★★★☆☆ Embedded programming: Platform.io/Arduino. </w:t>
+      </w:r>
+      <w:r>
+        <w:rPr>
+          <w:rFonts w:ascii="Segoe UI Symbol" w:hAnsi="Segoe UI Symbol" w:cs="Segoe UI Symbol"/>
+          <w:sz w:val="21"/>
+          <w:szCs w:val="21"/>
+          <w:lang w:val="en-US"/>
+        </w:rPr>
+        <w:t>IC families: STM32, ESP32, ATM8, nRF52</w:t>
       </w:r>
     </w:p>
     <w:p>
       <w:pPr>
         <w:spacing w:after="0"/>
-        <w:rPr>
-          <w:rFonts w:ascii="Segoe UI Symbol" w:hAnsi="Segoe UI Symbol" w:cs="Segoe UI Symbol"/>
-          <w:sz w:val="21"/>
-          <w:szCs w:val="21"/>
-          <w:lang w:val="en-GB"/>
-        </w:rPr>
-      </w:pPr>
-    </w:p>
-    <w:p>
-      <w:pPr>
-        <w:spacing w:after="0"/>
         <w:ind w:left="964" w:hanging="964"/>
         <w:rPr>
           <w:rFonts w:ascii="Segoe UI Symbol" w:hAnsi="Segoe UI Symbol" w:cs="Segoe UI Symbol"/>
-          <w:b/>
-          <w:bCs/>
-          <w:sz w:val="21"/>
-          <w:szCs w:val="21"/>
-          <w:lang w:val="en-GB"/>
-        </w:rPr>
-      </w:pPr>
-      <w:r>
-        <w:rPr>
-          <w:rFonts w:ascii="Segoe UI Symbol" w:hAnsi="Segoe UI Symbol" w:cs="Segoe UI Symbol"/>
-          <w:b/>
-          <w:bCs/>
-          <w:sz w:val="21"/>
-          <w:szCs w:val="21"/>
-          <w:lang w:val="en-GB"/>
-        </w:rPr>
-        <w:t>Backend services</w:t>
-      </w:r>
-    </w:p>
-    <w:p>
-      <w:pPr>
-        <w:spacing w:after="0"/>
-        <w:ind w:left="964" w:hanging="964"/>
-        <w:rPr>
-          <w:rFonts w:ascii="Segoe UI Symbol" w:hAnsi="Segoe UI Symbol" w:cs="Segoe UI Symbol"/>
-          <w:b/>
-          <w:bCs/>
-          <w:sz w:val="21"/>
-          <w:szCs w:val="21"/>
-          <w:lang w:val="en-GB"/>
-        </w:rPr>
-      </w:pPr>
-      <w:r>
-        <w:rPr>
-          <w:rFonts w:ascii="Segoe UI Symbol" w:hAnsi="Segoe UI Symbol" w:cs="Segoe UI Symbol"/>
-          <w:sz w:val="21"/>
-          <w:szCs w:val="21"/>
-          <w:lang w:val="en-GB"/>
-        </w:rPr>
-        <w:t>★★★★☆</w:t>
-      </w:r>
-      <w:r>
-        <w:rPr>
-          <w:rFonts w:ascii="Segoe UI Symbol" w:hAnsi="Segoe UI Symbol" w:cs="Segoe UI Symbol"/>
-          <w:sz w:val="21"/>
-          <w:szCs w:val="21"/>
-          <w:lang w:val="en-GB"/>
-        </w:rPr>
-        <w:t xml:space="preserve"> Nginx (</w:t>
-      </w:r>
-      <w:r>
-        <w:rPr>
-          <w:rFonts w:ascii="Segoe UI Symbol" w:hAnsi="Segoe UI Symbol" w:cs="Segoe UI Symbol"/>
-          <w:sz w:val="21"/>
-          <w:szCs w:val="21"/>
-          <w:lang w:val="en-GB"/>
-        </w:rPr>
-        <w:t>proxy, ws, fastcgi, tsl/ssl, templating, dynamic)</w:t>
-      </w:r>
-    </w:p>
-    <w:p>
-      <w:pPr>
-        <w:spacing w:after="0"/>
-        <w:rPr>
-          <w:rFonts w:ascii="Segoe UI Symbol" w:hAnsi="Segoe UI Symbol" w:cs="Segoe UI Symbol"/>
-          <w:b/>
-          <w:bCs/>
-          <w:sz w:val="21"/>
-          <w:szCs w:val="21"/>
-          <w:lang w:val="en-GB"/>
-        </w:rPr>
-      </w:pPr>
-      <w:r>
-        <w:rPr>
-          <w:rFonts w:ascii="Segoe UI Symbol" w:hAnsi="Segoe UI Symbol" w:cs="Segoe UI Symbol"/>
-          <w:sz w:val="21"/>
-          <w:szCs w:val="21"/>
-          <w:lang w:val="en-GB"/>
+          <w:sz w:val="21"/>
+          <w:szCs w:val="21"/>
+          <w:lang w:val="en-US"/>
+        </w:rPr>
+      </w:pPr>
+      <w:r>
+        <w:rPr>
+          <w:rFonts w:ascii="Segoe UI Symbol" w:hAnsi="Segoe UI Symbol" w:cs="Segoe UI Symbol"/>
+          <w:sz w:val="21"/>
+          <w:szCs w:val="21"/>
+          <w:lang w:val="en-US"/>
         </w:rPr>
         <w:t>★★★☆☆</w:t>
       </w:r>
@@ -4239,366 +5579,6 @@
           <w:rFonts w:ascii="Segoe UI Symbol" w:hAnsi="Segoe UI Symbol" w:cs="Segoe UI Symbol"/>
           <w:sz w:val="21"/>
           <w:szCs w:val="21"/>
-          <w:lang w:val="en-GB"/>
-        </w:rPr>
-        <w:t xml:space="preserve"> OAuth (custom flow for Steemconnect with Passport.js and Hashicorps vault)</w:t>
-      </w:r>
-    </w:p>
-    <w:p>
-      <w:pPr>
-        <w:spacing w:after="0"/>
-        <w:ind w:left="964" w:hanging="964"/>
-        <w:rPr>
-          <w:rFonts w:ascii="Calibri" w:hAnsi="Calibri" w:cs="Calibri"/>
-          <w:sz w:val="21"/>
-          <w:szCs w:val="21"/>
-          <w:lang w:val="en-GB"/>
-        </w:rPr>
-      </w:pPr>
-      <w:r>
-        <w:rPr>
-          <w:rFonts w:ascii="Segoe UI Symbol" w:hAnsi="Segoe UI Symbol" w:cs="Segoe UI Symbol"/>
-          <w:sz w:val="21"/>
-          <w:szCs w:val="21"/>
-          <w:lang w:val="en-GB"/>
-        </w:rPr>
-        <w:t>★★★☆☆</w:t>
-      </w:r>
-      <w:r>
-        <w:rPr>
-          <w:rFonts w:ascii="Calibri" w:hAnsi="Calibri" w:cs="Calibri"/>
-          <w:sz w:val="21"/>
-          <w:szCs w:val="21"/>
-          <w:lang w:val="en-GB"/>
-        </w:rPr>
-        <w:t xml:space="preserve"> ExpressJS</w:t>
-      </w:r>
-    </w:p>
-    <w:p>
-      <w:pPr>
-        <w:spacing w:after="0"/>
-        <w:ind w:left="964" w:hanging="964"/>
-        <w:rPr>
-          <w:rFonts w:ascii="Calibri" w:hAnsi="Calibri" w:cs="Calibri"/>
-          <w:sz w:val="21"/>
-          <w:szCs w:val="21"/>
-          <w:lang w:val="en-GB"/>
-        </w:rPr>
-      </w:pPr>
-      <w:r>
-        <w:rPr>
-          <w:rFonts w:ascii="Segoe UI Symbol" w:hAnsi="Segoe UI Symbol" w:cs="Segoe UI Symbol"/>
-          <w:sz w:val="21"/>
-          <w:szCs w:val="21"/>
-          <w:lang w:val="en-GB"/>
-        </w:rPr>
-        <w:t>★★☆☆☆</w:t>
-      </w:r>
-      <w:r>
-        <w:rPr>
-          <w:rFonts w:ascii="Segoe UI Symbol" w:hAnsi="Segoe UI Symbol" w:cs="Segoe UI Symbol"/>
-          <w:sz w:val="21"/>
-          <w:szCs w:val="21"/>
-          <w:lang w:val="en-GB"/>
-        </w:rPr>
-        <w:t xml:space="preserve"> Apache 2</w:t>
-      </w:r>
-    </w:p>
-    <w:p>
-      <w:pPr>
-        <w:spacing w:after="0"/>
-        <w:ind w:left="964" w:hanging="964"/>
-        <w:rPr>
-          <w:rFonts w:ascii="Segoe UI Symbol" w:hAnsi="Segoe UI Symbol" w:cs="Segoe UI Symbol"/>
-          <w:sz w:val="21"/>
-          <w:szCs w:val="21"/>
-          <w:lang w:val="en-GB"/>
-        </w:rPr>
-      </w:pPr>
-      <w:r>
-        <w:rPr>
-          <w:rFonts w:ascii="Segoe UI Symbol" w:hAnsi="Segoe UI Symbol" w:cs="Segoe UI Symbol"/>
-          <w:sz w:val="21"/>
-          <w:szCs w:val="21"/>
-          <w:lang w:val="en-GB"/>
-        </w:rPr>
-        <w:br w:type="column"/>
-      </w:r>
-      <w:r>
-        <w:rPr>
-          <w:rFonts w:ascii="Segoe UI Symbol" w:hAnsi="Segoe UI Symbol" w:cs="Segoe UI Symbol"/>
-          <w:b/>
-          <w:bCs/>
-          <w:sz w:val="21"/>
-          <w:szCs w:val="21"/>
-          <w:lang w:val="en-GB"/>
-        </w:rPr>
-        <w:t>Cloud</w:t>
-      </w:r>
-      <w:r>
-        <w:rPr>
-          <w:rFonts w:ascii="Segoe UI Symbol" w:hAnsi="Segoe UI Symbol" w:cs="Segoe UI Symbol"/>
-          <w:b/>
-          <w:bCs/>
-          <w:sz w:val="21"/>
-          <w:szCs w:val="21"/>
-          <w:lang w:val="en-GB"/>
-        </w:rPr>
-        <w:t>/serverless</w:t>
-      </w:r>
-    </w:p>
-    <w:p>
-      <w:pPr>
-        <w:spacing w:after="0"/>
-        <w:ind w:left="964" w:hanging="964"/>
-        <w:rPr>
-          <w:rFonts w:ascii="Segoe UI Symbol" w:hAnsi="Segoe UI Symbol" w:cs="Segoe UI Symbol"/>
-          <w:sz w:val="21"/>
-          <w:szCs w:val="21"/>
-          <w:lang w:val="en-GB"/>
-        </w:rPr>
-      </w:pPr>
-      <w:r>
-        <w:rPr>
-          <w:rFonts w:ascii="Segoe UI Symbol" w:hAnsi="Segoe UI Symbol" w:cs="Segoe UI Symbol"/>
-          <w:sz w:val="21"/>
-          <w:szCs w:val="21"/>
-          <w:lang w:val="en-GB"/>
-        </w:rPr>
-        <w:t>★★★☆☆ Firebase serverless / GCP elements</w:t>
-      </w:r>
-    </w:p>
-    <w:p>
-      <w:pPr>
-        <w:spacing w:after="0"/>
-        <w:ind w:left="964" w:hanging="964"/>
-        <w:rPr>
-          <w:rFonts w:ascii="Segoe UI Symbol" w:hAnsi="Segoe UI Symbol" w:cs="Segoe UI Symbol"/>
-          <w:sz w:val="21"/>
-          <w:szCs w:val="21"/>
-          <w:lang w:val="en-GB"/>
-        </w:rPr>
-      </w:pPr>
-      <w:r>
-        <w:rPr>
-          <w:rFonts w:ascii="Segoe UI Symbol" w:hAnsi="Segoe UI Symbol" w:cs="Segoe UI Symbol"/>
-          <w:sz w:val="21"/>
-          <w:szCs w:val="21"/>
-          <w:lang w:val="en-GB"/>
-        </w:rPr>
-        <w:t xml:space="preserve">★★★☆☆ </w:t>
-      </w:r>
-      <w:r>
-        <w:rPr>
-          <w:rFonts w:ascii="Segoe UI Symbol" w:hAnsi="Segoe UI Symbol" w:cs="Segoe UI Symbol"/>
-          <w:sz w:val="21"/>
-          <w:szCs w:val="21"/>
-          <w:lang w:val="en-GB"/>
-        </w:rPr>
-        <w:t>Bare</w:t>
-      </w:r>
-      <w:r>
-        <w:rPr>
-          <w:rFonts w:ascii="Segoe UI Symbol" w:hAnsi="Segoe UI Symbol" w:cs="Segoe UI Symbol"/>
-          <w:sz w:val="21"/>
-          <w:szCs w:val="21"/>
-          <w:lang w:val="en-GB"/>
-        </w:rPr>
-        <w:t xml:space="preserve"> metal server administration</w:t>
-      </w:r>
-    </w:p>
-    <w:p>
-      <w:pPr>
-        <w:spacing w:after="0"/>
-        <w:ind w:left="964" w:hanging="964"/>
-        <w:rPr>
-          <w:rFonts w:ascii="Segoe UI Symbol" w:hAnsi="Segoe UI Symbol" w:cs="Segoe UI Symbol"/>
-          <w:sz w:val="21"/>
-          <w:szCs w:val="21"/>
-          <w:lang w:val="en-GB"/>
-        </w:rPr>
-      </w:pPr>
-      <w:r>
-        <w:rPr>
-          <w:rFonts w:ascii="Segoe UI Symbol" w:hAnsi="Segoe UI Symbol" w:cs="Segoe UI Symbol"/>
-          <w:sz w:val="21"/>
-          <w:szCs w:val="21"/>
-          <w:lang w:val="en-GB"/>
-        </w:rPr>
-        <w:t>★★☆☆☆ Amazon AWS (S3, EC2, IAM)</w:t>
-      </w:r>
-    </w:p>
-    <w:p>
-      <w:pPr>
-        <w:spacing w:after="0"/>
-        <w:ind w:left="964" w:hanging="964"/>
-        <w:rPr>
-          <w:rFonts w:ascii="Segoe UI Symbol" w:hAnsi="Segoe UI Symbol" w:cs="Segoe UI Symbol"/>
-          <w:sz w:val="21"/>
-          <w:szCs w:val="21"/>
-          <w:lang w:val="en-GB"/>
-        </w:rPr>
-      </w:pPr>
-      <w:r>
-        <w:rPr>
-          <w:rFonts w:ascii="Segoe UI Symbol" w:hAnsi="Segoe UI Symbol" w:cs="Segoe UI Symbol"/>
-          <w:sz w:val="21"/>
-          <w:szCs w:val="21"/>
-          <w:lang w:val="en-GB"/>
-        </w:rPr>
-        <w:t>★★☆☆☆ Docker Swarm + bare metal server administration</w:t>
-      </w:r>
-    </w:p>
-    <w:p>
-      <w:pPr>
-        <w:spacing w:after="0"/>
-        <w:ind w:left="964" w:hanging="964"/>
-        <w:rPr>
-          <w:rFonts w:ascii="Segoe UI Symbol" w:hAnsi="Segoe UI Symbol" w:cs="Segoe UI Symbol"/>
-          <w:sz w:val="21"/>
-          <w:szCs w:val="21"/>
-          <w:lang w:val="en-GB"/>
-        </w:rPr>
-      </w:pPr>
-    </w:p>
-    <w:p>
-      <w:pPr>
-        <w:spacing w:after="0"/>
-        <w:ind w:left="964" w:hanging="964"/>
-        <w:rPr>
-          <w:rFonts w:ascii="Segoe UI Symbol" w:hAnsi="Segoe UI Symbol" w:cs="Segoe UI Symbol"/>
-          <w:b/>
-          <w:bCs/>
-          <w:sz w:val="21"/>
-          <w:szCs w:val="21"/>
-          <w:lang w:val="en-GB"/>
-        </w:rPr>
-      </w:pPr>
-      <w:r>
-        <w:rPr>
-          <w:rFonts w:ascii="Segoe UI Symbol" w:hAnsi="Segoe UI Symbol" w:cs="Segoe UI Symbol"/>
-          <w:b/>
-          <w:bCs/>
-          <w:sz w:val="21"/>
-          <w:szCs w:val="21"/>
-          <w:lang w:val="en-GB"/>
-        </w:rPr>
-        <w:t>Blockchain</w:t>
-      </w:r>
-    </w:p>
-    <w:p>
-      <w:pPr>
-        <w:spacing w:after="0"/>
-        <w:ind w:left="964" w:hanging="964"/>
-        <w:rPr>
-          <w:rFonts w:ascii="Segoe UI Symbol" w:hAnsi="Segoe UI Symbol" w:cs="Segoe UI Symbol"/>
-          <w:sz w:val="21"/>
-          <w:szCs w:val="21"/>
-          <w:lang w:val="en-US"/>
-        </w:rPr>
-      </w:pPr>
-      <w:r>
-        <w:rPr>
-          <w:rFonts w:ascii="Segoe UI Symbol" w:hAnsi="Segoe UI Symbol" w:cs="Segoe UI Symbol"/>
-          <w:sz w:val="21"/>
-          <w:szCs w:val="21"/>
-          <w:lang w:val="en-US"/>
-        </w:rPr>
-        <w:t>★★★★☆ Steem Blockchain (Steem dApp architect)</w:t>
-      </w:r>
-    </w:p>
-    <w:p>
-      <w:pPr>
-        <w:spacing w:after="0"/>
-        <w:ind w:left="964" w:hanging="964"/>
-        <w:rPr>
-          <w:rFonts w:ascii="Segoe UI Symbol" w:hAnsi="Segoe UI Symbol" w:cs="Segoe UI Symbol"/>
-          <w:sz w:val="21"/>
-          <w:szCs w:val="21"/>
-          <w:lang w:val="en-GB"/>
-        </w:rPr>
-      </w:pPr>
-    </w:p>
-    <w:p>
-      <w:pPr>
-        <w:spacing w:after="0"/>
-        <w:ind w:left="964" w:hanging="964"/>
-        <w:rPr>
-          <w:rFonts w:ascii="Segoe UI Symbol" w:hAnsi="Segoe UI Symbol" w:cs="Segoe UI Symbol"/>
-          <w:b/>
-          <w:bCs/>
-          <w:sz w:val="21"/>
-          <w:szCs w:val="21"/>
-          <w:lang w:val="en-GB"/>
-        </w:rPr>
-      </w:pPr>
-      <w:r>
-        <w:rPr>
-          <w:rFonts w:ascii="Segoe UI Symbol" w:hAnsi="Segoe UI Symbol" w:cs="Segoe UI Symbol"/>
-          <w:b/>
-          <w:bCs/>
-          <w:sz w:val="21"/>
-          <w:szCs w:val="21"/>
-          <w:lang w:val="en-GB"/>
-        </w:rPr>
-        <w:t>Misc</w:t>
-      </w:r>
-    </w:p>
-    <w:p>
-      <w:pPr>
-        <w:spacing w:after="0"/>
-        <w:ind w:left="964" w:hanging="964"/>
-        <w:rPr>
-          <w:rFonts w:ascii="Segoe UI Symbol" w:hAnsi="Segoe UI Symbol" w:cs="Segoe UI Symbol"/>
-          <w:sz w:val="21"/>
-          <w:szCs w:val="21"/>
-          <w:lang w:val="en-US"/>
-        </w:rPr>
-      </w:pPr>
-      <w:r>
-        <w:rPr>
-          <w:rFonts w:ascii="Segoe UI Symbol" w:hAnsi="Segoe UI Symbol" w:cs="Segoe UI Symbol"/>
-          <w:sz w:val="21"/>
-          <w:szCs w:val="21"/>
-          <w:lang w:val="en-GB"/>
-        </w:rPr>
-        <w:t xml:space="preserve">★★★☆☆ Embedded programming: Platform.io/Arduino. </w:t>
-      </w:r>
-      <w:r>
-        <w:rPr>
-          <w:rFonts w:ascii="Segoe UI Symbol" w:hAnsi="Segoe UI Symbol" w:cs="Segoe UI Symbol"/>
-          <w:sz w:val="21"/>
-          <w:szCs w:val="21"/>
-          <w:lang w:val="en-US"/>
-        </w:rPr>
-        <w:t>IC families: STM32, ESP32, ATM8, nRF52</w:t>
-      </w:r>
-    </w:p>
-    <w:p>
-      <w:pPr>
-        <w:spacing w:after="0"/>
-        <w:ind w:left="964" w:hanging="964"/>
-        <w:rPr>
-          <w:rFonts w:ascii="Segoe UI Symbol" w:hAnsi="Segoe UI Symbol" w:cs="Segoe UI Symbol"/>
-          <w:sz w:val="21"/>
-          <w:szCs w:val="21"/>
-          <w:lang w:val="en-US"/>
-        </w:rPr>
-      </w:pPr>
-      <w:r>
-        <w:rPr>
-          <w:rFonts w:ascii="Segoe UI Symbol" w:hAnsi="Segoe UI Symbol" w:cs="Segoe UI Symbol"/>
-          <w:sz w:val="21"/>
-          <w:szCs w:val="21"/>
-          <w:lang w:val="en-US"/>
-        </w:rPr>
-        <w:t>★★★☆☆</w:t>
-      </w:r>
-      <w:r>
-        <w:rPr>
-          <w:rFonts w:ascii="Segoe UI Symbol" w:hAnsi="Segoe UI Symbol" w:cs="Segoe UI Symbol"/>
-          <w:sz w:val="21"/>
-          <w:szCs w:val="21"/>
           <w:lang w:val="en-US"/>
         </w:rPr>
         <w:t xml:space="preserve"> </w:t>
@@ -4619,7 +5599,27 @@
           <w:szCs w:val="21"/>
           <w:lang w:val="en-US"/>
         </w:rPr>
-        <w:t>Did experimental implementations of these. I am also currently an administrator of two Hashicorp Vault servers at Wise.</w:t>
+        <w:t xml:space="preserve">Did experimental implementations of these. I am also currently an administrator of two </w:t>
+      </w:r>
+      <w:proofErr w:type="spellStart"/>
+      <w:r>
+        <w:rPr>
+          <w:rFonts w:ascii="Segoe UI Symbol" w:hAnsi="Segoe UI Symbol" w:cs="Segoe UI Symbol"/>
+          <w:sz w:val="21"/>
+          <w:szCs w:val="21"/>
+          <w:lang w:val="en-US"/>
+        </w:rPr>
+        <w:t>Hashicorp</w:t>
+      </w:r>
+      <w:proofErr w:type="spellEnd"/>
+      <w:r>
+        <w:rPr>
+          <w:rFonts w:ascii="Segoe UI Symbol" w:hAnsi="Segoe UI Symbol" w:cs="Segoe UI Symbol"/>
+          <w:sz w:val="21"/>
+          <w:szCs w:val="21"/>
+          <w:lang w:val="en-US"/>
+        </w:rPr>
+        <w:t xml:space="preserve"> Vault servers at Wise.</w:t>
       </w:r>
     </w:p>
     <w:p>
@@ -5088,6 +6088,7 @@
           <w:color w:val="000000" w:themeColor="text1"/>
           <w:lang w:val="en-GB"/>
         </w:rPr>
+        <w:lastRenderedPageBreak/>
         <w:t>Active member and elected Vice-chairman (2016-2017) of Academic Catholic Student Association Soli Deo.</w:t>
       </w:r>
     </w:p>
@@ -8777,7 +9778,7 @@
 </file>
 
 <file path=customXml/itemProps1.xml><?xml version="1.0" encoding="utf-8"?>
-<ds:datastoreItem xmlns:ds="http://schemas.openxmlformats.org/officeDocument/2006/customXml" ds:itemID="{81B4369D-9E9A-D94D-ACD4-51C2A87E5109}">
+<ds:datastoreItem xmlns:ds="http://schemas.openxmlformats.org/officeDocument/2006/customXml" ds:itemID="{A7C83377-AEA5-D746-94F6-21BAA8935899}">
   <ds:schemaRefs>
     <ds:schemaRef ds:uri="http://schemas.openxmlformats.org/officeDocument/2006/bibliography"/>
   </ds:schemaRefs>

</xml_diff>

<commit_message>
feat: uml certificate on CV
</commit_message>
<xml_diff>
--- a/jedrzej-lewandowski-CV-IT.docx
+++ b/jedrzej-lewandowski-CV-IT.docx
@@ -230,6 +230,7 @@
         </w:rPr>
         <w:t xml:space="preserve"> </w:t>
       </w:r>
+      <w:proofErr w:type="spellStart"/>
       <w:r>
         <w:rPr>
           <w:rFonts w:ascii="Arial" w:hAnsi="Arial" w:cs="Arial"/>
@@ -240,6 +241,7 @@
         </w:rPr>
         <w:t>Warsaw</w:t>
       </w:r>
+      <w:proofErr w:type="spellEnd"/>
       <w:r>
         <w:rPr>
           <w:rFonts w:ascii="Arial" w:hAnsi="Arial" w:cs="Arial"/>
@@ -248,17 +250,18 @@
           <w:szCs w:val="18"/>
           <w:lang w:val="pl-PL"/>
         </w:rPr>
-        <w:t xml:space="preserve">, Poland </w:t>
-      </w:r>
-      <w:r>
-        <w:rPr>
-          <w:rFonts w:ascii="Arial" w:eastAsia="Times New Roman" w:hAnsi="Arial" w:cs="Arial"/>
+        <w:t xml:space="preserve">, </w:t>
+      </w:r>
+      <w:proofErr w:type="gramStart"/>
+      <w:r>
+        <w:rPr>
+          <w:rFonts w:ascii="Arial" w:hAnsi="Arial" w:cs="Arial"/>
           <w:color w:val="000000" w:themeColor="text1"/>
           <w:sz w:val="18"/>
           <w:szCs w:val="18"/>
           <w:lang w:val="pl-PL"/>
         </w:rPr>
-        <w:t xml:space="preserve"> </w:t>
+        <w:t xml:space="preserve">Poland </w:t>
       </w:r>
       <w:r>
         <w:rPr>
@@ -268,7 +271,28 @@
           <w:szCs w:val="18"/>
           <w:lang w:val="pl-PL"/>
         </w:rPr>
-        <w:t xml:space="preserve">•  </w:t>
+        <w:t xml:space="preserve"> </w:t>
+      </w:r>
+      <w:r>
+        <w:rPr>
+          <w:rFonts w:ascii="Arial" w:eastAsia="Times New Roman" w:hAnsi="Arial" w:cs="Arial"/>
+          <w:color w:val="000000" w:themeColor="text1"/>
+          <w:sz w:val="18"/>
+          <w:szCs w:val="18"/>
+          <w:lang w:val="pl-PL"/>
+        </w:rPr>
+        <w:t>•</w:t>
+      </w:r>
+      <w:proofErr w:type="gramEnd"/>
+      <w:r>
+        <w:rPr>
+          <w:rFonts w:ascii="Arial" w:eastAsia="Times New Roman" w:hAnsi="Arial" w:cs="Arial"/>
+          <w:color w:val="000000" w:themeColor="text1"/>
+          <w:sz w:val="18"/>
+          <w:szCs w:val="18"/>
+          <w:lang w:val="pl-PL"/>
+        </w:rPr>
+        <w:t xml:space="preserve">  </w:t>
       </w:r>
       <w:r>
         <w:rPr>
@@ -483,6 +507,7 @@
         </w:rPr>
         <w:t xml:space="preserve">2014 - present — Medical University of </w:t>
       </w:r>
+      <w:proofErr w:type="spellStart"/>
       <w:r>
         <w:rPr>
           <w:rFonts w:ascii="Arial" w:hAnsi="Arial" w:cs="Arial"/>
@@ -499,8 +524,9 @@
           <w:sz w:val="24"/>
           <w:szCs w:val="24"/>
         </w:rPr>
-        <w:t xml:space="preserve">arsaw, </w:t>
-      </w:r>
+        <w:t>arsaw</w:t>
+      </w:r>
+      <w:proofErr w:type="spellEnd"/>
       <w:r>
         <w:rPr>
           <w:rFonts w:ascii="Arial" w:hAnsi="Arial" w:cs="Arial"/>
@@ -508,7 +534,7 @@
           <w:sz w:val="24"/>
           <w:szCs w:val="24"/>
         </w:rPr>
-        <w:t>s</w:t>
+        <w:t xml:space="preserve">, </w:t>
       </w:r>
       <w:r>
         <w:rPr>
@@ -517,7 +543,7 @@
           <w:sz w:val="24"/>
           <w:szCs w:val="24"/>
         </w:rPr>
-        <w:t xml:space="preserve">econd </w:t>
+        <w:t>s</w:t>
       </w:r>
       <w:r>
         <w:rPr>
@@ -526,7 +552,7 @@
           <w:sz w:val="24"/>
           <w:szCs w:val="24"/>
         </w:rPr>
-        <w:t>f</w:t>
+        <w:t xml:space="preserve">econd </w:t>
       </w:r>
       <w:r>
         <w:rPr>
@@ -535,7 +561,7 @@
           <w:sz w:val="24"/>
           <w:szCs w:val="24"/>
         </w:rPr>
-        <w:t xml:space="preserve">aculty </w:t>
+        <w:t>f</w:t>
       </w:r>
       <w:r>
         <w:rPr>
@@ -544,7 +570,7 @@
           <w:sz w:val="24"/>
           <w:szCs w:val="24"/>
         </w:rPr>
-        <w:t>o</w:t>
+        <w:t xml:space="preserve">aculty </w:t>
       </w:r>
       <w:r>
         <w:rPr>
@@ -553,7 +579,7 @@
           <w:sz w:val="24"/>
           <w:szCs w:val="24"/>
         </w:rPr>
-        <w:t xml:space="preserve">f </w:t>
+        <w:t>o</w:t>
       </w:r>
       <w:r>
         <w:rPr>
@@ -562,7 +588,7 @@
           <w:sz w:val="24"/>
           <w:szCs w:val="24"/>
         </w:rPr>
-        <w:t>m</w:t>
+        <w:t xml:space="preserve">f </w:t>
       </w:r>
       <w:r>
         <w:rPr>
@@ -571,7 +597,7 @@
           <w:sz w:val="24"/>
           <w:szCs w:val="24"/>
         </w:rPr>
-        <w:t xml:space="preserve">edicine, </w:t>
+        <w:t>m</w:t>
       </w:r>
       <w:r>
         <w:rPr>
@@ -580,8 +606,9 @@
           <w:sz w:val="24"/>
           <w:szCs w:val="24"/>
         </w:rPr>
-        <w:t>p</w:t>
-      </w:r>
+        <w:t xml:space="preserve">edicine, </w:t>
+      </w:r>
+      <w:proofErr w:type="spellStart"/>
       <w:r>
         <w:rPr>
           <w:rFonts w:ascii="Arial" w:hAnsi="Arial" w:cs="Arial"/>
@@ -589,8 +616,18 @@
           <w:sz w:val="24"/>
           <w:szCs w:val="24"/>
         </w:rPr>
+        <w:t>p</w:t>
+      </w:r>
+      <w:r>
+        <w:rPr>
+          <w:rFonts w:ascii="Arial" w:hAnsi="Arial" w:cs="Arial"/>
+          <w:color w:val="000000" w:themeColor="text1"/>
+          <w:sz w:val="24"/>
+          <w:szCs w:val="24"/>
+        </w:rPr>
         <w:t>oland</w:t>
       </w:r>
+      <w:proofErr w:type="spellEnd"/>
       <w:r>
         <w:rPr>
           <w:rFonts w:ascii="Arial" w:hAnsi="Arial" w:cs="Arial"/>
@@ -759,15 +796,27 @@
         </w:rPr>
         <w:tab/>
       </w:r>
-      <w:r>
-        <w:rPr>
-          <w:rFonts w:ascii="Arial" w:hAnsi="Arial" w:cs="Arial"/>
-          <w:color w:val="000000" w:themeColor="text1"/>
-          <w:sz w:val="21"/>
-          <w:szCs w:val="21"/>
-          <w:lang w:val="en-GB"/>
-        </w:rPr>
-        <w:t>Self taught programmer</w:t>
+      <w:proofErr w:type="spellStart"/>
+      <w:r>
+        <w:rPr>
+          <w:rFonts w:ascii="Arial" w:hAnsi="Arial" w:cs="Arial"/>
+          <w:color w:val="000000" w:themeColor="text1"/>
+          <w:sz w:val="21"/>
+          <w:szCs w:val="21"/>
+          <w:lang w:val="en-GB"/>
+        </w:rPr>
+        <w:t>Self taught</w:t>
+      </w:r>
+      <w:proofErr w:type="spellEnd"/>
+      <w:r>
+        <w:rPr>
+          <w:rFonts w:ascii="Arial" w:hAnsi="Arial" w:cs="Arial"/>
+          <w:color w:val="000000" w:themeColor="text1"/>
+          <w:sz w:val="21"/>
+          <w:szCs w:val="21"/>
+          <w:lang w:val="en-GB"/>
+        </w:rPr>
+        <w:t xml:space="preserve"> programmer</w:t>
       </w:r>
     </w:p>
     <w:p>
@@ -1017,7 +1066,27 @@
           <w:szCs w:val="21"/>
           <w:lang w:val="en-GB"/>
         </w:rPr>
-        <w:t>Typescript at Pitchup.com</w:t>
+        <w:t>Typescript</w:t>
+      </w:r>
+      <w:r>
+        <w:rPr>
+          <w:rFonts w:ascii="Arial" w:hAnsi="Arial" w:cs="Arial"/>
+          <w:color w:val="000000" w:themeColor="text1"/>
+          <w:sz w:val="21"/>
+          <w:szCs w:val="21"/>
+          <w:lang w:val="en-GB"/>
+        </w:rPr>
+        <w:t xml:space="preserve"> full-stack</w:t>
+      </w:r>
+      <w:r>
+        <w:rPr>
+          <w:rFonts w:ascii="Arial" w:hAnsi="Arial" w:cs="Arial"/>
+          <w:color w:val="000000" w:themeColor="text1"/>
+          <w:sz w:val="21"/>
+          <w:szCs w:val="21"/>
+          <w:lang w:val="en-GB"/>
+        </w:rPr>
+        <w:t xml:space="preserve"> at Pitchup.com</w:t>
       </w:r>
     </w:p>
     <w:p>
@@ -1082,8 +1151,42 @@
           <w:szCs w:val="18"/>
           <w:lang w:val="en-GB"/>
         </w:rPr>
-        <w:t xml:space="preserve"> codersrank and github</w:t>
-      </w:r>
+        <w:t xml:space="preserve"> </w:t>
+      </w:r>
+      <w:proofErr w:type="spellStart"/>
+      <w:r>
+        <w:rPr>
+          <w:rFonts w:ascii="Arial" w:hAnsi="Arial" w:cs="Arial"/>
+          <w:color w:val="000000" w:themeColor="text1"/>
+          <w:sz w:val="18"/>
+          <w:szCs w:val="18"/>
+          <w:lang w:val="en-GB"/>
+        </w:rPr>
+        <w:t>codersrank</w:t>
+      </w:r>
+      <w:proofErr w:type="spellEnd"/>
+      <w:r>
+        <w:rPr>
+          <w:rFonts w:ascii="Arial" w:hAnsi="Arial" w:cs="Arial"/>
+          <w:color w:val="000000" w:themeColor="text1"/>
+          <w:sz w:val="18"/>
+          <w:szCs w:val="18"/>
+          <w:lang w:val="en-GB"/>
+        </w:rPr>
+        <w:t xml:space="preserve"> and </w:t>
+      </w:r>
+      <w:proofErr w:type="spellStart"/>
+      <w:r>
+        <w:rPr>
+          <w:rFonts w:ascii="Arial" w:hAnsi="Arial" w:cs="Arial"/>
+          <w:color w:val="000000" w:themeColor="text1"/>
+          <w:sz w:val="18"/>
+          <w:szCs w:val="18"/>
+          <w:lang w:val="en-GB"/>
+        </w:rPr>
+        <w:t>github</w:t>
+      </w:r>
+      <w:proofErr w:type="spellEnd"/>
       <w:r>
         <w:rPr>
           <w:rFonts w:ascii="Arial" w:hAnsi="Arial" w:cs="Arial"/>
@@ -1324,7 +1427,29 @@
           <w:szCs w:val="21"/>
           <w:lang w:val="en-GB"/>
         </w:rPr>
-        <w:t xml:space="preserve">. Webdesign + backend. Stack: </w:t>
+        <w:t xml:space="preserve">. </w:t>
+      </w:r>
+      <w:proofErr w:type="spellStart"/>
+      <w:r>
+        <w:rPr>
+          <w:rFonts w:ascii="Arial" w:eastAsia="Times New Roman" w:hAnsi="Arial" w:cs="Arial"/>
+          <w:color w:val="000000" w:themeColor="text1"/>
+          <w:sz w:val="21"/>
+          <w:szCs w:val="21"/>
+          <w:lang w:val="en-GB"/>
+        </w:rPr>
+        <w:t>Webdesign</w:t>
+      </w:r>
+      <w:proofErr w:type="spellEnd"/>
+      <w:r>
+        <w:rPr>
+          <w:rFonts w:ascii="Arial" w:eastAsia="Times New Roman" w:hAnsi="Arial" w:cs="Arial"/>
+          <w:color w:val="000000" w:themeColor="text1"/>
+          <w:sz w:val="21"/>
+          <w:szCs w:val="21"/>
+          <w:lang w:val="en-GB"/>
+        </w:rPr>
+        <w:t xml:space="preserve"> + backend. Stack: </w:t>
       </w:r>
       <w:r>
         <w:rPr>
@@ -1336,7 +1461,59 @@
           <w:szCs w:val="21"/>
           <w:lang w:val="en-GB"/>
         </w:rPr>
-        <w:t>HTML/CSS, PHP/CakePHP, Worpdress (custom themes, custom plugins) + GIMP + Corel</w:t>
+        <w:t>HTML/CSS, PHP/</w:t>
+      </w:r>
+      <w:proofErr w:type="spellStart"/>
+      <w:r>
+        <w:rPr>
+          <w:rFonts w:ascii="Arial" w:eastAsia="Times New Roman" w:hAnsi="Arial" w:cs="Arial"/>
+          <w:i/>
+          <w:iCs/>
+          <w:color w:val="000000" w:themeColor="text1"/>
+          <w:sz w:val="21"/>
+          <w:szCs w:val="21"/>
+          <w:lang w:val="en-GB"/>
+        </w:rPr>
+        <w:t>CakePHP</w:t>
+      </w:r>
+      <w:proofErr w:type="spellEnd"/>
+      <w:r>
+        <w:rPr>
+          <w:rFonts w:ascii="Arial" w:eastAsia="Times New Roman" w:hAnsi="Arial" w:cs="Arial"/>
+          <w:i/>
+          <w:iCs/>
+          <w:color w:val="000000" w:themeColor="text1"/>
+          <w:sz w:val="21"/>
+          <w:szCs w:val="21"/>
+          <w:lang w:val="en-GB"/>
+        </w:rPr>
+        <w:t xml:space="preserve">, </w:t>
+      </w:r>
+      <w:proofErr w:type="spellStart"/>
+      <w:r>
+        <w:rPr>
+          <w:rFonts w:ascii="Arial" w:eastAsia="Times New Roman" w:hAnsi="Arial" w:cs="Arial"/>
+          <w:i/>
+          <w:iCs/>
+          <w:color w:val="000000" w:themeColor="text1"/>
+          <w:sz w:val="21"/>
+          <w:szCs w:val="21"/>
+          <w:lang w:val="en-GB"/>
+        </w:rPr>
+        <w:t>Worpdress</w:t>
+      </w:r>
+      <w:proofErr w:type="spellEnd"/>
+      <w:r>
+        <w:rPr>
+          <w:rFonts w:ascii="Arial" w:eastAsia="Times New Roman" w:hAnsi="Arial" w:cs="Arial"/>
+          <w:i/>
+          <w:iCs/>
+          <w:color w:val="000000" w:themeColor="text1"/>
+          <w:sz w:val="21"/>
+          <w:szCs w:val="21"/>
+          <w:lang w:val="en-GB"/>
+        </w:rPr>
+        <w:t xml:space="preserve"> (custom themes, custom plugins) + GIMP + Corel</w:t>
       </w:r>
     </w:p>
     <w:p>
@@ -1440,11 +1617,37 @@
           <w:szCs w:val="21"/>
           <w:lang w:val="en-US"/>
         </w:rPr>
-        <w:t>MUD (text-based online multpliayer game)</w:t>
-      </w:r>
+        <w:t xml:space="preserve">MUD (text-based online </w:t>
+      </w:r>
+      <w:proofErr w:type="spellStart"/>
       <w:r>
         <w:rPr>
           <w:rFonts w:ascii="Arial" w:eastAsia="Times New Roman" w:hAnsi="Arial" w:cs="Arial"/>
+          <w:b/>
+          <w:bCs/>
+          <w:color w:val="000000" w:themeColor="text1"/>
+          <w:sz w:val="21"/>
+          <w:szCs w:val="21"/>
+          <w:lang w:val="en-US"/>
+        </w:rPr>
+        <w:t>multpliayer</w:t>
+      </w:r>
+      <w:proofErr w:type="spellEnd"/>
+      <w:r>
+        <w:rPr>
+          <w:rFonts w:ascii="Arial" w:eastAsia="Times New Roman" w:hAnsi="Arial" w:cs="Arial"/>
+          <w:b/>
+          <w:bCs/>
+          <w:color w:val="000000" w:themeColor="text1"/>
+          <w:sz w:val="21"/>
+          <w:szCs w:val="21"/>
+          <w:lang w:val="en-US"/>
+        </w:rPr>
+        <w:t xml:space="preserve"> game)</w:t>
+      </w:r>
+      <w:r>
+        <w:rPr>
+          <w:rFonts w:ascii="Arial" w:eastAsia="Times New Roman" w:hAnsi="Arial" w:cs="Arial"/>
           <w:color w:val="000000" w:themeColor="text1"/>
           <w:sz w:val="21"/>
           <w:szCs w:val="21"/>
@@ -1460,7 +1663,29 @@
           <w:szCs w:val="21"/>
           <w:lang w:val="en-US"/>
         </w:rPr>
-        <w:t xml:space="preserve"> the biggest hobby project. It consisted of almost 60ksloc over 5 versions. I have learned advanced OOP design patterns and tested multiple distributed app design approaches (lifecycle, eventbus, reactive/observable). Latest version included an experimental 3D client written in Unity. Stack: </w:t>
+        <w:t xml:space="preserve"> the biggest hobby project. It consisted of almost 60ksloc over 5 versions. I have learned advanced OOP design patterns and tested multiple distributed app design approaches (lifecycle, </w:t>
+      </w:r>
+      <w:proofErr w:type="spellStart"/>
+      <w:r>
+        <w:rPr>
+          <w:rFonts w:ascii="Arial" w:eastAsia="Times New Roman" w:hAnsi="Arial" w:cs="Arial"/>
+          <w:color w:val="000000" w:themeColor="text1"/>
+          <w:sz w:val="21"/>
+          <w:szCs w:val="21"/>
+          <w:lang w:val="en-US"/>
+        </w:rPr>
+        <w:t>eventbus</w:t>
+      </w:r>
+      <w:proofErr w:type="spellEnd"/>
+      <w:r>
+        <w:rPr>
+          <w:rFonts w:ascii="Arial" w:eastAsia="Times New Roman" w:hAnsi="Arial" w:cs="Arial"/>
+          <w:color w:val="000000" w:themeColor="text1"/>
+          <w:sz w:val="21"/>
+          <w:szCs w:val="21"/>
+          <w:lang w:val="en-US"/>
+        </w:rPr>
+        <w:t xml:space="preserve">, reactive/observable). Latest version included an experimental 3D client written in Unity. Stack: </w:t>
       </w:r>
       <w:r>
         <w:rPr>
@@ -1496,7 +1721,59 @@
           <w:szCs w:val="21"/>
           <w:lang w:val="en-US"/>
         </w:rPr>
-        <w:t>advanced concurrent programming, Jetty/Netty, custom WebSockets, SQLite, PostgreSQL</w:t>
+        <w:t>advanced concurrent programming, Jetty/</w:t>
+      </w:r>
+      <w:proofErr w:type="spellStart"/>
+      <w:r>
+        <w:rPr>
+          <w:rFonts w:ascii="Arial" w:eastAsia="Times New Roman" w:hAnsi="Arial" w:cs="Arial"/>
+          <w:i/>
+          <w:iCs/>
+          <w:color w:val="000000" w:themeColor="text1"/>
+          <w:sz w:val="21"/>
+          <w:szCs w:val="21"/>
+          <w:lang w:val="en-US"/>
+        </w:rPr>
+        <w:t>Netty</w:t>
+      </w:r>
+      <w:proofErr w:type="spellEnd"/>
+      <w:r>
+        <w:rPr>
+          <w:rFonts w:ascii="Arial" w:eastAsia="Times New Roman" w:hAnsi="Arial" w:cs="Arial"/>
+          <w:i/>
+          <w:iCs/>
+          <w:color w:val="000000" w:themeColor="text1"/>
+          <w:sz w:val="21"/>
+          <w:szCs w:val="21"/>
+          <w:lang w:val="en-US"/>
+        </w:rPr>
+        <w:t xml:space="preserve">, custom </w:t>
+      </w:r>
+      <w:proofErr w:type="spellStart"/>
+      <w:r>
+        <w:rPr>
+          <w:rFonts w:ascii="Arial" w:eastAsia="Times New Roman" w:hAnsi="Arial" w:cs="Arial"/>
+          <w:i/>
+          <w:iCs/>
+          <w:color w:val="000000" w:themeColor="text1"/>
+          <w:sz w:val="21"/>
+          <w:szCs w:val="21"/>
+          <w:lang w:val="en-US"/>
+        </w:rPr>
+        <w:t>WebSockets</w:t>
+      </w:r>
+      <w:proofErr w:type="spellEnd"/>
+      <w:r>
+        <w:rPr>
+          <w:rFonts w:ascii="Arial" w:eastAsia="Times New Roman" w:hAnsi="Arial" w:cs="Arial"/>
+          <w:i/>
+          <w:iCs/>
+          <w:color w:val="000000" w:themeColor="text1"/>
+          <w:sz w:val="21"/>
+          <w:szCs w:val="21"/>
+          <w:lang w:val="en-US"/>
+        </w:rPr>
+        <w:t>, SQLite, PostgreSQL</w:t>
       </w:r>
       <w:r>
         <w:rPr>
@@ -1569,7 +1846,51 @@
           <w:szCs w:val="21"/>
           <w:lang w:val="en-US"/>
         </w:rPr>
-        <w:t xml:space="preserve">Management of huge photo library distributed over several external HDDs. The main tasks of the system were: segregation by event, removing duplicates, synchronizing the primary-backup hdd pairs, keeping central index. Stack: </w:t>
+        <w:t xml:space="preserve">Management of huge photo library distributed over several external HDDs. The main tasks of the system were: segregation by event, removing duplicates, synchronizing the </w:t>
+      </w:r>
+      <w:proofErr w:type="gramStart"/>
+      <w:r>
+        <w:rPr>
+          <w:rFonts w:ascii="Arial" w:eastAsia="Times New Roman" w:hAnsi="Arial" w:cs="Arial"/>
+          <w:color w:val="000000" w:themeColor="text1"/>
+          <w:sz w:val="21"/>
+          <w:szCs w:val="21"/>
+          <w:lang w:val="en-US"/>
+        </w:rPr>
+        <w:t>primary-backup</w:t>
+      </w:r>
+      <w:proofErr w:type="gramEnd"/>
+      <w:r>
+        <w:rPr>
+          <w:rFonts w:ascii="Arial" w:eastAsia="Times New Roman" w:hAnsi="Arial" w:cs="Arial"/>
+          <w:color w:val="000000" w:themeColor="text1"/>
+          <w:sz w:val="21"/>
+          <w:szCs w:val="21"/>
+          <w:lang w:val="en-US"/>
+        </w:rPr>
+        <w:t xml:space="preserve"> </w:t>
+      </w:r>
+      <w:proofErr w:type="spellStart"/>
+      <w:r>
+        <w:rPr>
+          <w:rFonts w:ascii="Arial" w:eastAsia="Times New Roman" w:hAnsi="Arial" w:cs="Arial"/>
+          <w:color w:val="000000" w:themeColor="text1"/>
+          <w:sz w:val="21"/>
+          <w:szCs w:val="21"/>
+          <w:lang w:val="en-US"/>
+        </w:rPr>
+        <w:t>hdd</w:t>
+      </w:r>
+      <w:proofErr w:type="spellEnd"/>
+      <w:r>
+        <w:rPr>
+          <w:rFonts w:ascii="Arial" w:eastAsia="Times New Roman" w:hAnsi="Arial" w:cs="Arial"/>
+          <w:color w:val="000000" w:themeColor="text1"/>
+          <w:sz w:val="21"/>
+          <w:szCs w:val="21"/>
+          <w:lang w:val="en-US"/>
+        </w:rPr>
+        <w:t xml:space="preserve"> pairs, keeping central index. Stack: </w:t>
       </w:r>
       <w:r>
         <w:rPr>
@@ -1866,8 +2187,9 @@
           <w:sz w:val="24"/>
           <w:szCs w:val="24"/>
         </w:rPr>
-        <w:t xml:space="preserve">eo (non-profit) </w:t>
-      </w:r>
+        <w:t>eo (non-profit</w:t>
+      </w:r>
+      <w:proofErr w:type="gramStart"/>
       <w:r>
         <w:rPr>
           <w:rFonts w:ascii="Arial" w:hAnsi="Arial" w:cs="Arial"/>
@@ -1875,8 +2197,18 @@
           <w:sz w:val="24"/>
           <w:szCs w:val="24"/>
         </w:rPr>
+        <w:t xml:space="preserve">) </w:t>
+      </w:r>
+      <w:r>
+        <w:rPr>
+          <w:rFonts w:ascii="Arial" w:hAnsi="Arial" w:cs="Arial"/>
+          <w:color w:val="000000" w:themeColor="text1"/>
+          <w:sz w:val="24"/>
+          <w:szCs w:val="24"/>
+        </w:rPr>
         <w:t>.</w:t>
       </w:r>
+      <w:proofErr w:type="gramEnd"/>
     </w:p>
     <w:p>
       <w:pPr>
@@ -2069,8 +2401,20 @@
           <w:szCs w:val="21"/>
           <w:lang w:val="en-GB"/>
         </w:rPr>
-        <w:t>management system based on NextCloud</w:t>
-      </w:r>
+        <w:t xml:space="preserve">management system based on </w:t>
+      </w:r>
+      <w:proofErr w:type="spellStart"/>
+      <w:r>
+        <w:rPr>
+          <w:rFonts w:ascii="Arial" w:hAnsi="Arial" w:cs="Arial"/>
+          <w:color w:val="000000" w:themeColor="text1"/>
+          <w:sz w:val="21"/>
+          <w:szCs w:val="21"/>
+          <w:lang w:val="en-GB"/>
+        </w:rPr>
+        <w:t>NextCloud</w:t>
+      </w:r>
+      <w:proofErr w:type="spellEnd"/>
       <w:r>
         <w:rPr>
           <w:rFonts w:ascii="Arial" w:hAnsi="Arial" w:cs="Arial"/>
@@ -2195,7 +2539,18 @@
           <w:szCs w:val="21"/>
           <w:lang w:val="en-GB"/>
         </w:rPr>
-        <w:t xml:space="preserve"> hardware project. A software DSP module was doing spectral analysis and feeding RGB data into a hardware module</w:t>
+        <w:t xml:space="preserve"> hardware project. A software DSP module was doing spectral analysis and feeding RGB data into a hardware </w:t>
+      </w:r>
+      <w:proofErr w:type="gramStart"/>
+      <w:r>
+        <w:rPr>
+          <w:rFonts w:ascii="Arial" w:hAnsi="Arial" w:cs="Arial"/>
+          <w:color w:val="000000" w:themeColor="text1"/>
+          <w:sz w:val="21"/>
+          <w:szCs w:val="21"/>
+          <w:lang w:val="en-GB"/>
+        </w:rPr>
+        <w:t>module</w:t>
       </w:r>
       <w:r>
         <w:rPr>
@@ -2207,6 +2562,7 @@
         </w:rPr>
         <w:t>s</w:t>
       </w:r>
+      <w:proofErr w:type="gramEnd"/>
       <w:r>
         <w:rPr>
           <w:rFonts w:ascii="Arial" w:hAnsi="Arial" w:cs="Arial"/>
@@ -2386,23 +2742,25 @@
           <w:iCs/>
           <w:lang w:val="en-GB"/>
         </w:rPr>
-        <w:t>: Steem blockchain + Typescript</w:t>
-      </w:r>
+        <w:t xml:space="preserve">: </w:t>
+      </w:r>
+      <w:proofErr w:type="spellStart"/>
       <w:r>
         <w:rPr>
           <w:i/>
           <w:iCs/>
           <w:lang w:val="en-GB"/>
         </w:rPr>
-        <w:t>/</w:t>
-      </w:r>
+        <w:t>Steem</w:t>
+      </w:r>
+      <w:proofErr w:type="spellEnd"/>
       <w:r>
         <w:rPr>
           <w:i/>
           <w:iCs/>
           <w:lang w:val="en-GB"/>
         </w:rPr>
-        <w:t>Node.js</w:t>
+        <w:t xml:space="preserve"> blockchain + Typescript</w:t>
       </w:r>
       <w:r>
         <w:rPr>
@@ -2410,7 +2768,7 @@
           <w:iCs/>
           <w:lang w:val="en-GB"/>
         </w:rPr>
-        <w:t>/browser</w:t>
+        <w:t>/</w:t>
       </w:r>
       <w:r>
         <w:rPr>
@@ -2418,7 +2776,7 @@
           <w:iCs/>
           <w:lang w:val="en-GB"/>
         </w:rPr>
-        <w:t xml:space="preserve"> + Vue.js</w:t>
+        <w:t>Node.js</w:t>
       </w:r>
       <w:r>
         <w:rPr>
@@ -2426,7 +2784,59 @@
           <w:iCs/>
           <w:lang w:val="en-GB"/>
         </w:rPr>
-        <w:t xml:space="preserve"> + Docker/swarm + PostgreSQL/PostgREST + Redis/socket.io + Hashicorp Vault + Travis + Ansible</w:t>
+        <w:t>/browser</w:t>
+      </w:r>
+      <w:r>
+        <w:rPr>
+          <w:i/>
+          <w:iCs/>
+          <w:lang w:val="en-GB"/>
+        </w:rPr>
+        <w:t xml:space="preserve"> + Vue.js</w:t>
+      </w:r>
+      <w:r>
+        <w:rPr>
+          <w:i/>
+          <w:iCs/>
+          <w:lang w:val="en-GB"/>
+        </w:rPr>
+        <w:t xml:space="preserve"> + Docker/swarm + PostgreSQL/</w:t>
+      </w:r>
+      <w:proofErr w:type="spellStart"/>
+      <w:r>
+        <w:rPr>
+          <w:i/>
+          <w:iCs/>
+          <w:lang w:val="en-GB"/>
+        </w:rPr>
+        <w:t>PostgREST</w:t>
+      </w:r>
+      <w:proofErr w:type="spellEnd"/>
+      <w:r>
+        <w:rPr>
+          <w:i/>
+          <w:iCs/>
+          <w:lang w:val="en-GB"/>
+        </w:rPr>
+        <w:t xml:space="preserve"> + Redis/socket.io + </w:t>
+      </w:r>
+      <w:proofErr w:type="spellStart"/>
+      <w:r>
+        <w:rPr>
+          <w:i/>
+          <w:iCs/>
+          <w:lang w:val="en-GB"/>
+        </w:rPr>
+        <w:t>Hashicorp</w:t>
+      </w:r>
+      <w:proofErr w:type="spellEnd"/>
+      <w:r>
+        <w:rPr>
+          <w:i/>
+          <w:iCs/>
+          <w:lang w:val="en-GB"/>
+        </w:rPr>
+        <w:t xml:space="preserve"> Vault + Travis + Ansible</w:t>
       </w:r>
       <w:r>
         <w:rPr>
@@ -2492,27 +2902,61 @@
           <w:szCs w:val="21"/>
           <w:lang w:val="en-GB"/>
         </w:rPr>
-        <w:t>is a blockchain startup</w:t>
-      </w:r>
-      <w:r>
-        <w:rPr>
-          <w:rFonts w:ascii="Arial" w:hAnsi="Arial" w:cs="Arial"/>
-          <w:color w:val="000000" w:themeColor="text1"/>
-          <w:sz w:val="21"/>
-          <w:szCs w:val="21"/>
-          <w:lang w:val="en-GB"/>
-        </w:rPr>
-        <w:t>. We run</w:t>
-      </w:r>
-      <w:r>
-        <w:rPr>
-          <w:rFonts w:ascii="Arial" w:hAnsi="Arial" w:cs="Arial"/>
-          <w:color w:val="000000" w:themeColor="text1"/>
-          <w:sz w:val="21"/>
-          <w:szCs w:val="21"/>
-          <w:lang w:val="en-GB"/>
-        </w:rPr>
-        <w:t xml:space="preserve"> a Steem blockchain witness</w:t>
+        <w:t xml:space="preserve">is a blockchain </w:t>
+      </w:r>
+      <w:proofErr w:type="spellStart"/>
+      <w:r>
+        <w:rPr>
+          <w:rFonts w:ascii="Arial" w:hAnsi="Arial" w:cs="Arial"/>
+          <w:color w:val="000000" w:themeColor="text1"/>
+          <w:sz w:val="21"/>
+          <w:szCs w:val="21"/>
+          <w:lang w:val="en-GB"/>
+        </w:rPr>
+        <w:t>startup</w:t>
+      </w:r>
+      <w:proofErr w:type="spellEnd"/>
+      <w:r>
+        <w:rPr>
+          <w:rFonts w:ascii="Arial" w:hAnsi="Arial" w:cs="Arial"/>
+          <w:color w:val="000000" w:themeColor="text1"/>
+          <w:sz w:val="21"/>
+          <w:szCs w:val="21"/>
+          <w:lang w:val="en-GB"/>
+        </w:rPr>
+        <w:t xml:space="preserve">. We </w:t>
+      </w:r>
+      <w:proofErr w:type="spellStart"/>
+      <w:r>
+        <w:rPr>
+          <w:rFonts w:ascii="Arial" w:hAnsi="Arial" w:cs="Arial"/>
+          <w:color w:val="000000" w:themeColor="text1"/>
+          <w:sz w:val="21"/>
+          <w:szCs w:val="21"/>
+          <w:lang w:val="en-GB"/>
+        </w:rPr>
+        <w:t>run</w:t>
+      </w:r>
+      <w:r>
+        <w:rPr>
+          <w:rFonts w:ascii="Arial" w:hAnsi="Arial" w:cs="Arial"/>
+          <w:color w:val="000000" w:themeColor="text1"/>
+          <w:sz w:val="21"/>
+          <w:szCs w:val="21"/>
+          <w:lang w:val="en-GB"/>
+        </w:rPr>
+        <w:t xml:space="preserve"> a</w:t>
+      </w:r>
+      <w:proofErr w:type="spellEnd"/>
+      <w:r>
+        <w:rPr>
+          <w:rFonts w:ascii="Arial" w:hAnsi="Arial" w:cs="Arial"/>
+          <w:color w:val="000000" w:themeColor="text1"/>
+          <w:sz w:val="21"/>
+          <w:szCs w:val="21"/>
+          <w:lang w:val="en-GB"/>
+        </w:rPr>
+        <w:t xml:space="preserve"> Steem blockchain witness</w:t>
       </w:r>
       <w:r>
         <w:rPr>
@@ -2554,6 +2998,7 @@
         </w:rPr>
         <w:t xml:space="preserve"> two decentralized apps for </w:t>
       </w:r>
+      <w:proofErr w:type="spellStart"/>
       <w:r>
         <w:rPr>
           <w:rFonts w:ascii="Arial" w:hAnsi="Arial" w:cs="Arial"/>
@@ -2572,7 +3017,40 @@
           <w:szCs w:val="21"/>
           <w:lang w:val="en-GB"/>
         </w:rPr>
-        <w:t>teem blockchain: Engrave and Wise. I am the architect and the leading developer of the WISE system. Wise is a platform that allows steem users to delegate their voting power to others under strictly defined and publicly visible criteria.</w:t>
+        <w:t>teem</w:t>
+      </w:r>
+      <w:proofErr w:type="spellEnd"/>
+      <w:r>
+        <w:rPr>
+          <w:rFonts w:ascii="Arial" w:hAnsi="Arial" w:cs="Arial"/>
+          <w:color w:val="000000" w:themeColor="text1"/>
+          <w:sz w:val="21"/>
+          <w:szCs w:val="21"/>
+          <w:lang w:val="en-GB"/>
+        </w:rPr>
+        <w:t xml:space="preserve"> blockchain: Engrave and Wise. I am the architect and the leading developer of the WISE system. Wise is a platform that allows </w:t>
+      </w:r>
+      <w:proofErr w:type="spellStart"/>
+      <w:r>
+        <w:rPr>
+          <w:rFonts w:ascii="Arial" w:hAnsi="Arial" w:cs="Arial"/>
+          <w:color w:val="000000" w:themeColor="text1"/>
+          <w:sz w:val="21"/>
+          <w:szCs w:val="21"/>
+          <w:lang w:val="en-GB"/>
+        </w:rPr>
+        <w:t>steem</w:t>
+      </w:r>
+      <w:proofErr w:type="spellEnd"/>
+      <w:r>
+        <w:rPr>
+          <w:rFonts w:ascii="Arial" w:hAnsi="Arial" w:cs="Arial"/>
+          <w:color w:val="000000" w:themeColor="text1"/>
+          <w:sz w:val="21"/>
+          <w:szCs w:val="21"/>
+          <w:lang w:val="en-GB"/>
+        </w:rPr>
+        <w:t xml:space="preserve"> users to delegate their voting power to others under strictly defined and publicly visible criteria.</w:t>
       </w:r>
       <w:r>
         <w:rPr>
@@ -2592,7 +3070,73 @@
           <w:szCs w:val="21"/>
           <w:lang w:val="en-GB"/>
         </w:rPr>
-        <w:t xml:space="preserve"> a voting webapp, a delegator webapp, public database api, daemon service for non-technical users</w:t>
+        <w:t xml:space="preserve"> a voting </w:t>
+      </w:r>
+      <w:proofErr w:type="spellStart"/>
+      <w:r>
+        <w:rPr>
+          <w:rFonts w:ascii="Arial" w:hAnsi="Arial" w:cs="Arial"/>
+          <w:color w:val="000000" w:themeColor="text1"/>
+          <w:sz w:val="21"/>
+          <w:szCs w:val="21"/>
+          <w:lang w:val="en-GB"/>
+        </w:rPr>
+        <w:t>webapp</w:t>
+      </w:r>
+      <w:proofErr w:type="spellEnd"/>
+      <w:r>
+        <w:rPr>
+          <w:rFonts w:ascii="Arial" w:hAnsi="Arial" w:cs="Arial"/>
+          <w:color w:val="000000" w:themeColor="text1"/>
+          <w:sz w:val="21"/>
+          <w:szCs w:val="21"/>
+          <w:lang w:val="en-GB"/>
+        </w:rPr>
+        <w:t xml:space="preserve">, a delegator </w:t>
+      </w:r>
+      <w:proofErr w:type="spellStart"/>
+      <w:r>
+        <w:rPr>
+          <w:rFonts w:ascii="Arial" w:hAnsi="Arial" w:cs="Arial"/>
+          <w:color w:val="000000" w:themeColor="text1"/>
+          <w:sz w:val="21"/>
+          <w:szCs w:val="21"/>
+          <w:lang w:val="en-GB"/>
+        </w:rPr>
+        <w:t>webapp</w:t>
+      </w:r>
+      <w:proofErr w:type="spellEnd"/>
+      <w:r>
+        <w:rPr>
+          <w:rFonts w:ascii="Arial" w:hAnsi="Arial" w:cs="Arial"/>
+          <w:color w:val="000000" w:themeColor="text1"/>
+          <w:sz w:val="21"/>
+          <w:szCs w:val="21"/>
+          <w:lang w:val="en-GB"/>
+        </w:rPr>
+        <w:t xml:space="preserve">, public database </w:t>
+      </w:r>
+      <w:proofErr w:type="spellStart"/>
+      <w:r>
+        <w:rPr>
+          <w:rFonts w:ascii="Arial" w:hAnsi="Arial" w:cs="Arial"/>
+          <w:color w:val="000000" w:themeColor="text1"/>
+          <w:sz w:val="21"/>
+          <w:szCs w:val="21"/>
+          <w:lang w:val="en-GB"/>
+        </w:rPr>
+        <w:t>api</w:t>
+      </w:r>
+      <w:proofErr w:type="spellEnd"/>
+      <w:r>
+        <w:rPr>
+          <w:rFonts w:ascii="Arial" w:hAnsi="Arial" w:cs="Arial"/>
+          <w:color w:val="000000" w:themeColor="text1"/>
+          <w:sz w:val="21"/>
+          <w:szCs w:val="21"/>
+          <w:lang w:val="en-GB"/>
+        </w:rPr>
+        <w:t>, daemon service for non-technical users</w:t>
       </w:r>
       <w:r>
         <w:rPr>
@@ -2932,15 +3476,27 @@
         </w:rPr>
         <w:t xml:space="preserve">the </w:t>
       </w:r>
-      <w:r>
-        <w:rPr>
-          <w:rFonts w:ascii="Arial" w:hAnsi="Arial" w:cs="Arial"/>
-          <w:color w:val="000000" w:themeColor="text1"/>
-          <w:sz w:val="21"/>
-          <w:szCs w:val="21"/>
-          <w:lang w:val="en-GB"/>
-        </w:rPr>
-        <w:t>Steemfest conference in autumn 2018</w:t>
+      <w:proofErr w:type="spellStart"/>
+      <w:r>
+        <w:rPr>
+          <w:rFonts w:ascii="Arial" w:hAnsi="Arial" w:cs="Arial"/>
+          <w:color w:val="000000" w:themeColor="text1"/>
+          <w:sz w:val="21"/>
+          <w:szCs w:val="21"/>
+          <w:lang w:val="en-GB"/>
+        </w:rPr>
+        <w:t>Steemfest</w:t>
+      </w:r>
+      <w:proofErr w:type="spellEnd"/>
+      <w:r>
+        <w:rPr>
+          <w:rFonts w:ascii="Arial" w:hAnsi="Arial" w:cs="Arial"/>
+          <w:color w:val="000000" w:themeColor="text1"/>
+          <w:sz w:val="21"/>
+          <w:szCs w:val="21"/>
+          <w:lang w:val="en-GB"/>
+        </w:rPr>
+        <w:t xml:space="preserve"> conference in autumn 2018</w:t>
       </w:r>
       <w:r>
         <w:rPr>
@@ -2980,7 +3536,29 @@
           <w:szCs w:val="21"/>
           <w:lang w:val="en-GB"/>
         </w:rPr>
-        <w:t xml:space="preserve"> Typescript+Javascript full stack, Vue.js, Docker, GIT, continuous integration (Travis CI), continuous deployment (Ansible), TDD.</w:t>
+        <w:t xml:space="preserve"> </w:t>
+      </w:r>
+      <w:proofErr w:type="spellStart"/>
+      <w:r>
+        <w:rPr>
+          <w:rFonts w:ascii="Arial" w:hAnsi="Arial" w:cs="Arial"/>
+          <w:color w:val="000000" w:themeColor="text1"/>
+          <w:sz w:val="21"/>
+          <w:szCs w:val="21"/>
+          <w:lang w:val="en-GB"/>
+        </w:rPr>
+        <w:t>Typescript+Javascript</w:t>
+      </w:r>
+      <w:proofErr w:type="spellEnd"/>
+      <w:r>
+        <w:rPr>
+          <w:rFonts w:ascii="Arial" w:hAnsi="Arial" w:cs="Arial"/>
+          <w:color w:val="000000" w:themeColor="text1"/>
+          <w:sz w:val="21"/>
+          <w:szCs w:val="21"/>
+          <w:lang w:val="en-GB"/>
+        </w:rPr>
+        <w:t xml:space="preserve"> full stack, Vue.js, Docker, GIT, continuous integration (Travis CI), continuous deployment (Ansible), TDD.</w:t>
       </w:r>
     </w:p>
     <w:p>
@@ -3026,20 +3604,56 @@
         </w:rPr>
         <w:t xml:space="preserve"> — (</w:t>
       </w:r>
+      <w:proofErr w:type="spellStart"/>
+      <w:proofErr w:type="gramStart"/>
       <w:r>
         <w:rPr>
           <w:sz w:val="24"/>
           <w:szCs w:val="24"/>
         </w:rPr>
-        <w:t>Non profit project</w:t>
-      </w:r>
+        <w:t>Non profit</w:t>
+      </w:r>
+      <w:proofErr w:type="spellEnd"/>
+      <w:proofErr w:type="gramEnd"/>
       <w:r>
         <w:rPr>
           <w:sz w:val="24"/>
           <w:szCs w:val="24"/>
         </w:rPr>
-        <w:t>) Personalized patient advice system for Voievodship Rehabilitation Hospital for Children in Ameryka</w:t>
-      </w:r>
+        <w:t xml:space="preserve"> project</w:t>
+      </w:r>
+      <w:r>
+        <w:rPr>
+          <w:sz w:val="24"/>
+          <w:szCs w:val="24"/>
+        </w:rPr>
+        <w:t xml:space="preserve">) Personalized patient advice system for </w:t>
+      </w:r>
+      <w:proofErr w:type="spellStart"/>
+      <w:r>
+        <w:rPr>
+          <w:sz w:val="24"/>
+          <w:szCs w:val="24"/>
+        </w:rPr>
+        <w:t>Voievodship</w:t>
+      </w:r>
+      <w:proofErr w:type="spellEnd"/>
+      <w:r>
+        <w:rPr>
+          <w:sz w:val="24"/>
+          <w:szCs w:val="24"/>
+        </w:rPr>
+        <w:t xml:space="preserve"> Rehabilitation Hospital for Children in </w:t>
+      </w:r>
+      <w:proofErr w:type="spellStart"/>
+      <w:r>
+        <w:rPr>
+          <w:sz w:val="24"/>
+          <w:szCs w:val="24"/>
+        </w:rPr>
+        <w:t>Ameryka</w:t>
+      </w:r>
+      <w:proofErr w:type="spellEnd"/>
     </w:p>
     <w:p>
       <w:pPr>
@@ -3092,6 +3706,7 @@
         </w:rPr>
         <w:t>unctions/</w:t>
       </w:r>
+      <w:proofErr w:type="spellStart"/>
       <w:r>
         <w:rPr>
           <w:i/>
@@ -3106,23 +3721,25 @@
           <w:iCs/>
           <w:lang w:val="en-GB"/>
         </w:rPr>
-        <w:t>irestore/</w:t>
-      </w:r>
+        <w:t>irestore</w:t>
+      </w:r>
+      <w:proofErr w:type="spellEnd"/>
       <w:r>
         <w:rPr>
           <w:i/>
           <w:iCs/>
           <w:lang w:val="en-GB"/>
         </w:rPr>
-        <w:t>R</w:t>
-      </w:r>
+        <w:t>/</w:t>
+      </w:r>
+      <w:proofErr w:type="spellStart"/>
       <w:r>
         <w:rPr>
           <w:i/>
           <w:iCs/>
           <w:lang w:val="en-GB"/>
         </w:rPr>
-        <w:t>ealtime</w:t>
+        <w:t>R</w:t>
       </w:r>
       <w:r>
         <w:rPr>
@@ -3130,7 +3747,7 @@
           <w:iCs/>
           <w:lang w:val="en-GB"/>
         </w:rPr>
-        <w:t>DB</w:t>
+        <w:t>ealtime</w:t>
       </w:r>
       <w:r>
         <w:rPr>
@@ -3138,15 +3755,16 @@
           <w:iCs/>
           <w:lang w:val="en-GB"/>
         </w:rPr>
-        <w:t>/</w:t>
-      </w:r>
+        <w:t>DB</w:t>
+      </w:r>
+      <w:proofErr w:type="spellEnd"/>
       <w:r>
         <w:rPr>
           <w:i/>
           <w:iCs/>
           <w:lang w:val="en-GB"/>
         </w:rPr>
-        <w:t>A</w:t>
+        <w:t>/</w:t>
       </w:r>
       <w:r>
         <w:rPr>
@@ -3154,7 +3772,7 @@
           <w:iCs/>
           <w:lang w:val="en-GB"/>
         </w:rPr>
-        <w:t>uth/</w:t>
+        <w:t>A</w:t>
       </w:r>
       <w:r>
         <w:rPr>
@@ -3162,15 +3780,16 @@
           <w:iCs/>
           <w:lang w:val="en-GB"/>
         </w:rPr>
-        <w:t>D</w:t>
-      </w:r>
+        <w:t>uth/</w:t>
+      </w:r>
+      <w:proofErr w:type="spellStart"/>
       <w:r>
         <w:rPr>
           <w:i/>
           <w:iCs/>
           <w:lang w:val="en-GB"/>
         </w:rPr>
-        <w:t>ynamic</w:t>
+        <w:t>D</w:t>
       </w:r>
       <w:r>
         <w:rPr>
@@ -3178,7 +3797,7 @@
           <w:iCs/>
           <w:lang w:val="en-GB"/>
         </w:rPr>
-        <w:t>L</w:t>
+        <w:t>ynamic</w:t>
       </w:r>
       <w:r>
         <w:rPr>
@@ -3186,8 +3805,17 @@
           <w:iCs/>
           <w:lang w:val="en-GB"/>
         </w:rPr>
+        <w:t>L</w:t>
+      </w:r>
+      <w:r>
+        <w:rPr>
+          <w:i/>
+          <w:iCs/>
+          <w:lang w:val="en-GB"/>
+        </w:rPr>
         <w:t>inks</w:t>
       </w:r>
+      <w:proofErr w:type="spellEnd"/>
       <w:r>
         <w:rPr>
           <w:i/>
@@ -3501,7 +4129,29 @@
           <w:szCs w:val="21"/>
           <w:lang w:val="en-GB"/>
         </w:rPr>
-        <w:t xml:space="preserve">At PCS we are small group of healthcare and law related people. We are aimed at helping hospitals and healthcare institutions to understand and implement Person Centred Care. Our work is focused on: research, popularization and development of hardware/software tools that comply with the idea of Person centred care. Why PCC? It is one among the rare techniques that improve quality of care without leading to cost explosion - PCC optimizes using resources that are already available (patient motivation, family time, empathy, compliance-issue wasted resources). You can read more about PCC on our website </w:t>
+        <w:t xml:space="preserve">At PCS we are small group of healthcare and law related people. We are aimed at helping hospitals and healthcare institutions to understand and implement Person Centred Care. Our work is focused </w:t>
+      </w:r>
+      <w:proofErr w:type="gramStart"/>
+      <w:r>
+        <w:rPr>
+          <w:rFonts w:ascii="Arial" w:hAnsi="Arial" w:cs="Arial"/>
+          <w:color w:val="000000" w:themeColor="text1"/>
+          <w:sz w:val="21"/>
+          <w:szCs w:val="21"/>
+          <w:lang w:val="en-GB"/>
+        </w:rPr>
+        <w:t>on:</w:t>
+      </w:r>
+      <w:proofErr w:type="gramEnd"/>
+      <w:r>
+        <w:rPr>
+          <w:rFonts w:ascii="Arial" w:hAnsi="Arial" w:cs="Arial"/>
+          <w:color w:val="000000" w:themeColor="text1"/>
+          <w:sz w:val="21"/>
+          <w:szCs w:val="21"/>
+          <w:lang w:val="en-GB"/>
+        </w:rPr>
+        <w:t xml:space="preserve"> research, popularization and development of hardware/software tools that comply with the idea of Person centred care. Why PCC? It is one among the rare techniques that improve quality of care without leading to cost explosion - PCC optimizes using resources that are already available (patient motivation, family time, empathy, compliance-issue wasted resources). You can read more about PCC on our website </w:t>
       </w:r>
       <w:r>
         <w:rPr>
@@ -3512,8 +4162,23 @@
           <w:u w:val="single"/>
           <w:lang w:val="en-GB"/>
         </w:rPr>
-        <w:t>://personcentred.care</w:t>
-      </w:r>
+        <w:t>://</w:t>
+      </w:r>
+      <w:proofErr w:type="spellStart"/>
+      <w:proofErr w:type="gramStart"/>
+      <w:r>
+        <w:rPr>
+          <w:rFonts w:ascii="Arial" w:hAnsi="Arial" w:cs="Arial"/>
+          <w:color w:val="000000" w:themeColor="text1"/>
+          <w:sz w:val="21"/>
+          <w:szCs w:val="21"/>
+          <w:u w:val="single"/>
+          <w:lang w:val="en-GB"/>
+        </w:rPr>
+        <w:t>personcentred.care</w:t>
+      </w:r>
+      <w:proofErr w:type="spellEnd"/>
+      <w:proofErr w:type="gramEnd"/>
       <w:r>
         <w:rPr>
           <w:rFonts w:ascii="Arial" w:hAnsi="Arial" w:cs="Arial"/>
@@ -3579,13 +4244,23 @@
         </w:rPr>
         <w:t xml:space="preserve">Highlights: </w:t>
       </w:r>
+      <w:proofErr w:type="spellStart"/>
       <w:r>
         <w:rPr>
           <w:rFonts w:ascii="Segoe UI Symbol" w:hAnsi="Segoe UI Symbol" w:cs="Segoe UI Symbol"/>
           <w:u w:val="single"/>
           <w:lang w:val="en-GB"/>
         </w:rPr>
-        <w:t xml:space="preserve">Fullstack (Typescript + Vue + Node.js) </w:t>
+        <w:t>Fullstack</w:t>
+      </w:r>
+      <w:proofErr w:type="spellEnd"/>
+      <w:r>
+        <w:rPr>
+          <w:rFonts w:ascii="Segoe UI Symbol" w:hAnsi="Segoe UI Symbol" w:cs="Segoe UI Symbol"/>
+          <w:u w:val="single"/>
+          <w:lang w:val="en-GB"/>
+        </w:rPr>
+        <w:t xml:space="preserve"> (Typescript + Vue + Node.js) </w:t>
       </w:r>
       <w:r>
         <w:rPr>
@@ -3688,8 +4363,18 @@
           <w:szCs w:val="21"/>
           <w:lang w:val="en-GB"/>
         </w:rPr>
-        <w:t xml:space="preserve"> + Javascript</w:t>
-      </w:r>
+        <w:t xml:space="preserve"> + </w:t>
+      </w:r>
+      <w:proofErr w:type="spellStart"/>
+      <w:r>
+        <w:rPr>
+          <w:sz w:val="21"/>
+          <w:szCs w:val="21"/>
+          <w:lang w:val="en-GB"/>
+        </w:rPr>
+        <w:t>Javascript</w:t>
+      </w:r>
+      <w:proofErr w:type="spellEnd"/>
       <w:r>
         <w:rPr>
           <w:sz w:val="21"/>
@@ -3916,6 +4601,7 @@
           <w:lang w:val="fr-FR"/>
         </w:rPr>
       </w:pPr>
+      <w:proofErr w:type="spellStart"/>
       <w:r>
         <w:rPr>
           <w:rFonts w:ascii="Segoe UI Symbol" w:hAnsi="Segoe UI Symbol" w:cs="Segoe UI Symbol"/>
@@ -3927,6 +4613,7 @@
         </w:rPr>
         <w:t>Frontend</w:t>
       </w:r>
+      <w:proofErr w:type="spellEnd"/>
     </w:p>
     <w:p>
       <w:pPr>
@@ -3963,8 +4650,19 @@
           <w:szCs w:val="21"/>
           <w:lang w:val="fr-FR"/>
         </w:rPr>
-        <w:t xml:space="preserve"> Vue.js + vuex</w:t>
-      </w:r>
+        <w:t xml:space="preserve"> Vue.js + </w:t>
+      </w:r>
+      <w:proofErr w:type="spellStart"/>
+      <w:r>
+        <w:rPr>
+          <w:rFonts w:ascii="Segoe UI Symbol" w:hAnsi="Segoe UI Symbol" w:cs="Segoe UI Symbol"/>
+          <w:sz w:val="21"/>
+          <w:szCs w:val="21"/>
+          <w:lang w:val="fr-FR"/>
+        </w:rPr>
+        <w:t>vuex</w:t>
+      </w:r>
+      <w:proofErr w:type="spellEnd"/>
       <w:r>
         <w:rPr>
           <w:rFonts w:ascii="Segoe UI Symbol" w:hAnsi="Segoe UI Symbol" w:cs="Segoe UI Symbol"/>
@@ -4001,7 +4699,27 @@
           <w:szCs w:val="21"/>
           <w:lang w:val="fr-FR"/>
         </w:rPr>
-        <w:t xml:space="preserve"> xstate (state machines)</w:t>
+        <w:t xml:space="preserve"> </w:t>
+      </w:r>
+      <w:proofErr w:type="spellStart"/>
+      <w:r>
+        <w:rPr>
+          <w:rFonts w:ascii="Segoe UI Symbol" w:hAnsi="Segoe UI Symbol" w:cs="Segoe UI Symbol"/>
+          <w:sz w:val="21"/>
+          <w:szCs w:val="21"/>
+          <w:lang w:val="fr-FR"/>
+        </w:rPr>
+        <w:t>xstate</w:t>
+      </w:r>
+      <w:proofErr w:type="spellEnd"/>
+      <w:r>
+        <w:rPr>
+          <w:rFonts w:ascii="Segoe UI Symbol" w:hAnsi="Segoe UI Symbol" w:cs="Segoe UI Symbol"/>
+          <w:sz w:val="21"/>
+          <w:szCs w:val="21"/>
+          <w:lang w:val="fr-FR"/>
+        </w:rPr>
+        <w:t xml:space="preserve"> (state machines)</w:t>
       </w:r>
     </w:p>
     <w:p>
@@ -4030,7 +4748,27 @@
           <w:szCs w:val="21"/>
           <w:lang w:val="fr-FR"/>
         </w:rPr>
-        <w:t xml:space="preserve"> IndexedDB (Dexie.js)</w:t>
+        <w:t xml:space="preserve"> </w:t>
+      </w:r>
+      <w:proofErr w:type="spellStart"/>
+      <w:r>
+        <w:rPr>
+          <w:rFonts w:ascii="Segoe UI Symbol" w:hAnsi="Segoe UI Symbol" w:cs="Segoe UI Symbol"/>
+          <w:sz w:val="21"/>
+          <w:szCs w:val="21"/>
+          <w:lang w:val="fr-FR"/>
+        </w:rPr>
+        <w:t>IndexedDB</w:t>
+      </w:r>
+      <w:proofErr w:type="spellEnd"/>
+      <w:r>
+        <w:rPr>
+          <w:rFonts w:ascii="Segoe UI Symbol" w:hAnsi="Segoe UI Symbol" w:cs="Segoe UI Symbol"/>
+          <w:sz w:val="21"/>
+          <w:szCs w:val="21"/>
+          <w:lang w:val="fr-FR"/>
+        </w:rPr>
+        <w:t xml:space="preserve"> (Dexie.js)</w:t>
       </w:r>
     </w:p>
     <w:p>
@@ -4059,8 +4797,39 @@
           <w:szCs w:val="21"/>
           <w:lang w:val="fr-FR"/>
         </w:rPr>
-        <w:t xml:space="preserve"> React + redux</w:t>
-      </w:r>
+        <w:t xml:space="preserve"> </w:t>
+      </w:r>
+      <w:proofErr w:type="spellStart"/>
+      <w:r>
+        <w:rPr>
+          <w:rFonts w:ascii="Segoe UI Symbol" w:hAnsi="Segoe UI Symbol" w:cs="Segoe UI Symbol"/>
+          <w:sz w:val="21"/>
+          <w:szCs w:val="21"/>
+          <w:lang w:val="fr-FR"/>
+        </w:rPr>
+        <w:t>React</w:t>
+      </w:r>
+      <w:proofErr w:type="spellEnd"/>
+      <w:r>
+        <w:rPr>
+          <w:rFonts w:ascii="Segoe UI Symbol" w:hAnsi="Segoe UI Symbol" w:cs="Segoe UI Symbol"/>
+          <w:sz w:val="21"/>
+          <w:szCs w:val="21"/>
+          <w:lang w:val="fr-FR"/>
+        </w:rPr>
+        <w:t xml:space="preserve"> + </w:t>
+      </w:r>
+      <w:proofErr w:type="spellStart"/>
+      <w:r>
+        <w:rPr>
+          <w:rFonts w:ascii="Segoe UI Symbol" w:hAnsi="Segoe UI Symbol" w:cs="Segoe UI Symbol"/>
+          <w:sz w:val="21"/>
+          <w:szCs w:val="21"/>
+          <w:lang w:val="fr-FR"/>
+        </w:rPr>
+        <w:t>redux</w:t>
+      </w:r>
+      <w:proofErr w:type="spellEnd"/>
     </w:p>
     <w:p>
       <w:pPr>
@@ -4080,8 +4849,19 @@
           <w:szCs w:val="21"/>
           <w:lang w:val="fr-FR"/>
         </w:rPr>
-        <w:t>★★★☆☆ Webpack</w:t>
-      </w:r>
+        <w:t xml:space="preserve">★★★☆☆ </w:t>
+      </w:r>
+      <w:proofErr w:type="spellStart"/>
+      <w:r>
+        <w:rPr>
+          <w:rFonts w:ascii="Segoe UI Symbol" w:hAnsi="Segoe UI Symbol" w:cs="Segoe UI Symbol"/>
+          <w:sz w:val="21"/>
+          <w:szCs w:val="21"/>
+          <w:lang w:val="fr-FR"/>
+        </w:rPr>
+        <w:t>Webpack</w:t>
+      </w:r>
+      <w:proofErr w:type="spellEnd"/>
     </w:p>
     <w:p>
       <w:pPr>
@@ -4142,8 +4922,9 @@
           <w:szCs w:val="21"/>
           <w:lang w:val="fr-FR"/>
         </w:rPr>
-        <w:t>★★★☆☆ Design: GIMP + Affinity Designer</w:t>
-      </w:r>
+        <w:t xml:space="preserve">★★★☆☆ </w:t>
+      </w:r>
+      <w:proofErr w:type="gramStart"/>
       <w:r>
         <w:rPr>
           <w:rFonts w:ascii="Segoe UI Symbol" w:hAnsi="Segoe UI Symbol" w:cs="Segoe UI Symbol"/>
@@ -4151,7 +4932,66 @@
           <w:szCs w:val="21"/>
           <w:lang w:val="fr-FR"/>
         </w:rPr>
-        <w:t xml:space="preserve"> (vector)</w:t>
+        <w:t>Design:</w:t>
+      </w:r>
+      <w:proofErr w:type="gramEnd"/>
+      <w:r>
+        <w:rPr>
+          <w:rFonts w:ascii="Segoe UI Symbol" w:hAnsi="Segoe UI Symbol" w:cs="Segoe UI Symbol"/>
+          <w:sz w:val="21"/>
+          <w:szCs w:val="21"/>
+          <w:lang w:val="fr-FR"/>
+        </w:rPr>
+        <w:t xml:space="preserve"> GIMP + </w:t>
+      </w:r>
+      <w:proofErr w:type="spellStart"/>
+      <w:r>
+        <w:rPr>
+          <w:rFonts w:ascii="Segoe UI Symbol" w:hAnsi="Segoe UI Symbol" w:cs="Segoe UI Symbol"/>
+          <w:sz w:val="21"/>
+          <w:szCs w:val="21"/>
+          <w:lang w:val="fr-FR"/>
+        </w:rPr>
+        <w:t>Affinity</w:t>
+      </w:r>
+      <w:proofErr w:type="spellEnd"/>
+      <w:r>
+        <w:rPr>
+          <w:rFonts w:ascii="Segoe UI Symbol" w:hAnsi="Segoe UI Symbol" w:cs="Segoe UI Symbol"/>
+          <w:sz w:val="21"/>
+          <w:szCs w:val="21"/>
+          <w:lang w:val="fr-FR"/>
+        </w:rPr>
+        <w:t xml:space="preserve"> Designer</w:t>
+      </w:r>
+      <w:r>
+        <w:rPr>
+          <w:rFonts w:ascii="Segoe UI Symbol" w:hAnsi="Segoe UI Symbol" w:cs="Segoe UI Symbol"/>
+          <w:sz w:val="21"/>
+          <w:szCs w:val="21"/>
+          <w:lang w:val="fr-FR"/>
+        </w:rPr>
+        <w:t xml:space="preserve"> (</w:t>
+      </w:r>
+      <w:proofErr w:type="spellStart"/>
+      <w:r>
+        <w:rPr>
+          <w:rFonts w:ascii="Segoe UI Symbol" w:hAnsi="Segoe UI Symbol" w:cs="Segoe UI Symbol"/>
+          <w:sz w:val="21"/>
+          <w:szCs w:val="21"/>
+          <w:lang w:val="fr-FR"/>
+        </w:rPr>
+        <w:t>vector</w:t>
+      </w:r>
+      <w:proofErr w:type="spellEnd"/>
+      <w:r>
+        <w:rPr>
+          <w:rFonts w:ascii="Segoe UI Symbol" w:hAnsi="Segoe UI Symbol" w:cs="Segoe UI Symbol"/>
+          <w:sz w:val="21"/>
+          <w:szCs w:val="21"/>
+          <w:lang w:val="fr-FR"/>
+        </w:rPr>
+        <w:t>)</w:t>
       </w:r>
     </w:p>
     <w:p>
@@ -4172,8 +5012,19 @@
           <w:szCs w:val="21"/>
           <w:lang w:val="fr-FR"/>
         </w:rPr>
-        <w:t>★★★☆☆ Bootstrap</w:t>
-      </w:r>
+        <w:t xml:space="preserve">★★★☆☆ </w:t>
+      </w:r>
+      <w:proofErr w:type="spellStart"/>
+      <w:r>
+        <w:rPr>
+          <w:rFonts w:ascii="Segoe UI Symbol" w:hAnsi="Segoe UI Symbol" w:cs="Segoe UI Symbol"/>
+          <w:sz w:val="21"/>
+          <w:szCs w:val="21"/>
+          <w:lang w:val="fr-FR"/>
+        </w:rPr>
+        <w:t>Bootstrap</w:t>
+      </w:r>
+      <w:proofErr w:type="spellEnd"/>
     </w:p>
     <w:p>
       <w:pPr>
@@ -4193,8 +5044,9 @@
           <w:szCs w:val="21"/>
           <w:lang w:val="fr-FR"/>
         </w:rPr>
-        <w:t>★★★☆☆ Material design</w:t>
-      </w:r>
+        <w:t xml:space="preserve">★★★☆☆ </w:t>
+      </w:r>
+      <w:proofErr w:type="spellStart"/>
       <w:r>
         <w:rPr>
           <w:rFonts w:ascii="Segoe UI Symbol" w:hAnsi="Segoe UI Symbol" w:cs="Segoe UI Symbol"/>
@@ -4202,8 +5054,28 @@
           <w:szCs w:val="21"/>
           <w:lang w:val="fr-FR"/>
         </w:rPr>
+        <w:t>Material</w:t>
+      </w:r>
+      <w:proofErr w:type="spellEnd"/>
+      <w:r>
+        <w:rPr>
+          <w:rFonts w:ascii="Segoe UI Symbol" w:hAnsi="Segoe UI Symbol" w:cs="Segoe UI Symbol"/>
+          <w:sz w:val="21"/>
+          <w:szCs w:val="21"/>
+          <w:lang w:val="fr-FR"/>
+        </w:rPr>
+        <w:t xml:space="preserve"> design</w:t>
+      </w:r>
+      <w:r>
+        <w:rPr>
+          <w:rFonts w:ascii="Segoe UI Symbol" w:hAnsi="Segoe UI Symbol" w:cs="Segoe UI Symbol"/>
+          <w:sz w:val="21"/>
+          <w:szCs w:val="21"/>
+          <w:lang w:val="fr-FR"/>
+        </w:rPr>
         <w:t xml:space="preserve"> (+</w:t>
       </w:r>
+      <w:proofErr w:type="spellStart"/>
       <w:r>
         <w:rPr>
           <w:rFonts w:ascii="Segoe UI Symbol" w:hAnsi="Segoe UI Symbol" w:cs="Segoe UI Symbol"/>
@@ -4213,6 +5085,7 @@
         </w:rPr>
         <w:t>Vuetify</w:t>
       </w:r>
+      <w:proofErr w:type="spellEnd"/>
       <w:r>
         <w:rPr>
           <w:rFonts w:ascii="Segoe UI Symbol" w:hAnsi="Segoe UI Symbol" w:cs="Segoe UI Symbol"/>
@@ -4338,8 +5211,19 @@
           <w:szCs w:val="21"/>
           <w:lang w:val="fr-FR"/>
         </w:rPr>
-        <w:t>★★★★☆ Docker + docker swarm</w:t>
-      </w:r>
+        <w:t xml:space="preserve">★★★★☆ Docker + docker </w:t>
+      </w:r>
+      <w:proofErr w:type="spellStart"/>
+      <w:r>
+        <w:rPr>
+          <w:rFonts w:ascii="Segoe UI Symbol" w:hAnsi="Segoe UI Symbol" w:cs="Segoe UI Symbol"/>
+          <w:sz w:val="21"/>
+          <w:szCs w:val="21"/>
+          <w:lang w:val="fr-FR"/>
+        </w:rPr>
+        <w:t>swarm</w:t>
+      </w:r>
+      <w:proofErr w:type="spellEnd"/>
     </w:p>
     <w:p>
       <w:pPr>
@@ -4389,7 +5273,127 @@
           <w:szCs w:val="21"/>
           <w:lang w:val="fr-FR"/>
         </w:rPr>
-        <w:t>TDD (JUnit, Mocha, Jest, Tslint, Sinon, Istanbul/nyc, Codecov, Code Climate)</w:t>
+        <w:t>TDD (</w:t>
+      </w:r>
+      <w:proofErr w:type="spellStart"/>
+      <w:r>
+        <w:rPr>
+          <w:rFonts w:ascii="Segoe UI Symbol" w:hAnsi="Segoe UI Symbol" w:cs="Segoe UI Symbol"/>
+          <w:sz w:val="21"/>
+          <w:szCs w:val="21"/>
+          <w:lang w:val="fr-FR"/>
+        </w:rPr>
+        <w:t>JUnit</w:t>
+      </w:r>
+      <w:proofErr w:type="spellEnd"/>
+      <w:r>
+        <w:rPr>
+          <w:rFonts w:ascii="Segoe UI Symbol" w:hAnsi="Segoe UI Symbol" w:cs="Segoe UI Symbol"/>
+          <w:sz w:val="21"/>
+          <w:szCs w:val="21"/>
+          <w:lang w:val="fr-FR"/>
+        </w:rPr>
+        <w:t xml:space="preserve">, Mocha, </w:t>
+      </w:r>
+      <w:proofErr w:type="spellStart"/>
+      <w:r>
+        <w:rPr>
+          <w:rFonts w:ascii="Segoe UI Symbol" w:hAnsi="Segoe UI Symbol" w:cs="Segoe UI Symbol"/>
+          <w:sz w:val="21"/>
+          <w:szCs w:val="21"/>
+          <w:lang w:val="fr-FR"/>
+        </w:rPr>
+        <w:t>Jest</w:t>
+      </w:r>
+      <w:proofErr w:type="spellEnd"/>
+      <w:r>
+        <w:rPr>
+          <w:rFonts w:ascii="Segoe UI Symbol" w:hAnsi="Segoe UI Symbol" w:cs="Segoe UI Symbol"/>
+          <w:sz w:val="21"/>
+          <w:szCs w:val="21"/>
+          <w:lang w:val="fr-FR"/>
+        </w:rPr>
+        <w:t xml:space="preserve">, </w:t>
+      </w:r>
+      <w:proofErr w:type="spellStart"/>
+      <w:r>
+        <w:rPr>
+          <w:rFonts w:ascii="Segoe UI Symbol" w:hAnsi="Segoe UI Symbol" w:cs="Segoe UI Symbol"/>
+          <w:sz w:val="21"/>
+          <w:szCs w:val="21"/>
+          <w:lang w:val="fr-FR"/>
+        </w:rPr>
+        <w:t>Tslint</w:t>
+      </w:r>
+      <w:proofErr w:type="spellEnd"/>
+      <w:r>
+        <w:rPr>
+          <w:rFonts w:ascii="Segoe UI Symbol" w:hAnsi="Segoe UI Symbol" w:cs="Segoe UI Symbol"/>
+          <w:sz w:val="21"/>
+          <w:szCs w:val="21"/>
+          <w:lang w:val="fr-FR"/>
+        </w:rPr>
+        <w:t>, Sinon, Istanbul/</w:t>
+      </w:r>
+      <w:proofErr w:type="spellStart"/>
+      <w:r>
+        <w:rPr>
+          <w:rFonts w:ascii="Segoe UI Symbol" w:hAnsi="Segoe UI Symbol" w:cs="Segoe UI Symbol"/>
+          <w:sz w:val="21"/>
+          <w:szCs w:val="21"/>
+          <w:lang w:val="fr-FR"/>
+        </w:rPr>
+        <w:t>nyc</w:t>
+      </w:r>
+      <w:proofErr w:type="spellEnd"/>
+      <w:r>
+        <w:rPr>
+          <w:rFonts w:ascii="Segoe UI Symbol" w:hAnsi="Segoe UI Symbol" w:cs="Segoe UI Symbol"/>
+          <w:sz w:val="21"/>
+          <w:szCs w:val="21"/>
+          <w:lang w:val="fr-FR"/>
+        </w:rPr>
+        <w:t xml:space="preserve">, </w:t>
+      </w:r>
+      <w:proofErr w:type="spellStart"/>
+      <w:r>
+        <w:rPr>
+          <w:rFonts w:ascii="Segoe UI Symbol" w:hAnsi="Segoe UI Symbol" w:cs="Segoe UI Symbol"/>
+          <w:sz w:val="21"/>
+          <w:szCs w:val="21"/>
+          <w:lang w:val="fr-FR"/>
+        </w:rPr>
+        <w:t>Codecov</w:t>
+      </w:r>
+      <w:proofErr w:type="spellEnd"/>
+      <w:r>
+        <w:rPr>
+          <w:rFonts w:ascii="Segoe UI Symbol" w:hAnsi="Segoe UI Symbol" w:cs="Segoe UI Symbol"/>
+          <w:sz w:val="21"/>
+          <w:szCs w:val="21"/>
+          <w:lang w:val="fr-FR"/>
+        </w:rPr>
+        <w:t xml:space="preserve">, Code </w:t>
+      </w:r>
+      <w:proofErr w:type="spellStart"/>
+      <w:r>
+        <w:rPr>
+          <w:rFonts w:ascii="Segoe UI Symbol" w:hAnsi="Segoe UI Symbol" w:cs="Segoe UI Symbol"/>
+          <w:sz w:val="21"/>
+          <w:szCs w:val="21"/>
+          <w:lang w:val="fr-FR"/>
+        </w:rPr>
+        <w:t>Climate</w:t>
+      </w:r>
+      <w:proofErr w:type="spellEnd"/>
+      <w:r>
+        <w:rPr>
+          <w:rFonts w:ascii="Segoe UI Symbol" w:hAnsi="Segoe UI Symbol" w:cs="Segoe UI Symbol"/>
+          <w:sz w:val="21"/>
+          <w:szCs w:val="21"/>
+          <w:lang w:val="fr-FR"/>
+        </w:rPr>
+        <w:t>)</w:t>
       </w:r>
     </w:p>
     <w:p>
@@ -4446,7 +5450,47 @@
           <w:szCs w:val="21"/>
           <w:lang w:val="en-US"/>
         </w:rPr>
-        <w:t>NPM package publishing with (pipeline: travis + semantic-release)</w:t>
+        <w:t xml:space="preserve">NPM package publishing with (pipeline: </w:t>
+      </w:r>
+      <w:proofErr w:type="spellStart"/>
+      <w:r>
+        <w:rPr>
+          <w:rFonts w:ascii="Segoe UI Symbol" w:hAnsi="Segoe UI Symbol" w:cs="Segoe UI Symbol"/>
+          <w:sz w:val="21"/>
+          <w:szCs w:val="21"/>
+          <w:lang w:val="en-US"/>
+        </w:rPr>
+        <w:t>travis</w:t>
+      </w:r>
+      <w:proofErr w:type="spellEnd"/>
+      <w:r>
+        <w:rPr>
+          <w:rFonts w:ascii="Segoe UI Symbol" w:hAnsi="Segoe UI Symbol" w:cs="Segoe UI Symbol"/>
+          <w:sz w:val="21"/>
+          <w:szCs w:val="21"/>
+          <w:lang w:val="en-US"/>
+        </w:rPr>
+        <w:t xml:space="preserve"> + </w:t>
+      </w:r>
+      <w:proofErr w:type="gramStart"/>
+      <w:r>
+        <w:rPr>
+          <w:rFonts w:ascii="Segoe UI Symbol" w:hAnsi="Segoe UI Symbol" w:cs="Segoe UI Symbol"/>
+          <w:sz w:val="21"/>
+          <w:szCs w:val="21"/>
+          <w:lang w:val="en-US"/>
+        </w:rPr>
+        <w:t>semantic-release</w:t>
+      </w:r>
+      <w:proofErr w:type="gramEnd"/>
+      <w:r>
+        <w:rPr>
+          <w:rFonts w:ascii="Segoe UI Symbol" w:hAnsi="Segoe UI Symbol" w:cs="Segoe UI Symbol"/>
+          <w:sz w:val="21"/>
+          <w:szCs w:val="21"/>
+          <w:lang w:val="en-US"/>
+        </w:rPr>
+        <w:t>)</w:t>
       </w:r>
     </w:p>
     <w:p>
@@ -4485,8 +5529,19 @@
           <w:szCs w:val="21"/>
           <w:lang w:val="en-GB"/>
         </w:rPr>
-        <w:t>☆ Git + github</w:t>
-      </w:r>
+        <w:t xml:space="preserve">☆ Git + </w:t>
+      </w:r>
+      <w:proofErr w:type="spellStart"/>
+      <w:r>
+        <w:rPr>
+          <w:rFonts w:ascii="Segoe UI Symbol" w:hAnsi="Segoe UI Symbol" w:cs="Segoe UI Symbol"/>
+          <w:sz w:val="21"/>
+          <w:szCs w:val="21"/>
+          <w:lang w:val="en-GB"/>
+        </w:rPr>
+        <w:t>github</w:t>
+      </w:r>
+      <w:proofErr w:type="spellEnd"/>
       <w:r>
         <w:rPr>
           <w:rFonts w:ascii="Segoe UI Symbol" w:hAnsi="Segoe UI Symbol" w:cs="Segoe UI Symbol"/>
@@ -4607,14 +5662,25 @@
         </w:rPr>
         <w:t xml:space="preserve">★★☆☆☆ </w:t>
       </w:r>
-      <w:r>
-        <w:rPr>
-          <w:rFonts w:ascii="Segoe UI Symbol" w:hAnsi="Segoe UI Symbol" w:cs="Segoe UI Symbol"/>
-          <w:sz w:val="21"/>
-          <w:szCs w:val="21"/>
-          <w:lang w:val="en-US"/>
-        </w:rPr>
-        <w:t>Hashicorp Vault</w:t>
+      <w:proofErr w:type="spellStart"/>
+      <w:r>
+        <w:rPr>
+          <w:rFonts w:ascii="Segoe UI Symbol" w:hAnsi="Segoe UI Symbol" w:cs="Segoe UI Symbol"/>
+          <w:sz w:val="21"/>
+          <w:szCs w:val="21"/>
+          <w:lang w:val="en-US"/>
+        </w:rPr>
+        <w:t>Hashicorp</w:t>
+      </w:r>
+      <w:proofErr w:type="spellEnd"/>
+      <w:r>
+        <w:rPr>
+          <w:rFonts w:ascii="Segoe UI Symbol" w:hAnsi="Segoe UI Symbol" w:cs="Segoe UI Symbol"/>
+          <w:sz w:val="21"/>
+          <w:szCs w:val="21"/>
+          <w:lang w:val="en-US"/>
+        </w:rPr>
+        <w:t xml:space="preserve"> Vault</w:t>
       </w:r>
     </w:p>
     <w:p>
@@ -4768,8 +5834,20 @@
           <w:szCs w:val="21"/>
           <w:lang w:val="en-GB"/>
         </w:rPr>
-        <w:t>☆ Firestore</w:t>
-      </w:r>
+        <w:t xml:space="preserve">☆ </w:t>
+      </w:r>
+      <w:proofErr w:type="spellStart"/>
+      <w:proofErr w:type="gramStart"/>
+      <w:r>
+        <w:rPr>
+          <w:rFonts w:ascii="Segoe UI Symbol" w:hAnsi="Segoe UI Symbol" w:cs="Segoe UI Symbol"/>
+          <w:sz w:val="21"/>
+          <w:szCs w:val="21"/>
+          <w:lang w:val="en-GB"/>
+        </w:rPr>
+        <w:t>Firestore</w:t>
+      </w:r>
+      <w:proofErr w:type="spellEnd"/>
       <w:r>
         <w:rPr>
           <w:rFonts w:ascii="Segoe UI Symbol" w:hAnsi="Segoe UI Symbol" w:cs="Segoe UI Symbol"/>
@@ -4786,7 +5864,17 @@
           <w:szCs w:val="21"/>
           <w:lang w:val="en-GB"/>
         </w:rPr>
-        <w:t xml:space="preserve"> / Realtime Firebase</w:t>
+        <w:t xml:space="preserve"> /</w:t>
+      </w:r>
+      <w:proofErr w:type="gramEnd"/>
+      <w:r>
+        <w:rPr>
+          <w:rFonts w:ascii="Segoe UI Symbol" w:hAnsi="Segoe UI Symbol" w:cs="Segoe UI Symbol"/>
+          <w:sz w:val="21"/>
+          <w:szCs w:val="21"/>
+          <w:lang w:val="en-GB"/>
+        </w:rPr>
+        <w:t xml:space="preserve"> Realtime Firebase</w:t>
       </w:r>
     </w:p>
     <w:p>
@@ -4809,14 +5897,45 @@
         </w:rPr>
         <w:t xml:space="preserve">★★★★☆ </w:t>
       </w:r>
-      <w:r>
-        <w:rPr>
-          <w:rFonts w:ascii="Segoe UI Symbol" w:hAnsi="Segoe UI Symbol" w:cs="Segoe UI Symbol"/>
-          <w:sz w:val="21"/>
-          <w:szCs w:val="21"/>
-          <w:lang w:val="en-GB"/>
-        </w:rPr>
-        <w:t>GraphQL (Hasura + Apollo)</w:t>
+      <w:proofErr w:type="spellStart"/>
+      <w:r>
+        <w:rPr>
+          <w:rFonts w:ascii="Segoe UI Symbol" w:hAnsi="Segoe UI Symbol" w:cs="Segoe UI Symbol"/>
+          <w:sz w:val="21"/>
+          <w:szCs w:val="21"/>
+          <w:lang w:val="en-GB"/>
+        </w:rPr>
+        <w:t>GraphQL</w:t>
+      </w:r>
+      <w:proofErr w:type="spellEnd"/>
+      <w:r>
+        <w:rPr>
+          <w:rFonts w:ascii="Segoe UI Symbol" w:hAnsi="Segoe UI Symbol" w:cs="Segoe UI Symbol"/>
+          <w:sz w:val="21"/>
+          <w:szCs w:val="21"/>
+          <w:lang w:val="en-GB"/>
+        </w:rPr>
+        <w:t xml:space="preserve"> (</w:t>
+      </w:r>
+      <w:proofErr w:type="spellStart"/>
+      <w:r>
+        <w:rPr>
+          <w:rFonts w:ascii="Segoe UI Symbol" w:hAnsi="Segoe UI Symbol" w:cs="Segoe UI Symbol"/>
+          <w:sz w:val="21"/>
+          <w:szCs w:val="21"/>
+          <w:lang w:val="en-GB"/>
+        </w:rPr>
+        <w:t>Hasura</w:t>
+      </w:r>
+      <w:proofErr w:type="spellEnd"/>
+      <w:r>
+        <w:rPr>
+          <w:rFonts w:ascii="Segoe UI Symbol" w:hAnsi="Segoe UI Symbol" w:cs="Segoe UI Symbol"/>
+          <w:sz w:val="21"/>
+          <w:szCs w:val="21"/>
+          <w:lang w:val="en-GB"/>
+        </w:rPr>
+        <w:t xml:space="preserve"> + Apollo)</w:t>
       </w:r>
     </w:p>
     <w:p>
@@ -4944,7 +6063,87 @@
           <w:szCs w:val="21"/>
           <w:lang w:val="en-GB"/>
         </w:rPr>
-        <w:t>proxy, ws, fastcgi, tsl/ssl, templating, dynamic)</w:t>
+        <w:t xml:space="preserve">proxy, </w:t>
+      </w:r>
+      <w:proofErr w:type="spellStart"/>
+      <w:r>
+        <w:rPr>
+          <w:rFonts w:ascii="Segoe UI Symbol" w:hAnsi="Segoe UI Symbol" w:cs="Segoe UI Symbol"/>
+          <w:sz w:val="21"/>
+          <w:szCs w:val="21"/>
+          <w:lang w:val="en-GB"/>
+        </w:rPr>
+        <w:t>ws</w:t>
+      </w:r>
+      <w:proofErr w:type="spellEnd"/>
+      <w:r>
+        <w:rPr>
+          <w:rFonts w:ascii="Segoe UI Symbol" w:hAnsi="Segoe UI Symbol" w:cs="Segoe UI Symbol"/>
+          <w:sz w:val="21"/>
+          <w:szCs w:val="21"/>
+          <w:lang w:val="en-GB"/>
+        </w:rPr>
+        <w:t xml:space="preserve">, </w:t>
+      </w:r>
+      <w:proofErr w:type="spellStart"/>
+      <w:r>
+        <w:rPr>
+          <w:rFonts w:ascii="Segoe UI Symbol" w:hAnsi="Segoe UI Symbol" w:cs="Segoe UI Symbol"/>
+          <w:sz w:val="21"/>
+          <w:szCs w:val="21"/>
+          <w:lang w:val="en-GB"/>
+        </w:rPr>
+        <w:t>fastcgi</w:t>
+      </w:r>
+      <w:proofErr w:type="spellEnd"/>
+      <w:r>
+        <w:rPr>
+          <w:rFonts w:ascii="Segoe UI Symbol" w:hAnsi="Segoe UI Symbol" w:cs="Segoe UI Symbol"/>
+          <w:sz w:val="21"/>
+          <w:szCs w:val="21"/>
+          <w:lang w:val="en-GB"/>
+        </w:rPr>
+        <w:t xml:space="preserve">, </w:t>
+      </w:r>
+      <w:proofErr w:type="spellStart"/>
+      <w:r>
+        <w:rPr>
+          <w:rFonts w:ascii="Segoe UI Symbol" w:hAnsi="Segoe UI Symbol" w:cs="Segoe UI Symbol"/>
+          <w:sz w:val="21"/>
+          <w:szCs w:val="21"/>
+          <w:lang w:val="en-GB"/>
+        </w:rPr>
+        <w:t>tsl</w:t>
+      </w:r>
+      <w:proofErr w:type="spellEnd"/>
+      <w:r>
+        <w:rPr>
+          <w:rFonts w:ascii="Segoe UI Symbol" w:hAnsi="Segoe UI Symbol" w:cs="Segoe UI Symbol"/>
+          <w:sz w:val="21"/>
+          <w:szCs w:val="21"/>
+          <w:lang w:val="en-GB"/>
+        </w:rPr>
+        <w:t>/</w:t>
+      </w:r>
+      <w:proofErr w:type="spellStart"/>
+      <w:r>
+        <w:rPr>
+          <w:rFonts w:ascii="Segoe UI Symbol" w:hAnsi="Segoe UI Symbol" w:cs="Segoe UI Symbol"/>
+          <w:sz w:val="21"/>
+          <w:szCs w:val="21"/>
+          <w:lang w:val="en-GB"/>
+        </w:rPr>
+        <w:t>ssl</w:t>
+      </w:r>
+      <w:proofErr w:type="spellEnd"/>
+      <w:r>
+        <w:rPr>
+          <w:rFonts w:ascii="Segoe UI Symbol" w:hAnsi="Segoe UI Symbol" w:cs="Segoe UI Symbol"/>
+          <w:sz w:val="21"/>
+          <w:szCs w:val="21"/>
+          <w:lang w:val="en-GB"/>
+        </w:rPr>
+        <w:t>, templating, dynamic)</w:t>
       </w:r>
     </w:p>
     <w:p>
@@ -4975,7 +6174,47 @@
           <w:szCs w:val="21"/>
           <w:lang w:val="en-GB"/>
         </w:rPr>
-        <w:t xml:space="preserve"> OAuth (custom flow for Steemconnect with Passport.js and Hashicorps vault)</w:t>
+        <w:t xml:space="preserve"> OAuth (custom flow for </w:t>
+      </w:r>
+      <w:proofErr w:type="spellStart"/>
+      <w:r>
+        <w:rPr>
+          <w:rFonts w:ascii="Segoe UI Symbol" w:hAnsi="Segoe UI Symbol" w:cs="Segoe UI Symbol"/>
+          <w:sz w:val="21"/>
+          <w:szCs w:val="21"/>
+          <w:lang w:val="en-GB"/>
+        </w:rPr>
+        <w:t>Steemconnect</w:t>
+      </w:r>
+      <w:proofErr w:type="spellEnd"/>
+      <w:r>
+        <w:rPr>
+          <w:rFonts w:ascii="Segoe UI Symbol" w:hAnsi="Segoe UI Symbol" w:cs="Segoe UI Symbol"/>
+          <w:sz w:val="21"/>
+          <w:szCs w:val="21"/>
+          <w:lang w:val="en-GB"/>
+        </w:rPr>
+        <w:t xml:space="preserve"> with Passport.js and </w:t>
+      </w:r>
+      <w:proofErr w:type="spellStart"/>
+      <w:r>
+        <w:rPr>
+          <w:rFonts w:ascii="Segoe UI Symbol" w:hAnsi="Segoe UI Symbol" w:cs="Segoe UI Symbol"/>
+          <w:sz w:val="21"/>
+          <w:szCs w:val="21"/>
+          <w:lang w:val="en-GB"/>
+        </w:rPr>
+        <w:t>Hashicorps</w:t>
+      </w:r>
+      <w:proofErr w:type="spellEnd"/>
+      <w:r>
+        <w:rPr>
+          <w:rFonts w:ascii="Segoe UI Symbol" w:hAnsi="Segoe UI Symbol" w:cs="Segoe UI Symbol"/>
+          <w:sz w:val="21"/>
+          <w:szCs w:val="21"/>
+          <w:lang w:val="en-GB"/>
+        </w:rPr>
+        <w:t xml:space="preserve"> vault)</w:t>
       </w:r>
     </w:p>
     <w:p>
@@ -5005,8 +6244,19 @@
           <w:szCs w:val="21"/>
           <w:lang w:val="en-GB"/>
         </w:rPr>
-        <w:t xml:space="preserve"> ExpressJS</w:t>
-      </w:r>
+        <w:t xml:space="preserve"> </w:t>
+      </w:r>
+      <w:proofErr w:type="spellStart"/>
+      <w:r>
+        <w:rPr>
+          <w:rFonts w:ascii="Calibri" w:hAnsi="Calibri" w:cs="Calibri"/>
+          <w:sz w:val="21"/>
+          <w:szCs w:val="21"/>
+          <w:lang w:val="en-GB"/>
+        </w:rPr>
+        <w:t>ExpressJS</w:t>
+      </w:r>
+      <w:proofErr w:type="spellEnd"/>
     </w:p>
     <w:p>
       <w:pPr>
@@ -5284,7 +6534,27 @@
           <w:szCs w:val="21"/>
           <w:lang w:val="en-US"/>
         </w:rPr>
-        <w:t xml:space="preserve"> steem)</w:t>
+        <w:t xml:space="preserve"> </w:t>
+      </w:r>
+      <w:proofErr w:type="spellStart"/>
+      <w:r>
+        <w:rPr>
+          <w:rFonts w:ascii="Segoe UI Symbol" w:hAnsi="Segoe UI Symbol" w:cs="Segoe UI Symbol"/>
+          <w:sz w:val="21"/>
+          <w:szCs w:val="21"/>
+          <w:lang w:val="en-US"/>
+        </w:rPr>
+        <w:t>steem</w:t>
+      </w:r>
+      <w:proofErr w:type="spellEnd"/>
+      <w:r>
+        <w:rPr>
+          <w:rFonts w:ascii="Segoe UI Symbol" w:hAnsi="Segoe UI Symbol" w:cs="Segoe UI Symbol"/>
+          <w:sz w:val="21"/>
+          <w:szCs w:val="21"/>
+          <w:lang w:val="en-US"/>
+        </w:rPr>
+        <w:t>)</w:t>
       </w:r>
       <w:r>
         <w:rPr>
@@ -5311,16 +6581,56 @@
           <w:szCs w:val="21"/>
           <w:lang w:val="en-US"/>
         </w:rPr>
-        <w:t>Hive/s</w:t>
-      </w:r>
-      <w:r>
-        <w:rPr>
-          <w:rFonts w:ascii="Segoe UI Symbol" w:hAnsi="Segoe UI Symbol" w:cs="Segoe UI Symbol"/>
-          <w:sz w:val="21"/>
-          <w:szCs w:val="21"/>
-          <w:lang w:val="en-US"/>
-        </w:rPr>
-        <w:t>teem dApp architect)</w:t>
+        <w:t>Hive/</w:t>
+      </w:r>
+      <w:proofErr w:type="spellStart"/>
+      <w:r>
+        <w:rPr>
+          <w:rFonts w:ascii="Segoe UI Symbol" w:hAnsi="Segoe UI Symbol" w:cs="Segoe UI Symbol"/>
+          <w:sz w:val="21"/>
+          <w:szCs w:val="21"/>
+          <w:lang w:val="en-US"/>
+        </w:rPr>
+        <w:t>s</w:t>
+      </w:r>
+      <w:r>
+        <w:rPr>
+          <w:rFonts w:ascii="Segoe UI Symbol" w:hAnsi="Segoe UI Symbol" w:cs="Segoe UI Symbol"/>
+          <w:sz w:val="21"/>
+          <w:szCs w:val="21"/>
+          <w:lang w:val="en-US"/>
+        </w:rPr>
+        <w:t>teem</w:t>
+      </w:r>
+      <w:proofErr w:type="spellEnd"/>
+      <w:r>
+        <w:rPr>
+          <w:rFonts w:ascii="Segoe UI Symbol" w:hAnsi="Segoe UI Symbol" w:cs="Segoe UI Symbol"/>
+          <w:sz w:val="21"/>
+          <w:szCs w:val="21"/>
+          <w:lang w:val="en-US"/>
+        </w:rPr>
+        <w:t xml:space="preserve"> </w:t>
+      </w:r>
+      <w:proofErr w:type="spellStart"/>
+      <w:r>
+        <w:rPr>
+          <w:rFonts w:ascii="Segoe UI Symbol" w:hAnsi="Segoe UI Symbol" w:cs="Segoe UI Symbol"/>
+          <w:sz w:val="21"/>
+          <w:szCs w:val="21"/>
+          <w:lang w:val="en-US"/>
+        </w:rPr>
+        <w:t>dApp</w:t>
+      </w:r>
+      <w:proofErr w:type="spellEnd"/>
+      <w:r>
+        <w:rPr>
+          <w:rFonts w:ascii="Segoe UI Symbol" w:hAnsi="Segoe UI Symbol" w:cs="Segoe UI Symbol"/>
+          <w:sz w:val="21"/>
+          <w:szCs w:val="21"/>
+          <w:lang w:val="en-US"/>
+        </w:rPr>
+        <w:t xml:space="preserve"> architect)</w:t>
       </w:r>
     </w:p>
     <w:p>
@@ -5348,6 +6658,7 @@
           <w:lang w:val="en-GB"/>
         </w:rPr>
       </w:pPr>
+      <w:proofErr w:type="spellStart"/>
       <w:r>
         <w:rPr>
           <w:rFonts w:ascii="Segoe UI Symbol" w:hAnsi="Segoe UI Symbol" w:cs="Segoe UI Symbol"/>
@@ -5359,6 +6670,7 @@
         </w:rPr>
         <w:t>Misc</w:t>
       </w:r>
+      <w:proofErr w:type="spellEnd"/>
     </w:p>
     <w:p>
       <w:pPr>
@@ -5435,7 +6747,27 @@
           <w:szCs w:val="21"/>
           <w:lang w:val="en-US"/>
         </w:rPr>
-        <w:t>Did experimental implementations of these. I am also currently an administrator of two Hashicorp Vault servers at Wise.</w:t>
+        <w:t xml:space="preserve">Did experimental implementations of these. I am also currently an administrator of two </w:t>
+      </w:r>
+      <w:proofErr w:type="spellStart"/>
+      <w:r>
+        <w:rPr>
+          <w:rFonts w:ascii="Segoe UI Symbol" w:hAnsi="Segoe UI Symbol" w:cs="Segoe UI Symbol"/>
+          <w:sz w:val="21"/>
+          <w:szCs w:val="21"/>
+          <w:lang w:val="en-US"/>
+        </w:rPr>
+        <w:t>Hashicorp</w:t>
+      </w:r>
+      <w:proofErr w:type="spellEnd"/>
+      <w:r>
+        <w:rPr>
+          <w:rFonts w:ascii="Segoe UI Symbol" w:hAnsi="Segoe UI Symbol" w:cs="Segoe UI Symbol"/>
+          <w:sz w:val="21"/>
+          <w:szCs w:val="21"/>
+          <w:lang w:val="en-US"/>
+        </w:rPr>
+        <w:t xml:space="preserve"> Vault servers at Wise.</w:t>
       </w:r>
     </w:p>
     <w:p>
@@ -5578,9 +6910,26 @@
         <w:lastRenderedPageBreak/>
         <w:t>LISTED ON</w:t>
       </w:r>
+      <w:r>
+        <w:rPr>
+          <w:rFonts w:ascii="Arial" w:hAnsi="Arial" w:cs="Arial"/>
+          <w:b/>
+          <w:bCs/>
+          <w:color w:val="000000" w:themeColor="text1"/>
+          <w:sz w:val="28"/>
+          <w:szCs w:val="28"/>
+          <w:lang w:val="en-GB"/>
+        </w:rPr>
+        <w:t xml:space="preserve"> &amp; CERTIFICATES</w:t>
+      </w:r>
     </w:p>
     <w:p>
       <w:pPr>
+        <w:pStyle w:val="ListParagraph"/>
+        <w:numPr>
+          <w:ilvl w:val="0"/>
+          <w:numId w:val="13"/>
+        </w:numPr>
         <w:rPr>
           <w:lang w:val="en-US"/>
         </w:rPr>
@@ -5640,14 +6989,53 @@
         <w:rPr>
           <w:lang w:val="en-US"/>
         </w:rPr>
-        <w:t xml:space="preserve"> </w:t>
-      </w:r>
-      <w:r>
-        <w:rPr>
-          <w:lang w:val="en-US"/>
-        </w:rPr>
-        <w:t>Based solely on my open source work</w:t>
-      </w:r>
+        <w:t xml:space="preserve"> Based solely on my open source work</w:t>
+      </w:r>
+    </w:p>
+    <w:p>
+      <w:pPr>
+        <w:pStyle w:val="ListParagraph"/>
+        <w:numPr>
+          <w:ilvl w:val="0"/>
+          <w:numId w:val="13"/>
+        </w:numPr>
+        <w:rPr>
+          <w:lang w:val="en-US"/>
+        </w:rPr>
+      </w:pPr>
+      <w:r>
+        <w:rPr>
+          <w:lang w:val="en-US"/>
+        </w:rPr>
+        <w:t xml:space="preserve">OCUP2 </w:t>
+      </w:r>
+      <w:r>
+        <w:rPr>
+          <w:lang w:val="en-US"/>
+        </w:rPr>
+        <w:t>Certified</w:t>
+      </w:r>
+      <w:r>
+        <w:rPr>
+          <w:lang w:val="en-US"/>
+        </w:rPr>
+        <w:t xml:space="preserve"> UML </w:t>
+      </w:r>
+      <w:r>
+        <w:rPr>
+          <w:lang w:val="en-US"/>
+        </w:rPr>
+        <w:t xml:space="preserve">professional, level: foundation. Certificate: </w:t>
+      </w:r>
+      <w:hyperlink r:id="rId23" w:history="1">
+        <w:r>
+          <w:rPr>
+            <w:rStyle w:val="Hyperlink"/>
+            <w:lang w:val="en-US"/>
+          </w:rPr>
+          <w:t>https://www.omg.org/cgi-bin/searchcert.cgi?keywords=cid683425</w:t>
+        </w:r>
+      </w:hyperlink>
     </w:p>
     <w:p>
       <w:pPr>
@@ -6500,6 +7888,119 @@
     </w:lvl>
   </w:abstractNum>
   <w:abstractNum w:abstractNumId="4" w15:restartNumberingAfterBreak="0">
+    <w:nsid w:val="31C51983"/>
+    <w:multiLevelType w:val="hybridMultilevel"/>
+    <w:tmpl w:val="E95E8324"/>
+    <w:lvl w:ilvl="0" w:tplc="08090001">
+      <w:start w:val="1"/>
+      <w:numFmt w:val="bullet"/>
+      <w:lvlText w:val=""/>
+      <w:lvlJc w:val="left"/>
+      <w:pPr>
+        <w:ind w:left="720" w:hanging="360"/>
+      </w:pPr>
+      <w:rPr>
+        <w:rFonts w:ascii="Symbol" w:hAnsi="Symbol" w:hint="default"/>
+      </w:rPr>
+    </w:lvl>
+    <w:lvl w:ilvl="1" w:tplc="08090003" w:tentative="1">
+      <w:start w:val="1"/>
+      <w:numFmt w:val="bullet"/>
+      <w:lvlText w:val="o"/>
+      <w:lvlJc w:val="left"/>
+      <w:pPr>
+        <w:ind w:left="1440" w:hanging="360"/>
+      </w:pPr>
+      <w:rPr>
+        <w:rFonts w:ascii="Courier New" w:hAnsi="Courier New" w:cs="Courier New" w:hint="default"/>
+      </w:rPr>
+    </w:lvl>
+    <w:lvl w:ilvl="2" w:tplc="08090005" w:tentative="1">
+      <w:start w:val="1"/>
+      <w:numFmt w:val="bullet"/>
+      <w:lvlText w:val=""/>
+      <w:lvlJc w:val="left"/>
+      <w:pPr>
+        <w:ind w:left="2160" w:hanging="360"/>
+      </w:pPr>
+      <w:rPr>
+        <w:rFonts w:ascii="Wingdings" w:hAnsi="Wingdings" w:hint="default"/>
+      </w:rPr>
+    </w:lvl>
+    <w:lvl w:ilvl="3" w:tplc="08090001" w:tentative="1">
+      <w:start w:val="1"/>
+      <w:numFmt w:val="bullet"/>
+      <w:lvlText w:val=""/>
+      <w:lvlJc w:val="left"/>
+      <w:pPr>
+        <w:ind w:left="2880" w:hanging="360"/>
+      </w:pPr>
+      <w:rPr>
+        <w:rFonts w:ascii="Symbol" w:hAnsi="Symbol" w:hint="default"/>
+      </w:rPr>
+    </w:lvl>
+    <w:lvl w:ilvl="4" w:tplc="08090003" w:tentative="1">
+      <w:start w:val="1"/>
+      <w:numFmt w:val="bullet"/>
+      <w:lvlText w:val="o"/>
+      <w:lvlJc w:val="left"/>
+      <w:pPr>
+        <w:ind w:left="3600" w:hanging="360"/>
+      </w:pPr>
+      <w:rPr>
+        <w:rFonts w:ascii="Courier New" w:hAnsi="Courier New" w:cs="Courier New" w:hint="default"/>
+      </w:rPr>
+    </w:lvl>
+    <w:lvl w:ilvl="5" w:tplc="08090005" w:tentative="1">
+      <w:start w:val="1"/>
+      <w:numFmt w:val="bullet"/>
+      <w:lvlText w:val=""/>
+      <w:lvlJc w:val="left"/>
+      <w:pPr>
+        <w:ind w:left="4320" w:hanging="360"/>
+      </w:pPr>
+      <w:rPr>
+        <w:rFonts w:ascii="Wingdings" w:hAnsi="Wingdings" w:hint="default"/>
+      </w:rPr>
+    </w:lvl>
+    <w:lvl w:ilvl="6" w:tplc="08090001" w:tentative="1">
+      <w:start w:val="1"/>
+      <w:numFmt w:val="bullet"/>
+      <w:lvlText w:val=""/>
+      <w:lvlJc w:val="left"/>
+      <w:pPr>
+        <w:ind w:left="5040" w:hanging="360"/>
+      </w:pPr>
+      <w:rPr>
+        <w:rFonts w:ascii="Symbol" w:hAnsi="Symbol" w:hint="default"/>
+      </w:rPr>
+    </w:lvl>
+    <w:lvl w:ilvl="7" w:tplc="08090003" w:tentative="1">
+      <w:start w:val="1"/>
+      <w:numFmt w:val="bullet"/>
+      <w:lvlText w:val="o"/>
+      <w:lvlJc w:val="left"/>
+      <w:pPr>
+        <w:ind w:left="5760" w:hanging="360"/>
+      </w:pPr>
+      <w:rPr>
+        <w:rFonts w:ascii="Courier New" w:hAnsi="Courier New" w:cs="Courier New" w:hint="default"/>
+      </w:rPr>
+    </w:lvl>
+    <w:lvl w:ilvl="8" w:tplc="08090005" w:tentative="1">
+      <w:start w:val="1"/>
+      <w:numFmt w:val="bullet"/>
+      <w:lvlText w:val=""/>
+      <w:lvlJc w:val="left"/>
+      <w:pPr>
+        <w:ind w:left="6480" w:hanging="360"/>
+      </w:pPr>
+      <w:rPr>
+        <w:rFonts w:ascii="Wingdings" w:hAnsi="Wingdings" w:hint="default"/>
+      </w:rPr>
+    </w:lvl>
+  </w:abstractNum>
+  <w:abstractNum w:abstractNumId="5" w15:restartNumberingAfterBreak="0">
     <w:nsid w:val="3A017A90"/>
     <w:multiLevelType w:val="hybridMultilevel"/>
     <w:tmpl w:val="7D1C18FA"/>
@@ -6612,7 +8113,7 @@
       </w:rPr>
     </w:lvl>
   </w:abstractNum>
-  <w:abstractNum w:abstractNumId="5" w15:restartNumberingAfterBreak="0">
+  <w:abstractNum w:abstractNumId="6" w15:restartNumberingAfterBreak="0">
     <w:nsid w:val="466839C4"/>
     <w:multiLevelType w:val="hybridMultilevel"/>
     <w:tmpl w:val="BCB62892"/>
@@ -6725,7 +8226,7 @@
       </w:rPr>
     </w:lvl>
   </w:abstractNum>
-  <w:abstractNum w:abstractNumId="6" w15:restartNumberingAfterBreak="0">
+  <w:abstractNum w:abstractNumId="7" w15:restartNumberingAfterBreak="0">
     <w:nsid w:val="48442741"/>
     <w:multiLevelType w:val="hybridMultilevel"/>
     <w:tmpl w:val="03D6634C"/>
@@ -6837,7 +8338,7 @@
       </w:rPr>
     </w:lvl>
   </w:abstractNum>
-  <w:abstractNum w:abstractNumId="7" w15:restartNumberingAfterBreak="0">
+  <w:abstractNum w:abstractNumId="8" w15:restartNumberingAfterBreak="0">
     <w:nsid w:val="545F0669"/>
     <w:multiLevelType w:val="hybridMultilevel"/>
     <w:tmpl w:val="451E1A52"/>
@@ -6950,7 +8451,7 @@
       </w:rPr>
     </w:lvl>
   </w:abstractNum>
-  <w:abstractNum w:abstractNumId="8" w15:restartNumberingAfterBreak="0">
+  <w:abstractNum w:abstractNumId="9" w15:restartNumberingAfterBreak="0">
     <w:nsid w:val="5E540523"/>
     <w:multiLevelType w:val="hybridMultilevel"/>
     <w:tmpl w:val="7D327C92"/>
@@ -7063,7 +8564,7 @@
       </w:rPr>
     </w:lvl>
   </w:abstractNum>
-  <w:abstractNum w:abstractNumId="9" w15:restartNumberingAfterBreak="0">
+  <w:abstractNum w:abstractNumId="10" w15:restartNumberingAfterBreak="0">
     <w:nsid w:val="5F40690B"/>
     <w:multiLevelType w:val="multilevel"/>
     <w:tmpl w:val="F7D2C2A4"/>
@@ -7176,7 +8677,7 @@
       </w:rPr>
     </w:lvl>
   </w:abstractNum>
-  <w:abstractNum w:abstractNumId="10" w15:restartNumberingAfterBreak="0">
+  <w:abstractNum w:abstractNumId="11" w15:restartNumberingAfterBreak="0">
     <w:nsid w:val="67FF6AA6"/>
     <w:multiLevelType w:val="hybridMultilevel"/>
     <w:tmpl w:val="03F2D8FC"/>
@@ -7288,7 +8789,7 @@
       </w:rPr>
     </w:lvl>
   </w:abstractNum>
-  <w:abstractNum w:abstractNumId="11" w15:restartNumberingAfterBreak="0">
+  <w:abstractNum w:abstractNumId="12" w15:restartNumberingAfterBreak="0">
     <w:nsid w:val="759932D3"/>
     <w:multiLevelType w:val="hybridMultilevel"/>
     <w:tmpl w:val="F3523A50"/>
@@ -7402,40 +8903,43 @@
     </w:lvl>
   </w:abstractNum>
   <w:num w:numId="1">
-    <w:abstractNumId w:val="6"/>
+    <w:abstractNumId w:val="7"/>
   </w:num>
   <w:num w:numId="2">
-    <w:abstractNumId w:val="4"/>
+    <w:abstractNumId w:val="5"/>
   </w:num>
   <w:num w:numId="3">
-    <w:abstractNumId w:val="11"/>
+    <w:abstractNumId w:val="12"/>
   </w:num>
   <w:num w:numId="4">
-    <w:abstractNumId w:val="7"/>
+    <w:abstractNumId w:val="8"/>
   </w:num>
   <w:num w:numId="5">
-    <w:abstractNumId w:val="5"/>
+    <w:abstractNumId w:val="6"/>
   </w:num>
   <w:num w:numId="6">
     <w:abstractNumId w:val="2"/>
   </w:num>
   <w:num w:numId="7">
-    <w:abstractNumId w:val="8"/>
+    <w:abstractNumId w:val="9"/>
   </w:num>
   <w:num w:numId="8">
     <w:abstractNumId w:val="1"/>
   </w:num>
   <w:num w:numId="9">
-    <w:abstractNumId w:val="10"/>
+    <w:abstractNumId w:val="11"/>
   </w:num>
   <w:num w:numId="10">
     <w:abstractNumId w:val="3"/>
   </w:num>
   <w:num w:numId="11">
-    <w:abstractNumId w:val="9"/>
+    <w:abstractNumId w:val="10"/>
   </w:num>
   <w:num w:numId="12">
     <w:abstractNumId w:val="0"/>
+  </w:num>
+  <w:num w:numId="13">
+    <w:abstractNumId w:val="4"/>
   </w:num>
 </w:numbering>
 </file>

</xml_diff>

<commit_message>
refactor: use jblew.pl instead of jedrzej.lewandowski.doctor
</commit_message>
<xml_diff>
--- a/jedrzej-lewandowski-CV-IT.docx
+++ b/jedrzej-lewandowski-CV-IT.docx
@@ -393,11 +393,28 @@
           <w:rPr>
             <w:rStyle w:val="Hyperlink"/>
             <w:rFonts w:ascii="Arial" w:hAnsi="Arial" w:cs="Arial"/>
-            <w:color w:val="000000" w:themeColor="text1"/>
             <w:sz w:val="18"/>
             <w:szCs w:val="18"/>
           </w:rPr>
-          <w:t>https://jedrzej.lewandowski.doctor</w:t>
+          <w:t>https://j</w:t>
+        </w:r>
+        <w:r>
+          <w:rPr>
+            <w:rStyle w:val="Hyperlink"/>
+            <w:rFonts w:ascii="Arial" w:hAnsi="Arial" w:cs="Arial"/>
+            <w:sz w:val="18"/>
+            <w:szCs w:val="18"/>
+          </w:rPr>
+          <w:t>b</w:t>
+        </w:r>
+        <w:r>
+          <w:rPr>
+            <w:rStyle w:val="Hyperlink"/>
+            <w:rFonts w:ascii="Arial" w:hAnsi="Arial" w:cs="Arial"/>
+            <w:sz w:val="18"/>
+            <w:szCs w:val="18"/>
+          </w:rPr>
+          <w:t>lew.pl</w:t>
         </w:r>
       </w:hyperlink>
       <w:r>
@@ -2924,7 +2941,17 @@
           <w:szCs w:val="21"/>
           <w:lang w:val="en-GB"/>
         </w:rPr>
-        <w:t xml:space="preserve">. We </w:t>
+        <w:t>. We run</w:t>
+      </w:r>
+      <w:r>
+        <w:rPr>
+          <w:rFonts w:ascii="Arial" w:hAnsi="Arial" w:cs="Arial"/>
+          <w:color w:val="000000" w:themeColor="text1"/>
+          <w:sz w:val="21"/>
+          <w:szCs w:val="21"/>
+          <w:lang w:val="en-GB"/>
+        </w:rPr>
+        <w:t xml:space="preserve"> a </w:t>
       </w:r>
       <w:proofErr w:type="spellStart"/>
       <w:r>
@@ -2935,17 +2962,7 @@
           <w:szCs w:val="21"/>
           <w:lang w:val="en-GB"/>
         </w:rPr>
-        <w:t>run</w:t>
-      </w:r>
-      <w:r>
-        <w:rPr>
-          <w:rFonts w:ascii="Arial" w:hAnsi="Arial" w:cs="Arial"/>
-          <w:color w:val="000000" w:themeColor="text1"/>
-          <w:sz w:val="21"/>
-          <w:szCs w:val="21"/>
-          <w:lang w:val="en-GB"/>
-        </w:rPr>
-        <w:t xml:space="preserve"> a</w:t>
+        <w:t>Steem</w:t>
       </w:r>
       <w:proofErr w:type="spellEnd"/>
       <w:r>
@@ -2956,7 +2973,7 @@
           <w:szCs w:val="21"/>
           <w:lang w:val="en-GB"/>
         </w:rPr>
-        <w:t xml:space="preserve"> Steem blockchain witness</w:t>
+        <w:t xml:space="preserve"> blockchain witness</w:t>
       </w:r>
       <w:r>
         <w:rPr>
@@ -3070,51 +3087,7 @@
           <w:szCs w:val="21"/>
           <w:lang w:val="en-GB"/>
         </w:rPr>
-        <w:t xml:space="preserve"> a voting </w:t>
-      </w:r>
-      <w:proofErr w:type="spellStart"/>
-      <w:r>
-        <w:rPr>
-          <w:rFonts w:ascii="Arial" w:hAnsi="Arial" w:cs="Arial"/>
-          <w:color w:val="000000" w:themeColor="text1"/>
-          <w:sz w:val="21"/>
-          <w:szCs w:val="21"/>
-          <w:lang w:val="en-GB"/>
-        </w:rPr>
-        <w:t>webapp</w:t>
-      </w:r>
-      <w:proofErr w:type="spellEnd"/>
-      <w:r>
-        <w:rPr>
-          <w:rFonts w:ascii="Arial" w:hAnsi="Arial" w:cs="Arial"/>
-          <w:color w:val="000000" w:themeColor="text1"/>
-          <w:sz w:val="21"/>
-          <w:szCs w:val="21"/>
-          <w:lang w:val="en-GB"/>
-        </w:rPr>
-        <w:t xml:space="preserve">, a delegator </w:t>
-      </w:r>
-      <w:proofErr w:type="spellStart"/>
-      <w:r>
-        <w:rPr>
-          <w:rFonts w:ascii="Arial" w:hAnsi="Arial" w:cs="Arial"/>
-          <w:color w:val="000000" w:themeColor="text1"/>
-          <w:sz w:val="21"/>
-          <w:szCs w:val="21"/>
-          <w:lang w:val="en-GB"/>
-        </w:rPr>
-        <w:t>webapp</w:t>
-      </w:r>
-      <w:proofErr w:type="spellEnd"/>
-      <w:r>
-        <w:rPr>
-          <w:rFonts w:ascii="Arial" w:hAnsi="Arial" w:cs="Arial"/>
-          <w:color w:val="000000" w:themeColor="text1"/>
-          <w:sz w:val="21"/>
-          <w:szCs w:val="21"/>
-          <w:lang w:val="en-GB"/>
-        </w:rPr>
-        <w:t xml:space="preserve">, public database </w:t>
+        <w:t xml:space="preserve"> a voting webapp, a delegator webapp, public database </w:t>
       </w:r>
       <w:proofErr w:type="spellStart"/>
       <w:r>
@@ -4129,7 +4102,7 @@
           <w:szCs w:val="21"/>
           <w:lang w:val="en-GB"/>
         </w:rPr>
-        <w:t xml:space="preserve">At PCS we are small group of healthcare and law related people. We are aimed at helping hospitals and healthcare institutions to understand and implement Person Centred Care. Our work is focused </w:t>
+        <w:t xml:space="preserve">At PCS we are small group of healthcare and law related people. We are aimed at helping hospitals and healthcare institutions to understand and implement Person Centred Care. Our work is focused on: research, popularization and development of hardware/software tools that comply with the idea of </w:t>
       </w:r>
       <w:proofErr w:type="gramStart"/>
       <w:r>
@@ -4140,7 +4113,7 @@
           <w:szCs w:val="21"/>
           <w:lang w:val="en-GB"/>
         </w:rPr>
-        <w:t>on:</w:t>
+        <w:t>Person centred</w:t>
       </w:r>
       <w:proofErr w:type="gramEnd"/>
       <w:r>
@@ -4151,7 +4124,7 @@
           <w:szCs w:val="21"/>
           <w:lang w:val="en-GB"/>
         </w:rPr>
-        <w:t xml:space="preserve"> research, popularization and development of hardware/software tools that comply with the idea of Person centred care. Why PCC? It is one among the rare techniques that improve quality of care without leading to cost explosion - PCC optimizes using resources that are already available (patient motivation, family time, empathy, compliance-issue wasted resources). You can read more about PCC on our website </w:t>
+        <w:t xml:space="preserve"> care. Why PCC? It is one among the rare techniques that improve quality of care without leading to cost explosion - PCC optimizes using resources that are already available (patient motivation, family time, empathy, compliance-issue wasted resources). You can read more about PCC on our website </w:t>
       </w:r>
       <w:r>
         <w:rPr>

</xml_diff>